<commit_message>
adding files in azure repos
</commit_message>
<xml_diff>
--- a/documents/Breast_Cancer_Detection_LLD.docx
+++ b/documents/Breast_Cancer_Detection_LLD.docx
@@ -1,6 +1,6 @@
 
 <file path=word/document.xml><?xml version="1.0" encoding="utf-8"?>
-<w:document xmlns:ve="http://schemas.openxmlformats.org/markup-compatibility/2006" xmlns:o="urn:schemas-microsoft-com:office:office" xmlns:r="http://schemas.openxmlformats.org/officeDocument/2006/relationships" xmlns:m="http://schemas.openxmlformats.org/officeDocument/2006/math" xmlns:v="urn:schemas-microsoft-com:vml" xmlns:wp="http://schemas.openxmlformats.org/drawingml/2006/wordprocessingDrawing" xmlns:w10="urn:schemas-microsoft-com:office:word" xmlns:w="http://schemas.openxmlformats.org/wordprocessingml/2006/main" xmlns:wne="http://schemas.microsoft.com/office/word/2006/wordml">
+<w:document xmlns:wpc="http://schemas.microsoft.com/office/word/2010/wordprocessingCanvas" xmlns:cx="http://schemas.microsoft.com/office/drawing/2014/chartex" xmlns:cx1="http://schemas.microsoft.com/office/drawing/2015/9/8/chartex" xmlns:cx2="http://schemas.microsoft.com/office/drawing/2015/10/21/chartex" xmlns:cx3="http://schemas.microsoft.com/office/drawing/2016/5/9/chartex" xmlns:cx4="http://schemas.microsoft.com/office/drawing/2016/5/10/chartex" xmlns:cx5="http://schemas.microsoft.com/office/drawing/2016/5/11/chartex" xmlns:cx6="http://schemas.microsoft.com/office/drawing/2016/5/12/chartex" xmlns:cx7="http://schemas.microsoft.com/office/drawing/2016/5/13/chartex" xmlns:cx8="http://schemas.microsoft.com/office/drawing/2016/5/14/chartex" xmlns:mc="http://schemas.openxmlformats.org/markup-compatibility/2006" xmlns:aink="http://schemas.microsoft.com/office/drawing/2016/ink" xmlns:am3d="http://schemas.microsoft.com/office/drawing/2017/model3d" xmlns:o="urn:schemas-microsoft-com:office:office" xmlns:r="http://schemas.openxmlformats.org/officeDocument/2006/relationships" xmlns:m="http://schemas.openxmlformats.org/officeDocument/2006/math" xmlns:v="urn:schemas-microsoft-com:vml" xmlns:wp14="http://schemas.microsoft.com/office/word/2010/wordprocessingDrawing" xmlns:wp="http://schemas.openxmlformats.org/drawingml/2006/wordprocessingDrawing" xmlns:w10="urn:schemas-microsoft-com:office:word" xmlns:w="http://schemas.openxmlformats.org/wordprocessingml/2006/main" xmlns:w14="http://schemas.microsoft.com/office/word/2010/wordml" xmlns:w15="http://schemas.microsoft.com/office/word/2012/wordml" xmlns:w16cid="http://schemas.microsoft.com/office/word/2016/wordml/cid" xmlns:w16se="http://schemas.microsoft.com/office/word/2015/wordml/symex" xmlns:wpg="http://schemas.microsoft.com/office/word/2010/wordprocessingGroup" xmlns:wpi="http://schemas.microsoft.com/office/word/2010/wordprocessingInk" xmlns:wne="http://schemas.microsoft.com/office/word/2006/wordml" xmlns:wps="http://schemas.microsoft.com/office/word/2010/wordprocessingShape" mc:Ignorable="w14 w15 w16se w16cid wp14">
   <w:body>
     <w:p>
       <w:pPr>
@@ -107,8 +107,6 @@
             <w:t>Contents</w:t>
           </w:r>
         </w:p>
-        <w:bookmarkStart w:id="0" w:name="_GoBack"/>
-        <w:bookmarkEnd w:id="0"/>
         <w:p>
           <w:pPr>
             <w:pStyle w:val="TOC1"/>
@@ -149,11 +147,12 @@
             </w:rPr>
             <w:fldChar w:fldCharType="separate"/>
           </w:r>
-          <w:hyperlink w:anchor="_Toc47867888" w:history="1">
+          <w:hyperlink w:anchor="_Toc47882157" w:history="1">
             <w:r>
               <w:rPr>
                 <w:rStyle w:val="Hyperlink"/>
                 <w:noProof/>
+                <w:highlight w:val="darkGreen"/>
               </w:rPr>
               <w:t>1</w:t>
             </w:r>
@@ -169,6 +168,7 @@
               <w:rPr>
                 <w:rStyle w:val="Hyperlink"/>
                 <w:noProof/>
+                <w:highlight w:val="darkGreen"/>
               </w:rPr>
               <w:t>Technical Design Document</w:t>
             </w:r>
@@ -191,7 +191,7 @@
                 <w:noProof/>
                 <w:webHidden/>
               </w:rPr>
-              <w:instrText xml:space="preserve"> PAGEREF _Toc47867888 \h </w:instrText>
+              <w:instrText xml:space="preserve"> PAGEREF _Toc47882157 \h </w:instrText>
             </w:r>
             <w:r>
               <w:rPr>
@@ -235,11 +235,12 @@
               <w:lang w:val="en-US"/>
             </w:rPr>
           </w:pPr>
-          <w:hyperlink w:anchor="_Toc47867889" w:history="1">
+          <w:hyperlink w:anchor="_Toc47882158" w:history="1">
             <w:r>
               <w:rPr>
                 <w:rStyle w:val="Hyperlink"/>
                 <w:noProof/>
+                <w:highlight w:val="darkGreen"/>
               </w:rPr>
               <w:t>1.</w:t>
             </w:r>
@@ -255,6 +256,7 @@
               <w:rPr>
                 <w:rStyle w:val="Hyperlink"/>
                 <w:noProof/>
+                <w:highlight w:val="darkGreen"/>
               </w:rPr>
               <w:t>Introduction</w:t>
             </w:r>
@@ -277,7 +279,7 @@
                 <w:noProof/>
                 <w:webHidden/>
               </w:rPr>
-              <w:instrText xml:space="preserve"> PAGEREF _Toc47867889 \h </w:instrText>
+              <w:instrText xml:space="preserve"> PAGEREF _Toc47882158 \h </w:instrText>
             </w:r>
             <w:r>
               <w:rPr>
@@ -320,11 +322,12 @@
               <w:lang w:val="en-US"/>
             </w:rPr>
           </w:pPr>
-          <w:hyperlink w:anchor="_Toc47867890" w:history="1">
+          <w:hyperlink w:anchor="_Toc47882159" w:history="1">
             <w:r>
               <w:rPr>
                 <w:rStyle w:val="Hyperlink"/>
                 <w:noProof/>
+                <w:highlight w:val="darkGreen"/>
               </w:rPr>
               <w:t>High level objectives</w:t>
             </w:r>
@@ -347,7 +350,7 @@
                 <w:noProof/>
                 <w:webHidden/>
               </w:rPr>
-              <w:instrText xml:space="preserve"> PAGEREF _Toc47867890 \h </w:instrText>
+              <w:instrText xml:space="preserve"> PAGEREF _Toc47882159 \h </w:instrText>
             </w:r>
             <w:r>
               <w:rPr>
@@ -391,11 +394,12 @@
               <w:lang w:val="en-US"/>
             </w:rPr>
           </w:pPr>
-          <w:hyperlink w:anchor="_Toc47867891" w:history="1">
+          <w:hyperlink w:anchor="_Toc47882160" w:history="1">
             <w:r>
               <w:rPr>
                 <w:rStyle w:val="Hyperlink"/>
                 <w:noProof/>
+                <w:highlight w:val="darkGreen"/>
               </w:rPr>
               <w:t>2</w:t>
             </w:r>
@@ -411,6 +415,7 @@
               <w:rPr>
                 <w:rStyle w:val="Hyperlink"/>
                 <w:noProof/>
+                <w:highlight w:val="darkGreen"/>
               </w:rPr>
               <w:t>Workflow Overall</w:t>
             </w:r>
@@ -433,7 +438,7 @@
                 <w:noProof/>
                 <w:webHidden/>
               </w:rPr>
-              <w:instrText xml:space="preserve"> PAGEREF _Toc47867891 \h </w:instrText>
+              <w:instrText xml:space="preserve"> PAGEREF _Toc47882160 \h </w:instrText>
             </w:r>
             <w:r>
               <w:rPr>
@@ -476,11 +481,12 @@
               <w:lang w:val="en-US"/>
             </w:rPr>
           </w:pPr>
-          <w:hyperlink w:anchor="_Toc47867892" w:history="1">
+          <w:hyperlink w:anchor="_Toc47882161" w:history="1">
             <w:r>
               <w:rPr>
                 <w:rStyle w:val="Hyperlink"/>
                 <w:noProof/>
+                <w:highlight w:val="darkGreen"/>
               </w:rPr>
               <w:t>Application Flow</w:t>
             </w:r>
@@ -503,7 +509,7 @@
                 <w:noProof/>
                 <w:webHidden/>
               </w:rPr>
-              <w:instrText xml:space="preserve"> PAGEREF _Toc47867892 \h </w:instrText>
+              <w:instrText xml:space="preserve"> PAGEREF _Toc47882161 \h </w:instrText>
             </w:r>
             <w:r>
               <w:rPr>
@@ -546,11 +552,12 @@
               <w:lang w:val="en-US"/>
             </w:rPr>
           </w:pPr>
-          <w:hyperlink w:anchor="_Toc47867893" w:history="1">
+          <w:hyperlink w:anchor="_Toc47882162" w:history="1">
             <w:r>
               <w:rPr>
                 <w:rStyle w:val="Hyperlink"/>
                 <w:noProof/>
+                <w:highlight w:val="darkGreen"/>
               </w:rPr>
               <w:t>Exception Scenarios Overall</w:t>
             </w:r>
@@ -573,7 +580,7 @@
                 <w:noProof/>
                 <w:webHidden/>
               </w:rPr>
-              <w:instrText xml:space="preserve"> PAGEREF _Toc47867893 \h </w:instrText>
+              <w:instrText xml:space="preserve"> PAGEREF _Toc47882162 \h </w:instrText>
             </w:r>
             <w:r>
               <w:rPr>
@@ -617,11 +624,12 @@
               <w:lang w:val="en-US"/>
             </w:rPr>
           </w:pPr>
-          <w:hyperlink w:anchor="_Toc47867894" w:history="1">
+          <w:hyperlink w:anchor="_Toc47882163" w:history="1">
             <w:r>
               <w:rPr>
                 <w:rStyle w:val="Hyperlink"/>
                 <w:noProof/>
+                <w:highlight w:val="darkGreen"/>
               </w:rPr>
               <w:t>3</w:t>
             </w:r>
@@ -637,6 +645,7 @@
               <w:rPr>
                 <w:rStyle w:val="Hyperlink"/>
                 <w:noProof/>
+                <w:highlight w:val="darkGreen"/>
               </w:rPr>
               <w:t>Workflow Data Ingestion and File Conversion</w:t>
             </w:r>
@@ -659,7 +668,7 @@
                 <w:noProof/>
                 <w:webHidden/>
               </w:rPr>
-              <w:instrText xml:space="preserve"> PAGEREF _Toc47867894 \h </w:instrText>
+              <w:instrText xml:space="preserve"> PAGEREF _Toc47882163 \h </w:instrText>
             </w:r>
             <w:r>
               <w:rPr>
@@ -703,11 +712,12 @@
               <w:lang w:val="en-US"/>
             </w:rPr>
           </w:pPr>
-          <w:hyperlink w:anchor="_Toc47867895" w:history="1">
+          <w:hyperlink w:anchor="_Toc47882164" w:history="1">
             <w:r>
               <w:rPr>
                 <w:rStyle w:val="Hyperlink"/>
                 <w:noProof/>
+                <w:highlight w:val="darkGreen"/>
               </w:rPr>
               <w:t>3.1</w:t>
             </w:r>
@@ -723,6 +733,7 @@
               <w:rPr>
                 <w:rStyle w:val="Hyperlink"/>
                 <w:noProof/>
+                <w:highlight w:val="darkGreen"/>
               </w:rPr>
               <w:t>Method Definitions</w:t>
             </w:r>
@@ -745,7 +756,7 @@
                 <w:noProof/>
                 <w:webHidden/>
               </w:rPr>
-              <w:instrText xml:space="preserve"> PAGEREF _Toc47867895 \h </w:instrText>
+              <w:instrText xml:space="preserve"> PAGEREF _Toc47882164 \h </w:instrText>
             </w:r>
             <w:r>
               <w:rPr>
@@ -789,11 +800,12 @@
               <w:lang w:val="en-US"/>
             </w:rPr>
           </w:pPr>
-          <w:hyperlink w:anchor="_Toc47867896" w:history="1">
+          <w:hyperlink w:anchor="_Toc47882165" w:history="1">
             <w:r>
               <w:rPr>
                 <w:rStyle w:val="Hyperlink"/>
                 <w:noProof/>
+                <w:highlight w:val="darkGreen"/>
               </w:rPr>
               <w:t>3.2</w:t>
             </w:r>
@@ -809,6 +821,7 @@
               <w:rPr>
                 <w:rStyle w:val="Hyperlink"/>
                 <w:noProof/>
+                <w:highlight w:val="darkGreen"/>
               </w:rPr>
               <w:t>Exceptions Scenarios</w:t>
             </w:r>
@@ -831,7 +844,7 @@
                 <w:noProof/>
                 <w:webHidden/>
               </w:rPr>
-              <w:instrText xml:space="preserve"> PAGEREF _Toc47867896 \h </w:instrText>
+              <w:instrText xml:space="preserve"> PAGEREF _Toc47882165 \h </w:instrText>
             </w:r>
             <w:r>
               <w:rPr>
@@ -875,7 +888,7 @@
               <w:lang w:val="en-US"/>
             </w:rPr>
           </w:pPr>
-          <w:hyperlink w:anchor="_Toc47867897" w:history="1">
+          <w:hyperlink w:anchor="_Toc47882166" w:history="1">
             <w:r>
               <w:rPr>
                 <w:rStyle w:val="Hyperlink"/>
@@ -917,7 +930,7 @@
                 <w:noProof/>
                 <w:webHidden/>
               </w:rPr>
-              <w:instrText xml:space="preserve"> PAGEREF _Toc47867897 \h </w:instrText>
+              <w:instrText xml:space="preserve"> PAGEREF _Toc47882166 \h </w:instrText>
             </w:r>
             <w:r>
               <w:rPr>
@@ -961,7 +974,7 @@
               <w:lang w:val="en-US"/>
             </w:rPr>
           </w:pPr>
-          <w:hyperlink w:anchor="_Toc47867898" w:history="1">
+          <w:hyperlink w:anchor="_Toc47882167" w:history="1">
             <w:r>
               <w:rPr>
                 <w:rStyle w:val="Hyperlink"/>
@@ -1003,7 +1016,7 @@
                 <w:noProof/>
                 <w:webHidden/>
               </w:rPr>
-              <w:instrText xml:space="preserve"> PAGEREF _Toc47867898 \h </w:instrText>
+              <w:instrText xml:space="preserve"> PAGEREF _Toc47882167 \h </w:instrText>
             </w:r>
             <w:r>
               <w:rPr>
@@ -1047,11 +1060,12 @@
               <w:lang w:val="en-US"/>
             </w:rPr>
           </w:pPr>
-          <w:hyperlink w:anchor="_Toc47867899" w:history="1">
+          <w:hyperlink w:anchor="_Toc47882168" w:history="1">
             <w:r>
               <w:rPr>
                 <w:rStyle w:val="Hyperlink"/>
                 <w:noProof/>
+                <w:highlight w:val="darkGreen"/>
               </w:rPr>
               <w:t>4</w:t>
             </w:r>
@@ -1067,6 +1081,7 @@
               <w:rPr>
                 <w:rStyle w:val="Hyperlink"/>
                 <w:noProof/>
+                <w:highlight w:val="darkGreen"/>
               </w:rPr>
               <w:t>Graph Based EDA</w:t>
             </w:r>
@@ -1089,7 +1104,7 @@
                 <w:noProof/>
                 <w:webHidden/>
               </w:rPr>
-              <w:instrText xml:space="preserve"> PAGEREF _Toc47867899 \h </w:instrText>
+              <w:instrText xml:space="preserve"> PAGEREF _Toc47882168 \h </w:instrText>
             </w:r>
             <w:r>
               <w:rPr>
@@ -1133,11 +1148,12 @@
               <w:lang w:val="en-US"/>
             </w:rPr>
           </w:pPr>
-          <w:hyperlink w:anchor="_Toc47867900" w:history="1">
+          <w:hyperlink w:anchor="_Toc47882169" w:history="1">
             <w:r>
               <w:rPr>
                 <w:rStyle w:val="Hyperlink"/>
                 <w:noProof/>
+                <w:highlight w:val="darkGreen"/>
               </w:rPr>
               <w:t>4.1</w:t>
             </w:r>
@@ -1153,6 +1169,7 @@
               <w:rPr>
                 <w:rStyle w:val="Hyperlink"/>
                 <w:noProof/>
+                <w:highlight w:val="darkGreen"/>
               </w:rPr>
               <w:t>Technical solution design</w:t>
             </w:r>
@@ -1175,7 +1192,7 @@
                 <w:noProof/>
                 <w:webHidden/>
               </w:rPr>
-              <w:instrText xml:space="preserve"> PAGEREF _Toc47867900 \h </w:instrText>
+              <w:instrText xml:space="preserve"> PAGEREF _Toc47882169 \h </w:instrText>
             </w:r>
             <w:r>
               <w:rPr>
@@ -1219,7 +1236,7 @@
               <w:lang w:val="en-US"/>
             </w:rPr>
           </w:pPr>
-          <w:hyperlink w:anchor="_Toc47867901" w:history="1">
+          <w:hyperlink w:anchor="_Toc47882170" w:history="1">
             <w:r>
               <w:rPr>
                 <w:rStyle w:val="Hyperlink"/>
@@ -1261,7 +1278,7 @@
                 <w:noProof/>
                 <w:webHidden/>
               </w:rPr>
-              <w:instrText xml:space="preserve"> PAGEREF _Toc47867901 \h </w:instrText>
+              <w:instrText xml:space="preserve"> PAGEREF _Toc47882170 \h </w:instrText>
             </w:r>
             <w:r>
               <w:rPr>
@@ -1305,7 +1322,7 @@
               <w:lang w:val="en-US"/>
             </w:rPr>
           </w:pPr>
-          <w:hyperlink w:anchor="_Toc47867902" w:history="1">
+          <w:hyperlink w:anchor="_Toc47882171" w:history="1">
             <w:r>
               <w:rPr>
                 <w:rStyle w:val="Hyperlink"/>
@@ -1347,7 +1364,7 @@
                 <w:noProof/>
                 <w:webHidden/>
               </w:rPr>
-              <w:instrText xml:space="preserve"> PAGEREF _Toc47867902 \h </w:instrText>
+              <w:instrText xml:space="preserve"> PAGEREF _Toc47882171 \h </w:instrText>
             </w:r>
             <w:r>
               <w:rPr>
@@ -1391,7 +1408,7 @@
               <w:lang w:val="en-US"/>
             </w:rPr>
           </w:pPr>
-          <w:hyperlink w:anchor="_Toc47867903" w:history="1">
+          <w:hyperlink w:anchor="_Toc47882172" w:history="1">
             <w:r>
               <w:rPr>
                 <w:rStyle w:val="Hyperlink"/>
@@ -1433,7 +1450,7 @@
                 <w:noProof/>
                 <w:webHidden/>
               </w:rPr>
-              <w:instrText xml:space="preserve"> PAGEREF _Toc47867903 \h </w:instrText>
+              <w:instrText xml:space="preserve"> PAGEREF _Toc47882172 \h </w:instrText>
             </w:r>
             <w:r>
               <w:rPr>
@@ -1477,7 +1494,7 @@
               <w:lang w:val="en-US"/>
             </w:rPr>
           </w:pPr>
-          <w:hyperlink w:anchor="_Toc47867904" w:history="1">
+          <w:hyperlink w:anchor="_Toc47882173" w:history="1">
             <w:r>
               <w:rPr>
                 <w:rStyle w:val="Hyperlink"/>
@@ -1519,7 +1536,7 @@
                 <w:noProof/>
                 <w:webHidden/>
               </w:rPr>
-              <w:instrText xml:space="preserve"> PAGEREF _Toc47867904 \h </w:instrText>
+              <w:instrText xml:space="preserve"> PAGEREF _Toc47882173 \h </w:instrText>
             </w:r>
             <w:r>
               <w:rPr>
@@ -1563,11 +1580,12 @@
               <w:lang w:val="en-US"/>
             </w:rPr>
           </w:pPr>
-          <w:hyperlink w:anchor="_Toc47867905" w:history="1">
+          <w:hyperlink w:anchor="_Toc47882174" w:history="1">
             <w:r>
               <w:rPr>
                 <w:rStyle w:val="Hyperlink"/>
                 <w:noProof/>
+                <w:highlight w:val="darkGreen"/>
               </w:rPr>
               <w:t>6</w:t>
             </w:r>
@@ -1583,6 +1601,7 @@
               <w:rPr>
                 <w:rStyle w:val="Hyperlink"/>
                 <w:noProof/>
+                <w:highlight w:val="darkGreen"/>
               </w:rPr>
               <w:t>ML Model Selection</w:t>
             </w:r>
@@ -1605,7 +1624,7 @@
                 <w:noProof/>
                 <w:webHidden/>
               </w:rPr>
-              <w:instrText xml:space="preserve"> PAGEREF _Toc47867905 \h </w:instrText>
+              <w:instrText xml:space="preserve"> PAGEREF _Toc47882174 \h </w:instrText>
             </w:r>
             <w:r>
               <w:rPr>
@@ -1649,11 +1668,12 @@
               <w:lang w:val="en-US"/>
             </w:rPr>
           </w:pPr>
-          <w:hyperlink w:anchor="_Toc47867906" w:history="1">
+          <w:hyperlink w:anchor="_Toc47882175" w:history="1">
             <w:r>
               <w:rPr>
                 <w:rStyle w:val="Hyperlink"/>
                 <w:noProof/>
+                <w:highlight w:val="darkGreen"/>
               </w:rPr>
               <w:t>6.1</w:t>
             </w:r>
@@ -1669,6 +1689,7 @@
               <w:rPr>
                 <w:rStyle w:val="Hyperlink"/>
                 <w:noProof/>
+                <w:highlight w:val="darkGreen"/>
               </w:rPr>
               <w:t>Technical solution design</w:t>
             </w:r>
@@ -1691,7 +1712,7 @@
                 <w:noProof/>
                 <w:webHidden/>
               </w:rPr>
-              <w:instrText xml:space="preserve"> PAGEREF _Toc47867906 \h </w:instrText>
+              <w:instrText xml:space="preserve"> PAGEREF _Toc47882175 \h </w:instrText>
             </w:r>
             <w:r>
               <w:rPr>
@@ -1735,11 +1756,12 @@
               <w:lang w:val="en-US"/>
             </w:rPr>
           </w:pPr>
-          <w:hyperlink w:anchor="_Toc47867907" w:history="1">
+          <w:hyperlink w:anchor="_Toc47882176" w:history="1">
             <w:r>
               <w:rPr>
                 <w:rStyle w:val="Hyperlink"/>
                 <w:noProof/>
+                <w:highlight w:val="darkGreen"/>
               </w:rPr>
               <w:t>6.2</w:t>
             </w:r>
@@ -1755,6 +1777,7 @@
               <w:rPr>
                 <w:rStyle w:val="Hyperlink"/>
                 <w:noProof/>
+                <w:highlight w:val="darkGreen"/>
               </w:rPr>
               <w:t>Exceptions Scenarios Module Wise</w:t>
             </w:r>
@@ -1777,7 +1800,7 @@
                 <w:noProof/>
                 <w:webHidden/>
               </w:rPr>
-              <w:instrText xml:space="preserve"> PAGEREF _Toc47867907 \h </w:instrText>
+              <w:instrText xml:space="preserve"> PAGEREF _Toc47882176 \h </w:instrText>
             </w:r>
             <w:r>
               <w:rPr>
@@ -1821,7 +1844,7 @@
               <w:lang w:val="en-US"/>
             </w:rPr>
           </w:pPr>
-          <w:hyperlink w:anchor="_Toc47867908" w:history="1">
+          <w:hyperlink w:anchor="_Toc47882177" w:history="1">
             <w:r>
               <w:rPr>
                 <w:rStyle w:val="Hyperlink"/>
@@ -1863,7 +1886,7 @@
                 <w:noProof/>
                 <w:webHidden/>
               </w:rPr>
-              <w:instrText xml:space="preserve"> PAGEREF _Toc47867908 \h </w:instrText>
+              <w:instrText xml:space="preserve"> PAGEREF _Toc47882177 \h </w:instrText>
             </w:r>
             <w:r>
               <w:rPr>
@@ -1907,11 +1930,12 @@
               <w:lang w:val="en-US"/>
             </w:rPr>
           </w:pPr>
-          <w:hyperlink w:anchor="_Toc47867909" w:history="1">
+          <w:hyperlink w:anchor="_Toc47882178" w:history="1">
             <w:r>
               <w:rPr>
                 <w:rStyle w:val="Hyperlink"/>
                 <w:noProof/>
+                <w:highlight w:val="darkGreen"/>
               </w:rPr>
               <w:t>8</w:t>
             </w:r>
@@ -1927,6 +1951,7 @@
               <w:rPr>
                 <w:rStyle w:val="Hyperlink"/>
                 <w:noProof/>
+                <w:highlight w:val="darkGreen"/>
               </w:rPr>
               <w:t>Testing Models</w:t>
             </w:r>
@@ -1949,7 +1974,7 @@
                 <w:noProof/>
                 <w:webHidden/>
               </w:rPr>
-              <w:instrText xml:space="preserve"> PAGEREF _Toc47867909 \h </w:instrText>
+              <w:instrText xml:space="preserve"> PAGEREF _Toc47882178 \h </w:instrText>
             </w:r>
             <w:r>
               <w:rPr>
@@ -1992,11 +2017,12 @@
               <w:lang w:val="en-US"/>
             </w:rPr>
           </w:pPr>
-          <w:hyperlink w:anchor="_Toc47867910" w:history="1">
+          <w:hyperlink w:anchor="_Toc47882179" w:history="1">
             <w:r>
               <w:rPr>
                 <w:rStyle w:val="Hyperlink"/>
                 <w:noProof/>
+                <w:highlight w:val="darkGreen"/>
               </w:rPr>
               <w:t>Exceptions Scenarios Module Wise</w:t>
             </w:r>
@@ -2019,7 +2045,7 @@
                 <w:noProof/>
                 <w:webHidden/>
               </w:rPr>
-              <w:instrText xml:space="preserve"> PAGEREF _Toc47867910 \h </w:instrText>
+              <w:instrText xml:space="preserve"> PAGEREF _Toc47882179 \h </w:instrText>
             </w:r>
             <w:r>
               <w:rPr>
@@ -2063,11 +2089,12 @@
               <w:lang w:val="en-US"/>
             </w:rPr>
           </w:pPr>
-          <w:hyperlink w:anchor="_Toc47867911" w:history="1">
+          <w:hyperlink w:anchor="_Toc47882180" w:history="1">
             <w:r>
               <w:rPr>
                 <w:rStyle w:val="Hyperlink"/>
                 <w:noProof/>
+                <w:highlight w:val="darkGreen"/>
               </w:rPr>
               <w:t>9</w:t>
             </w:r>
@@ -2083,6 +2110,7 @@
               <w:rPr>
                 <w:rStyle w:val="Hyperlink"/>
                 <w:noProof/>
+                <w:highlight w:val="darkGreen"/>
               </w:rPr>
               <w:t>Data Prediction</w:t>
             </w:r>
@@ -2105,7 +2133,7 @@
                 <w:noProof/>
                 <w:webHidden/>
               </w:rPr>
-              <w:instrText xml:space="preserve"> PAGEREF _Toc47867911 \h </w:instrText>
+              <w:instrText xml:space="preserve"> PAGEREF _Toc47882180 \h </w:instrText>
             </w:r>
             <w:r>
               <w:rPr>
@@ -2149,11 +2177,12 @@
               <w:lang w:val="en-US"/>
             </w:rPr>
           </w:pPr>
-          <w:hyperlink w:anchor="_Toc47867912" w:history="1">
+          <w:hyperlink w:anchor="_Toc47882181" w:history="1">
             <w:r>
               <w:rPr>
                 <w:rStyle w:val="Hyperlink"/>
                 <w:noProof/>
+                <w:highlight w:val="darkGreen"/>
               </w:rPr>
               <w:t>9.1</w:t>
             </w:r>
@@ -2169,6 +2198,7 @@
               <w:rPr>
                 <w:rStyle w:val="Hyperlink"/>
                 <w:noProof/>
+                <w:highlight w:val="darkGreen"/>
               </w:rPr>
               <w:t>Technical solution design</w:t>
             </w:r>
@@ -2191,7 +2221,7 @@
                 <w:noProof/>
                 <w:webHidden/>
               </w:rPr>
-              <w:instrText xml:space="preserve"> PAGEREF _Toc47867912 \h </w:instrText>
+              <w:instrText xml:space="preserve"> PAGEREF _Toc47882181 \h </w:instrText>
             </w:r>
             <w:r>
               <w:rPr>
@@ -2235,11 +2265,12 @@
               <w:lang w:val="en-US"/>
             </w:rPr>
           </w:pPr>
-          <w:hyperlink w:anchor="_Toc47867913" w:history="1">
+          <w:hyperlink w:anchor="_Toc47882182" w:history="1">
             <w:r>
               <w:rPr>
                 <w:rStyle w:val="Hyperlink"/>
                 <w:noProof/>
+                <w:highlight w:val="darkGreen"/>
               </w:rPr>
               <w:t>9.2</w:t>
             </w:r>
@@ -2255,6 +2286,7 @@
               <w:rPr>
                 <w:rStyle w:val="Hyperlink"/>
                 <w:noProof/>
+                <w:highlight w:val="darkGreen"/>
               </w:rPr>
               <w:t>Exceptions Scenarios Module Wise</w:t>
             </w:r>
@@ -2277,7 +2309,7 @@
                 <w:noProof/>
                 <w:webHidden/>
               </w:rPr>
-              <w:instrText xml:space="preserve"> PAGEREF _Toc47867913 \h </w:instrText>
+              <w:instrText xml:space="preserve"> PAGEREF _Toc47882182 \h </w:instrText>
             </w:r>
             <w:r>
               <w:rPr>
@@ -2321,11 +2353,12 @@
               <w:lang w:val="en-US"/>
             </w:rPr>
           </w:pPr>
-          <w:hyperlink w:anchor="_Toc47867914" w:history="1">
+          <w:hyperlink w:anchor="_Toc47882183" w:history="1">
             <w:r>
               <w:rPr>
                 <w:rStyle w:val="Hyperlink"/>
                 <w:noProof/>
+                <w:highlight w:val="darkGreen"/>
               </w:rPr>
               <w:t>10</w:t>
             </w:r>
@@ -2341,6 +2374,7 @@
               <w:rPr>
                 <w:rStyle w:val="Hyperlink"/>
                 <w:noProof/>
+                <w:highlight w:val="darkGreen"/>
               </w:rPr>
               <w:t>Deployment Steps For Azure</w:t>
             </w:r>
@@ -2363,7 +2397,7 @@
                 <w:noProof/>
                 <w:webHidden/>
               </w:rPr>
-              <w:instrText xml:space="preserve"> PAGEREF _Toc47867914 \h </w:instrText>
+              <w:instrText xml:space="preserve"> PAGEREF _Toc47882183 \h </w:instrText>
             </w:r>
             <w:r>
               <w:rPr>
@@ -2407,11 +2441,12 @@
               <w:lang w:val="en-US"/>
             </w:rPr>
           </w:pPr>
-          <w:hyperlink w:anchor="_Toc47867915" w:history="1">
+          <w:hyperlink w:anchor="_Toc47882184" w:history="1">
             <w:r>
               <w:rPr>
                 <w:rStyle w:val="Hyperlink"/>
                 <w:noProof/>
+                <w:highlight w:val="darkGreen"/>
               </w:rPr>
               <w:t>10.1</w:t>
             </w:r>
@@ -2427,6 +2462,7 @@
               <w:rPr>
                 <w:rStyle w:val="Hyperlink"/>
                 <w:noProof/>
+                <w:highlight w:val="darkGreen"/>
               </w:rPr>
               <w:t>Exceptions Scenarios</w:t>
             </w:r>
@@ -2449,7 +2485,7 @@
                 <w:noProof/>
                 <w:webHidden/>
               </w:rPr>
-              <w:instrText xml:space="preserve"> PAGEREF _Toc47867915 \h </w:instrText>
+              <w:instrText xml:space="preserve"> PAGEREF _Toc47882184 \h </w:instrText>
             </w:r>
             <w:r>
               <w:rPr>
@@ -2469,7 +2505,7 @@
                 <w:noProof/>
                 <w:webHidden/>
               </w:rPr>
-              <w:t>33</w:t>
+              <w:t>34</w:t>
             </w:r>
             <w:r>
               <w:rPr>
@@ -2493,11 +2529,12 @@
               <w:lang w:val="en-US"/>
             </w:rPr>
           </w:pPr>
-          <w:hyperlink w:anchor="_Toc47867916" w:history="1">
+          <w:hyperlink w:anchor="_Toc47882185" w:history="1">
             <w:r>
               <w:rPr>
                 <w:rStyle w:val="Hyperlink"/>
                 <w:noProof/>
+                <w:highlight w:val="darkGreen"/>
               </w:rPr>
               <w:t>11</w:t>
             </w:r>
@@ -2513,6 +2550,7 @@
               <w:rPr>
                 <w:rStyle w:val="Hyperlink"/>
                 <w:noProof/>
+                <w:highlight w:val="darkGreen"/>
               </w:rPr>
               <w:t>Dockerization</w:t>
             </w:r>
@@ -2535,7 +2573,7 @@
                 <w:noProof/>
                 <w:webHidden/>
               </w:rPr>
-              <w:instrText xml:space="preserve"> PAGEREF _Toc47867916 \h </w:instrText>
+              <w:instrText xml:space="preserve"> PAGEREF _Toc47882185 \h </w:instrText>
             </w:r>
             <w:r>
               <w:rPr>
@@ -2555,7 +2593,7 @@
                 <w:noProof/>
                 <w:webHidden/>
               </w:rPr>
-              <w:t>34</w:t>
+              <w:t>35</w:t>
             </w:r>
             <w:r>
               <w:rPr>
@@ -2579,11 +2617,12 @@
               <w:lang w:val="en-US"/>
             </w:rPr>
           </w:pPr>
-          <w:hyperlink w:anchor="_Toc47867917" w:history="1">
+          <w:hyperlink w:anchor="_Toc47882186" w:history="1">
             <w:r>
               <w:rPr>
                 <w:rStyle w:val="Hyperlink"/>
                 <w:noProof/>
+                <w:highlight w:val="darkGreen"/>
               </w:rPr>
               <w:t>11.1</w:t>
             </w:r>
@@ -2599,6 +2638,7 @@
               <w:rPr>
                 <w:rStyle w:val="Hyperlink"/>
                 <w:noProof/>
+                <w:highlight w:val="darkGreen"/>
               </w:rPr>
               <w:t>Steps to Dockerize App</w:t>
             </w:r>
@@ -2621,7 +2661,7 @@
                 <w:noProof/>
                 <w:webHidden/>
               </w:rPr>
-              <w:instrText xml:space="preserve"> PAGEREF _Toc47867917 \h </w:instrText>
+              <w:instrText xml:space="preserve"> PAGEREF _Toc47882186 \h </w:instrText>
             </w:r>
             <w:r>
               <w:rPr>
@@ -2641,7 +2681,7 @@
                 <w:noProof/>
                 <w:webHidden/>
               </w:rPr>
-              <w:t>34</w:t>
+              <w:t>35</w:t>
             </w:r>
             <w:r>
               <w:rPr>
@@ -2665,11 +2705,12 @@
               <w:lang w:val="en-US"/>
             </w:rPr>
           </w:pPr>
-          <w:hyperlink w:anchor="_Toc47867918" w:history="1">
+          <w:hyperlink w:anchor="_Toc47882187" w:history="1">
             <w:r>
               <w:rPr>
                 <w:rStyle w:val="Hyperlink"/>
                 <w:noProof/>
+                <w:highlight w:val="darkGreen"/>
               </w:rPr>
               <w:t>12</w:t>
             </w:r>
@@ -2685,6 +2726,7 @@
               <w:rPr>
                 <w:rStyle w:val="Hyperlink"/>
                 <w:noProof/>
+                <w:highlight w:val="darkGreen"/>
               </w:rPr>
               <w:t>Logging</w:t>
             </w:r>
@@ -2707,7 +2749,7 @@
                 <w:noProof/>
                 <w:webHidden/>
               </w:rPr>
-              <w:instrText xml:space="preserve"> PAGEREF _Toc47867918 \h </w:instrText>
+              <w:instrText xml:space="preserve"> PAGEREF _Toc47882187 \h </w:instrText>
             </w:r>
             <w:r>
               <w:rPr>
@@ -2727,7 +2769,7 @@
                 <w:noProof/>
                 <w:webHidden/>
               </w:rPr>
-              <w:t>38</w:t>
+              <w:t>39</w:t>
             </w:r>
             <w:r>
               <w:rPr>
@@ -2751,11 +2793,12 @@
               <w:lang w:val="en-US"/>
             </w:rPr>
           </w:pPr>
-          <w:hyperlink w:anchor="_Toc47867919" w:history="1">
+          <w:hyperlink w:anchor="_Toc47882188" w:history="1">
             <w:r>
               <w:rPr>
                 <w:rStyle w:val="Hyperlink"/>
                 <w:noProof/>
+                <w:highlight w:val="darkGreen"/>
               </w:rPr>
               <w:t>12.1</w:t>
             </w:r>
@@ -2771,6 +2814,7 @@
               <w:rPr>
                 <w:rStyle w:val="Hyperlink"/>
                 <w:noProof/>
+                <w:highlight w:val="darkGreen"/>
               </w:rPr>
               <w:t>Technical solution design</w:t>
             </w:r>
@@ -2793,7 +2837,7 @@
                 <w:noProof/>
                 <w:webHidden/>
               </w:rPr>
-              <w:instrText xml:space="preserve"> PAGEREF _Toc47867919 \h </w:instrText>
+              <w:instrText xml:space="preserve"> PAGEREF _Toc47882188 \h </w:instrText>
             </w:r>
             <w:r>
               <w:rPr>
@@ -2813,7 +2857,7 @@
                 <w:noProof/>
                 <w:webHidden/>
               </w:rPr>
-              <w:t>38</w:t>
+              <w:t>39</w:t>
             </w:r>
             <w:r>
               <w:rPr>
@@ -2837,7 +2881,7 @@
               <w:lang w:val="en-US"/>
             </w:rPr>
           </w:pPr>
-          <w:hyperlink w:anchor="_Toc47867920" w:history="1">
+          <w:hyperlink w:anchor="_Toc47882189" w:history="1">
             <w:r>
               <w:rPr>
                 <w:rStyle w:val="Hyperlink"/>
@@ -2857,6 +2901,7 @@
               <w:rPr>
                 <w:rStyle w:val="Hyperlink"/>
                 <w:noProof/>
+                <w:highlight w:val="darkGreen"/>
               </w:rPr>
               <w:t>Common Logging Framework Code</w:t>
             </w:r>
@@ -2879,7 +2924,7 @@
                 <w:noProof/>
                 <w:webHidden/>
               </w:rPr>
-              <w:instrText xml:space="preserve"> PAGEREF _Toc47867920 \h </w:instrText>
+              <w:instrText xml:space="preserve"> PAGEREF _Toc47882189 \h </w:instrText>
             </w:r>
             <w:r>
               <w:rPr>
@@ -2899,7 +2944,7 @@
                 <w:noProof/>
                 <w:webHidden/>
               </w:rPr>
-              <w:t>38</w:t>
+              <w:t>39</w:t>
             </w:r>
             <w:r>
               <w:rPr>
@@ -2923,11 +2968,12 @@
               <w:lang w:val="en-US"/>
             </w:rPr>
           </w:pPr>
-          <w:hyperlink w:anchor="_Toc47867921" w:history="1">
+          <w:hyperlink w:anchor="_Toc47882190" w:history="1">
             <w:r>
               <w:rPr>
                 <w:rStyle w:val="Hyperlink"/>
                 <w:noProof/>
+                <w:highlight w:val="darkGreen"/>
               </w:rPr>
               <w:t>12.3</w:t>
             </w:r>
@@ -2943,6 +2989,7 @@
               <w:rPr>
                 <w:rStyle w:val="Hyperlink"/>
                 <w:noProof/>
+                <w:highlight w:val="darkGreen"/>
               </w:rPr>
               <w:t>Exceptions Scenarios Module Wise</w:t>
             </w:r>
@@ -2965,7 +3012,7 @@
                 <w:noProof/>
                 <w:webHidden/>
               </w:rPr>
-              <w:instrText xml:space="preserve"> PAGEREF _Toc47867921 \h </w:instrText>
+              <w:instrText xml:space="preserve"> PAGEREF _Toc47882190 \h </w:instrText>
             </w:r>
             <w:r>
               <w:rPr>
@@ -2985,7 +3032,7 @@
                 <w:noProof/>
                 <w:webHidden/>
               </w:rPr>
-              <w:t>39</w:t>
+              <w:t>40</w:t>
             </w:r>
             <w:r>
               <w:rPr>
@@ -3009,11 +3056,12 @@
               <w:lang w:val="en-US"/>
             </w:rPr>
           </w:pPr>
-          <w:hyperlink w:anchor="_Toc47867922" w:history="1">
+          <w:hyperlink w:anchor="_Toc47882191" w:history="1">
             <w:r>
               <w:rPr>
                 <w:rStyle w:val="Hyperlink"/>
                 <w:noProof/>
+                <w:highlight w:val="darkGreen"/>
               </w:rPr>
               <w:t>13</w:t>
             </w:r>
@@ -3029,6 +3077,7 @@
               <w:rPr>
                 <w:rStyle w:val="Hyperlink"/>
                 <w:noProof/>
+                <w:highlight w:val="darkGreen"/>
               </w:rPr>
               <w:t>Sample code and standard to be followed:</w:t>
             </w:r>
@@ -3051,7 +3100,7 @@
                 <w:noProof/>
                 <w:webHidden/>
               </w:rPr>
-              <w:instrText xml:space="preserve"> PAGEREF _Toc47867922 \h </w:instrText>
+              <w:instrText xml:space="preserve"> PAGEREF _Toc47882191 \h </w:instrText>
             </w:r>
             <w:r>
               <w:rPr>
@@ -3071,7 +3120,7 @@
                 <w:noProof/>
                 <w:webHidden/>
               </w:rPr>
-              <w:t>41</w:t>
+              <w:t>42</w:t>
             </w:r>
             <w:r>
               <w:rPr>
@@ -3121,7 +3170,7 @@
           <w:highlight w:val="darkGreen"/>
         </w:rPr>
       </w:pPr>
-      <w:bookmarkStart w:id="1" w:name="_Toc47867888"/>
+      <w:bookmarkStart w:id="0" w:name="_Toc47882157"/>
       <w:r>
         <w:rPr>
           <w:highlight w:val="darkGreen"/>
@@ -3129,7 +3178,7 @@
         <w:lastRenderedPageBreak/>
         <w:t>Technical Design Document</w:t>
       </w:r>
-      <w:bookmarkEnd w:id="1"/>
+      <w:bookmarkEnd w:id="0"/>
     </w:p>
     <w:p>
       <w:pPr>
@@ -3178,7 +3227,7 @@
         <w:tblW w:w="0" w:type="auto"/>
         <w:jc w:val="center"/>
         <w:tblInd w:w="0" w:type="dxa"/>
-        <w:tblLook w:val="04A0"/>
+        <w:tblLook w:val="04A0" w:firstRow="1" w:lastRow="0" w:firstColumn="1" w:lastColumn="0" w:noHBand="0" w:noVBand="1"/>
       </w:tblPr>
       <w:tblGrid>
         <w:gridCol w:w="1597"/>
@@ -3494,7 +3543,7 @@
         <w:tblW w:w="0" w:type="auto"/>
         <w:jc w:val="center"/>
         <w:tblInd w:w="0" w:type="dxa"/>
-        <w:tblLook w:val="04A0"/>
+        <w:tblLook w:val="04A0" w:firstRow="1" w:lastRow="0" w:firstColumn="1" w:lastColumn="0" w:noHBand="0" w:noVBand="1"/>
       </w:tblPr>
       <w:tblGrid>
         <w:gridCol w:w="1673"/>
@@ -3671,8 +3720,8 @@
           <w:highlight w:val="darkGreen"/>
         </w:rPr>
       </w:pPr>
-      <w:bookmarkStart w:id="2" w:name="_Toc500352966"/>
-      <w:bookmarkStart w:id="3" w:name="_Toc47867889"/>
+      <w:bookmarkStart w:id="1" w:name="_Toc500352966"/>
+      <w:bookmarkStart w:id="2" w:name="_Toc47882158"/>
       <w:r>
         <w:rPr>
           <w:highlight w:val="darkGreen"/>
@@ -3680,8 +3729,8 @@
         <w:lastRenderedPageBreak/>
         <w:t>Introduction</w:t>
       </w:r>
+      <w:bookmarkEnd w:id="1"/>
       <w:bookmarkEnd w:id="2"/>
-      <w:bookmarkEnd w:id="3"/>
     </w:p>
     <w:p>
       <w:pPr>
@@ -4020,14 +4069,14 @@
         <w:pStyle w:val="Heading2"/>
         <w:ind w:left="0"/>
       </w:pPr>
-      <w:bookmarkStart w:id="4" w:name="_Toc47867890"/>
+      <w:bookmarkStart w:id="3" w:name="_Toc47882159"/>
       <w:r>
         <w:rPr>
           <w:highlight w:val="darkGreen"/>
         </w:rPr>
         <w:t>High level objectives</w:t>
       </w:r>
-      <w:bookmarkEnd w:id="4"/>
+      <w:bookmarkEnd w:id="3"/>
     </w:p>
     <w:p>
       <w:pPr>
@@ -4236,7 +4285,7 @@
           <w:highlight w:val="darkGreen"/>
         </w:rPr>
       </w:pPr>
-      <w:bookmarkStart w:id="5" w:name="_Toc47867891"/>
+      <w:bookmarkStart w:id="4" w:name="_Toc47882160"/>
       <w:r>
         <w:rPr>
           <w:highlight w:val="darkGreen"/>
@@ -4250,21 +4299,21 @@
         </w:rPr>
         <w:t xml:space="preserve"> Overall</w:t>
       </w:r>
-      <w:bookmarkEnd w:id="5"/>
+      <w:bookmarkEnd w:id="4"/>
     </w:p>
     <w:p>
       <w:pPr>
         <w:pStyle w:val="Heading2"/>
         <w:ind w:left="0"/>
       </w:pPr>
-      <w:bookmarkStart w:id="6" w:name="_Toc47867892"/>
+      <w:bookmarkStart w:id="5" w:name="_Toc47882161"/>
       <w:r>
         <w:rPr>
           <w:highlight w:val="darkGreen"/>
         </w:rPr>
         <w:t>Application Flow</w:t>
       </w:r>
-      <w:bookmarkEnd w:id="6"/>
+      <w:bookmarkEnd w:id="5"/>
     </w:p>
     <w:p>
       <w:pPr>
@@ -4298,7 +4347,7 @@
                     <a:blip r:embed="rId8">
                       <a:extLst>
                         <a:ext uri="{28A0092B-C50C-407E-A947-70E740481C1C}">
-                          <a14:useLocalDpi xmlns:a14="http://schemas.microsoft.com/office/drawing/2010/main" xmlns:wps="http://schemas.microsoft.com/office/word/2010/wordprocessingShape" xmlns:wpi="http://schemas.microsoft.com/office/word/2010/wordprocessingInk" xmlns:wpg="http://schemas.microsoft.com/office/word/2010/wordprocessingGroup" xmlns:w16se="http://schemas.microsoft.com/office/word/2015/wordml/symex" xmlns:w16cid="http://schemas.microsoft.com/office/word/2016/wordml/cid" xmlns:w15="http://schemas.microsoft.com/office/word/2012/wordml" xmlns:w14="http://schemas.microsoft.com/office/word/2010/wordml" xmlns:w="http://schemas.openxmlformats.org/wordprocessingml/2006/main" xmlns:w10="urn:schemas-microsoft-com:office:word" xmlns:wp14="http://schemas.microsoft.com/office/word/2010/wordprocessingDrawing" xmlns:v="urn:schemas-microsoft-com:vml" xmlns:o="urn:schemas-microsoft-com:office:office" xmlns:am3d="http://schemas.microsoft.com/office/drawing/2017/model3d" xmlns:aink="http://schemas.microsoft.com/office/drawing/2016/ink" xmlns:mc="http://schemas.openxmlformats.org/markup-compatibility/2006" xmlns:cx8="http://schemas.microsoft.com/office/drawing/2016/5/14/chartex" xmlns:cx7="http://schemas.microsoft.com/office/drawing/2016/5/13/chartex" xmlns:cx6="http://schemas.microsoft.com/office/drawing/2016/5/12/chartex" xmlns:cx5="http://schemas.microsoft.com/office/drawing/2016/5/11/chartex" xmlns:cx4="http://schemas.microsoft.com/office/drawing/2016/5/10/chartex" xmlns:cx3="http://schemas.microsoft.com/office/drawing/2016/5/9/chartex" xmlns:cx2="http://schemas.microsoft.com/office/drawing/2015/10/21/chartex" xmlns:cx1="http://schemas.microsoft.com/office/drawing/2015/9/8/chartex" xmlns:cx="http://schemas.microsoft.com/office/drawing/2014/chartex" xmlns:wpc="http://schemas.microsoft.com/office/word/2010/wordprocessingCanvas" xmlns="" val="0"/>
+                          <a14:useLocalDpi xmlns:a14="http://schemas.microsoft.com/office/drawing/2010/main" val="0"/>
                         </a:ext>
                       </a:extLst>
                     </a:blip>
@@ -4345,7 +4394,7 @@
       <w:pPr>
         <w:pStyle w:val="Heading2"/>
       </w:pPr>
-      <w:bookmarkStart w:id="7" w:name="_Toc47867893"/>
+      <w:bookmarkStart w:id="6" w:name="_Toc47882162"/>
       <w:r>
         <w:rPr>
           <w:highlight w:val="darkGreen"/>
@@ -4364,14 +4413,14 @@
         </w:rPr>
         <w:t xml:space="preserve"> Overall</w:t>
       </w:r>
-      <w:bookmarkEnd w:id="7"/>
+      <w:bookmarkEnd w:id="6"/>
     </w:p>
     <w:tbl>
       <w:tblPr>
         <w:tblStyle w:val="TableGrid"/>
         <w:tblW w:w="0" w:type="auto"/>
         <w:tblInd w:w="780" w:type="dxa"/>
-        <w:tblLook w:val="04A0"/>
+        <w:tblLook w:val="04A0" w:firstRow="1" w:lastRow="0" w:firstColumn="1" w:lastColumn="0" w:noHBand="0" w:noVBand="1"/>
       </w:tblPr>
       <w:tblGrid>
         <w:gridCol w:w="2721"/>
@@ -4529,7 +4578,7 @@
           <w:highlight w:val="darkGreen"/>
         </w:rPr>
       </w:pPr>
-      <w:bookmarkStart w:id="8" w:name="_Toc47867894"/>
+      <w:bookmarkStart w:id="7" w:name="_Toc47882163"/>
       <w:r>
         <w:rPr>
           <w:highlight w:val="darkGreen"/>
@@ -4543,7 +4592,7 @@
         </w:rPr>
         <w:t xml:space="preserve"> and File Conversion</w:t>
       </w:r>
-      <w:bookmarkEnd w:id="8"/>
+      <w:bookmarkEnd w:id="7"/>
     </w:p>
     <w:p>
       <w:pPr>
@@ -4575,7 +4624,7 @@
           <w:insideH w:val="single" w:sz="4" w:space="0" w:color="auto"/>
           <w:insideV w:val="single" w:sz="4" w:space="0" w:color="auto"/>
         </w:tblBorders>
-        <w:tblLook w:val="04A0"/>
+        <w:tblLook w:val="04A0" w:firstRow="1" w:lastRow="0" w:firstColumn="1" w:lastColumn="0" w:noHBand="0" w:noVBand="1"/>
       </w:tblPr>
       <w:tblGrid>
         <w:gridCol w:w="4675"/>
@@ -4754,7 +4803,7 @@
           <w:highlight w:val="darkGreen"/>
         </w:rPr>
       </w:pPr>
-      <w:bookmarkStart w:id="9" w:name="_Toc47867895"/>
+      <w:bookmarkStart w:id="8" w:name="_Toc47882164"/>
       <w:r>
         <w:rPr>
           <w:highlight w:val="darkGreen"/>
@@ -4767,7 +4816,7 @@
         </w:rPr>
         <w:t>s</w:t>
       </w:r>
-      <w:bookmarkEnd w:id="9"/>
+      <w:bookmarkEnd w:id="8"/>
     </w:p>
     <w:tbl>
       <w:tblPr>
@@ -4775,17 +4824,20 @@
         <w:tblpPr w:leftFromText="180" w:rightFromText="180" w:vertAnchor="text" w:horzAnchor="margin" w:tblpXSpec="center" w:tblpY="-32"/>
         <w:tblW w:w="0" w:type="auto"/>
         <w:tblInd w:w="0" w:type="dxa"/>
-        <w:tblLook w:val="04A0"/>
+        <w:tblLook w:val="04A0" w:firstRow="1" w:lastRow="0" w:firstColumn="1" w:lastColumn="0" w:noHBand="0" w:noVBand="1"/>
       </w:tblPr>
       <w:tblGrid>
-        <w:gridCol w:w="2721"/>
-        <w:gridCol w:w="2976"/>
-        <w:gridCol w:w="2976"/>
+        <w:gridCol w:w="2652"/>
+        <w:gridCol w:w="2901"/>
+        <w:gridCol w:w="2901"/>
       </w:tblGrid>
       <w:tr>
+        <w:trPr>
+          <w:trHeight w:val="877"/>
+        </w:trPr>
         <w:tc>
           <w:tcPr>
-            <w:tcW w:w="2721" w:type="dxa"/>
+            <w:tcW w:w="2652" w:type="dxa"/>
           </w:tcPr>
           <w:p>
             <w:pPr>
@@ -4809,7 +4861,7 @@
         </w:tc>
         <w:tc>
           <w:tcPr>
-            <w:tcW w:w="2976" w:type="dxa"/>
+            <w:tcW w:w="2901" w:type="dxa"/>
           </w:tcPr>
           <w:p>
             <w:pPr>
@@ -4842,7 +4894,7 @@
         </w:tc>
         <w:tc>
           <w:tcPr>
-            <w:tcW w:w="2976" w:type="dxa"/>
+            <w:tcW w:w="2901" w:type="dxa"/>
           </w:tcPr>
           <w:p>
             <w:pPr>
@@ -4863,9 +4915,12 @@
         </w:tc>
       </w:tr>
       <w:tr>
+        <w:trPr>
+          <w:trHeight w:val="484"/>
+        </w:trPr>
         <w:tc>
           <w:tcPr>
-            <w:tcW w:w="2721" w:type="dxa"/>
+            <w:tcW w:w="2652" w:type="dxa"/>
             <w:shd w:val="clear" w:color="auto" w:fill="F4B083" w:themeFill="accent2" w:themeFillTint="99"/>
           </w:tcPr>
           <w:p>
@@ -4886,7 +4941,7 @@
         </w:tc>
         <w:tc>
           <w:tcPr>
-            <w:tcW w:w="2976" w:type="dxa"/>
+            <w:tcW w:w="2901" w:type="dxa"/>
             <w:shd w:val="clear" w:color="auto" w:fill="F4B083" w:themeFill="accent2" w:themeFillTint="99"/>
           </w:tcPr>
           <w:p>
@@ -4906,7 +4961,7 @@
         </w:tc>
         <w:tc>
           <w:tcPr>
-            <w:tcW w:w="2976" w:type="dxa"/>
+            <w:tcW w:w="2901" w:type="dxa"/>
             <w:shd w:val="clear" w:color="auto" w:fill="F4B083" w:themeFill="accent2" w:themeFillTint="99"/>
           </w:tcPr>
           <w:p>
@@ -4920,9 +4975,12 @@
         </w:tc>
       </w:tr>
       <w:tr>
+        <w:trPr>
+          <w:trHeight w:val="666"/>
+        </w:trPr>
         <w:tc>
           <w:tcPr>
-            <w:tcW w:w="2721" w:type="dxa"/>
+            <w:tcW w:w="2652" w:type="dxa"/>
           </w:tcPr>
           <w:p>
             <w:pPr>
@@ -4936,7 +4994,7 @@
         </w:tc>
         <w:tc>
           <w:tcPr>
-            <w:tcW w:w="2976" w:type="dxa"/>
+            <w:tcW w:w="2901" w:type="dxa"/>
           </w:tcPr>
           <w:p>
             <w:pPr>
@@ -4955,7 +5013,7 @@
         </w:tc>
         <w:tc>
           <w:tcPr>
-            <w:tcW w:w="2976" w:type="dxa"/>
+            <w:tcW w:w="2901" w:type="dxa"/>
           </w:tcPr>
           <w:p>
             <w:pPr>
@@ -5028,9 +5086,12 @@
         </w:tc>
       </w:tr>
       <w:tr>
+        <w:trPr>
+          <w:trHeight w:val="484"/>
+        </w:trPr>
         <w:tc>
           <w:tcPr>
-            <w:tcW w:w="2721" w:type="dxa"/>
+            <w:tcW w:w="2652" w:type="dxa"/>
           </w:tcPr>
           <w:p>
             <w:pPr>
@@ -5044,7 +5105,7 @@
         </w:tc>
         <w:tc>
           <w:tcPr>
-            <w:tcW w:w="2976" w:type="dxa"/>
+            <w:tcW w:w="2901" w:type="dxa"/>
           </w:tcPr>
           <w:p>
             <w:pPr>
@@ -5063,7 +5124,7 @@
         </w:tc>
         <w:tc>
           <w:tcPr>
-            <w:tcW w:w="2976" w:type="dxa"/>
+            <w:tcW w:w="2901" w:type="dxa"/>
           </w:tcPr>
           <w:p>
             <w:pPr>
@@ -5082,9 +5143,12 @@
         </w:tc>
       </w:tr>
       <w:tr>
+        <w:trPr>
+          <w:trHeight w:val="680"/>
+        </w:trPr>
         <w:tc>
           <w:tcPr>
-            <w:tcW w:w="2721" w:type="dxa"/>
+            <w:tcW w:w="2652" w:type="dxa"/>
           </w:tcPr>
           <w:p>
             <w:pPr>
@@ -5098,7 +5162,7 @@
         </w:tc>
         <w:tc>
           <w:tcPr>
-            <w:tcW w:w="2976" w:type="dxa"/>
+            <w:tcW w:w="2901" w:type="dxa"/>
           </w:tcPr>
           <w:p>
             <w:pPr>
@@ -5117,7 +5181,7 @@
         </w:tc>
         <w:tc>
           <w:tcPr>
-            <w:tcW w:w="2976" w:type="dxa"/>
+            <w:tcW w:w="2901" w:type="dxa"/>
             <w:shd w:val="clear" w:color="auto" w:fill="FFFFFF" w:themeFill="background1"/>
           </w:tcPr>
           <w:p>
@@ -5137,9 +5201,12 @@
         </w:tc>
       </w:tr>
       <w:tr>
+        <w:trPr>
+          <w:trHeight w:val="484"/>
+        </w:trPr>
         <w:tc>
           <w:tcPr>
-            <w:tcW w:w="2721" w:type="dxa"/>
+            <w:tcW w:w="2652" w:type="dxa"/>
           </w:tcPr>
           <w:p>
             <w:pPr>
@@ -5153,7 +5220,7 @@
         </w:tc>
         <w:tc>
           <w:tcPr>
-            <w:tcW w:w="2976" w:type="dxa"/>
+            <w:tcW w:w="2901" w:type="dxa"/>
           </w:tcPr>
           <w:p>
             <w:pPr>
@@ -5172,7 +5239,7 @@
         </w:tc>
         <w:tc>
           <w:tcPr>
-            <w:tcW w:w="2976" w:type="dxa"/>
+            <w:tcW w:w="2901" w:type="dxa"/>
           </w:tcPr>
           <w:p>
             <w:pPr>
@@ -5203,9 +5270,12 @@
         </w:tc>
       </w:tr>
       <w:tr>
+        <w:trPr>
+          <w:trHeight w:val="469"/>
+        </w:trPr>
         <w:tc>
           <w:tcPr>
-            <w:tcW w:w="2721" w:type="dxa"/>
+            <w:tcW w:w="2652" w:type="dxa"/>
           </w:tcPr>
           <w:p>
             <w:pPr>
@@ -5219,7 +5289,7 @@
         </w:tc>
         <w:tc>
           <w:tcPr>
-            <w:tcW w:w="2976" w:type="dxa"/>
+            <w:tcW w:w="2901" w:type="dxa"/>
           </w:tcPr>
           <w:p>
             <w:pPr>
@@ -5238,7 +5308,7 @@
         </w:tc>
         <w:tc>
           <w:tcPr>
-            <w:tcW w:w="2976" w:type="dxa"/>
+            <w:tcW w:w="2901" w:type="dxa"/>
           </w:tcPr>
           <w:p>
             <w:pPr>
@@ -5275,11 +5345,10 @@
           <w:noProof/>
           <w:lang w:val="en-GB" w:eastAsia="en-GB"/>
         </w:rPr>
-        <w:lastRenderedPageBreak/>
         <w:drawing>
           <wp:inline distT="0" distB="0" distL="0" distR="0">
-            <wp:extent cx="5725160" cy="3336925"/>
-            <wp:effectExtent l="0" t="0" r="8890" b="0"/>
+            <wp:extent cx="5305245" cy="2915285"/>
+            <wp:effectExtent l="0" t="0" r="0" b="0"/>
             <wp:docPr id="27" name="Picture 27"/>
             <wp:cNvGraphicFramePr>
               <a:graphicFrameLocks xmlns:a="http://schemas.openxmlformats.org/drawingml/2006/main" noChangeAspect="1"/>
@@ -5297,7 +5366,7 @@
                     <a:blip r:embed="rId10">
                       <a:extLst>
                         <a:ext uri="{28A0092B-C50C-407E-A947-70E740481C1C}">
-                          <a14:useLocalDpi xmlns:a14="http://schemas.microsoft.com/office/drawing/2010/main" xmlns:wps="http://schemas.microsoft.com/office/word/2010/wordprocessingShape" xmlns:wpi="http://schemas.microsoft.com/office/word/2010/wordprocessingInk" xmlns:wpg="http://schemas.microsoft.com/office/word/2010/wordprocessingGroup" xmlns:w16se="http://schemas.microsoft.com/office/word/2015/wordml/symex" xmlns:w16cid="http://schemas.microsoft.com/office/word/2016/wordml/cid" xmlns:w15="http://schemas.microsoft.com/office/word/2012/wordml" xmlns:w14="http://schemas.microsoft.com/office/word/2010/wordml" xmlns:w="http://schemas.openxmlformats.org/wordprocessingml/2006/main" xmlns:w10="urn:schemas-microsoft-com:office:word" xmlns:wp14="http://schemas.microsoft.com/office/word/2010/wordprocessingDrawing" xmlns:v="urn:schemas-microsoft-com:vml" xmlns:o="urn:schemas-microsoft-com:office:office" xmlns:am3d="http://schemas.microsoft.com/office/drawing/2017/model3d" xmlns:aink="http://schemas.microsoft.com/office/drawing/2016/ink" xmlns:mc="http://schemas.openxmlformats.org/markup-compatibility/2006" xmlns:cx8="http://schemas.microsoft.com/office/drawing/2016/5/14/chartex" xmlns:cx7="http://schemas.microsoft.com/office/drawing/2016/5/13/chartex" xmlns:cx6="http://schemas.microsoft.com/office/drawing/2016/5/12/chartex" xmlns:cx5="http://schemas.microsoft.com/office/drawing/2016/5/11/chartex" xmlns:cx4="http://schemas.microsoft.com/office/drawing/2016/5/10/chartex" xmlns:cx3="http://schemas.microsoft.com/office/drawing/2016/5/9/chartex" xmlns:cx2="http://schemas.microsoft.com/office/drawing/2015/10/21/chartex" xmlns:cx1="http://schemas.microsoft.com/office/drawing/2015/9/8/chartex" xmlns:cx="http://schemas.microsoft.com/office/drawing/2014/chartex" xmlns:wpc="http://schemas.microsoft.com/office/word/2010/wordprocessingCanvas" xmlns="" val="0"/>
+                          <a14:useLocalDpi xmlns:a14="http://schemas.microsoft.com/office/drawing/2010/main" val="0"/>
                         </a:ext>
                       </a:extLst>
                     </a:blip>
@@ -5309,7 +5378,7 @@
                   <pic:spPr bwMode="auto">
                     <a:xfrm>
                       <a:off x="0" y="0"/>
-                      <a:ext cx="5725160" cy="3336925"/>
+                      <a:ext cx="5324558" cy="2925897"/>
                     </a:xfrm>
                     <a:prstGeom prst="rect">
                       <a:avLst/>
@@ -5333,20 +5402,13 @@
         </w:rPr>
       </w:pPr>
     </w:p>
-    <w:p>
-      <w:pPr>
-        <w:rPr>
-          <w:lang w:val="en-GB"/>
-        </w:rPr>
-      </w:pPr>
-    </w:p>
     <w:tbl>
       <w:tblPr>
         <w:tblStyle w:val="TableGrid"/>
         <w:tblpPr w:leftFromText="180" w:rightFromText="180" w:vertAnchor="text" w:horzAnchor="margin" w:tblpXSpec="center" w:tblpY="-32"/>
         <w:tblW w:w="0" w:type="auto"/>
         <w:tblInd w:w="0" w:type="dxa"/>
-        <w:tblLook w:val="04A0"/>
+        <w:tblLook w:val="04A0" w:firstRow="1" w:lastRow="0" w:firstColumn="1" w:lastColumn="0" w:noHBand="0" w:noVBand="1"/>
       </w:tblPr>
       <w:tblGrid>
         <w:gridCol w:w="2721"/>
@@ -5719,7 +5781,7 @@
         <w:tblpPr w:leftFromText="180" w:rightFromText="180" w:vertAnchor="text" w:horzAnchor="margin" w:tblpXSpec="center" w:tblpY="-32"/>
         <w:tblW w:w="0" w:type="auto"/>
         <w:tblInd w:w="0" w:type="dxa"/>
-        <w:tblLook w:val="04A0"/>
+        <w:tblLook w:val="04A0" w:firstRow="1" w:lastRow="0" w:firstColumn="1" w:lastColumn="0" w:noHBand="0" w:noVBand="1"/>
       </w:tblPr>
       <w:tblGrid>
         <w:gridCol w:w="2721"/>
@@ -5744,7 +5806,6 @@
               <w:rPr>
                 <w:color w:val="000000" w:themeColor="text1"/>
               </w:rPr>
-              <w:lastRenderedPageBreak/>
               <w:t>Method Name</w:t>
             </w:r>
           </w:p>
@@ -6106,7 +6167,7 @@
         <w:tblpPr w:leftFromText="180" w:rightFromText="180" w:vertAnchor="text" w:horzAnchor="margin" w:tblpXSpec="center" w:tblpY="-32"/>
         <w:tblW w:w="0" w:type="auto"/>
         <w:tblInd w:w="0" w:type="dxa"/>
-        <w:tblLook w:val="04A0"/>
+        <w:tblLook w:val="04A0" w:firstRow="1" w:lastRow="0" w:firstColumn="1" w:lastColumn="0" w:noHBand="0" w:noVBand="1"/>
       </w:tblPr>
       <w:tblGrid>
         <w:gridCol w:w="2721"/>
@@ -6435,7 +6496,6 @@
           <w:noProof/>
           <w:lang w:val="en-GB" w:eastAsia="en-GB"/>
         </w:rPr>
-        <w:lastRenderedPageBreak/>
         <w:drawing>
           <wp:inline distT="0" distB="0" distL="0" distR="0">
             <wp:extent cx="5725160" cy="4817745"/>
@@ -6457,7 +6517,7 @@
                     <a:blip r:embed="rId11">
                       <a:extLst>
                         <a:ext uri="{28A0092B-C50C-407E-A947-70E740481C1C}">
-                          <a14:useLocalDpi xmlns:a14="http://schemas.microsoft.com/office/drawing/2010/main" xmlns:wps="http://schemas.microsoft.com/office/word/2010/wordprocessingShape" xmlns:wpi="http://schemas.microsoft.com/office/word/2010/wordprocessingInk" xmlns:wpg="http://schemas.microsoft.com/office/word/2010/wordprocessingGroup" xmlns:w16se="http://schemas.microsoft.com/office/word/2015/wordml/symex" xmlns:w16cid="http://schemas.microsoft.com/office/word/2016/wordml/cid" xmlns:w15="http://schemas.microsoft.com/office/word/2012/wordml" xmlns:w14="http://schemas.microsoft.com/office/word/2010/wordml" xmlns:w="http://schemas.openxmlformats.org/wordprocessingml/2006/main" xmlns:w10="urn:schemas-microsoft-com:office:word" xmlns:wp14="http://schemas.microsoft.com/office/word/2010/wordprocessingDrawing" xmlns:v="urn:schemas-microsoft-com:vml" xmlns:o="urn:schemas-microsoft-com:office:office" xmlns:am3d="http://schemas.microsoft.com/office/drawing/2017/model3d" xmlns:aink="http://schemas.microsoft.com/office/drawing/2016/ink" xmlns:mc="http://schemas.openxmlformats.org/markup-compatibility/2006" xmlns:cx8="http://schemas.microsoft.com/office/drawing/2016/5/14/chartex" xmlns:cx7="http://schemas.microsoft.com/office/drawing/2016/5/13/chartex" xmlns:cx6="http://schemas.microsoft.com/office/drawing/2016/5/12/chartex" xmlns:cx5="http://schemas.microsoft.com/office/drawing/2016/5/11/chartex" xmlns:cx4="http://schemas.microsoft.com/office/drawing/2016/5/10/chartex" xmlns:cx3="http://schemas.microsoft.com/office/drawing/2016/5/9/chartex" xmlns:cx2="http://schemas.microsoft.com/office/drawing/2015/10/21/chartex" xmlns:cx1="http://schemas.microsoft.com/office/drawing/2015/9/8/chartex" xmlns:cx="http://schemas.microsoft.com/office/drawing/2014/chartex" xmlns:wpc="http://schemas.microsoft.com/office/word/2010/wordprocessingCanvas" xmlns="" val="0"/>
+                          <a14:useLocalDpi xmlns:a14="http://schemas.microsoft.com/office/drawing/2010/main" val="0"/>
                         </a:ext>
                       </a:extLst>
                     </a:blip>
@@ -6531,7 +6591,7 @@
                     <a:blip r:embed="rId12">
                       <a:extLst>
                         <a:ext uri="{28A0092B-C50C-407E-A947-70E740481C1C}">
-                          <a14:useLocalDpi xmlns:a14="http://schemas.microsoft.com/office/drawing/2010/main" xmlns:wps="http://schemas.microsoft.com/office/word/2010/wordprocessingShape" xmlns:wpi="http://schemas.microsoft.com/office/word/2010/wordprocessingInk" xmlns:wpg="http://schemas.microsoft.com/office/word/2010/wordprocessingGroup" xmlns:w16se="http://schemas.microsoft.com/office/word/2015/wordml/symex" xmlns:w16cid="http://schemas.microsoft.com/office/word/2016/wordml/cid" xmlns:w15="http://schemas.microsoft.com/office/word/2012/wordml" xmlns:w14="http://schemas.microsoft.com/office/word/2010/wordml" xmlns:w="http://schemas.openxmlformats.org/wordprocessingml/2006/main" xmlns:w10="urn:schemas-microsoft-com:office:word" xmlns:wp14="http://schemas.microsoft.com/office/word/2010/wordprocessingDrawing" xmlns:v="urn:schemas-microsoft-com:vml" xmlns:o="urn:schemas-microsoft-com:office:office" xmlns:am3d="http://schemas.microsoft.com/office/drawing/2017/model3d" xmlns:aink="http://schemas.microsoft.com/office/drawing/2016/ink" xmlns:mc="http://schemas.openxmlformats.org/markup-compatibility/2006" xmlns:cx8="http://schemas.microsoft.com/office/drawing/2016/5/14/chartex" xmlns:cx7="http://schemas.microsoft.com/office/drawing/2016/5/13/chartex" xmlns:cx6="http://schemas.microsoft.com/office/drawing/2016/5/12/chartex" xmlns:cx5="http://schemas.microsoft.com/office/drawing/2016/5/11/chartex" xmlns:cx4="http://schemas.microsoft.com/office/drawing/2016/5/10/chartex" xmlns:cx3="http://schemas.microsoft.com/office/drawing/2016/5/9/chartex" xmlns:cx2="http://schemas.microsoft.com/office/drawing/2015/10/21/chartex" xmlns:cx1="http://schemas.microsoft.com/office/drawing/2015/9/8/chartex" xmlns:cx="http://schemas.microsoft.com/office/drawing/2014/chartex" xmlns:wpc="http://schemas.microsoft.com/office/word/2010/wordprocessingCanvas" xmlns="" val="0"/>
+                          <a14:useLocalDpi xmlns:a14="http://schemas.microsoft.com/office/drawing/2010/main" val="0"/>
                         </a:ext>
                       </a:extLst>
                     </a:blip>
@@ -6571,14 +6631,15 @@
           <w:highlight w:val="darkGreen"/>
         </w:rPr>
       </w:pPr>
-      <w:bookmarkStart w:id="10" w:name="_Toc47867896"/>
+      <w:bookmarkStart w:id="9" w:name="_Toc47882165"/>
       <w:r>
         <w:rPr>
           <w:highlight w:val="darkGreen"/>
         </w:rPr>
+        <w:lastRenderedPageBreak/>
         <w:t>Exceptions Scenarios</w:t>
       </w:r>
-      <w:bookmarkEnd w:id="10"/>
+      <w:bookmarkEnd w:id="9"/>
     </w:p>
     <w:p>
       <w:pPr>
@@ -6593,7 +6654,7 @@
         <w:tblpPr w:leftFromText="180" w:rightFromText="180" w:vertAnchor="text" w:horzAnchor="margin" w:tblpXSpec="center" w:tblpY="-32"/>
         <w:tblW w:w="0" w:type="auto"/>
         <w:tblInd w:w="0" w:type="dxa"/>
-        <w:tblLook w:val="04A0"/>
+        <w:tblLook w:val="04A0" w:firstRow="1" w:lastRow="0" w:firstColumn="1" w:lastColumn="0" w:noHBand="0" w:noVBand="1"/>
       </w:tblPr>
       <w:tblGrid>
         <w:gridCol w:w="2721"/>
@@ -6621,7 +6682,6 @@
                 <w:bCs/>
                 <w:color w:val="000000" w:themeColor="text1"/>
               </w:rPr>
-              <w:lastRenderedPageBreak/>
               <w:t>Step</w:t>
             </w:r>
           </w:p>
@@ -6783,12 +6843,12 @@
           <w:numId w:val="33"/>
         </w:numPr>
       </w:pPr>
-      <w:bookmarkStart w:id="11" w:name="_Toc47867897"/>
+      <w:bookmarkStart w:id="10" w:name="_Toc47882166"/>
       <w:r>
         <w:lastRenderedPageBreak/>
         <w:t>Data Profiling</w:t>
       </w:r>
-      <w:bookmarkEnd w:id="11"/>
+      <w:bookmarkEnd w:id="10"/>
     </w:p>
     <w:p>
       <w:pPr>
@@ -6941,11 +7001,11 @@
           <w:numId w:val="1"/>
         </w:numPr>
       </w:pPr>
-      <w:bookmarkStart w:id="12" w:name="_Toc47867898"/>
+      <w:bookmarkStart w:id="11" w:name="_Toc47882167"/>
       <w:r>
         <w:t>Method Definition</w:t>
       </w:r>
-      <w:bookmarkEnd w:id="12"/>
+      <w:bookmarkEnd w:id="11"/>
     </w:p>
     <w:p>
       <w:pPr>
@@ -6961,7 +7021,7 @@
         <w:tblpPr w:leftFromText="180" w:rightFromText="180" w:vertAnchor="text" w:horzAnchor="margin" w:tblpXSpec="center" w:tblpY="-32"/>
         <w:tblW w:w="0" w:type="auto"/>
         <w:tblInd w:w="0" w:type="dxa"/>
-        <w:tblLook w:val="04A0"/>
+        <w:tblLook w:val="04A0" w:firstRow="1" w:lastRow="0" w:firstColumn="1" w:lastColumn="0" w:noHBand="0" w:noVBand="1"/>
       </w:tblPr>
       <w:tblGrid>
         <w:gridCol w:w="2721"/>
@@ -7521,7 +7581,7 @@
           <w:highlight w:val="darkGreen"/>
         </w:rPr>
       </w:pPr>
-      <w:bookmarkStart w:id="13" w:name="_Toc47867899"/>
+      <w:bookmarkStart w:id="12" w:name="_Toc47882168"/>
       <w:r>
         <w:rPr>
           <w:highlight w:val="darkGreen"/>
@@ -7535,7 +7595,7 @@
         </w:rPr>
         <w:t>EDA</w:t>
       </w:r>
-      <w:bookmarkEnd w:id="13"/>
+      <w:bookmarkEnd w:id="12"/>
     </w:p>
     <w:p>
       <w:pPr>
@@ -7848,7 +7908,7 @@
                     <a:blip r:embed="rId19">
                       <a:extLst>
                         <a:ext uri="{28A0092B-C50C-407E-A947-70E740481C1C}">
-                          <a14:useLocalDpi xmlns:a14="http://schemas.microsoft.com/office/drawing/2010/main" xmlns:wps="http://schemas.microsoft.com/office/word/2010/wordprocessingShape" xmlns:wpi="http://schemas.microsoft.com/office/word/2010/wordprocessingInk" xmlns:wpg="http://schemas.microsoft.com/office/word/2010/wordprocessingGroup" xmlns:w16se="http://schemas.microsoft.com/office/word/2015/wordml/symex" xmlns:w16cid="http://schemas.microsoft.com/office/word/2016/wordml/cid" xmlns:w15="http://schemas.microsoft.com/office/word/2012/wordml" xmlns:w14="http://schemas.microsoft.com/office/word/2010/wordml" xmlns:w="http://schemas.openxmlformats.org/wordprocessingml/2006/main" xmlns:w10="urn:schemas-microsoft-com:office:word" xmlns:wp14="http://schemas.microsoft.com/office/word/2010/wordprocessingDrawing" xmlns:v="urn:schemas-microsoft-com:vml" xmlns:o="urn:schemas-microsoft-com:office:office" xmlns:am3d="http://schemas.microsoft.com/office/drawing/2017/model3d" xmlns:aink="http://schemas.microsoft.com/office/drawing/2016/ink" xmlns:mc="http://schemas.openxmlformats.org/markup-compatibility/2006" xmlns:cx8="http://schemas.microsoft.com/office/drawing/2016/5/14/chartex" xmlns:cx7="http://schemas.microsoft.com/office/drawing/2016/5/13/chartex" xmlns:cx6="http://schemas.microsoft.com/office/drawing/2016/5/12/chartex" xmlns:cx5="http://schemas.microsoft.com/office/drawing/2016/5/11/chartex" xmlns:cx4="http://schemas.microsoft.com/office/drawing/2016/5/10/chartex" xmlns:cx3="http://schemas.microsoft.com/office/drawing/2016/5/9/chartex" xmlns:cx2="http://schemas.microsoft.com/office/drawing/2015/10/21/chartex" xmlns:cx1="http://schemas.microsoft.com/office/drawing/2015/9/8/chartex" xmlns:cx="http://schemas.microsoft.com/office/drawing/2014/chartex" xmlns:wpc="http://schemas.microsoft.com/office/word/2010/wordprocessingCanvas" xmlns="" val="0"/>
+                          <a14:useLocalDpi xmlns:a14="http://schemas.microsoft.com/office/drawing/2010/main" val="0"/>
                         </a:ext>
                       </a:extLst>
                     </a:blip>
@@ -7957,7 +8017,7 @@
                     <a:blip r:embed="rId20">
                       <a:extLst>
                         <a:ext uri="{28A0092B-C50C-407E-A947-70E740481C1C}">
-                          <a14:useLocalDpi xmlns:a14="http://schemas.microsoft.com/office/drawing/2010/main" xmlns:wps="http://schemas.microsoft.com/office/word/2010/wordprocessingShape" xmlns:wpi="http://schemas.microsoft.com/office/word/2010/wordprocessingInk" xmlns:wpg="http://schemas.microsoft.com/office/word/2010/wordprocessingGroup" xmlns:w16se="http://schemas.microsoft.com/office/word/2015/wordml/symex" xmlns:w16cid="http://schemas.microsoft.com/office/word/2016/wordml/cid" xmlns:w15="http://schemas.microsoft.com/office/word/2012/wordml" xmlns:w14="http://schemas.microsoft.com/office/word/2010/wordml" xmlns:w="http://schemas.openxmlformats.org/wordprocessingml/2006/main" xmlns:w10="urn:schemas-microsoft-com:office:word" xmlns:wp14="http://schemas.microsoft.com/office/word/2010/wordprocessingDrawing" xmlns:v="urn:schemas-microsoft-com:vml" xmlns:o="urn:schemas-microsoft-com:office:office" xmlns:am3d="http://schemas.microsoft.com/office/drawing/2017/model3d" xmlns:aink="http://schemas.microsoft.com/office/drawing/2016/ink" xmlns:mc="http://schemas.openxmlformats.org/markup-compatibility/2006" xmlns:cx8="http://schemas.microsoft.com/office/drawing/2016/5/14/chartex" xmlns:cx7="http://schemas.microsoft.com/office/drawing/2016/5/13/chartex" xmlns:cx6="http://schemas.microsoft.com/office/drawing/2016/5/12/chartex" xmlns:cx5="http://schemas.microsoft.com/office/drawing/2016/5/11/chartex" xmlns:cx4="http://schemas.microsoft.com/office/drawing/2016/5/10/chartex" xmlns:cx3="http://schemas.microsoft.com/office/drawing/2016/5/9/chartex" xmlns:cx2="http://schemas.microsoft.com/office/drawing/2015/10/21/chartex" xmlns:cx1="http://schemas.microsoft.com/office/drawing/2015/9/8/chartex" xmlns:cx="http://schemas.microsoft.com/office/drawing/2014/chartex" xmlns:wpc="http://schemas.microsoft.com/office/word/2010/wordprocessingCanvas" xmlns="" val="0"/>
+                          <a14:useLocalDpi xmlns:a14="http://schemas.microsoft.com/office/drawing/2010/main" val="0"/>
                         </a:ext>
                       </a:extLst>
                     </a:blip>
@@ -8142,7 +8202,7 @@
                     <a:blip r:embed="rId21">
                       <a:extLst>
                         <a:ext uri="{28A0092B-C50C-407E-A947-70E740481C1C}">
-                          <a14:useLocalDpi xmlns:a14="http://schemas.microsoft.com/office/drawing/2010/main" xmlns:wps="http://schemas.microsoft.com/office/word/2010/wordprocessingShape" xmlns:wpi="http://schemas.microsoft.com/office/word/2010/wordprocessingInk" xmlns:wpg="http://schemas.microsoft.com/office/word/2010/wordprocessingGroup" xmlns:w16se="http://schemas.microsoft.com/office/word/2015/wordml/symex" xmlns:w16cid="http://schemas.microsoft.com/office/word/2016/wordml/cid" xmlns:w15="http://schemas.microsoft.com/office/word/2012/wordml" xmlns:w14="http://schemas.microsoft.com/office/word/2010/wordml" xmlns:w="http://schemas.openxmlformats.org/wordprocessingml/2006/main" xmlns:w10="urn:schemas-microsoft-com:office:word" xmlns:wp14="http://schemas.microsoft.com/office/word/2010/wordprocessingDrawing" xmlns:v="urn:schemas-microsoft-com:vml" xmlns:o="urn:schemas-microsoft-com:office:office" xmlns:am3d="http://schemas.microsoft.com/office/drawing/2017/model3d" xmlns:aink="http://schemas.microsoft.com/office/drawing/2016/ink" xmlns:mc="http://schemas.openxmlformats.org/markup-compatibility/2006" xmlns:cx8="http://schemas.microsoft.com/office/drawing/2016/5/14/chartex" xmlns:cx7="http://schemas.microsoft.com/office/drawing/2016/5/13/chartex" xmlns:cx6="http://schemas.microsoft.com/office/drawing/2016/5/12/chartex" xmlns:cx5="http://schemas.microsoft.com/office/drawing/2016/5/11/chartex" xmlns:cx4="http://schemas.microsoft.com/office/drawing/2016/5/10/chartex" xmlns:cx3="http://schemas.microsoft.com/office/drawing/2016/5/9/chartex" xmlns:cx2="http://schemas.microsoft.com/office/drawing/2015/10/21/chartex" xmlns:cx1="http://schemas.microsoft.com/office/drawing/2015/9/8/chartex" xmlns:cx="http://schemas.microsoft.com/office/drawing/2014/chartex" xmlns:wpc="http://schemas.microsoft.com/office/word/2010/wordprocessingCanvas" xmlns="" val="0"/>
+                          <a14:useLocalDpi xmlns:a14="http://schemas.microsoft.com/office/drawing/2010/main" val="0"/>
                         </a:ext>
                       </a:extLst>
                     </a:blip>
@@ -8237,7 +8297,7 @@
                     <a:blip r:embed="rId22">
                       <a:extLst>
                         <a:ext uri="{28A0092B-C50C-407E-A947-70E740481C1C}">
-                          <a14:useLocalDpi xmlns:a14="http://schemas.microsoft.com/office/drawing/2010/main" xmlns:wps="http://schemas.microsoft.com/office/word/2010/wordprocessingShape" xmlns:wpi="http://schemas.microsoft.com/office/word/2010/wordprocessingInk" xmlns:wpg="http://schemas.microsoft.com/office/word/2010/wordprocessingGroup" xmlns:w16se="http://schemas.microsoft.com/office/word/2015/wordml/symex" xmlns:w16cid="http://schemas.microsoft.com/office/word/2016/wordml/cid" xmlns:w15="http://schemas.microsoft.com/office/word/2012/wordml" xmlns:w14="http://schemas.microsoft.com/office/word/2010/wordml" xmlns:w="http://schemas.openxmlformats.org/wordprocessingml/2006/main" xmlns:w10="urn:schemas-microsoft-com:office:word" xmlns:wp14="http://schemas.microsoft.com/office/word/2010/wordprocessingDrawing" xmlns:v="urn:schemas-microsoft-com:vml" xmlns:o="urn:schemas-microsoft-com:office:office" xmlns:am3d="http://schemas.microsoft.com/office/drawing/2017/model3d" xmlns:aink="http://schemas.microsoft.com/office/drawing/2016/ink" xmlns:mc="http://schemas.openxmlformats.org/markup-compatibility/2006" xmlns:cx8="http://schemas.microsoft.com/office/drawing/2016/5/14/chartex" xmlns:cx7="http://schemas.microsoft.com/office/drawing/2016/5/13/chartex" xmlns:cx6="http://schemas.microsoft.com/office/drawing/2016/5/12/chartex" xmlns:cx5="http://schemas.microsoft.com/office/drawing/2016/5/11/chartex" xmlns:cx4="http://schemas.microsoft.com/office/drawing/2016/5/10/chartex" xmlns:cx3="http://schemas.microsoft.com/office/drawing/2016/5/9/chartex" xmlns:cx2="http://schemas.microsoft.com/office/drawing/2015/10/21/chartex" xmlns:cx1="http://schemas.microsoft.com/office/drawing/2015/9/8/chartex" xmlns:cx="http://schemas.microsoft.com/office/drawing/2014/chartex" xmlns:wpc="http://schemas.microsoft.com/office/word/2010/wordprocessingCanvas" xmlns="" val="0"/>
+                          <a14:useLocalDpi xmlns:a14="http://schemas.microsoft.com/office/drawing/2010/main" val="0"/>
                         </a:ext>
                       </a:extLst>
                     </a:blip>
@@ -8324,7 +8384,7 @@
                     <a:blip r:embed="rId23">
                       <a:extLst>
                         <a:ext uri="{28A0092B-C50C-407E-A947-70E740481C1C}">
-                          <a14:useLocalDpi xmlns:a14="http://schemas.microsoft.com/office/drawing/2010/main" xmlns:wps="http://schemas.microsoft.com/office/word/2010/wordprocessingShape" xmlns:wpi="http://schemas.microsoft.com/office/word/2010/wordprocessingInk" xmlns:wpg="http://schemas.microsoft.com/office/word/2010/wordprocessingGroup" xmlns:w16se="http://schemas.microsoft.com/office/word/2015/wordml/symex" xmlns:w16cid="http://schemas.microsoft.com/office/word/2016/wordml/cid" xmlns:w15="http://schemas.microsoft.com/office/word/2012/wordml" xmlns:w14="http://schemas.microsoft.com/office/word/2010/wordml" xmlns:w="http://schemas.openxmlformats.org/wordprocessingml/2006/main" xmlns:w10="urn:schemas-microsoft-com:office:word" xmlns:wp14="http://schemas.microsoft.com/office/word/2010/wordprocessingDrawing" xmlns:v="urn:schemas-microsoft-com:vml" xmlns:o="urn:schemas-microsoft-com:office:office" xmlns:am3d="http://schemas.microsoft.com/office/drawing/2017/model3d" xmlns:aink="http://schemas.microsoft.com/office/drawing/2016/ink" xmlns:mc="http://schemas.openxmlformats.org/markup-compatibility/2006" xmlns:cx8="http://schemas.microsoft.com/office/drawing/2016/5/14/chartex" xmlns:cx7="http://schemas.microsoft.com/office/drawing/2016/5/13/chartex" xmlns:cx6="http://schemas.microsoft.com/office/drawing/2016/5/12/chartex" xmlns:cx5="http://schemas.microsoft.com/office/drawing/2016/5/11/chartex" xmlns:cx4="http://schemas.microsoft.com/office/drawing/2016/5/10/chartex" xmlns:cx3="http://schemas.microsoft.com/office/drawing/2016/5/9/chartex" xmlns:cx2="http://schemas.microsoft.com/office/drawing/2015/10/21/chartex" xmlns:cx1="http://schemas.microsoft.com/office/drawing/2015/9/8/chartex" xmlns:cx="http://schemas.microsoft.com/office/drawing/2014/chartex" xmlns:wpc="http://schemas.microsoft.com/office/word/2010/wordprocessingCanvas" xmlns="" val="0"/>
+                          <a14:useLocalDpi xmlns:a14="http://schemas.microsoft.com/office/drawing/2010/main" val="0"/>
                         </a:ext>
                       </a:extLst>
                     </a:blip>
@@ -8518,7 +8578,7 @@
                     <a:blip r:embed="rId24">
                       <a:extLst>
                         <a:ext uri="{28A0092B-C50C-407E-A947-70E740481C1C}">
-                          <a14:useLocalDpi xmlns:a14="http://schemas.microsoft.com/office/drawing/2010/main" xmlns:wps="http://schemas.microsoft.com/office/word/2010/wordprocessingShape" xmlns:wpi="http://schemas.microsoft.com/office/word/2010/wordprocessingInk" xmlns:wpg="http://schemas.microsoft.com/office/word/2010/wordprocessingGroup" xmlns:w16se="http://schemas.microsoft.com/office/word/2015/wordml/symex" xmlns:w16cid="http://schemas.microsoft.com/office/word/2016/wordml/cid" xmlns:w15="http://schemas.microsoft.com/office/word/2012/wordml" xmlns:w14="http://schemas.microsoft.com/office/word/2010/wordml" xmlns:w="http://schemas.openxmlformats.org/wordprocessingml/2006/main" xmlns:w10="urn:schemas-microsoft-com:office:word" xmlns:wp14="http://schemas.microsoft.com/office/word/2010/wordprocessingDrawing" xmlns:v="urn:schemas-microsoft-com:vml" xmlns:o="urn:schemas-microsoft-com:office:office" xmlns:am3d="http://schemas.microsoft.com/office/drawing/2017/model3d" xmlns:aink="http://schemas.microsoft.com/office/drawing/2016/ink" xmlns:mc="http://schemas.openxmlformats.org/markup-compatibility/2006" xmlns:cx8="http://schemas.microsoft.com/office/drawing/2016/5/14/chartex" xmlns:cx7="http://schemas.microsoft.com/office/drawing/2016/5/13/chartex" xmlns:cx6="http://schemas.microsoft.com/office/drawing/2016/5/12/chartex" xmlns:cx5="http://schemas.microsoft.com/office/drawing/2016/5/11/chartex" xmlns:cx4="http://schemas.microsoft.com/office/drawing/2016/5/10/chartex" xmlns:cx3="http://schemas.microsoft.com/office/drawing/2016/5/9/chartex" xmlns:cx2="http://schemas.microsoft.com/office/drawing/2015/10/21/chartex" xmlns:cx1="http://schemas.microsoft.com/office/drawing/2015/9/8/chartex" xmlns:cx="http://schemas.microsoft.com/office/drawing/2014/chartex" xmlns:wpc="http://schemas.microsoft.com/office/word/2010/wordprocessingCanvas" xmlns="" val="0"/>
+                          <a14:useLocalDpi xmlns:a14="http://schemas.microsoft.com/office/drawing/2010/main" val="0"/>
                         </a:ext>
                       </a:extLst>
                     </a:blip>
@@ -8621,7 +8681,7 @@
                     <a:blip r:embed="rId25">
                       <a:extLst>
                         <a:ext uri="{28A0092B-C50C-407E-A947-70E740481C1C}">
-                          <a14:useLocalDpi xmlns:a14="http://schemas.microsoft.com/office/drawing/2010/main" xmlns:wps="http://schemas.microsoft.com/office/word/2010/wordprocessingShape" xmlns:wpi="http://schemas.microsoft.com/office/word/2010/wordprocessingInk" xmlns:wpg="http://schemas.microsoft.com/office/word/2010/wordprocessingGroup" xmlns:w16se="http://schemas.microsoft.com/office/word/2015/wordml/symex" xmlns:w16cid="http://schemas.microsoft.com/office/word/2016/wordml/cid" xmlns:w15="http://schemas.microsoft.com/office/word/2012/wordml" xmlns:w14="http://schemas.microsoft.com/office/word/2010/wordml" xmlns:w="http://schemas.openxmlformats.org/wordprocessingml/2006/main" xmlns:w10="urn:schemas-microsoft-com:office:word" xmlns:wp14="http://schemas.microsoft.com/office/word/2010/wordprocessingDrawing" xmlns:v="urn:schemas-microsoft-com:vml" xmlns:o="urn:schemas-microsoft-com:office:office" xmlns:am3d="http://schemas.microsoft.com/office/drawing/2017/model3d" xmlns:aink="http://schemas.microsoft.com/office/drawing/2016/ink" xmlns:mc="http://schemas.openxmlformats.org/markup-compatibility/2006" xmlns:cx8="http://schemas.microsoft.com/office/drawing/2016/5/14/chartex" xmlns:cx7="http://schemas.microsoft.com/office/drawing/2016/5/13/chartex" xmlns:cx6="http://schemas.microsoft.com/office/drawing/2016/5/12/chartex" xmlns:cx5="http://schemas.microsoft.com/office/drawing/2016/5/11/chartex" xmlns:cx4="http://schemas.microsoft.com/office/drawing/2016/5/10/chartex" xmlns:cx3="http://schemas.microsoft.com/office/drawing/2016/5/9/chartex" xmlns:cx2="http://schemas.microsoft.com/office/drawing/2015/10/21/chartex" xmlns:cx1="http://schemas.microsoft.com/office/drawing/2015/9/8/chartex" xmlns:cx="http://schemas.microsoft.com/office/drawing/2014/chartex" xmlns:wpc="http://schemas.microsoft.com/office/word/2010/wordprocessingCanvas" xmlns="" val="0"/>
+                          <a14:useLocalDpi xmlns:a14="http://schemas.microsoft.com/office/drawing/2010/main" val="0"/>
                         </a:ext>
                       </a:extLst>
                     </a:blip>
@@ -8668,7 +8728,7 @@
           <w:highlight w:val="darkGreen"/>
         </w:rPr>
       </w:pPr>
-      <w:bookmarkStart w:id="14" w:name="_Toc47867900"/>
+      <w:bookmarkStart w:id="13" w:name="_Toc47882169"/>
       <w:r>
         <w:rPr>
           <w:highlight w:val="darkGreen"/>
@@ -8676,7 +8736,7 @@
         <w:lastRenderedPageBreak/>
         <w:t>Technical solution design</w:t>
       </w:r>
-      <w:bookmarkEnd w:id="14"/>
+      <w:bookmarkEnd w:id="13"/>
     </w:p>
     <w:p>
       <w:pPr>
@@ -8743,7 +8803,7 @@
       <w:pPr>
         <w:pStyle w:val="Heading1"/>
       </w:pPr>
-      <w:bookmarkStart w:id="15" w:name="_Toc47867901"/>
+      <w:bookmarkStart w:id="14" w:name="_Toc47882170"/>
       <w:r>
         <w:lastRenderedPageBreak/>
         <w:t>Data Transformers</w:t>
@@ -8751,7 +8811,7 @@
       <w:r>
         <w:t>( Pre-processing steps)</w:t>
       </w:r>
-      <w:bookmarkEnd w:id="15"/>
+      <w:bookmarkEnd w:id="14"/>
     </w:p>
     <w:p>
       <w:pPr>
@@ -8817,11 +8877,11 @@
           <w:numId w:val="1"/>
         </w:numPr>
       </w:pPr>
-      <w:bookmarkStart w:id="16" w:name="_Toc47867902"/>
+      <w:bookmarkStart w:id="15" w:name="_Toc47882171"/>
       <w:r>
         <w:t>Technical solution design</w:t>
       </w:r>
-      <w:bookmarkEnd w:id="16"/>
+      <w:bookmarkEnd w:id="15"/>
     </w:p>
     <w:p>
       <w:pPr>
@@ -8880,11 +8940,11 @@
           <w:numId w:val="1"/>
         </w:numPr>
       </w:pPr>
-      <w:bookmarkStart w:id="17" w:name="_Toc47867903"/>
+      <w:bookmarkStart w:id="16" w:name="_Toc47882172"/>
       <w:r>
         <w:t>Method Definitions</w:t>
       </w:r>
-      <w:bookmarkEnd w:id="17"/>
+      <w:bookmarkEnd w:id="16"/>
     </w:p>
     <w:tbl>
       <w:tblPr>
@@ -8892,7 +8952,7 @@
         <w:tblpPr w:leftFromText="180" w:rightFromText="180" w:vertAnchor="text" w:horzAnchor="margin" w:tblpXSpec="center" w:tblpY="-32"/>
         <w:tblW w:w="0" w:type="auto"/>
         <w:tblInd w:w="0" w:type="dxa"/>
-        <w:tblLook w:val="04A0"/>
+        <w:tblLook w:val="04A0" w:firstRow="1" w:lastRow="0" w:firstColumn="1" w:lastColumn="0" w:noHBand="0" w:noVBand="1"/>
       </w:tblPr>
       <w:tblGrid>
         <w:gridCol w:w="2721"/>
@@ -9455,11 +9515,11 @@
           <w:numId w:val="1"/>
         </w:numPr>
       </w:pPr>
-      <w:bookmarkStart w:id="18" w:name="_Toc47867904"/>
+      <w:bookmarkStart w:id="17" w:name="_Toc47882173"/>
       <w:r>
         <w:t>Exceptions Scenarios Module Wise</w:t>
       </w:r>
-      <w:bookmarkEnd w:id="18"/>
+      <w:bookmarkEnd w:id="17"/>
     </w:p>
     <w:p>
       <w:pPr>
@@ -9474,7 +9534,7 @@
         <w:tblpPr w:leftFromText="180" w:rightFromText="180" w:vertAnchor="text" w:horzAnchor="margin" w:tblpXSpec="center" w:tblpY="-32"/>
         <w:tblW w:w="0" w:type="auto"/>
         <w:tblInd w:w="0" w:type="dxa"/>
-        <w:tblLook w:val="04A0"/>
+        <w:tblLook w:val="04A0" w:firstRow="1" w:lastRow="0" w:firstColumn="1" w:lastColumn="0" w:noHBand="0" w:noVBand="1"/>
       </w:tblPr>
       <w:tblGrid>
         <w:gridCol w:w="2721"/>
@@ -9630,7 +9690,7 @@
           <w:highlight w:val="darkGreen"/>
         </w:rPr>
       </w:pPr>
-      <w:bookmarkStart w:id="19" w:name="_Toc47867905"/>
+      <w:bookmarkStart w:id="18" w:name="_Toc47882174"/>
       <w:r>
         <w:rPr>
           <w:highlight w:val="darkGreen"/>
@@ -9638,7 +9698,7 @@
         <w:lastRenderedPageBreak/>
         <w:t>ML Model Selection</w:t>
       </w:r>
-      <w:bookmarkEnd w:id="19"/>
+      <w:bookmarkEnd w:id="18"/>
     </w:p>
     <w:p>
       <w:pPr>
@@ -9802,14 +9862,14 @@
           <w:highlight w:val="darkGreen"/>
         </w:rPr>
       </w:pPr>
-      <w:bookmarkStart w:id="20" w:name="_Toc47867906"/>
+      <w:bookmarkStart w:id="19" w:name="_Toc47882175"/>
       <w:r>
         <w:rPr>
           <w:highlight w:val="darkGreen"/>
         </w:rPr>
         <w:t>Technical solution design</w:t>
       </w:r>
-      <w:bookmarkEnd w:id="20"/>
+      <w:bookmarkEnd w:id="19"/>
     </w:p>
     <w:p>
       <w:pPr>
@@ -9843,7 +9903,7 @@
                     <a:blip r:embed="rId28">
                       <a:extLst>
                         <a:ext uri="{28A0092B-C50C-407E-A947-70E740481C1C}">
-                          <a14:useLocalDpi xmlns:a14="http://schemas.microsoft.com/office/drawing/2010/main" xmlns:wps="http://schemas.microsoft.com/office/word/2010/wordprocessingShape" xmlns:wpi="http://schemas.microsoft.com/office/word/2010/wordprocessingInk" xmlns:wpg="http://schemas.microsoft.com/office/word/2010/wordprocessingGroup" xmlns:w16se="http://schemas.microsoft.com/office/word/2015/wordml/symex" xmlns:w16cid="http://schemas.microsoft.com/office/word/2016/wordml/cid" xmlns:w15="http://schemas.microsoft.com/office/word/2012/wordml" xmlns:w14="http://schemas.microsoft.com/office/word/2010/wordml" xmlns:w="http://schemas.openxmlformats.org/wordprocessingml/2006/main" xmlns:w10="urn:schemas-microsoft-com:office:word" xmlns:wp14="http://schemas.microsoft.com/office/word/2010/wordprocessingDrawing" xmlns:v="urn:schemas-microsoft-com:vml" xmlns:o="urn:schemas-microsoft-com:office:office" xmlns:am3d="http://schemas.microsoft.com/office/drawing/2017/model3d" xmlns:aink="http://schemas.microsoft.com/office/drawing/2016/ink" xmlns:mc="http://schemas.openxmlformats.org/markup-compatibility/2006" xmlns:cx8="http://schemas.microsoft.com/office/drawing/2016/5/14/chartex" xmlns:cx7="http://schemas.microsoft.com/office/drawing/2016/5/13/chartex" xmlns:cx6="http://schemas.microsoft.com/office/drawing/2016/5/12/chartex" xmlns:cx5="http://schemas.microsoft.com/office/drawing/2016/5/11/chartex" xmlns:cx4="http://schemas.microsoft.com/office/drawing/2016/5/10/chartex" xmlns:cx3="http://schemas.microsoft.com/office/drawing/2016/5/9/chartex" xmlns:cx2="http://schemas.microsoft.com/office/drawing/2015/10/21/chartex" xmlns:cx1="http://schemas.microsoft.com/office/drawing/2015/9/8/chartex" xmlns:cx="http://schemas.microsoft.com/office/drawing/2014/chartex" xmlns:wpc="http://schemas.microsoft.com/office/word/2010/wordprocessingCanvas" xmlns="" val="0"/>
+                          <a14:useLocalDpi xmlns:a14="http://schemas.microsoft.com/office/drawing/2010/main" val="0"/>
                         </a:ext>
                       </a:extLst>
                     </a:blip>
@@ -9884,7 +9944,7 @@
           <w:highlight w:val="darkGreen"/>
         </w:rPr>
       </w:pPr>
-      <w:bookmarkStart w:id="21" w:name="_Toc47867907"/>
+      <w:bookmarkStart w:id="20" w:name="_Toc47882176"/>
       <w:r>
         <w:rPr>
           <w:color w:val="000000" w:themeColor="text1"/>
@@ -9892,7 +9952,7 @@
         </w:rPr>
         <w:t>Exceptions Scenarios Module Wise</w:t>
       </w:r>
-      <w:bookmarkEnd w:id="21"/>
+      <w:bookmarkEnd w:id="20"/>
     </w:p>
     <w:tbl>
       <w:tblPr>
@@ -9900,7 +9960,7 @@
         <w:tblpPr w:leftFromText="180" w:rightFromText="180" w:vertAnchor="text" w:horzAnchor="margin" w:tblpXSpec="center" w:tblpY="-32"/>
         <w:tblW w:w="0" w:type="auto"/>
         <w:tblInd w:w="0" w:type="dxa"/>
-        <w:tblLook w:val="04A0"/>
+        <w:tblLook w:val="04A0" w:firstRow="1" w:lastRow="0" w:firstColumn="1" w:lastColumn="0" w:noHBand="0" w:noVBand="1"/>
       </w:tblPr>
       <w:tblGrid>
         <w:gridCol w:w="2721"/>
@@ -10098,7 +10158,7 @@
                     <a:blip r:embed="rId29">
                       <a:extLst>
                         <a:ext uri="{28A0092B-C50C-407E-A947-70E740481C1C}">
-                          <a14:useLocalDpi xmlns:a14="http://schemas.microsoft.com/office/drawing/2010/main" xmlns:wps="http://schemas.microsoft.com/office/word/2010/wordprocessingShape" xmlns:wpi="http://schemas.microsoft.com/office/word/2010/wordprocessingInk" xmlns:wpg="http://schemas.microsoft.com/office/word/2010/wordprocessingGroup" xmlns:w16se="http://schemas.microsoft.com/office/word/2015/wordml/symex" xmlns:w16cid="http://schemas.microsoft.com/office/word/2016/wordml/cid" xmlns:w15="http://schemas.microsoft.com/office/word/2012/wordml" xmlns:w14="http://schemas.microsoft.com/office/word/2010/wordml" xmlns:w="http://schemas.openxmlformats.org/wordprocessingml/2006/main" xmlns:w10="urn:schemas-microsoft-com:office:word" xmlns:wp14="http://schemas.microsoft.com/office/word/2010/wordprocessingDrawing" xmlns:v="urn:schemas-microsoft-com:vml" xmlns:o="urn:schemas-microsoft-com:office:office" xmlns:am3d="http://schemas.microsoft.com/office/drawing/2017/model3d" xmlns:aink="http://schemas.microsoft.com/office/drawing/2016/ink" xmlns:mc="http://schemas.openxmlformats.org/markup-compatibility/2006" xmlns:cx8="http://schemas.microsoft.com/office/drawing/2016/5/14/chartex" xmlns:cx7="http://schemas.microsoft.com/office/drawing/2016/5/13/chartex" xmlns:cx6="http://schemas.microsoft.com/office/drawing/2016/5/12/chartex" xmlns:cx5="http://schemas.microsoft.com/office/drawing/2016/5/11/chartex" xmlns:cx4="http://schemas.microsoft.com/office/drawing/2016/5/10/chartex" xmlns:cx3="http://schemas.microsoft.com/office/drawing/2016/5/9/chartex" xmlns:cx2="http://schemas.microsoft.com/office/drawing/2015/10/21/chartex" xmlns:cx1="http://schemas.microsoft.com/office/drawing/2015/9/8/chartex" xmlns:cx="http://schemas.microsoft.com/office/drawing/2014/chartex" xmlns:wpc="http://schemas.microsoft.com/office/word/2010/wordprocessingCanvas" xmlns="" val="0"/>
+                          <a14:useLocalDpi xmlns:a14="http://schemas.microsoft.com/office/drawing/2010/main" val="0"/>
                         </a:ext>
                       </a:extLst>
                     </a:blip>
@@ -10159,7 +10219,7 @@
                     <a:blip r:embed="rId30">
                       <a:extLst>
                         <a:ext uri="{28A0092B-C50C-407E-A947-70E740481C1C}">
-                          <a14:useLocalDpi xmlns:a14="http://schemas.microsoft.com/office/drawing/2010/main" xmlns:wps="http://schemas.microsoft.com/office/word/2010/wordprocessingShape" xmlns:wpi="http://schemas.microsoft.com/office/word/2010/wordprocessingInk" xmlns:wpg="http://schemas.microsoft.com/office/word/2010/wordprocessingGroup" xmlns:w16se="http://schemas.microsoft.com/office/word/2015/wordml/symex" xmlns:w16cid="http://schemas.microsoft.com/office/word/2016/wordml/cid" xmlns:w15="http://schemas.microsoft.com/office/word/2012/wordml" xmlns:w14="http://schemas.microsoft.com/office/word/2010/wordml" xmlns:w="http://schemas.openxmlformats.org/wordprocessingml/2006/main" xmlns:w10="urn:schemas-microsoft-com:office:word" xmlns:wp14="http://schemas.microsoft.com/office/word/2010/wordprocessingDrawing" xmlns:v="urn:schemas-microsoft-com:vml" xmlns:o="urn:schemas-microsoft-com:office:office" xmlns:am3d="http://schemas.microsoft.com/office/drawing/2017/model3d" xmlns:aink="http://schemas.microsoft.com/office/drawing/2016/ink" xmlns:mc="http://schemas.openxmlformats.org/markup-compatibility/2006" xmlns:cx8="http://schemas.microsoft.com/office/drawing/2016/5/14/chartex" xmlns:cx7="http://schemas.microsoft.com/office/drawing/2016/5/13/chartex" xmlns:cx6="http://schemas.microsoft.com/office/drawing/2016/5/12/chartex" xmlns:cx5="http://schemas.microsoft.com/office/drawing/2016/5/11/chartex" xmlns:cx4="http://schemas.microsoft.com/office/drawing/2016/5/10/chartex" xmlns:cx3="http://schemas.microsoft.com/office/drawing/2016/5/9/chartex" xmlns:cx2="http://schemas.microsoft.com/office/drawing/2015/10/21/chartex" xmlns:cx1="http://schemas.microsoft.com/office/drawing/2015/9/8/chartex" xmlns:cx="http://schemas.microsoft.com/office/drawing/2014/chartex" xmlns:wpc="http://schemas.microsoft.com/office/word/2010/wordprocessingCanvas" xmlns="" val="0"/>
+                          <a14:useLocalDpi xmlns:a14="http://schemas.microsoft.com/office/drawing/2010/main" val="0"/>
                         </a:ext>
                       </a:extLst>
                     </a:blip>
@@ -10192,12 +10252,12 @@
       <w:pPr>
         <w:pStyle w:val="Heading1"/>
       </w:pPr>
-      <w:bookmarkStart w:id="22" w:name="_Toc47867908"/>
+      <w:bookmarkStart w:id="21" w:name="_Toc47882177"/>
       <w:r>
         <w:lastRenderedPageBreak/>
         <w:t>Model Tuning and Optimization</w:t>
       </w:r>
-      <w:bookmarkEnd w:id="22"/>
+      <w:bookmarkEnd w:id="21"/>
     </w:p>
     <w:p>
       <w:pPr>
@@ -10434,7 +10494,7 @@
           <w:highlight w:val="darkGreen"/>
         </w:rPr>
       </w:pPr>
-      <w:bookmarkStart w:id="23" w:name="_Toc47867909"/>
+      <w:bookmarkStart w:id="22" w:name="_Toc47882178"/>
       <w:r>
         <w:rPr>
           <w:highlight w:val="darkGreen"/>
@@ -10448,7 +10508,7 @@
         </w:rPr>
         <w:t>els</w:t>
       </w:r>
-      <w:bookmarkEnd w:id="23"/>
+      <w:bookmarkEnd w:id="22"/>
     </w:p>
     <w:p>
       <w:pPr>
@@ -10840,7 +10900,7 @@
                     <a:blip r:embed="rId32">
                       <a:extLst>
                         <a:ext uri="{28A0092B-C50C-407E-A947-70E740481C1C}">
-                          <a14:useLocalDpi xmlns:a14="http://schemas.microsoft.com/office/drawing/2010/main" xmlns:wps="http://schemas.microsoft.com/office/word/2010/wordprocessingShape" xmlns:wpi="http://schemas.microsoft.com/office/word/2010/wordprocessingInk" xmlns:wpg="http://schemas.microsoft.com/office/word/2010/wordprocessingGroup" xmlns:w16se="http://schemas.microsoft.com/office/word/2015/wordml/symex" xmlns:w16cid="http://schemas.microsoft.com/office/word/2016/wordml/cid" xmlns:w15="http://schemas.microsoft.com/office/word/2012/wordml" xmlns:w14="http://schemas.microsoft.com/office/word/2010/wordml" xmlns:w="http://schemas.openxmlformats.org/wordprocessingml/2006/main" xmlns:w10="urn:schemas-microsoft-com:office:word" xmlns:wp14="http://schemas.microsoft.com/office/word/2010/wordprocessingDrawing" xmlns:v="urn:schemas-microsoft-com:vml" xmlns:o="urn:schemas-microsoft-com:office:office" xmlns:am3d="http://schemas.microsoft.com/office/drawing/2017/model3d" xmlns:aink="http://schemas.microsoft.com/office/drawing/2016/ink" xmlns:mc="http://schemas.openxmlformats.org/markup-compatibility/2006" xmlns:cx8="http://schemas.microsoft.com/office/drawing/2016/5/14/chartex" xmlns:cx7="http://schemas.microsoft.com/office/drawing/2016/5/13/chartex" xmlns:cx6="http://schemas.microsoft.com/office/drawing/2016/5/12/chartex" xmlns:cx5="http://schemas.microsoft.com/office/drawing/2016/5/11/chartex" xmlns:cx4="http://schemas.microsoft.com/office/drawing/2016/5/10/chartex" xmlns:cx3="http://schemas.microsoft.com/office/drawing/2016/5/9/chartex" xmlns:cx2="http://schemas.microsoft.com/office/drawing/2015/10/21/chartex" xmlns:cx1="http://schemas.microsoft.com/office/drawing/2015/9/8/chartex" xmlns:cx="http://schemas.microsoft.com/office/drawing/2014/chartex" xmlns:wpc="http://schemas.microsoft.com/office/word/2010/wordprocessingCanvas" xmlns="" val="0"/>
+                          <a14:useLocalDpi xmlns:a14="http://schemas.microsoft.com/office/drawing/2010/main" val="0"/>
                         </a:ext>
                       </a:extLst>
                     </a:blip>
@@ -10873,7 +10933,7 @@
       <w:pPr>
         <w:pStyle w:val="Heading2"/>
       </w:pPr>
-      <w:bookmarkStart w:id="24" w:name="_Toc47867910"/>
+      <w:bookmarkStart w:id="23" w:name="_Toc47882179"/>
       <w:r>
         <w:rPr>
           <w:highlight w:val="darkGreen"/>
@@ -10881,7 +10941,7 @@
         <w:lastRenderedPageBreak/>
         <w:t>Exceptions Scenarios Module Wise</w:t>
       </w:r>
-      <w:bookmarkEnd w:id="24"/>
+      <w:bookmarkEnd w:id="23"/>
     </w:p>
     <w:tbl>
       <w:tblPr>
@@ -10889,7 +10949,7 @@
         <w:tblpPr w:leftFromText="180" w:rightFromText="180" w:vertAnchor="text" w:horzAnchor="margin" w:tblpXSpec="center" w:tblpY="-32"/>
         <w:tblW w:w="0" w:type="auto"/>
         <w:tblInd w:w="0" w:type="dxa"/>
-        <w:tblLook w:val="04A0"/>
+        <w:tblLook w:val="04A0" w:firstRow="1" w:lastRow="0" w:firstColumn="1" w:lastColumn="0" w:noHBand="0" w:noVBand="1"/>
       </w:tblPr>
       <w:tblGrid>
         <w:gridCol w:w="2721"/>
@@ -11221,7 +11281,7 @@
           <w:highlight w:val="darkGreen"/>
         </w:rPr>
       </w:pPr>
-      <w:bookmarkStart w:id="25" w:name="_Toc47867911"/>
+      <w:bookmarkStart w:id="24" w:name="_Toc47882180"/>
       <w:r>
         <w:rPr>
           <w:highlight w:val="darkGreen"/>
@@ -11235,7 +11295,7 @@
         </w:rPr>
         <w:t>Prediction</w:t>
       </w:r>
-      <w:bookmarkEnd w:id="25"/>
+      <w:bookmarkEnd w:id="24"/>
     </w:p>
     <w:p>
       <w:pPr>
@@ -11320,7 +11380,7 @@
                     <a:blip r:embed="rId33">
                       <a:extLst>
                         <a:ext uri="{28A0092B-C50C-407E-A947-70E740481C1C}">
-                          <a14:useLocalDpi xmlns:a14="http://schemas.microsoft.com/office/drawing/2010/main" xmlns:wps="http://schemas.microsoft.com/office/word/2010/wordprocessingShape" xmlns:wpi="http://schemas.microsoft.com/office/word/2010/wordprocessingInk" xmlns:wpg="http://schemas.microsoft.com/office/word/2010/wordprocessingGroup" xmlns:w16se="http://schemas.microsoft.com/office/word/2015/wordml/symex" xmlns:w16cid="http://schemas.microsoft.com/office/word/2016/wordml/cid" xmlns:w15="http://schemas.microsoft.com/office/word/2012/wordml" xmlns:w14="http://schemas.microsoft.com/office/word/2010/wordml" xmlns:w="http://schemas.openxmlformats.org/wordprocessingml/2006/main" xmlns:w10="urn:schemas-microsoft-com:office:word" xmlns:wp14="http://schemas.microsoft.com/office/word/2010/wordprocessingDrawing" xmlns:v="urn:schemas-microsoft-com:vml" xmlns:o="urn:schemas-microsoft-com:office:office" xmlns:am3d="http://schemas.microsoft.com/office/drawing/2017/model3d" xmlns:aink="http://schemas.microsoft.com/office/drawing/2016/ink" xmlns:mc="http://schemas.openxmlformats.org/markup-compatibility/2006" xmlns:cx8="http://schemas.microsoft.com/office/drawing/2016/5/14/chartex" xmlns:cx7="http://schemas.microsoft.com/office/drawing/2016/5/13/chartex" xmlns:cx6="http://schemas.microsoft.com/office/drawing/2016/5/12/chartex" xmlns:cx5="http://schemas.microsoft.com/office/drawing/2016/5/11/chartex" xmlns:cx4="http://schemas.microsoft.com/office/drawing/2016/5/10/chartex" xmlns:cx3="http://schemas.microsoft.com/office/drawing/2016/5/9/chartex" xmlns:cx2="http://schemas.microsoft.com/office/drawing/2015/10/21/chartex" xmlns:cx1="http://schemas.microsoft.com/office/drawing/2015/9/8/chartex" xmlns:cx="http://schemas.microsoft.com/office/drawing/2014/chartex" xmlns:wpc="http://schemas.microsoft.com/office/word/2010/wordprocessingCanvas" xmlns="" val="0"/>
+                          <a14:useLocalDpi xmlns:a14="http://schemas.microsoft.com/office/drawing/2010/main" val="0"/>
                         </a:ext>
                       </a:extLst>
                     </a:blip>
@@ -11432,7 +11492,7 @@
                     <a:blip r:embed="rId34">
                       <a:extLst>
                         <a:ext uri="{28A0092B-C50C-407E-A947-70E740481C1C}">
-                          <a14:useLocalDpi xmlns:a14="http://schemas.microsoft.com/office/drawing/2010/main" xmlns:wps="http://schemas.microsoft.com/office/word/2010/wordprocessingShape" xmlns:wpi="http://schemas.microsoft.com/office/word/2010/wordprocessingInk" xmlns:wpg="http://schemas.microsoft.com/office/word/2010/wordprocessingGroup" xmlns:w16se="http://schemas.microsoft.com/office/word/2015/wordml/symex" xmlns:w16cid="http://schemas.microsoft.com/office/word/2016/wordml/cid" xmlns:w15="http://schemas.microsoft.com/office/word/2012/wordml" xmlns:w14="http://schemas.microsoft.com/office/word/2010/wordml" xmlns:w="http://schemas.openxmlformats.org/wordprocessingml/2006/main" xmlns:w10="urn:schemas-microsoft-com:office:word" xmlns:wp14="http://schemas.microsoft.com/office/word/2010/wordprocessingDrawing" xmlns:v="urn:schemas-microsoft-com:vml" xmlns:o="urn:schemas-microsoft-com:office:office" xmlns:am3d="http://schemas.microsoft.com/office/drawing/2017/model3d" xmlns:aink="http://schemas.microsoft.com/office/drawing/2016/ink" xmlns:mc="http://schemas.openxmlformats.org/markup-compatibility/2006" xmlns:cx8="http://schemas.microsoft.com/office/drawing/2016/5/14/chartex" xmlns:cx7="http://schemas.microsoft.com/office/drawing/2016/5/13/chartex" xmlns:cx6="http://schemas.microsoft.com/office/drawing/2016/5/12/chartex" xmlns:cx5="http://schemas.microsoft.com/office/drawing/2016/5/11/chartex" xmlns:cx4="http://schemas.microsoft.com/office/drawing/2016/5/10/chartex" xmlns:cx3="http://schemas.microsoft.com/office/drawing/2016/5/9/chartex" xmlns:cx2="http://schemas.microsoft.com/office/drawing/2015/10/21/chartex" xmlns:cx1="http://schemas.microsoft.com/office/drawing/2015/9/8/chartex" xmlns:cx="http://schemas.microsoft.com/office/drawing/2014/chartex" xmlns:wpc="http://schemas.microsoft.com/office/word/2010/wordprocessingCanvas" xmlns="" val="0"/>
+                          <a14:useLocalDpi xmlns:a14="http://schemas.microsoft.com/office/drawing/2010/main" val="0"/>
                         </a:ext>
                       </a:extLst>
                     </a:blip>
@@ -11497,7 +11557,7 @@
                     <a:blip r:embed="rId35">
                       <a:extLst>
                         <a:ext uri="{28A0092B-C50C-407E-A947-70E740481C1C}">
-                          <a14:useLocalDpi xmlns:a14="http://schemas.microsoft.com/office/drawing/2010/main" xmlns:wps="http://schemas.microsoft.com/office/word/2010/wordprocessingShape" xmlns:wpi="http://schemas.microsoft.com/office/word/2010/wordprocessingInk" xmlns:wpg="http://schemas.microsoft.com/office/word/2010/wordprocessingGroup" xmlns:w16se="http://schemas.microsoft.com/office/word/2015/wordml/symex" xmlns:w16cid="http://schemas.microsoft.com/office/word/2016/wordml/cid" xmlns:w15="http://schemas.microsoft.com/office/word/2012/wordml" xmlns:w14="http://schemas.microsoft.com/office/word/2010/wordml" xmlns:w="http://schemas.openxmlformats.org/wordprocessingml/2006/main" xmlns:w10="urn:schemas-microsoft-com:office:word" xmlns:wp14="http://schemas.microsoft.com/office/word/2010/wordprocessingDrawing" xmlns:v="urn:schemas-microsoft-com:vml" xmlns:o="urn:schemas-microsoft-com:office:office" xmlns:am3d="http://schemas.microsoft.com/office/drawing/2017/model3d" xmlns:aink="http://schemas.microsoft.com/office/drawing/2016/ink" xmlns:mc="http://schemas.openxmlformats.org/markup-compatibility/2006" xmlns:cx8="http://schemas.microsoft.com/office/drawing/2016/5/14/chartex" xmlns:cx7="http://schemas.microsoft.com/office/drawing/2016/5/13/chartex" xmlns:cx6="http://schemas.microsoft.com/office/drawing/2016/5/12/chartex" xmlns:cx5="http://schemas.microsoft.com/office/drawing/2016/5/11/chartex" xmlns:cx4="http://schemas.microsoft.com/office/drawing/2016/5/10/chartex" xmlns:cx3="http://schemas.microsoft.com/office/drawing/2016/5/9/chartex" xmlns:cx2="http://schemas.microsoft.com/office/drawing/2015/10/21/chartex" xmlns:cx1="http://schemas.microsoft.com/office/drawing/2015/9/8/chartex" xmlns:cx="http://schemas.microsoft.com/office/drawing/2014/chartex" xmlns:wpc="http://schemas.microsoft.com/office/word/2010/wordprocessingCanvas" xmlns="" val="0"/>
+                          <a14:useLocalDpi xmlns:a14="http://schemas.microsoft.com/office/drawing/2010/main" val="0"/>
                         </a:ext>
                       </a:extLst>
                     </a:blip>
@@ -11564,7 +11624,21 @@
           <w:color w:val="000000" w:themeColor="text1"/>
           <w:lang w:val="en-GB"/>
         </w:rPr>
-        <w:t xml:space="preserve"> and it should result the cancer type.</w:t>
+        <w:t xml:space="preserve"> </w:t>
+      </w:r>
+      <w:r>
+        <w:rPr>
+          <w:color w:val="000000" w:themeColor="text1"/>
+          <w:lang w:val="en-GB"/>
+        </w:rPr>
+        <w:t xml:space="preserve">for single record </w:t>
+      </w:r>
+      <w:r>
+        <w:rPr>
+          <w:color w:val="000000" w:themeColor="text1"/>
+          <w:lang w:val="en-GB"/>
+        </w:rPr>
+        <w:t>and it should result the cancer type.</w:t>
       </w:r>
     </w:p>
     <w:p>
@@ -11614,28 +11688,78 @@
         </w:rPr>
         <w:t>To test in local : Your local server url</w:t>
       </w:r>
+      <w:r>
+        <w:rPr>
+          <w:color w:val="000000" w:themeColor="text1"/>
+          <w:lang w:val="en-GB"/>
+        </w:rPr>
+        <w:t xml:space="preserve"> </w:t>
+      </w:r>
+      <w:bookmarkStart w:id="25" w:name="_GoBack"/>
+      <w:bookmarkEnd w:id="25"/>
+      <w:r>
+        <w:rPr>
+          <w:lang w:val="en-GB"/>
+        </w:rPr>
+        <w:fldChar w:fldCharType="begin"/>
+      </w:r>
+      <w:r>
+        <w:rPr>
+          <w:lang w:val="en-GB"/>
+        </w:rPr>
+        <w:instrText xml:space="preserve"> HYPERLINK "</w:instrText>
+      </w:r>
+      <w:r>
+        <w:rPr>
+          <w:lang w:val="en-GB"/>
+        </w:rPr>
+        <w:instrText>http://127.0.0.1:5000/</w:instrText>
+      </w:r>
+      <w:r>
+        <w:rPr>
+          <w:lang w:val="en-GB"/>
+        </w:rPr>
+        <w:instrText xml:space="preserve">" </w:instrText>
+      </w:r>
+      <w:r>
+        <w:rPr>
+          <w:lang w:val="en-GB"/>
+        </w:rPr>
+        <w:fldChar w:fldCharType="separate"/>
+      </w:r>
+      <w:r>
+        <w:rPr>
+          <w:rStyle w:val="Hyperlink"/>
+          <w:lang w:val="en-GB"/>
+        </w:rPr>
+        <w:t>http://127.0.0.1:5000/</w:t>
+      </w:r>
+      <w:r>
+        <w:rPr>
+          <w:lang w:val="en-GB"/>
+        </w:rPr>
+        <w:fldChar w:fldCharType="end"/>
+      </w:r>
+      <w:r>
+        <w:rPr>
+          <w:rStyle w:val="Hyperlink"/>
+          <w:lang w:val="en-GB"/>
+        </w:rPr>
+        <w:t>predict-api</w:t>
+      </w:r>
+    </w:p>
+    <w:p>
+      <w:pPr>
+        <w:pStyle w:val="ListParagraph"/>
+      </w:pPr>
+      <w:r>
+        <w:rPr>
+          <w:color w:val="000000" w:themeColor="text1"/>
+          <w:lang w:val="en-GB"/>
+        </w:rPr>
+        <w:t xml:space="preserve">To test in Azure: </w:t>
+      </w:r>
       <w:hyperlink r:id="rId36" w:history="1">
-        <w:r>
-          <w:rPr>
-            <w:rStyle w:val="Hyperlink"/>
-            <w:lang w:val="en-GB"/>
-          </w:rPr>
-          <w:t>http://127.0.0.1:5000/</w:t>
-        </w:r>
-      </w:hyperlink>
-    </w:p>
-    <w:p>
-      <w:pPr>
-        <w:pStyle w:val="ListParagraph"/>
-      </w:pPr>
-      <w:r>
-        <w:rPr>
-          <w:color w:val="000000" w:themeColor="text1"/>
-          <w:lang w:val="en-GB"/>
-        </w:rPr>
-        <w:t xml:space="preserve">To test in Azure: </w:t>
-      </w:r>
-      <w:hyperlink r:id="rId37" w:history="1">
         <w:r>
           <w:rPr>
             <w:rStyle w:val="Hyperlink"/>
@@ -11643,6 +11767,12 @@
           <w:t>http://breastcancermodeldetection.azurewebsites.net/</w:t>
         </w:r>
       </w:hyperlink>
+      <w:r>
+        <w:rPr>
+          <w:rStyle w:val="Hyperlink"/>
+        </w:rPr>
+        <w:t>predict-api</w:t>
+      </w:r>
     </w:p>
     <w:p>
       <w:pPr>
@@ -12273,13 +12403,13 @@
         <w:rPr>
           <w:noProof/>
           <w:color w:val="000000" w:themeColor="text1"/>
-          <w:lang w:val="en-GB" w:eastAsia="en-GB"/>
+          <w:lang w:val="en-GB"/>
         </w:rPr>
         <w:drawing>
           <wp:inline distT="0" distB="0" distL="0" distR="0">
-            <wp:extent cx="5725160" cy="3582670"/>
-            <wp:effectExtent l="0" t="0" r="8890" b="0"/>
-            <wp:docPr id="42" name="Picture 42"/>
+            <wp:extent cx="5727700" cy="3686810"/>
+            <wp:effectExtent l="0" t="0" r="0" b="0"/>
+            <wp:docPr id="14" name="Picture 14"/>
             <wp:cNvGraphicFramePr>
               <a:graphicFrameLocks xmlns:a="http://schemas.openxmlformats.org/drawingml/2006/main" noChangeAspect="1"/>
             </wp:cNvGraphicFramePr>
@@ -12287,16 +12417,16 @@
               <a:graphicData uri="http://schemas.openxmlformats.org/drawingml/2006/picture">
                 <pic:pic xmlns:pic="http://schemas.openxmlformats.org/drawingml/2006/picture">
                   <pic:nvPicPr>
-                    <pic:cNvPr id="0" name="Picture 25"/>
+                    <pic:cNvPr id="0" name="Picture 1"/>
                     <pic:cNvPicPr>
                       <a:picLocks noChangeAspect="1" noChangeArrowheads="1"/>
                     </pic:cNvPicPr>
                   </pic:nvPicPr>
                   <pic:blipFill>
-                    <a:blip r:embed="rId38">
+                    <a:blip r:embed="rId37">
                       <a:extLst>
                         <a:ext uri="{28A0092B-C50C-407E-A947-70E740481C1C}">
-                          <a14:useLocalDpi xmlns:a14="http://schemas.microsoft.com/office/drawing/2010/main" xmlns:wps="http://schemas.microsoft.com/office/word/2010/wordprocessingShape" xmlns:wpi="http://schemas.microsoft.com/office/word/2010/wordprocessingInk" xmlns:wpg="http://schemas.microsoft.com/office/word/2010/wordprocessingGroup" xmlns:w16se="http://schemas.microsoft.com/office/word/2015/wordml/symex" xmlns:w16cid="http://schemas.microsoft.com/office/word/2016/wordml/cid" xmlns:w15="http://schemas.microsoft.com/office/word/2012/wordml" xmlns:w14="http://schemas.microsoft.com/office/word/2010/wordml" xmlns:w="http://schemas.openxmlformats.org/wordprocessingml/2006/main" xmlns:w10="urn:schemas-microsoft-com:office:word" xmlns:wp14="http://schemas.microsoft.com/office/word/2010/wordprocessingDrawing" xmlns:v="urn:schemas-microsoft-com:vml" xmlns:o="urn:schemas-microsoft-com:office:office" xmlns:am3d="http://schemas.microsoft.com/office/drawing/2017/model3d" xmlns:aink="http://schemas.microsoft.com/office/drawing/2016/ink" xmlns:mc="http://schemas.openxmlformats.org/markup-compatibility/2006" xmlns:cx8="http://schemas.microsoft.com/office/drawing/2016/5/14/chartex" xmlns:cx7="http://schemas.microsoft.com/office/drawing/2016/5/13/chartex" xmlns:cx6="http://schemas.microsoft.com/office/drawing/2016/5/12/chartex" xmlns:cx5="http://schemas.microsoft.com/office/drawing/2016/5/11/chartex" xmlns:cx4="http://schemas.microsoft.com/office/drawing/2016/5/10/chartex" xmlns:cx3="http://schemas.microsoft.com/office/drawing/2016/5/9/chartex" xmlns:cx2="http://schemas.microsoft.com/office/drawing/2015/10/21/chartex" xmlns:cx1="http://schemas.microsoft.com/office/drawing/2015/9/8/chartex" xmlns:cx="http://schemas.microsoft.com/office/drawing/2014/chartex" xmlns:wpc="http://schemas.microsoft.com/office/word/2010/wordprocessingCanvas" xmlns="" val="0"/>
+                          <a14:useLocalDpi xmlns:a14="http://schemas.microsoft.com/office/drawing/2010/main" val="0"/>
                         </a:ext>
                       </a:extLst>
                     </a:blip>
@@ -12308,7 +12438,7 @@
                   <pic:spPr bwMode="auto">
                     <a:xfrm>
                       <a:off x="0" y="0"/>
-                      <a:ext cx="5725160" cy="3582670"/>
+                      <a:ext cx="5727700" cy="3686810"/>
                     </a:xfrm>
                     <a:prstGeom prst="rect">
                       <a:avLst/>
@@ -12343,12 +12473,11 @@
           <w:highlight w:val="darkGreen"/>
         </w:rPr>
       </w:pPr>
-      <w:bookmarkStart w:id="26" w:name="_Toc47867912"/>
+      <w:bookmarkStart w:id="26" w:name="_Toc47882181"/>
       <w:r>
         <w:rPr>
           <w:highlight w:val="darkGreen"/>
         </w:rPr>
-        <w:lastRenderedPageBreak/>
         <w:t>Technical solution design</w:t>
       </w:r>
       <w:bookmarkEnd w:id="26"/>
@@ -12383,10 +12512,10 @@
                     </pic:cNvPicPr>
                   </pic:nvPicPr>
                   <pic:blipFill>
-                    <a:blip r:embed="rId39">
+                    <a:blip r:embed="rId38">
                       <a:extLst>
                         <a:ext uri="{28A0092B-C50C-407E-A947-70E740481C1C}">
-                          <a14:useLocalDpi xmlns:a14="http://schemas.microsoft.com/office/drawing/2010/main" xmlns:wps="http://schemas.microsoft.com/office/word/2010/wordprocessingShape" xmlns:wpi="http://schemas.microsoft.com/office/word/2010/wordprocessingInk" xmlns:wpg="http://schemas.microsoft.com/office/word/2010/wordprocessingGroup" xmlns:w16se="http://schemas.microsoft.com/office/word/2015/wordml/symex" xmlns:w16cid="http://schemas.microsoft.com/office/word/2016/wordml/cid" xmlns:w15="http://schemas.microsoft.com/office/word/2012/wordml" xmlns:w14="http://schemas.microsoft.com/office/word/2010/wordml" xmlns:w="http://schemas.openxmlformats.org/wordprocessingml/2006/main" xmlns:w10="urn:schemas-microsoft-com:office:word" xmlns:wp14="http://schemas.microsoft.com/office/word/2010/wordprocessingDrawing" xmlns:v="urn:schemas-microsoft-com:vml" xmlns:o="urn:schemas-microsoft-com:office:office" xmlns:am3d="http://schemas.microsoft.com/office/drawing/2017/model3d" xmlns:aink="http://schemas.microsoft.com/office/drawing/2016/ink" xmlns:mc="http://schemas.openxmlformats.org/markup-compatibility/2006" xmlns:cx8="http://schemas.microsoft.com/office/drawing/2016/5/14/chartex" xmlns:cx7="http://schemas.microsoft.com/office/drawing/2016/5/13/chartex" xmlns:cx6="http://schemas.microsoft.com/office/drawing/2016/5/12/chartex" xmlns:cx5="http://schemas.microsoft.com/office/drawing/2016/5/11/chartex" xmlns:cx4="http://schemas.microsoft.com/office/drawing/2016/5/10/chartex" xmlns:cx3="http://schemas.microsoft.com/office/drawing/2016/5/9/chartex" xmlns:cx2="http://schemas.microsoft.com/office/drawing/2015/10/21/chartex" xmlns:cx1="http://schemas.microsoft.com/office/drawing/2015/9/8/chartex" xmlns:cx="http://schemas.microsoft.com/office/drawing/2014/chartex" xmlns:wpc="http://schemas.microsoft.com/office/word/2010/wordprocessingCanvas" xmlns="" val="0"/>
+                          <a14:useLocalDpi xmlns:a14="http://schemas.microsoft.com/office/drawing/2010/main" val="0"/>
                         </a:ext>
                       </a:extLst>
                     </a:blip>
@@ -12426,7 +12555,7 @@
           <w:highlight w:val="darkGreen"/>
         </w:rPr>
       </w:pPr>
-      <w:bookmarkStart w:id="27" w:name="_Toc47867913"/>
+      <w:bookmarkStart w:id="27" w:name="_Toc47882182"/>
       <w:r>
         <w:rPr>
           <w:highlight w:val="darkGreen"/>
@@ -12441,7 +12570,7 @@
         <w:tblpPr w:leftFromText="180" w:rightFromText="180" w:vertAnchor="text" w:horzAnchor="margin" w:tblpXSpec="center" w:tblpY="-32"/>
         <w:tblW w:w="0" w:type="auto"/>
         <w:tblInd w:w="0" w:type="dxa"/>
-        <w:tblLook w:val="04A0"/>
+        <w:tblLook w:val="04A0" w:firstRow="1" w:lastRow="0" w:firstColumn="1" w:lastColumn="0" w:noHBand="0" w:noVBand="1"/>
       </w:tblPr>
       <w:tblGrid>
         <w:gridCol w:w="2252"/>
@@ -12774,7 +12903,7 @@
           <w:highlight w:val="darkGreen"/>
         </w:rPr>
       </w:pPr>
-      <w:bookmarkStart w:id="28" w:name="_Toc47867914"/>
+      <w:bookmarkStart w:id="28" w:name="_Toc47882183"/>
       <w:r>
         <w:rPr>
           <w:highlight w:val="darkGreen"/>
@@ -12907,10 +13036,10 @@
                     </pic:cNvPicPr>
                   </pic:nvPicPr>
                   <pic:blipFill>
-                    <a:blip r:embed="rId40">
+                    <a:blip r:embed="rId39">
                       <a:extLst>
                         <a:ext uri="{28A0092B-C50C-407E-A947-70E740481C1C}">
-                          <a14:useLocalDpi xmlns:a14="http://schemas.microsoft.com/office/drawing/2010/main" xmlns:wps="http://schemas.microsoft.com/office/word/2010/wordprocessingShape" xmlns:wpi="http://schemas.microsoft.com/office/word/2010/wordprocessingInk" xmlns:wpg="http://schemas.microsoft.com/office/word/2010/wordprocessingGroup" xmlns:w16se="http://schemas.microsoft.com/office/word/2015/wordml/symex" xmlns:w16cid="http://schemas.microsoft.com/office/word/2016/wordml/cid" xmlns:w15="http://schemas.microsoft.com/office/word/2012/wordml" xmlns:w14="http://schemas.microsoft.com/office/word/2010/wordml" xmlns:w="http://schemas.openxmlformats.org/wordprocessingml/2006/main" xmlns:w10="urn:schemas-microsoft-com:office:word" xmlns:wp14="http://schemas.microsoft.com/office/word/2010/wordprocessingDrawing" xmlns:v="urn:schemas-microsoft-com:vml" xmlns:o="urn:schemas-microsoft-com:office:office" xmlns:am3d="http://schemas.microsoft.com/office/drawing/2017/model3d" xmlns:aink="http://schemas.microsoft.com/office/drawing/2016/ink" xmlns:mc="http://schemas.openxmlformats.org/markup-compatibility/2006" xmlns:cx8="http://schemas.microsoft.com/office/drawing/2016/5/14/chartex" xmlns:cx7="http://schemas.microsoft.com/office/drawing/2016/5/13/chartex" xmlns:cx6="http://schemas.microsoft.com/office/drawing/2016/5/12/chartex" xmlns:cx5="http://schemas.microsoft.com/office/drawing/2016/5/11/chartex" xmlns:cx4="http://schemas.microsoft.com/office/drawing/2016/5/10/chartex" xmlns:cx3="http://schemas.microsoft.com/office/drawing/2016/5/9/chartex" xmlns:cx2="http://schemas.microsoft.com/office/drawing/2015/10/21/chartex" xmlns:cx1="http://schemas.microsoft.com/office/drawing/2015/9/8/chartex" xmlns:cx="http://schemas.microsoft.com/office/drawing/2014/chartex" xmlns:wpc="http://schemas.microsoft.com/office/word/2010/wordprocessingCanvas" xmlns="" val="0"/>
+                          <a14:useLocalDpi xmlns:a14="http://schemas.microsoft.com/office/drawing/2010/main" val="0"/>
                         </a:ext>
                       </a:extLst>
                     </a:blip>
@@ -12988,10 +13117,10 @@
                     </pic:cNvPicPr>
                   </pic:nvPicPr>
                   <pic:blipFill>
-                    <a:blip r:embed="rId41">
+                    <a:blip r:embed="rId40">
                       <a:extLst>
                         <a:ext uri="{28A0092B-C50C-407E-A947-70E740481C1C}">
-                          <a14:useLocalDpi xmlns:a14="http://schemas.microsoft.com/office/drawing/2010/main" xmlns:wps="http://schemas.microsoft.com/office/word/2010/wordprocessingShape" xmlns:wpi="http://schemas.microsoft.com/office/word/2010/wordprocessingInk" xmlns:wpg="http://schemas.microsoft.com/office/word/2010/wordprocessingGroup" xmlns:w16se="http://schemas.microsoft.com/office/word/2015/wordml/symex" xmlns:w16cid="http://schemas.microsoft.com/office/word/2016/wordml/cid" xmlns:w15="http://schemas.microsoft.com/office/word/2012/wordml" xmlns:w14="http://schemas.microsoft.com/office/word/2010/wordml" xmlns:w="http://schemas.openxmlformats.org/wordprocessingml/2006/main" xmlns:w10="urn:schemas-microsoft-com:office:word" xmlns:wp14="http://schemas.microsoft.com/office/word/2010/wordprocessingDrawing" xmlns:v="urn:schemas-microsoft-com:vml" xmlns:o="urn:schemas-microsoft-com:office:office" xmlns:am3d="http://schemas.microsoft.com/office/drawing/2017/model3d" xmlns:aink="http://schemas.microsoft.com/office/drawing/2016/ink" xmlns:mc="http://schemas.openxmlformats.org/markup-compatibility/2006" xmlns:cx8="http://schemas.microsoft.com/office/drawing/2016/5/14/chartex" xmlns:cx7="http://schemas.microsoft.com/office/drawing/2016/5/13/chartex" xmlns:cx6="http://schemas.microsoft.com/office/drawing/2016/5/12/chartex" xmlns:cx5="http://schemas.microsoft.com/office/drawing/2016/5/11/chartex" xmlns:cx4="http://schemas.microsoft.com/office/drawing/2016/5/10/chartex" xmlns:cx3="http://schemas.microsoft.com/office/drawing/2016/5/9/chartex" xmlns:cx2="http://schemas.microsoft.com/office/drawing/2015/10/21/chartex" xmlns:cx1="http://schemas.microsoft.com/office/drawing/2015/9/8/chartex" xmlns:cx="http://schemas.microsoft.com/office/drawing/2014/chartex" xmlns:wpc="http://schemas.microsoft.com/office/word/2010/wordprocessingCanvas" xmlns="" val="0"/>
+                          <a14:useLocalDpi xmlns:a14="http://schemas.microsoft.com/office/drawing/2010/main" val="0"/>
                         </a:ext>
                       </a:extLst>
                     </a:blip>
@@ -13127,10 +13256,10 @@
                     </pic:cNvPicPr>
                   </pic:nvPicPr>
                   <pic:blipFill>
-                    <a:blip r:embed="rId42">
+                    <a:blip r:embed="rId41">
                       <a:extLst>
                         <a:ext uri="{28A0092B-C50C-407E-A947-70E740481C1C}">
-                          <a14:useLocalDpi xmlns:a14="http://schemas.microsoft.com/office/drawing/2010/main" xmlns:wps="http://schemas.microsoft.com/office/word/2010/wordprocessingShape" xmlns:wpi="http://schemas.microsoft.com/office/word/2010/wordprocessingInk" xmlns:wpg="http://schemas.microsoft.com/office/word/2010/wordprocessingGroup" xmlns:w16se="http://schemas.microsoft.com/office/word/2015/wordml/symex" xmlns:w16cid="http://schemas.microsoft.com/office/word/2016/wordml/cid" xmlns:w15="http://schemas.microsoft.com/office/word/2012/wordml" xmlns:w14="http://schemas.microsoft.com/office/word/2010/wordml" xmlns:w="http://schemas.openxmlformats.org/wordprocessingml/2006/main" xmlns:w10="urn:schemas-microsoft-com:office:word" xmlns:wp14="http://schemas.microsoft.com/office/word/2010/wordprocessingDrawing" xmlns:v="urn:schemas-microsoft-com:vml" xmlns:o="urn:schemas-microsoft-com:office:office" xmlns:am3d="http://schemas.microsoft.com/office/drawing/2017/model3d" xmlns:aink="http://schemas.microsoft.com/office/drawing/2016/ink" xmlns:mc="http://schemas.openxmlformats.org/markup-compatibility/2006" xmlns:cx8="http://schemas.microsoft.com/office/drawing/2016/5/14/chartex" xmlns:cx7="http://schemas.microsoft.com/office/drawing/2016/5/13/chartex" xmlns:cx6="http://schemas.microsoft.com/office/drawing/2016/5/12/chartex" xmlns:cx5="http://schemas.microsoft.com/office/drawing/2016/5/11/chartex" xmlns:cx4="http://schemas.microsoft.com/office/drawing/2016/5/10/chartex" xmlns:cx3="http://schemas.microsoft.com/office/drawing/2016/5/9/chartex" xmlns:cx2="http://schemas.microsoft.com/office/drawing/2015/10/21/chartex" xmlns:cx1="http://schemas.microsoft.com/office/drawing/2015/9/8/chartex" xmlns:cx="http://schemas.microsoft.com/office/drawing/2014/chartex" xmlns:wpc="http://schemas.microsoft.com/office/word/2010/wordprocessingCanvas" xmlns="" val="0"/>
+                          <a14:useLocalDpi xmlns:a14="http://schemas.microsoft.com/office/drawing/2010/main" val="0"/>
                         </a:ext>
                       </a:extLst>
                     </a:blip>
@@ -13205,7 +13334,7 @@
                     <pic:cNvPicPr/>
                   </pic:nvPicPr>
                   <pic:blipFill>
-                    <a:blip r:embed="rId43"/>
+                    <a:blip r:embed="rId42"/>
                     <a:stretch>
                       <a:fillRect/>
                     </a:stretch>
@@ -13290,7 +13419,7 @@
                     <pic:cNvPicPr/>
                   </pic:nvPicPr>
                   <pic:blipFill>
-                    <a:blip r:embed="rId44"/>
+                    <a:blip r:embed="rId43"/>
                     <a:stretch>
                       <a:fillRect/>
                     </a:stretch>
@@ -13381,10 +13510,10 @@
                     </pic:cNvPicPr>
                   </pic:nvPicPr>
                   <pic:blipFill>
-                    <a:blip r:embed="rId45">
+                    <a:blip r:embed="rId44">
                       <a:extLst>
                         <a:ext uri="{28A0092B-C50C-407E-A947-70E740481C1C}">
-                          <a14:useLocalDpi xmlns:a14="http://schemas.microsoft.com/office/drawing/2010/main" xmlns:wps="http://schemas.microsoft.com/office/word/2010/wordprocessingShape" xmlns:wpi="http://schemas.microsoft.com/office/word/2010/wordprocessingInk" xmlns:wpg="http://schemas.microsoft.com/office/word/2010/wordprocessingGroup" xmlns:w16se="http://schemas.microsoft.com/office/word/2015/wordml/symex" xmlns:w16cid="http://schemas.microsoft.com/office/word/2016/wordml/cid" xmlns:w15="http://schemas.microsoft.com/office/word/2012/wordml" xmlns:w14="http://schemas.microsoft.com/office/word/2010/wordml" xmlns:w="http://schemas.openxmlformats.org/wordprocessingml/2006/main" xmlns:w10="urn:schemas-microsoft-com:office:word" xmlns:wp14="http://schemas.microsoft.com/office/word/2010/wordprocessingDrawing" xmlns:v="urn:schemas-microsoft-com:vml" xmlns:o="urn:schemas-microsoft-com:office:office" xmlns:am3d="http://schemas.microsoft.com/office/drawing/2017/model3d" xmlns:aink="http://schemas.microsoft.com/office/drawing/2016/ink" xmlns:mc="http://schemas.openxmlformats.org/markup-compatibility/2006" xmlns:cx8="http://schemas.microsoft.com/office/drawing/2016/5/14/chartex" xmlns:cx7="http://schemas.microsoft.com/office/drawing/2016/5/13/chartex" xmlns:cx6="http://schemas.microsoft.com/office/drawing/2016/5/12/chartex" xmlns:cx5="http://schemas.microsoft.com/office/drawing/2016/5/11/chartex" xmlns:cx4="http://schemas.microsoft.com/office/drawing/2016/5/10/chartex" xmlns:cx3="http://schemas.microsoft.com/office/drawing/2016/5/9/chartex" xmlns:cx2="http://schemas.microsoft.com/office/drawing/2015/10/21/chartex" xmlns:cx1="http://schemas.microsoft.com/office/drawing/2015/9/8/chartex" xmlns:cx="http://schemas.microsoft.com/office/drawing/2014/chartex" xmlns:wpc="http://schemas.microsoft.com/office/word/2010/wordprocessingCanvas" xmlns="" val="0"/>
+                          <a14:useLocalDpi xmlns:a14="http://schemas.microsoft.com/office/drawing/2010/main" val="0"/>
                         </a:ext>
                       </a:extLst>
                     </a:blip>
@@ -13472,10 +13601,10 @@
                     </pic:cNvPicPr>
                   </pic:nvPicPr>
                   <pic:blipFill>
-                    <a:blip r:embed="rId46">
+                    <a:blip r:embed="rId45">
                       <a:extLst>
                         <a:ext uri="{28A0092B-C50C-407E-A947-70E740481C1C}">
-                          <a14:useLocalDpi xmlns:a14="http://schemas.microsoft.com/office/drawing/2010/main" xmlns:wps="http://schemas.microsoft.com/office/word/2010/wordprocessingShape" xmlns:wpi="http://schemas.microsoft.com/office/word/2010/wordprocessingInk" xmlns:wpg="http://schemas.microsoft.com/office/word/2010/wordprocessingGroup" xmlns:w16se="http://schemas.microsoft.com/office/word/2015/wordml/symex" xmlns:w16cid="http://schemas.microsoft.com/office/word/2016/wordml/cid" xmlns:w15="http://schemas.microsoft.com/office/word/2012/wordml" xmlns:w14="http://schemas.microsoft.com/office/word/2010/wordml" xmlns:w="http://schemas.openxmlformats.org/wordprocessingml/2006/main" xmlns:w10="urn:schemas-microsoft-com:office:word" xmlns:wp14="http://schemas.microsoft.com/office/word/2010/wordprocessingDrawing" xmlns:v="urn:schemas-microsoft-com:vml" xmlns:o="urn:schemas-microsoft-com:office:office" xmlns:am3d="http://schemas.microsoft.com/office/drawing/2017/model3d" xmlns:aink="http://schemas.microsoft.com/office/drawing/2016/ink" xmlns:mc="http://schemas.openxmlformats.org/markup-compatibility/2006" xmlns:cx8="http://schemas.microsoft.com/office/drawing/2016/5/14/chartex" xmlns:cx7="http://schemas.microsoft.com/office/drawing/2016/5/13/chartex" xmlns:cx6="http://schemas.microsoft.com/office/drawing/2016/5/12/chartex" xmlns:cx5="http://schemas.microsoft.com/office/drawing/2016/5/11/chartex" xmlns:cx4="http://schemas.microsoft.com/office/drawing/2016/5/10/chartex" xmlns:cx3="http://schemas.microsoft.com/office/drawing/2016/5/9/chartex" xmlns:cx2="http://schemas.microsoft.com/office/drawing/2015/10/21/chartex" xmlns:cx1="http://schemas.microsoft.com/office/drawing/2015/9/8/chartex" xmlns:cx="http://schemas.microsoft.com/office/drawing/2014/chartex" xmlns:wpc="http://schemas.microsoft.com/office/word/2010/wordprocessingCanvas" xmlns="" val="0"/>
+                          <a14:useLocalDpi xmlns:a14="http://schemas.microsoft.com/office/drawing/2010/main" val="0"/>
                         </a:ext>
                       </a:extLst>
                     </a:blip>
@@ -13533,10 +13662,10 @@
                     </pic:cNvPicPr>
                   </pic:nvPicPr>
                   <pic:blipFill>
-                    <a:blip r:embed="rId47">
+                    <a:blip r:embed="rId46">
                       <a:extLst>
                         <a:ext uri="{28A0092B-C50C-407E-A947-70E740481C1C}">
-                          <a14:useLocalDpi xmlns:a14="http://schemas.microsoft.com/office/drawing/2010/main" xmlns:wps="http://schemas.microsoft.com/office/word/2010/wordprocessingShape" xmlns:wpi="http://schemas.microsoft.com/office/word/2010/wordprocessingInk" xmlns:wpg="http://schemas.microsoft.com/office/word/2010/wordprocessingGroup" xmlns:w16se="http://schemas.microsoft.com/office/word/2015/wordml/symex" xmlns:w16cid="http://schemas.microsoft.com/office/word/2016/wordml/cid" xmlns:w15="http://schemas.microsoft.com/office/word/2012/wordml" xmlns:w14="http://schemas.microsoft.com/office/word/2010/wordml" xmlns:w="http://schemas.openxmlformats.org/wordprocessingml/2006/main" xmlns:w10="urn:schemas-microsoft-com:office:word" xmlns:wp14="http://schemas.microsoft.com/office/word/2010/wordprocessingDrawing" xmlns:v="urn:schemas-microsoft-com:vml" xmlns:o="urn:schemas-microsoft-com:office:office" xmlns:am3d="http://schemas.microsoft.com/office/drawing/2017/model3d" xmlns:aink="http://schemas.microsoft.com/office/drawing/2016/ink" xmlns:mc="http://schemas.openxmlformats.org/markup-compatibility/2006" xmlns:cx8="http://schemas.microsoft.com/office/drawing/2016/5/14/chartex" xmlns:cx7="http://schemas.microsoft.com/office/drawing/2016/5/13/chartex" xmlns:cx6="http://schemas.microsoft.com/office/drawing/2016/5/12/chartex" xmlns:cx5="http://schemas.microsoft.com/office/drawing/2016/5/11/chartex" xmlns:cx4="http://schemas.microsoft.com/office/drawing/2016/5/10/chartex" xmlns:cx3="http://schemas.microsoft.com/office/drawing/2016/5/9/chartex" xmlns:cx2="http://schemas.microsoft.com/office/drawing/2015/10/21/chartex" xmlns:cx1="http://schemas.microsoft.com/office/drawing/2015/9/8/chartex" xmlns:cx="http://schemas.microsoft.com/office/drawing/2014/chartex" xmlns:wpc="http://schemas.microsoft.com/office/word/2010/wordprocessingCanvas" xmlns="" val="0"/>
+                          <a14:useLocalDpi xmlns:a14="http://schemas.microsoft.com/office/drawing/2010/main" val="0"/>
                         </a:ext>
                       </a:extLst>
                     </a:blip>
@@ -13613,10 +13742,10 @@
                     </pic:cNvPicPr>
                   </pic:nvPicPr>
                   <pic:blipFill>
-                    <a:blip r:embed="rId48">
+                    <a:blip r:embed="rId47">
                       <a:extLst>
                         <a:ext uri="{28A0092B-C50C-407E-A947-70E740481C1C}">
-                          <a14:useLocalDpi xmlns:a14="http://schemas.microsoft.com/office/drawing/2010/main" xmlns:wps="http://schemas.microsoft.com/office/word/2010/wordprocessingShape" xmlns:wpi="http://schemas.microsoft.com/office/word/2010/wordprocessingInk" xmlns:wpg="http://schemas.microsoft.com/office/word/2010/wordprocessingGroup" xmlns:w16se="http://schemas.microsoft.com/office/word/2015/wordml/symex" xmlns:w16cid="http://schemas.microsoft.com/office/word/2016/wordml/cid" xmlns:w15="http://schemas.microsoft.com/office/word/2012/wordml" xmlns:w14="http://schemas.microsoft.com/office/word/2010/wordml" xmlns:w="http://schemas.openxmlformats.org/wordprocessingml/2006/main" xmlns:w10="urn:schemas-microsoft-com:office:word" xmlns:wp14="http://schemas.microsoft.com/office/word/2010/wordprocessingDrawing" xmlns:v="urn:schemas-microsoft-com:vml" xmlns:o="urn:schemas-microsoft-com:office:office" xmlns:am3d="http://schemas.microsoft.com/office/drawing/2017/model3d" xmlns:aink="http://schemas.microsoft.com/office/drawing/2016/ink" xmlns:mc="http://schemas.openxmlformats.org/markup-compatibility/2006" xmlns:cx8="http://schemas.microsoft.com/office/drawing/2016/5/14/chartex" xmlns:cx7="http://schemas.microsoft.com/office/drawing/2016/5/13/chartex" xmlns:cx6="http://schemas.microsoft.com/office/drawing/2016/5/12/chartex" xmlns:cx5="http://schemas.microsoft.com/office/drawing/2016/5/11/chartex" xmlns:cx4="http://schemas.microsoft.com/office/drawing/2016/5/10/chartex" xmlns:cx3="http://schemas.microsoft.com/office/drawing/2016/5/9/chartex" xmlns:cx2="http://schemas.microsoft.com/office/drawing/2015/10/21/chartex" xmlns:cx1="http://schemas.microsoft.com/office/drawing/2015/9/8/chartex" xmlns:cx="http://schemas.microsoft.com/office/drawing/2014/chartex" xmlns:wpc="http://schemas.microsoft.com/office/word/2010/wordprocessingCanvas" xmlns="" val="0"/>
+                          <a14:useLocalDpi xmlns:a14="http://schemas.microsoft.com/office/drawing/2010/main" val="0"/>
                         </a:ext>
                       </a:extLst>
                     </a:blip>
@@ -13661,20 +13790,6 @@
     </w:p>
     <w:p>
       <w:pPr>
-        <w:rPr>
-          <w:lang w:val="en-GB"/>
-        </w:rPr>
-      </w:pPr>
-    </w:p>
-    <w:p>
-      <w:pPr>
-        <w:rPr>
-          <w:lang w:val="en-GB"/>
-        </w:rPr>
-      </w:pPr>
-    </w:p>
-    <w:p>
-      <w:pPr>
         <w:pStyle w:val="Heading2"/>
         <w:numPr>
           <w:ilvl w:val="1"/>
@@ -13684,7 +13799,7 @@
           <w:highlight w:val="darkGreen"/>
         </w:rPr>
       </w:pPr>
-      <w:bookmarkStart w:id="29" w:name="_Toc47867915"/>
+      <w:bookmarkStart w:id="29" w:name="_Toc47882184"/>
       <w:r>
         <w:rPr>
           <w:highlight w:val="darkGreen"/>
@@ -13692,6 +13807,13 @@
         <w:t>Exceptions Scenarios</w:t>
       </w:r>
       <w:bookmarkEnd w:id="29"/>
+    </w:p>
+    <w:p>
+      <w:pPr>
+        <w:rPr>
+          <w:lang w:val="en-GB"/>
+        </w:rPr>
+      </w:pPr>
     </w:p>
     <w:tbl>
       <w:tblPr>
@@ -13699,7 +13821,7 @@
         <w:tblpPr w:leftFromText="180" w:rightFromText="180" w:vertAnchor="text" w:horzAnchor="margin" w:tblpXSpec="center" w:tblpY="-32"/>
         <w:tblW w:w="0" w:type="auto"/>
         <w:tblInd w:w="0" w:type="dxa"/>
-        <w:tblLook w:val="04A0"/>
+        <w:tblLook w:val="04A0" w:firstRow="1" w:lastRow="0" w:firstColumn="1" w:lastColumn="0" w:noHBand="0" w:noVBand="1"/>
       </w:tblPr>
       <w:tblGrid>
         <w:gridCol w:w="2721"/>
@@ -13818,7 +13940,7 @@
           <w:highlight w:val="darkGreen"/>
         </w:rPr>
       </w:pPr>
-      <w:bookmarkStart w:id="30" w:name="_Toc47867916"/>
+      <w:bookmarkStart w:id="30" w:name="_Toc47882185"/>
       <w:r>
         <w:rPr>
           <w:highlight w:val="darkGreen"/>
@@ -13839,7 +13961,7 @@
           <w:highlight w:val="darkGreen"/>
         </w:rPr>
       </w:pPr>
-      <w:bookmarkStart w:id="31" w:name="_Toc47867917"/>
+      <w:bookmarkStart w:id="31" w:name="_Toc47882186"/>
       <w:r>
         <w:rPr>
           <w:highlight w:val="darkGreen"/>
@@ -13865,7 +13987,7 @@
         </w:rPr>
         <w:t xml:space="preserve">Download and run docker toolkit exe file from </w:t>
       </w:r>
-      <w:hyperlink r:id="rId49" w:history="1">
+      <w:hyperlink r:id="rId48" w:history="1">
         <w:r>
           <w:rPr>
             <w:lang w:val="en-GB"/>
@@ -13942,10 +14064,10 @@
                     </pic:cNvPicPr>
                   </pic:nvPicPr>
                   <pic:blipFill>
-                    <a:blip r:embed="rId50">
+                    <a:blip r:embed="rId49">
                       <a:extLst>
                         <a:ext uri="{28A0092B-C50C-407E-A947-70E740481C1C}">
-                          <a14:useLocalDpi xmlns:a14="http://schemas.microsoft.com/office/drawing/2010/main" xmlns:wps="http://schemas.microsoft.com/office/word/2010/wordprocessingShape" xmlns:wpi="http://schemas.microsoft.com/office/word/2010/wordprocessingInk" xmlns:wpg="http://schemas.microsoft.com/office/word/2010/wordprocessingGroup" xmlns:w16se="http://schemas.microsoft.com/office/word/2015/wordml/symex" xmlns:w16cid="http://schemas.microsoft.com/office/word/2016/wordml/cid" xmlns:w15="http://schemas.microsoft.com/office/word/2012/wordml" xmlns:w14="http://schemas.microsoft.com/office/word/2010/wordml" xmlns:w="http://schemas.openxmlformats.org/wordprocessingml/2006/main" xmlns:w10="urn:schemas-microsoft-com:office:word" xmlns:wp14="http://schemas.microsoft.com/office/word/2010/wordprocessingDrawing" xmlns:v="urn:schemas-microsoft-com:vml" xmlns:o="urn:schemas-microsoft-com:office:office" xmlns:am3d="http://schemas.microsoft.com/office/drawing/2017/model3d" xmlns:aink="http://schemas.microsoft.com/office/drawing/2016/ink" xmlns:mc="http://schemas.openxmlformats.org/markup-compatibility/2006" xmlns:cx8="http://schemas.microsoft.com/office/drawing/2016/5/14/chartex" xmlns:cx7="http://schemas.microsoft.com/office/drawing/2016/5/13/chartex" xmlns:cx6="http://schemas.microsoft.com/office/drawing/2016/5/12/chartex" xmlns:cx5="http://schemas.microsoft.com/office/drawing/2016/5/11/chartex" xmlns:cx4="http://schemas.microsoft.com/office/drawing/2016/5/10/chartex" xmlns:cx3="http://schemas.microsoft.com/office/drawing/2016/5/9/chartex" xmlns:cx2="http://schemas.microsoft.com/office/drawing/2015/10/21/chartex" xmlns:cx1="http://schemas.microsoft.com/office/drawing/2015/9/8/chartex" xmlns:cx="http://schemas.microsoft.com/office/drawing/2014/chartex" xmlns:wpc="http://schemas.microsoft.com/office/word/2010/wordprocessingCanvas" xmlns="" val="0"/>
+                          <a14:useLocalDpi xmlns:a14="http://schemas.microsoft.com/office/drawing/2010/main" val="0"/>
                         </a:ext>
                       </a:extLst>
                     </a:blip>
@@ -14027,10 +14149,10 @@
                     </pic:cNvPicPr>
                   </pic:nvPicPr>
                   <pic:blipFill>
-                    <a:blip r:embed="rId51">
+                    <a:blip r:embed="rId50">
                       <a:extLst>
                         <a:ext uri="{28A0092B-C50C-407E-A947-70E740481C1C}">
-                          <a14:useLocalDpi xmlns:a14="http://schemas.microsoft.com/office/drawing/2010/main" xmlns:wps="http://schemas.microsoft.com/office/word/2010/wordprocessingShape" xmlns:wpi="http://schemas.microsoft.com/office/word/2010/wordprocessingInk" xmlns:wpg="http://schemas.microsoft.com/office/word/2010/wordprocessingGroup" xmlns:w16se="http://schemas.microsoft.com/office/word/2015/wordml/symex" xmlns:w16cid="http://schemas.microsoft.com/office/word/2016/wordml/cid" xmlns:w15="http://schemas.microsoft.com/office/word/2012/wordml" xmlns:w14="http://schemas.microsoft.com/office/word/2010/wordml" xmlns:w="http://schemas.openxmlformats.org/wordprocessingml/2006/main" xmlns:w10="urn:schemas-microsoft-com:office:word" xmlns:wp14="http://schemas.microsoft.com/office/word/2010/wordprocessingDrawing" xmlns:v="urn:schemas-microsoft-com:vml" xmlns:o="urn:schemas-microsoft-com:office:office" xmlns:am3d="http://schemas.microsoft.com/office/drawing/2017/model3d" xmlns:aink="http://schemas.microsoft.com/office/drawing/2016/ink" xmlns:mc="http://schemas.openxmlformats.org/markup-compatibility/2006" xmlns:cx8="http://schemas.microsoft.com/office/drawing/2016/5/14/chartex" xmlns:cx7="http://schemas.microsoft.com/office/drawing/2016/5/13/chartex" xmlns:cx6="http://schemas.microsoft.com/office/drawing/2016/5/12/chartex" xmlns:cx5="http://schemas.microsoft.com/office/drawing/2016/5/11/chartex" xmlns:cx4="http://schemas.microsoft.com/office/drawing/2016/5/10/chartex" xmlns:cx3="http://schemas.microsoft.com/office/drawing/2016/5/9/chartex" xmlns:cx2="http://schemas.microsoft.com/office/drawing/2015/10/21/chartex" xmlns:cx1="http://schemas.microsoft.com/office/drawing/2015/9/8/chartex" xmlns:cx="http://schemas.microsoft.com/office/drawing/2014/chartex" xmlns:wpc="http://schemas.microsoft.com/office/word/2010/wordprocessingCanvas" xmlns="" val="0"/>
+                          <a14:useLocalDpi xmlns:a14="http://schemas.microsoft.com/office/drawing/2010/main" val="0"/>
                         </a:ext>
                       </a:extLst>
                     </a:blip>
@@ -14112,10 +14234,10 @@
                     </pic:cNvPicPr>
                   </pic:nvPicPr>
                   <pic:blipFill>
-                    <a:blip r:embed="rId52">
+                    <a:blip r:embed="rId51">
                       <a:extLst>
                         <a:ext uri="{28A0092B-C50C-407E-A947-70E740481C1C}">
-                          <a14:useLocalDpi xmlns:a14="http://schemas.microsoft.com/office/drawing/2010/main" xmlns:wps="http://schemas.microsoft.com/office/word/2010/wordprocessingShape" xmlns:wpi="http://schemas.microsoft.com/office/word/2010/wordprocessingInk" xmlns:wpg="http://schemas.microsoft.com/office/word/2010/wordprocessingGroup" xmlns:w16se="http://schemas.microsoft.com/office/word/2015/wordml/symex" xmlns:w16cid="http://schemas.microsoft.com/office/word/2016/wordml/cid" xmlns:w15="http://schemas.microsoft.com/office/word/2012/wordml" xmlns:w14="http://schemas.microsoft.com/office/word/2010/wordml" xmlns:w="http://schemas.openxmlformats.org/wordprocessingml/2006/main" xmlns:w10="urn:schemas-microsoft-com:office:word" xmlns:wp14="http://schemas.microsoft.com/office/word/2010/wordprocessingDrawing" xmlns:v="urn:schemas-microsoft-com:vml" xmlns:o="urn:schemas-microsoft-com:office:office" xmlns:am3d="http://schemas.microsoft.com/office/drawing/2017/model3d" xmlns:aink="http://schemas.microsoft.com/office/drawing/2016/ink" xmlns:mc="http://schemas.openxmlformats.org/markup-compatibility/2006" xmlns:cx8="http://schemas.microsoft.com/office/drawing/2016/5/14/chartex" xmlns:cx7="http://schemas.microsoft.com/office/drawing/2016/5/13/chartex" xmlns:cx6="http://schemas.microsoft.com/office/drawing/2016/5/12/chartex" xmlns:cx5="http://schemas.microsoft.com/office/drawing/2016/5/11/chartex" xmlns:cx4="http://schemas.microsoft.com/office/drawing/2016/5/10/chartex" xmlns:cx3="http://schemas.microsoft.com/office/drawing/2016/5/9/chartex" xmlns:cx2="http://schemas.microsoft.com/office/drawing/2015/10/21/chartex" xmlns:cx1="http://schemas.microsoft.com/office/drawing/2015/9/8/chartex" xmlns:cx="http://schemas.microsoft.com/office/drawing/2014/chartex" xmlns:wpc="http://schemas.microsoft.com/office/word/2010/wordprocessingCanvas" xmlns="" val="0"/>
+                          <a14:useLocalDpi xmlns:a14="http://schemas.microsoft.com/office/drawing/2010/main" val="0"/>
                         </a:ext>
                       </a:extLst>
                     </a:blip>
@@ -14176,10 +14298,10 @@
                     </pic:cNvPicPr>
                   </pic:nvPicPr>
                   <pic:blipFill>
-                    <a:blip r:embed="rId53">
+                    <a:blip r:embed="rId52">
                       <a:extLst>
                         <a:ext uri="{28A0092B-C50C-407E-A947-70E740481C1C}">
-                          <a14:useLocalDpi xmlns:a14="http://schemas.microsoft.com/office/drawing/2010/main" xmlns:wps="http://schemas.microsoft.com/office/word/2010/wordprocessingShape" xmlns:wpi="http://schemas.microsoft.com/office/word/2010/wordprocessingInk" xmlns:wpg="http://schemas.microsoft.com/office/word/2010/wordprocessingGroup" xmlns:w16se="http://schemas.microsoft.com/office/word/2015/wordml/symex" xmlns:w16cid="http://schemas.microsoft.com/office/word/2016/wordml/cid" xmlns:w15="http://schemas.microsoft.com/office/word/2012/wordml" xmlns:w14="http://schemas.microsoft.com/office/word/2010/wordml" xmlns:w="http://schemas.openxmlformats.org/wordprocessingml/2006/main" xmlns:w10="urn:schemas-microsoft-com:office:word" xmlns:wp14="http://schemas.microsoft.com/office/word/2010/wordprocessingDrawing" xmlns:v="urn:schemas-microsoft-com:vml" xmlns:o="urn:schemas-microsoft-com:office:office" xmlns:am3d="http://schemas.microsoft.com/office/drawing/2017/model3d" xmlns:aink="http://schemas.microsoft.com/office/drawing/2016/ink" xmlns:mc="http://schemas.openxmlformats.org/markup-compatibility/2006" xmlns:cx8="http://schemas.microsoft.com/office/drawing/2016/5/14/chartex" xmlns:cx7="http://schemas.microsoft.com/office/drawing/2016/5/13/chartex" xmlns:cx6="http://schemas.microsoft.com/office/drawing/2016/5/12/chartex" xmlns:cx5="http://schemas.microsoft.com/office/drawing/2016/5/11/chartex" xmlns:cx4="http://schemas.microsoft.com/office/drawing/2016/5/10/chartex" xmlns:cx3="http://schemas.microsoft.com/office/drawing/2016/5/9/chartex" xmlns:cx2="http://schemas.microsoft.com/office/drawing/2015/10/21/chartex" xmlns:cx1="http://schemas.microsoft.com/office/drawing/2015/9/8/chartex" xmlns:cx="http://schemas.microsoft.com/office/drawing/2014/chartex" xmlns:wpc="http://schemas.microsoft.com/office/word/2010/wordprocessingCanvas" xmlns="" val="0"/>
+                          <a14:useLocalDpi xmlns:a14="http://schemas.microsoft.com/office/drawing/2010/main" val="0"/>
                         </a:ext>
                       </a:extLst>
                     </a:blip>
@@ -14263,10 +14385,10 @@
                     </pic:cNvPicPr>
                   </pic:nvPicPr>
                   <pic:blipFill>
-                    <a:blip r:embed="rId54">
+                    <a:blip r:embed="rId53">
                       <a:extLst>
                         <a:ext uri="{28A0092B-C50C-407E-A947-70E740481C1C}">
-                          <a14:useLocalDpi xmlns:a14="http://schemas.microsoft.com/office/drawing/2010/main" xmlns:wps="http://schemas.microsoft.com/office/word/2010/wordprocessingShape" xmlns:wpi="http://schemas.microsoft.com/office/word/2010/wordprocessingInk" xmlns:wpg="http://schemas.microsoft.com/office/word/2010/wordprocessingGroup" xmlns:w16se="http://schemas.microsoft.com/office/word/2015/wordml/symex" xmlns:w16cid="http://schemas.microsoft.com/office/word/2016/wordml/cid" xmlns:w15="http://schemas.microsoft.com/office/word/2012/wordml" xmlns:w14="http://schemas.microsoft.com/office/word/2010/wordml" xmlns:w="http://schemas.openxmlformats.org/wordprocessingml/2006/main" xmlns:w10="urn:schemas-microsoft-com:office:word" xmlns:wp14="http://schemas.microsoft.com/office/word/2010/wordprocessingDrawing" xmlns:v="urn:schemas-microsoft-com:vml" xmlns:o="urn:schemas-microsoft-com:office:office" xmlns:am3d="http://schemas.microsoft.com/office/drawing/2017/model3d" xmlns:aink="http://schemas.microsoft.com/office/drawing/2016/ink" xmlns:mc="http://schemas.openxmlformats.org/markup-compatibility/2006" xmlns:cx8="http://schemas.microsoft.com/office/drawing/2016/5/14/chartex" xmlns:cx7="http://schemas.microsoft.com/office/drawing/2016/5/13/chartex" xmlns:cx6="http://schemas.microsoft.com/office/drawing/2016/5/12/chartex" xmlns:cx5="http://schemas.microsoft.com/office/drawing/2016/5/11/chartex" xmlns:cx4="http://schemas.microsoft.com/office/drawing/2016/5/10/chartex" xmlns:cx3="http://schemas.microsoft.com/office/drawing/2016/5/9/chartex" xmlns:cx2="http://schemas.microsoft.com/office/drawing/2015/10/21/chartex" xmlns:cx1="http://schemas.microsoft.com/office/drawing/2015/9/8/chartex" xmlns:cx="http://schemas.microsoft.com/office/drawing/2014/chartex" xmlns:wpc="http://schemas.microsoft.com/office/word/2010/wordprocessingCanvas" xmlns="" val="0"/>
+                          <a14:useLocalDpi xmlns:a14="http://schemas.microsoft.com/office/drawing/2010/main" val="0"/>
                         </a:ext>
                       </a:extLst>
                     </a:blip>
@@ -14348,10 +14470,10 @@
                     </pic:cNvPicPr>
                   </pic:nvPicPr>
                   <pic:blipFill>
-                    <a:blip r:embed="rId55">
+                    <a:blip r:embed="rId54">
                       <a:extLst>
                         <a:ext uri="{28A0092B-C50C-407E-A947-70E740481C1C}">
-                          <a14:useLocalDpi xmlns:a14="http://schemas.microsoft.com/office/drawing/2010/main" xmlns:wps="http://schemas.microsoft.com/office/word/2010/wordprocessingShape" xmlns:wpi="http://schemas.microsoft.com/office/word/2010/wordprocessingInk" xmlns:wpg="http://schemas.microsoft.com/office/word/2010/wordprocessingGroup" xmlns:w16se="http://schemas.microsoft.com/office/word/2015/wordml/symex" xmlns:w16cid="http://schemas.microsoft.com/office/word/2016/wordml/cid" xmlns:w15="http://schemas.microsoft.com/office/word/2012/wordml" xmlns:w14="http://schemas.microsoft.com/office/word/2010/wordml" xmlns:w="http://schemas.openxmlformats.org/wordprocessingml/2006/main" xmlns:w10="urn:schemas-microsoft-com:office:word" xmlns:wp14="http://schemas.microsoft.com/office/word/2010/wordprocessingDrawing" xmlns:v="urn:schemas-microsoft-com:vml" xmlns:o="urn:schemas-microsoft-com:office:office" xmlns:am3d="http://schemas.microsoft.com/office/drawing/2017/model3d" xmlns:aink="http://schemas.microsoft.com/office/drawing/2016/ink" xmlns:mc="http://schemas.openxmlformats.org/markup-compatibility/2006" xmlns:cx8="http://schemas.microsoft.com/office/drawing/2016/5/14/chartex" xmlns:cx7="http://schemas.microsoft.com/office/drawing/2016/5/13/chartex" xmlns:cx6="http://schemas.microsoft.com/office/drawing/2016/5/12/chartex" xmlns:cx5="http://schemas.microsoft.com/office/drawing/2016/5/11/chartex" xmlns:cx4="http://schemas.microsoft.com/office/drawing/2016/5/10/chartex" xmlns:cx3="http://schemas.microsoft.com/office/drawing/2016/5/9/chartex" xmlns:cx2="http://schemas.microsoft.com/office/drawing/2015/10/21/chartex" xmlns:cx1="http://schemas.microsoft.com/office/drawing/2015/9/8/chartex" xmlns:cx="http://schemas.microsoft.com/office/drawing/2014/chartex" xmlns:wpc="http://schemas.microsoft.com/office/word/2010/wordprocessingCanvas" xmlns="" val="0"/>
+                          <a14:useLocalDpi xmlns:a14="http://schemas.microsoft.com/office/drawing/2010/main" val="0"/>
                         </a:ext>
                       </a:extLst>
                     </a:blip>
@@ -14546,7 +14668,7 @@
       <w:pPr>
         <w:pStyle w:val="ListParagraph"/>
       </w:pPr>
-      <w:hyperlink r:id="rId56" w:history="1">
+      <w:hyperlink r:id="rId55" w:history="1">
         <w:r>
           <w:rPr>
             <w:rStyle w:val="Hyperlink"/>
@@ -14588,10 +14710,10 @@
                     </pic:cNvPicPr>
                   </pic:nvPicPr>
                   <pic:blipFill>
-                    <a:blip r:embed="rId57">
+                    <a:blip r:embed="rId56">
                       <a:extLst>
                         <a:ext uri="{28A0092B-C50C-407E-A947-70E740481C1C}">
-                          <a14:useLocalDpi xmlns:a14="http://schemas.microsoft.com/office/drawing/2010/main" xmlns:wps="http://schemas.microsoft.com/office/word/2010/wordprocessingShape" xmlns:wpi="http://schemas.microsoft.com/office/word/2010/wordprocessingInk" xmlns:wpg="http://schemas.microsoft.com/office/word/2010/wordprocessingGroup" xmlns:w16se="http://schemas.microsoft.com/office/word/2015/wordml/symex" xmlns:w16cid="http://schemas.microsoft.com/office/word/2016/wordml/cid" xmlns:w15="http://schemas.microsoft.com/office/word/2012/wordml" xmlns:w14="http://schemas.microsoft.com/office/word/2010/wordml" xmlns:w="http://schemas.openxmlformats.org/wordprocessingml/2006/main" xmlns:w10="urn:schemas-microsoft-com:office:word" xmlns:wp14="http://schemas.microsoft.com/office/word/2010/wordprocessingDrawing" xmlns:v="urn:schemas-microsoft-com:vml" xmlns:o="urn:schemas-microsoft-com:office:office" xmlns:am3d="http://schemas.microsoft.com/office/drawing/2017/model3d" xmlns:aink="http://schemas.microsoft.com/office/drawing/2016/ink" xmlns:mc="http://schemas.openxmlformats.org/markup-compatibility/2006" xmlns:cx8="http://schemas.microsoft.com/office/drawing/2016/5/14/chartex" xmlns:cx7="http://schemas.microsoft.com/office/drawing/2016/5/13/chartex" xmlns:cx6="http://schemas.microsoft.com/office/drawing/2016/5/12/chartex" xmlns:cx5="http://schemas.microsoft.com/office/drawing/2016/5/11/chartex" xmlns:cx4="http://schemas.microsoft.com/office/drawing/2016/5/10/chartex" xmlns:cx3="http://schemas.microsoft.com/office/drawing/2016/5/9/chartex" xmlns:cx2="http://schemas.microsoft.com/office/drawing/2015/10/21/chartex" xmlns:cx1="http://schemas.microsoft.com/office/drawing/2015/9/8/chartex" xmlns:cx="http://schemas.microsoft.com/office/drawing/2014/chartex" xmlns:wpc="http://schemas.microsoft.com/office/word/2010/wordprocessingCanvas" xmlns="" val="0"/>
+                          <a14:useLocalDpi xmlns:a14="http://schemas.microsoft.com/office/drawing/2010/main" val="0"/>
                         </a:ext>
                       </a:extLst>
                     </a:blip>
@@ -14668,7 +14790,7 @@
           <w:lang w:val="en-GB"/>
         </w:rPr>
       </w:pPr>
-      <w:hyperlink r:id="rId58" w:history="1">
+      <w:hyperlink r:id="rId57" w:history="1">
         <w:r>
           <w:rPr>
             <w:rStyle w:val="Hyperlink"/>
@@ -14684,7 +14806,7 @@
           <w:highlight w:val="darkGreen"/>
         </w:rPr>
       </w:pPr>
-      <w:bookmarkStart w:id="32" w:name="_Toc47867918"/>
+      <w:bookmarkStart w:id="32" w:name="_Toc47882187"/>
       <w:r>
         <w:rPr>
           <w:highlight w:val="darkGreen"/>
@@ -14899,7 +15021,7 @@
           <w:highlight w:val="darkGreen"/>
         </w:rPr>
       </w:pPr>
-      <w:bookmarkStart w:id="33" w:name="_Toc47867919"/>
+      <w:bookmarkStart w:id="33" w:name="_Toc47882188"/>
       <w:r>
         <w:rPr>
           <w:highlight w:val="darkGreen"/>
@@ -14935,7 +15057,7 @@
                     <pic:cNvPicPr/>
                   </pic:nvPicPr>
                   <pic:blipFill>
-                    <a:blip r:embed="rId59"/>
+                    <a:blip r:embed="rId58"/>
                     <a:stretch>
                       <a:fillRect/>
                     </a:stretch>
@@ -14964,7 +15086,7 @@
           <w:numId w:val="1"/>
         </w:numPr>
       </w:pPr>
-      <w:bookmarkStart w:id="34" w:name="_Toc47867920"/>
+      <w:bookmarkStart w:id="34" w:name="_Toc47882189"/>
       <w:r>
         <w:rPr>
           <w:highlight w:val="darkGreen"/>
@@ -14979,7 +15101,7 @@
         <w:tblpPr w:leftFromText="180" w:rightFromText="180" w:vertAnchor="text" w:horzAnchor="margin" w:tblpXSpec="center" w:tblpY="-32"/>
         <w:tblW w:w="0" w:type="auto"/>
         <w:tblInd w:w="0" w:type="dxa"/>
-        <w:tblLook w:val="04A0"/>
+        <w:tblLook w:val="04A0" w:firstRow="1" w:lastRow="0" w:firstColumn="1" w:lastColumn="0" w:noHBand="0" w:noVBand="1"/>
       </w:tblPr>
       <w:tblGrid>
         <w:gridCol w:w="2721"/>
@@ -15405,10 +15527,10 @@
                     </pic:cNvPicPr>
                   </pic:nvPicPr>
                   <pic:blipFill>
-                    <a:blip r:embed="rId60">
+                    <a:blip r:embed="rId59">
                       <a:extLst>
                         <a:ext uri="{28A0092B-C50C-407E-A947-70E740481C1C}">
-                          <a14:useLocalDpi xmlns:a14="http://schemas.microsoft.com/office/drawing/2010/main" xmlns:wps="http://schemas.microsoft.com/office/word/2010/wordprocessingShape" xmlns:wpi="http://schemas.microsoft.com/office/word/2010/wordprocessingInk" xmlns:wpg="http://schemas.microsoft.com/office/word/2010/wordprocessingGroup" xmlns:w16se="http://schemas.microsoft.com/office/word/2015/wordml/symex" xmlns:w16cid="http://schemas.microsoft.com/office/word/2016/wordml/cid" xmlns:w15="http://schemas.microsoft.com/office/word/2012/wordml" xmlns:w14="http://schemas.microsoft.com/office/word/2010/wordml" xmlns:w="http://schemas.openxmlformats.org/wordprocessingml/2006/main" xmlns:w10="urn:schemas-microsoft-com:office:word" xmlns:wp14="http://schemas.microsoft.com/office/word/2010/wordprocessingDrawing" xmlns:v="urn:schemas-microsoft-com:vml" xmlns:o="urn:schemas-microsoft-com:office:office" xmlns:am3d="http://schemas.microsoft.com/office/drawing/2017/model3d" xmlns:aink="http://schemas.microsoft.com/office/drawing/2016/ink" xmlns:mc="http://schemas.openxmlformats.org/markup-compatibility/2006" xmlns:cx8="http://schemas.microsoft.com/office/drawing/2016/5/14/chartex" xmlns:cx7="http://schemas.microsoft.com/office/drawing/2016/5/13/chartex" xmlns:cx6="http://schemas.microsoft.com/office/drawing/2016/5/12/chartex" xmlns:cx5="http://schemas.microsoft.com/office/drawing/2016/5/11/chartex" xmlns:cx4="http://schemas.microsoft.com/office/drawing/2016/5/10/chartex" xmlns:cx3="http://schemas.microsoft.com/office/drawing/2016/5/9/chartex" xmlns:cx2="http://schemas.microsoft.com/office/drawing/2015/10/21/chartex" xmlns:cx1="http://schemas.microsoft.com/office/drawing/2015/9/8/chartex" xmlns:cx="http://schemas.microsoft.com/office/drawing/2014/chartex" xmlns:wpc="http://schemas.microsoft.com/office/word/2010/wordprocessingCanvas" xmlns="" val="0"/>
+                          <a14:useLocalDpi xmlns:a14="http://schemas.microsoft.com/office/drawing/2010/main" val="0"/>
                         </a:ext>
                       </a:extLst>
                     </a:blip>
@@ -15456,7 +15578,7 @@
           <w:highlight w:val="darkGreen"/>
         </w:rPr>
       </w:pPr>
-      <w:bookmarkStart w:id="35" w:name="_Toc47867921"/>
+      <w:bookmarkStart w:id="35" w:name="_Toc47882190"/>
       <w:r>
         <w:rPr>
           <w:highlight w:val="darkGreen"/>
@@ -15528,10 +15650,10 @@
                     </pic:cNvPicPr>
                   </pic:nvPicPr>
                   <pic:blipFill>
-                    <a:blip r:embed="rId61">
+                    <a:blip r:embed="rId60">
                       <a:extLst>
                         <a:ext uri="{28A0092B-C50C-407E-A947-70E740481C1C}">
-                          <a14:useLocalDpi xmlns:a14="http://schemas.microsoft.com/office/drawing/2010/main" xmlns:wps="http://schemas.microsoft.com/office/word/2010/wordprocessingShape" xmlns:wpi="http://schemas.microsoft.com/office/word/2010/wordprocessingInk" xmlns:wpg="http://schemas.microsoft.com/office/word/2010/wordprocessingGroup" xmlns:w16se="http://schemas.microsoft.com/office/word/2015/wordml/symex" xmlns:w16cid="http://schemas.microsoft.com/office/word/2016/wordml/cid" xmlns:w15="http://schemas.microsoft.com/office/word/2012/wordml" xmlns:w14="http://schemas.microsoft.com/office/word/2010/wordml" xmlns:w="http://schemas.openxmlformats.org/wordprocessingml/2006/main" xmlns:w10="urn:schemas-microsoft-com:office:word" xmlns:wp14="http://schemas.microsoft.com/office/word/2010/wordprocessingDrawing" xmlns:v="urn:schemas-microsoft-com:vml" xmlns:o="urn:schemas-microsoft-com:office:office" xmlns:am3d="http://schemas.microsoft.com/office/drawing/2017/model3d" xmlns:aink="http://schemas.microsoft.com/office/drawing/2016/ink" xmlns:mc="http://schemas.openxmlformats.org/markup-compatibility/2006" xmlns:cx8="http://schemas.microsoft.com/office/drawing/2016/5/14/chartex" xmlns:cx7="http://schemas.microsoft.com/office/drawing/2016/5/13/chartex" xmlns:cx6="http://schemas.microsoft.com/office/drawing/2016/5/12/chartex" xmlns:cx5="http://schemas.microsoft.com/office/drawing/2016/5/11/chartex" xmlns:cx4="http://schemas.microsoft.com/office/drawing/2016/5/10/chartex" xmlns:cx3="http://schemas.microsoft.com/office/drawing/2016/5/9/chartex" xmlns:cx2="http://schemas.microsoft.com/office/drawing/2015/10/21/chartex" xmlns:cx1="http://schemas.microsoft.com/office/drawing/2015/9/8/chartex" xmlns:cx="http://schemas.microsoft.com/office/drawing/2014/chartex" xmlns:wpc="http://schemas.microsoft.com/office/word/2010/wordprocessingCanvas" xmlns="" val="0"/>
+                          <a14:useLocalDpi xmlns:a14="http://schemas.microsoft.com/office/drawing/2010/main" val="0"/>
                         </a:ext>
                       </a:extLst>
                     </a:blip>
@@ -15589,10 +15711,10 @@
                     </pic:cNvPicPr>
                   </pic:nvPicPr>
                   <pic:blipFill>
-                    <a:blip r:embed="rId62">
+                    <a:blip r:embed="rId61">
                       <a:extLst>
                         <a:ext uri="{28A0092B-C50C-407E-A947-70E740481C1C}">
-                          <a14:useLocalDpi xmlns:a14="http://schemas.microsoft.com/office/drawing/2010/main" xmlns:wps="http://schemas.microsoft.com/office/word/2010/wordprocessingShape" xmlns:wpi="http://schemas.microsoft.com/office/word/2010/wordprocessingInk" xmlns:wpg="http://schemas.microsoft.com/office/word/2010/wordprocessingGroup" xmlns:w16se="http://schemas.microsoft.com/office/word/2015/wordml/symex" xmlns:w16cid="http://schemas.microsoft.com/office/word/2016/wordml/cid" xmlns:w15="http://schemas.microsoft.com/office/word/2012/wordml" xmlns:w14="http://schemas.microsoft.com/office/word/2010/wordml" xmlns:w="http://schemas.openxmlformats.org/wordprocessingml/2006/main" xmlns:w10="urn:schemas-microsoft-com:office:word" xmlns:wp14="http://schemas.microsoft.com/office/word/2010/wordprocessingDrawing" xmlns:v="urn:schemas-microsoft-com:vml" xmlns:o="urn:schemas-microsoft-com:office:office" xmlns:am3d="http://schemas.microsoft.com/office/drawing/2017/model3d" xmlns:aink="http://schemas.microsoft.com/office/drawing/2016/ink" xmlns:mc="http://schemas.openxmlformats.org/markup-compatibility/2006" xmlns:cx8="http://schemas.microsoft.com/office/drawing/2016/5/14/chartex" xmlns:cx7="http://schemas.microsoft.com/office/drawing/2016/5/13/chartex" xmlns:cx6="http://schemas.microsoft.com/office/drawing/2016/5/12/chartex" xmlns:cx5="http://schemas.microsoft.com/office/drawing/2016/5/11/chartex" xmlns:cx4="http://schemas.microsoft.com/office/drawing/2016/5/10/chartex" xmlns:cx3="http://schemas.microsoft.com/office/drawing/2016/5/9/chartex" xmlns:cx2="http://schemas.microsoft.com/office/drawing/2015/10/21/chartex" xmlns:cx1="http://schemas.microsoft.com/office/drawing/2015/9/8/chartex" xmlns:cx="http://schemas.microsoft.com/office/drawing/2014/chartex" xmlns:wpc="http://schemas.microsoft.com/office/word/2010/wordprocessingCanvas" xmlns="" val="0"/>
+                          <a14:useLocalDpi xmlns:a14="http://schemas.microsoft.com/office/drawing/2010/main" val="0"/>
                         </a:ext>
                       </a:extLst>
                     </a:blip>
@@ -15650,10 +15772,10 @@
                     </pic:cNvPicPr>
                   </pic:nvPicPr>
                   <pic:blipFill>
-                    <a:blip r:embed="rId63">
+                    <a:blip r:embed="rId62">
                       <a:extLst>
                         <a:ext uri="{28A0092B-C50C-407E-A947-70E740481C1C}">
-                          <a14:useLocalDpi xmlns:a14="http://schemas.microsoft.com/office/drawing/2010/main" xmlns:wps="http://schemas.microsoft.com/office/word/2010/wordprocessingShape" xmlns:wpi="http://schemas.microsoft.com/office/word/2010/wordprocessingInk" xmlns:wpg="http://schemas.microsoft.com/office/word/2010/wordprocessingGroup" xmlns:w16se="http://schemas.microsoft.com/office/word/2015/wordml/symex" xmlns:w16cid="http://schemas.microsoft.com/office/word/2016/wordml/cid" xmlns:w15="http://schemas.microsoft.com/office/word/2012/wordml" xmlns:w14="http://schemas.microsoft.com/office/word/2010/wordml" xmlns:w="http://schemas.openxmlformats.org/wordprocessingml/2006/main" xmlns:w10="urn:schemas-microsoft-com:office:word" xmlns:wp14="http://schemas.microsoft.com/office/word/2010/wordprocessingDrawing" xmlns:v="urn:schemas-microsoft-com:vml" xmlns:o="urn:schemas-microsoft-com:office:office" xmlns:am3d="http://schemas.microsoft.com/office/drawing/2017/model3d" xmlns:aink="http://schemas.microsoft.com/office/drawing/2016/ink" xmlns:mc="http://schemas.openxmlformats.org/markup-compatibility/2006" xmlns:cx8="http://schemas.microsoft.com/office/drawing/2016/5/14/chartex" xmlns:cx7="http://schemas.microsoft.com/office/drawing/2016/5/13/chartex" xmlns:cx6="http://schemas.microsoft.com/office/drawing/2016/5/12/chartex" xmlns:cx5="http://schemas.microsoft.com/office/drawing/2016/5/11/chartex" xmlns:cx4="http://schemas.microsoft.com/office/drawing/2016/5/10/chartex" xmlns:cx3="http://schemas.microsoft.com/office/drawing/2016/5/9/chartex" xmlns:cx2="http://schemas.microsoft.com/office/drawing/2015/10/21/chartex" xmlns:cx1="http://schemas.microsoft.com/office/drawing/2015/9/8/chartex" xmlns:cx="http://schemas.microsoft.com/office/drawing/2014/chartex" xmlns:wpc="http://schemas.microsoft.com/office/word/2010/wordprocessingCanvas" xmlns="" val="0"/>
+                          <a14:useLocalDpi xmlns:a14="http://schemas.microsoft.com/office/drawing/2010/main" val="0"/>
                         </a:ext>
                       </a:extLst>
                     </a:blip>
@@ -15689,7 +15811,7 @@
           <w:highlight w:val="darkGreen"/>
         </w:rPr>
       </w:pPr>
-      <w:bookmarkStart w:id="36" w:name="_Toc47867922"/>
+      <w:bookmarkStart w:id="36" w:name="_Toc47882191"/>
       <w:r>
         <w:rPr>
           <w:highlight w:val="darkGreen"/>
@@ -15748,10 +15870,10 @@
                     </pic:cNvPicPr>
                   </pic:nvPicPr>
                   <pic:blipFill>
-                    <a:blip r:embed="rId64">
+                    <a:blip r:embed="rId63">
                       <a:extLst>
                         <a:ext uri="{28A0092B-C50C-407E-A947-70E740481C1C}">
-                          <a14:useLocalDpi xmlns:a14="http://schemas.microsoft.com/office/drawing/2010/main" xmlns:wps="http://schemas.microsoft.com/office/word/2010/wordprocessingShape" xmlns:wpi="http://schemas.microsoft.com/office/word/2010/wordprocessingInk" xmlns:wpg="http://schemas.microsoft.com/office/word/2010/wordprocessingGroup" xmlns:w16se="http://schemas.microsoft.com/office/word/2015/wordml/symex" xmlns:w16cid="http://schemas.microsoft.com/office/word/2016/wordml/cid" xmlns:w15="http://schemas.microsoft.com/office/word/2012/wordml" xmlns:w14="http://schemas.microsoft.com/office/word/2010/wordml" xmlns:w="http://schemas.openxmlformats.org/wordprocessingml/2006/main" xmlns:w10="urn:schemas-microsoft-com:office:word" xmlns:wp14="http://schemas.microsoft.com/office/word/2010/wordprocessingDrawing" xmlns:v="urn:schemas-microsoft-com:vml" xmlns:o="urn:schemas-microsoft-com:office:office" xmlns:am3d="http://schemas.microsoft.com/office/drawing/2017/model3d" xmlns:aink="http://schemas.microsoft.com/office/drawing/2016/ink" xmlns:mc="http://schemas.openxmlformats.org/markup-compatibility/2006" xmlns:cx8="http://schemas.microsoft.com/office/drawing/2016/5/14/chartex" xmlns:cx7="http://schemas.microsoft.com/office/drawing/2016/5/13/chartex" xmlns:cx6="http://schemas.microsoft.com/office/drawing/2016/5/12/chartex" xmlns:cx5="http://schemas.microsoft.com/office/drawing/2016/5/11/chartex" xmlns:cx4="http://schemas.microsoft.com/office/drawing/2016/5/10/chartex" xmlns:cx3="http://schemas.microsoft.com/office/drawing/2016/5/9/chartex" xmlns:cx2="http://schemas.microsoft.com/office/drawing/2015/10/21/chartex" xmlns:cx1="http://schemas.microsoft.com/office/drawing/2015/9/8/chartex" xmlns:cx="http://schemas.microsoft.com/office/drawing/2014/chartex" xmlns:wpc="http://schemas.microsoft.com/office/word/2010/wordprocessingCanvas" xmlns="" val="0"/>
+                          <a14:useLocalDpi xmlns:a14="http://schemas.microsoft.com/office/drawing/2010/main" val="0"/>
                         </a:ext>
                       </a:extLst>
                     </a:blip>
@@ -15809,10 +15931,10 @@
                     </pic:cNvPicPr>
                   </pic:nvPicPr>
                   <pic:blipFill>
-                    <a:blip r:embed="rId65">
+                    <a:blip r:embed="rId64">
                       <a:extLst>
                         <a:ext uri="{28A0092B-C50C-407E-A947-70E740481C1C}">
-                          <a14:useLocalDpi xmlns:a14="http://schemas.microsoft.com/office/drawing/2010/main" xmlns:wps="http://schemas.microsoft.com/office/word/2010/wordprocessingShape" xmlns:wpi="http://schemas.microsoft.com/office/word/2010/wordprocessingInk" xmlns:wpg="http://schemas.microsoft.com/office/word/2010/wordprocessingGroup" xmlns:w16se="http://schemas.microsoft.com/office/word/2015/wordml/symex" xmlns:w16cid="http://schemas.microsoft.com/office/word/2016/wordml/cid" xmlns:w15="http://schemas.microsoft.com/office/word/2012/wordml" xmlns:w14="http://schemas.microsoft.com/office/word/2010/wordml" xmlns:w="http://schemas.openxmlformats.org/wordprocessingml/2006/main" xmlns:w10="urn:schemas-microsoft-com:office:word" xmlns:wp14="http://schemas.microsoft.com/office/word/2010/wordprocessingDrawing" xmlns:v="urn:schemas-microsoft-com:vml" xmlns:o="urn:schemas-microsoft-com:office:office" xmlns:am3d="http://schemas.microsoft.com/office/drawing/2017/model3d" xmlns:aink="http://schemas.microsoft.com/office/drawing/2016/ink" xmlns:mc="http://schemas.openxmlformats.org/markup-compatibility/2006" xmlns:cx8="http://schemas.microsoft.com/office/drawing/2016/5/14/chartex" xmlns:cx7="http://schemas.microsoft.com/office/drawing/2016/5/13/chartex" xmlns:cx6="http://schemas.microsoft.com/office/drawing/2016/5/12/chartex" xmlns:cx5="http://schemas.microsoft.com/office/drawing/2016/5/11/chartex" xmlns:cx4="http://schemas.microsoft.com/office/drawing/2016/5/10/chartex" xmlns:cx3="http://schemas.microsoft.com/office/drawing/2016/5/9/chartex" xmlns:cx2="http://schemas.microsoft.com/office/drawing/2015/10/21/chartex" xmlns:cx1="http://schemas.microsoft.com/office/drawing/2015/9/8/chartex" xmlns:cx="http://schemas.microsoft.com/office/drawing/2014/chartex" xmlns:wpc="http://schemas.microsoft.com/office/word/2010/wordprocessingCanvas" xmlns="" val="0"/>
+                          <a14:useLocalDpi xmlns:a14="http://schemas.microsoft.com/office/drawing/2010/main" val="0"/>
                         </a:ext>
                       </a:extLst>
                     </a:blip>
@@ -16506,8 +16628,8 @@
 </file>
 
 <file path=word/endnotes.xml><?xml version="1.0" encoding="utf-8"?>
-<w:endnotes xmlns:ve="http://schemas.openxmlformats.org/markup-compatibility/2006" xmlns:o="urn:schemas-microsoft-com:office:office" xmlns:r="http://schemas.openxmlformats.org/officeDocument/2006/relationships" xmlns:m="http://schemas.openxmlformats.org/officeDocument/2006/math" xmlns:v="urn:schemas-microsoft-com:vml" xmlns:wp="http://schemas.openxmlformats.org/drawingml/2006/wordprocessingDrawing" xmlns:w10="urn:schemas-microsoft-com:office:word" xmlns:w="http://schemas.openxmlformats.org/wordprocessingml/2006/main" xmlns:wne="http://schemas.microsoft.com/office/word/2006/wordml">
-  <w:endnote w:type="separator" w:id="0">
+<w:endnotes xmlns:wpc="http://schemas.microsoft.com/office/word/2010/wordprocessingCanvas" xmlns:cx="http://schemas.microsoft.com/office/drawing/2014/chartex" xmlns:cx1="http://schemas.microsoft.com/office/drawing/2015/9/8/chartex" xmlns:cx2="http://schemas.microsoft.com/office/drawing/2015/10/21/chartex" xmlns:cx3="http://schemas.microsoft.com/office/drawing/2016/5/9/chartex" xmlns:cx4="http://schemas.microsoft.com/office/drawing/2016/5/10/chartex" xmlns:cx5="http://schemas.microsoft.com/office/drawing/2016/5/11/chartex" xmlns:cx6="http://schemas.microsoft.com/office/drawing/2016/5/12/chartex" xmlns:cx7="http://schemas.microsoft.com/office/drawing/2016/5/13/chartex" xmlns:cx8="http://schemas.microsoft.com/office/drawing/2016/5/14/chartex" xmlns:mc="http://schemas.openxmlformats.org/markup-compatibility/2006" xmlns:aink="http://schemas.microsoft.com/office/drawing/2016/ink" xmlns:am3d="http://schemas.microsoft.com/office/drawing/2017/model3d" xmlns:o="urn:schemas-microsoft-com:office:office" xmlns:r="http://schemas.openxmlformats.org/officeDocument/2006/relationships" xmlns:m="http://schemas.openxmlformats.org/officeDocument/2006/math" xmlns:v="urn:schemas-microsoft-com:vml" xmlns:wp14="http://schemas.microsoft.com/office/word/2010/wordprocessingDrawing" xmlns:wp="http://schemas.openxmlformats.org/drawingml/2006/wordprocessingDrawing" xmlns:w10="urn:schemas-microsoft-com:office:word" xmlns:w="http://schemas.openxmlformats.org/wordprocessingml/2006/main" xmlns:w14="http://schemas.microsoft.com/office/word/2010/wordml" xmlns:w15="http://schemas.microsoft.com/office/word/2012/wordml" xmlns:w16cid="http://schemas.microsoft.com/office/word/2016/wordml/cid" xmlns:w16se="http://schemas.microsoft.com/office/word/2015/wordml/symex" xmlns:wpg="http://schemas.microsoft.com/office/word/2010/wordprocessingGroup" xmlns:wpi="http://schemas.microsoft.com/office/word/2010/wordprocessingInk" xmlns:wne="http://schemas.microsoft.com/office/word/2006/wordml" xmlns:wps="http://schemas.microsoft.com/office/word/2010/wordprocessingShape" mc:Ignorable="w14 w15 w16se w16cid wp14">
+  <w:endnote w:type="separator" w:id="-1">
     <w:p>
       <w:pPr>
         <w:spacing w:after="0" w:line="240" w:lineRule="auto"/>
@@ -16517,7 +16639,7 @@
       </w:r>
     </w:p>
   </w:endnote>
-  <w:endnote w:type="continuationSeparator" w:id="1">
+  <w:endnote w:type="continuationSeparator" w:id="0">
     <w:p>
       <w:pPr>
         <w:spacing w:after="0" w:line="240" w:lineRule="auto"/>
@@ -16531,8 +16653,8 @@
 </file>
 
 <file path=word/footnotes.xml><?xml version="1.0" encoding="utf-8"?>
-<w:footnotes xmlns:ve="http://schemas.openxmlformats.org/markup-compatibility/2006" xmlns:o="urn:schemas-microsoft-com:office:office" xmlns:r="http://schemas.openxmlformats.org/officeDocument/2006/relationships" xmlns:m="http://schemas.openxmlformats.org/officeDocument/2006/math" xmlns:v="urn:schemas-microsoft-com:vml" xmlns:wp="http://schemas.openxmlformats.org/drawingml/2006/wordprocessingDrawing" xmlns:w10="urn:schemas-microsoft-com:office:word" xmlns:w="http://schemas.openxmlformats.org/wordprocessingml/2006/main" xmlns:wne="http://schemas.microsoft.com/office/word/2006/wordml">
-  <w:footnote w:type="separator" w:id="0">
+<w:footnotes xmlns:wpc="http://schemas.microsoft.com/office/word/2010/wordprocessingCanvas" xmlns:cx="http://schemas.microsoft.com/office/drawing/2014/chartex" xmlns:cx1="http://schemas.microsoft.com/office/drawing/2015/9/8/chartex" xmlns:cx2="http://schemas.microsoft.com/office/drawing/2015/10/21/chartex" xmlns:cx3="http://schemas.microsoft.com/office/drawing/2016/5/9/chartex" xmlns:cx4="http://schemas.microsoft.com/office/drawing/2016/5/10/chartex" xmlns:cx5="http://schemas.microsoft.com/office/drawing/2016/5/11/chartex" xmlns:cx6="http://schemas.microsoft.com/office/drawing/2016/5/12/chartex" xmlns:cx7="http://schemas.microsoft.com/office/drawing/2016/5/13/chartex" xmlns:cx8="http://schemas.microsoft.com/office/drawing/2016/5/14/chartex" xmlns:mc="http://schemas.openxmlformats.org/markup-compatibility/2006" xmlns:aink="http://schemas.microsoft.com/office/drawing/2016/ink" xmlns:am3d="http://schemas.microsoft.com/office/drawing/2017/model3d" xmlns:o="urn:schemas-microsoft-com:office:office" xmlns:r="http://schemas.openxmlformats.org/officeDocument/2006/relationships" xmlns:m="http://schemas.openxmlformats.org/officeDocument/2006/math" xmlns:v="urn:schemas-microsoft-com:vml" xmlns:wp14="http://schemas.microsoft.com/office/word/2010/wordprocessingDrawing" xmlns:wp="http://schemas.openxmlformats.org/drawingml/2006/wordprocessingDrawing" xmlns:w10="urn:schemas-microsoft-com:office:word" xmlns:w="http://schemas.openxmlformats.org/wordprocessingml/2006/main" xmlns:w14="http://schemas.microsoft.com/office/word/2010/wordml" xmlns:w15="http://schemas.microsoft.com/office/word/2012/wordml" xmlns:w16cid="http://schemas.microsoft.com/office/word/2016/wordml/cid" xmlns:w16se="http://schemas.microsoft.com/office/word/2015/wordml/symex" xmlns:wpg="http://schemas.microsoft.com/office/word/2010/wordprocessingGroup" xmlns:wpi="http://schemas.microsoft.com/office/word/2010/wordprocessingInk" xmlns:wne="http://schemas.microsoft.com/office/word/2006/wordml" xmlns:wps="http://schemas.microsoft.com/office/word/2010/wordprocessingShape" mc:Ignorable="w14 w15 w16se w16cid wp14">
+  <w:footnote w:type="separator" w:id="-1">
     <w:p>
       <w:pPr>
         <w:spacing w:after="0" w:line="240" w:lineRule="auto"/>
@@ -16542,7 +16664,7 @@
       </w:r>
     </w:p>
   </w:footnote>
-  <w:footnote w:type="continuationSeparator" w:id="1">
+  <w:footnote w:type="continuationSeparator" w:id="0">
     <w:p>
       <w:pPr>
         <w:spacing w:after="0" w:line="240" w:lineRule="auto"/>
@@ -16556,8 +16678,8 @@
 </file>
 
 <file path=word/numbering.xml><?xml version="1.0" encoding="utf-8"?>
-<w:numbering xmlns:ve="http://schemas.openxmlformats.org/markup-compatibility/2006" xmlns:o="urn:schemas-microsoft-com:office:office" xmlns:r="http://schemas.openxmlformats.org/officeDocument/2006/relationships" xmlns:m="http://schemas.openxmlformats.org/officeDocument/2006/math" xmlns:v="urn:schemas-microsoft-com:vml" xmlns:wp="http://schemas.openxmlformats.org/drawingml/2006/wordprocessingDrawing" xmlns:w10="urn:schemas-microsoft-com:office:word" xmlns:w="http://schemas.openxmlformats.org/wordprocessingml/2006/main" xmlns:wne="http://schemas.microsoft.com/office/word/2006/wordml">
-  <w:abstractNum w:abstractNumId="0">
+<w:numbering xmlns:wpc="http://schemas.microsoft.com/office/word/2010/wordprocessingCanvas" xmlns:cx="http://schemas.microsoft.com/office/drawing/2014/chartex" xmlns:cx1="http://schemas.microsoft.com/office/drawing/2015/9/8/chartex" xmlns:cx2="http://schemas.microsoft.com/office/drawing/2015/10/21/chartex" xmlns:cx3="http://schemas.microsoft.com/office/drawing/2016/5/9/chartex" xmlns:cx4="http://schemas.microsoft.com/office/drawing/2016/5/10/chartex" xmlns:cx5="http://schemas.microsoft.com/office/drawing/2016/5/11/chartex" xmlns:cx6="http://schemas.microsoft.com/office/drawing/2016/5/12/chartex" xmlns:cx7="http://schemas.microsoft.com/office/drawing/2016/5/13/chartex" xmlns:cx8="http://schemas.microsoft.com/office/drawing/2016/5/14/chartex" xmlns:mc="http://schemas.openxmlformats.org/markup-compatibility/2006" xmlns:aink="http://schemas.microsoft.com/office/drawing/2016/ink" xmlns:am3d="http://schemas.microsoft.com/office/drawing/2017/model3d" xmlns:o="urn:schemas-microsoft-com:office:office" xmlns:r="http://schemas.openxmlformats.org/officeDocument/2006/relationships" xmlns:m="http://schemas.openxmlformats.org/officeDocument/2006/math" xmlns:v="urn:schemas-microsoft-com:vml" xmlns:wp14="http://schemas.microsoft.com/office/word/2010/wordprocessingDrawing" xmlns:wp="http://schemas.openxmlformats.org/drawingml/2006/wordprocessingDrawing" xmlns:w10="urn:schemas-microsoft-com:office:word" xmlns:w="http://schemas.openxmlformats.org/wordprocessingml/2006/main" xmlns:w14="http://schemas.microsoft.com/office/word/2010/wordml" xmlns:w15="http://schemas.microsoft.com/office/word/2012/wordml" xmlns:w16cid="http://schemas.microsoft.com/office/word/2016/wordml/cid" xmlns:w16se="http://schemas.microsoft.com/office/word/2015/wordml/symex" xmlns:wpg="http://schemas.microsoft.com/office/word/2010/wordprocessingGroup" xmlns:wpi="http://schemas.microsoft.com/office/word/2010/wordprocessingInk" xmlns:wne="http://schemas.microsoft.com/office/word/2006/wordml" xmlns:wps="http://schemas.microsoft.com/office/word/2010/wordprocessingShape" mc:Ignorable="w14 w15 w16se w16cid wp14">
+  <w:abstractNum w:abstractNumId="0" w15:restartNumberingAfterBreak="0">
     <w:nsid w:val="0E5F0CAB"/>
     <w:multiLevelType w:val="hybridMultilevel"/>
     <w:tmpl w:val="F5508510"/>
@@ -16646,7 +16768,7 @@
       </w:pPr>
     </w:lvl>
   </w:abstractNum>
-  <w:abstractNum w:abstractNumId="1">
+  <w:abstractNum w:abstractNumId="1" w15:restartNumberingAfterBreak="0">
     <w:nsid w:val="10BB7797"/>
     <w:multiLevelType w:val="hybridMultilevel"/>
     <w:tmpl w:val="A91AB700"/>
@@ -16735,7 +16857,7 @@
       </w:pPr>
     </w:lvl>
   </w:abstractNum>
-  <w:abstractNum w:abstractNumId="2">
+  <w:abstractNum w:abstractNumId="2" w15:restartNumberingAfterBreak="0">
     <w:nsid w:val="11E52E8E"/>
     <w:multiLevelType w:val="hybridMultilevel"/>
     <w:tmpl w:val="BE7C33C6"/>
@@ -16824,7 +16946,7 @@
       </w:pPr>
     </w:lvl>
   </w:abstractNum>
-  <w:abstractNum w:abstractNumId="3">
+  <w:abstractNum w:abstractNumId="3" w15:restartNumberingAfterBreak="0">
     <w:nsid w:val="188A26C0"/>
     <w:multiLevelType w:val="hybridMultilevel"/>
     <w:tmpl w:val="5DC4B47E"/>
@@ -16913,7 +17035,7 @@
       </w:pPr>
     </w:lvl>
   </w:abstractNum>
-  <w:abstractNum w:abstractNumId="4">
+  <w:abstractNum w:abstractNumId="4" w15:restartNumberingAfterBreak="0">
     <w:nsid w:val="2A5376E6"/>
     <w:multiLevelType w:val="hybridMultilevel"/>
     <w:tmpl w:val="C62C0CC2"/>
@@ -17002,7 +17124,7 @@
       </w:pPr>
     </w:lvl>
   </w:abstractNum>
-  <w:abstractNum w:abstractNumId="5">
+  <w:abstractNum w:abstractNumId="5" w15:restartNumberingAfterBreak="0">
     <w:nsid w:val="2B8F363A"/>
     <w:multiLevelType w:val="hybridMultilevel"/>
     <w:tmpl w:val="E5081A24"/>
@@ -17091,7 +17213,7 @@
       </w:pPr>
     </w:lvl>
   </w:abstractNum>
-  <w:abstractNum w:abstractNumId="6">
+  <w:abstractNum w:abstractNumId="6" w15:restartNumberingAfterBreak="0">
     <w:nsid w:val="2E8A2F3A"/>
     <w:multiLevelType w:val="hybridMultilevel"/>
     <w:tmpl w:val="BB30C4F6"/>
@@ -17180,7 +17302,7 @@
       </w:pPr>
     </w:lvl>
   </w:abstractNum>
-  <w:abstractNum w:abstractNumId="7">
+  <w:abstractNum w:abstractNumId="7" w15:restartNumberingAfterBreak="0">
     <w:nsid w:val="302F2D11"/>
     <w:multiLevelType w:val="hybridMultilevel"/>
     <w:tmpl w:val="AE9876D4"/>
@@ -17296,7 +17418,7 @@
       </w:rPr>
     </w:lvl>
   </w:abstractNum>
-  <w:abstractNum w:abstractNumId="8">
+  <w:abstractNum w:abstractNumId="8" w15:restartNumberingAfterBreak="0">
     <w:nsid w:val="308E7ADE"/>
     <w:multiLevelType w:val="hybridMultilevel"/>
     <w:tmpl w:val="CC3CA490"/>
@@ -17409,7 +17531,7 @@
       </w:rPr>
     </w:lvl>
   </w:abstractNum>
-  <w:abstractNum w:abstractNumId="9">
+  <w:abstractNum w:abstractNumId="9" w15:restartNumberingAfterBreak="0">
     <w:nsid w:val="33615B52"/>
     <w:multiLevelType w:val="hybridMultilevel"/>
     <w:tmpl w:val="66B0E430"/>
@@ -17523,7 +17645,7 @@
       </w:rPr>
     </w:lvl>
   </w:abstractNum>
-  <w:abstractNum w:abstractNumId="10">
+  <w:abstractNum w:abstractNumId="10" w15:restartNumberingAfterBreak="0">
     <w:nsid w:val="35C22198"/>
     <w:multiLevelType w:val="hybridMultilevel"/>
     <w:tmpl w:val="A7806F0C"/>
@@ -17612,7 +17734,7 @@
       </w:pPr>
     </w:lvl>
   </w:abstractNum>
-  <w:abstractNum w:abstractNumId="11">
+  <w:abstractNum w:abstractNumId="11" w15:restartNumberingAfterBreak="0">
     <w:nsid w:val="438457D8"/>
     <w:multiLevelType w:val="hybridMultilevel"/>
     <w:tmpl w:val="928C9032"/>
@@ -17725,7 +17847,7 @@
       </w:rPr>
     </w:lvl>
   </w:abstractNum>
-  <w:abstractNum w:abstractNumId="12">
+  <w:abstractNum w:abstractNumId="12" w15:restartNumberingAfterBreak="0">
     <w:nsid w:val="477E033B"/>
     <w:multiLevelType w:val="hybridMultilevel"/>
     <w:tmpl w:val="BE7C33C6"/>
@@ -17814,7 +17936,7 @@
       </w:pPr>
     </w:lvl>
   </w:abstractNum>
-  <w:abstractNum w:abstractNumId="13">
+  <w:abstractNum w:abstractNumId="13" w15:restartNumberingAfterBreak="0">
     <w:nsid w:val="4A1A14DD"/>
     <w:multiLevelType w:val="hybridMultilevel"/>
     <w:tmpl w:val="9BAC96FA"/>
@@ -17903,7 +18025,7 @@
       </w:pPr>
     </w:lvl>
   </w:abstractNum>
-  <w:abstractNum w:abstractNumId="14">
+  <w:abstractNum w:abstractNumId="14" w15:restartNumberingAfterBreak="0">
     <w:nsid w:val="4CF47CA2"/>
     <w:multiLevelType w:val="hybridMultilevel"/>
     <w:tmpl w:val="34981332"/>
@@ -17992,7 +18114,7 @@
       </w:pPr>
     </w:lvl>
   </w:abstractNum>
-  <w:abstractNum w:abstractNumId="15">
+  <w:abstractNum w:abstractNumId="15" w15:restartNumberingAfterBreak="0">
     <w:nsid w:val="55C4048D"/>
     <w:multiLevelType w:val="hybridMultilevel"/>
     <w:tmpl w:val="9FA2ADE4"/>
@@ -18081,7 +18203,7 @@
       </w:pPr>
     </w:lvl>
   </w:abstractNum>
-  <w:abstractNum w:abstractNumId="16">
+  <w:abstractNum w:abstractNumId="16" w15:restartNumberingAfterBreak="0">
     <w:nsid w:val="563C79EB"/>
     <w:multiLevelType w:val="hybridMultilevel"/>
     <w:tmpl w:val="BE7C33C6"/>
@@ -18170,7 +18292,7 @@
       </w:pPr>
     </w:lvl>
   </w:abstractNum>
-  <w:abstractNum w:abstractNumId="17">
+  <w:abstractNum w:abstractNumId="17" w15:restartNumberingAfterBreak="0">
     <w:nsid w:val="56BC2017"/>
     <w:multiLevelType w:val="hybridMultilevel"/>
     <w:tmpl w:val="14BCE3B4"/>
@@ -18259,7 +18381,7 @@
       </w:pPr>
     </w:lvl>
   </w:abstractNum>
-  <w:abstractNum w:abstractNumId="18">
+  <w:abstractNum w:abstractNumId="18" w15:restartNumberingAfterBreak="0">
     <w:nsid w:val="56CA4E4B"/>
     <w:multiLevelType w:val="hybridMultilevel"/>
     <w:tmpl w:val="B10A391A"/>
@@ -18348,7 +18470,7 @@
       </w:pPr>
     </w:lvl>
   </w:abstractNum>
-  <w:abstractNum w:abstractNumId="19">
+  <w:abstractNum w:abstractNumId="19" w15:restartNumberingAfterBreak="0">
     <w:nsid w:val="5A455117"/>
     <w:multiLevelType w:val="hybridMultilevel"/>
     <w:tmpl w:val="6E8A3964"/>
@@ -18461,7 +18583,7 @@
       </w:rPr>
     </w:lvl>
   </w:abstractNum>
-  <w:abstractNum w:abstractNumId="20">
+  <w:abstractNum w:abstractNumId="20" w15:restartNumberingAfterBreak="0">
     <w:nsid w:val="60D51AAF"/>
     <w:multiLevelType w:val="hybridMultilevel"/>
     <w:tmpl w:val="72905F4A"/>
@@ -18550,7 +18672,7 @@
       </w:pPr>
     </w:lvl>
   </w:abstractNum>
-  <w:abstractNum w:abstractNumId="21">
+  <w:abstractNum w:abstractNumId="21" w15:restartNumberingAfterBreak="0">
     <w:nsid w:val="632430FC"/>
     <w:multiLevelType w:val="hybridMultilevel"/>
     <w:tmpl w:val="BC6E6418"/>
@@ -18639,7 +18761,7 @@
       </w:pPr>
     </w:lvl>
   </w:abstractNum>
-  <w:abstractNum w:abstractNumId="22">
+  <w:abstractNum w:abstractNumId="22" w15:restartNumberingAfterBreak="0">
     <w:nsid w:val="6C12348D"/>
     <w:multiLevelType w:val="multilevel"/>
     <w:tmpl w:val="64AA2E9E"/>
@@ -18779,7 +18901,7 @@
       </w:rPr>
     </w:lvl>
   </w:abstractNum>
-  <w:abstractNum w:abstractNumId="23">
+  <w:abstractNum w:abstractNumId="23" w15:restartNumberingAfterBreak="0">
     <w:nsid w:val="6FA30C90"/>
     <w:multiLevelType w:val="hybridMultilevel"/>
     <w:tmpl w:val="90C8D51A"/>
@@ -18868,7 +18990,7 @@
       </w:pPr>
     </w:lvl>
   </w:abstractNum>
-  <w:abstractNum w:abstractNumId="24">
+  <w:abstractNum w:abstractNumId="24" w15:restartNumberingAfterBreak="0">
     <w:nsid w:val="718539E2"/>
     <w:multiLevelType w:val="hybridMultilevel"/>
     <w:tmpl w:val="9026AA02"/>
@@ -18957,7 +19079,7 @@
       </w:pPr>
     </w:lvl>
   </w:abstractNum>
-  <w:abstractNum w:abstractNumId="25">
+  <w:abstractNum w:abstractNumId="25" w15:restartNumberingAfterBreak="0">
     <w:nsid w:val="71A34406"/>
     <w:multiLevelType w:val="hybridMultilevel"/>
     <w:tmpl w:val="8506D358"/>
@@ -19046,7 +19168,7 @@
       </w:pPr>
     </w:lvl>
   </w:abstractNum>
-  <w:abstractNum w:abstractNumId="26">
+  <w:abstractNum w:abstractNumId="26" w15:restartNumberingAfterBreak="0">
     <w:nsid w:val="731956F8"/>
     <w:multiLevelType w:val="hybridMultilevel"/>
     <w:tmpl w:val="9026AA02"/>
@@ -19135,7 +19257,7 @@
       </w:pPr>
     </w:lvl>
   </w:abstractNum>
-  <w:abstractNum w:abstractNumId="27">
+  <w:abstractNum w:abstractNumId="27" w15:restartNumberingAfterBreak="0">
     <w:nsid w:val="7F20466D"/>
     <w:multiLevelType w:val="hybridMultilevel"/>
     <w:tmpl w:val="87E82FD0"/>
@@ -19466,7 +19588,7 @@
 </file>
 
 <file path=word/styles.xml><?xml version="1.0" encoding="utf-8"?>
-<w:styles xmlns:r="http://schemas.openxmlformats.org/officeDocument/2006/relationships" xmlns:w="http://schemas.openxmlformats.org/wordprocessingml/2006/main">
+<w:styles xmlns:mc="http://schemas.openxmlformats.org/markup-compatibility/2006" xmlns:r="http://schemas.openxmlformats.org/officeDocument/2006/relationships" xmlns:w="http://schemas.openxmlformats.org/wordprocessingml/2006/main" xmlns:w14="http://schemas.microsoft.com/office/word/2010/wordml" xmlns:w15="http://schemas.microsoft.com/office/word/2012/wordml" xmlns:w16cid="http://schemas.microsoft.com/office/word/2016/wordml/cid" xmlns:w16se="http://schemas.microsoft.com/office/word/2015/wordml/symex" mc:Ignorable="w14 w15 w16se w16cid">
   <w:docDefaults>
     <w:rPrDefault>
       <w:rPr>
@@ -19482,145 +19604,383 @@
       </w:pPr>
     </w:pPrDefault>
   </w:docDefaults>
-  <w:latentStyles w:defLockedState="0" w:defUIPriority="99" w:defSemiHidden="1" w:defUnhideWhenUsed="1" w:defQFormat="0" w:count="267">
-    <w:lsdException w:name="Normal" w:semiHidden="0" w:uiPriority="0" w:unhideWhenUsed="0" w:qFormat="1"/>
-    <w:lsdException w:name="heading 1" w:semiHidden="0" w:uiPriority="0" w:unhideWhenUsed="0" w:qFormat="1"/>
-    <w:lsdException w:name="heading 2" w:uiPriority="0" w:qFormat="1"/>
-    <w:lsdException w:name="heading 3" w:uiPriority="0" w:qFormat="1"/>
-    <w:lsdException w:name="heading 4" w:uiPriority="0" w:qFormat="1"/>
-    <w:lsdException w:name="heading 5" w:uiPriority="0" w:qFormat="1"/>
-    <w:lsdException w:name="heading 6" w:uiPriority="0" w:qFormat="1"/>
-    <w:lsdException w:name="heading 7" w:uiPriority="0" w:qFormat="1"/>
-    <w:lsdException w:name="heading 8" w:uiPriority="0" w:qFormat="1"/>
-    <w:lsdException w:name="heading 9" w:uiPriority="0" w:qFormat="1"/>
-    <w:lsdException w:name="toc 1" w:uiPriority="39"/>
-    <w:lsdException w:name="toc 2" w:uiPriority="39"/>
-    <w:lsdException w:name="toc 3" w:uiPriority="39"/>
-    <w:lsdException w:name="toc 4" w:uiPriority="39"/>
-    <w:lsdException w:name="toc 5" w:uiPriority="39"/>
-    <w:lsdException w:name="toc 6" w:uiPriority="39"/>
-    <w:lsdException w:name="toc 7" w:uiPriority="39"/>
-    <w:lsdException w:name="toc 8" w:uiPriority="39"/>
-    <w:lsdException w:name="toc 9" w:uiPriority="39"/>
-    <w:lsdException w:name="caption" w:uiPriority="35" w:qFormat="1"/>
-    <w:lsdException w:name="List Bullet" w:uiPriority="0"/>
-    <w:lsdException w:name="Title" w:semiHidden="0" w:uiPriority="10" w:unhideWhenUsed="0" w:qFormat="1"/>
-    <w:lsdException w:name="Default Paragraph Font" w:uiPriority="1"/>
-    <w:lsdException w:name="Subtitle" w:semiHidden="0" w:uiPriority="11" w:unhideWhenUsed="0" w:qFormat="1"/>
-    <w:lsdException w:name="Strong" w:semiHidden="0" w:uiPriority="22" w:unhideWhenUsed="0" w:qFormat="1"/>
-    <w:lsdException w:name="Emphasis" w:semiHidden="0" w:uiPriority="20" w:unhideWhenUsed="0" w:qFormat="1"/>
-    <w:lsdException w:name="Table Grid" w:uiPriority="39"/>
-    <w:lsdException w:name="Placeholder Text" w:unhideWhenUsed="0"/>
-    <w:lsdException w:name="No Spacing" w:semiHidden="0" w:uiPriority="1" w:unhideWhenUsed="0" w:qFormat="1"/>
-    <w:lsdException w:name="Light Shading" w:semiHidden="0" w:uiPriority="60" w:unhideWhenUsed="0"/>
-    <w:lsdException w:name="Light List" w:semiHidden="0" w:uiPriority="61" w:unhideWhenUsed="0"/>
-    <w:lsdException w:name="Light Grid" w:semiHidden="0" w:uiPriority="62" w:unhideWhenUsed="0"/>
-    <w:lsdException w:name="Medium Shading 1" w:semiHidden="0" w:uiPriority="63" w:unhideWhenUsed="0"/>
-    <w:lsdException w:name="Medium Shading 2" w:semiHidden="0" w:uiPriority="64" w:unhideWhenUsed="0"/>
-    <w:lsdException w:name="Medium List 1" w:semiHidden="0" w:uiPriority="65" w:unhideWhenUsed="0"/>
-    <w:lsdException w:name="Medium List 2" w:semiHidden="0" w:uiPriority="66" w:unhideWhenUsed="0"/>
-    <w:lsdException w:name="Medium Grid 1" w:semiHidden="0" w:uiPriority="67" w:unhideWhenUsed="0"/>
-    <w:lsdException w:name="Medium Grid 2" w:semiHidden="0" w:uiPriority="68" w:unhideWhenUsed="0"/>
-    <w:lsdException w:name="Medium Grid 3" w:semiHidden="0" w:uiPriority="69" w:unhideWhenUsed="0"/>
-    <w:lsdException w:name="Dark List" w:semiHidden="0" w:uiPriority="70" w:unhideWhenUsed="0"/>
-    <w:lsdException w:name="Colorful Shading" w:semiHidden="0" w:uiPriority="71" w:unhideWhenUsed="0"/>
-    <w:lsdException w:name="Colorful List" w:semiHidden="0" w:uiPriority="72" w:unhideWhenUsed="0"/>
-    <w:lsdException w:name="Colorful Grid" w:semiHidden="0" w:uiPriority="73" w:unhideWhenUsed="0"/>
-    <w:lsdException w:name="Light Shading Accent 1" w:semiHidden="0" w:uiPriority="60" w:unhideWhenUsed="0"/>
-    <w:lsdException w:name="Light List Accent 1" w:semiHidden="0" w:uiPriority="61" w:unhideWhenUsed="0"/>
-    <w:lsdException w:name="Light Grid Accent 1" w:semiHidden="0" w:uiPriority="62" w:unhideWhenUsed="0"/>
-    <w:lsdException w:name="Medium Shading 1 Accent 1" w:semiHidden="0" w:uiPriority="63" w:unhideWhenUsed="0"/>
-    <w:lsdException w:name="Medium Shading 2 Accent 1" w:semiHidden="0" w:uiPriority="64" w:unhideWhenUsed="0"/>
-    <w:lsdException w:name="Medium List 1 Accent 1" w:semiHidden="0" w:uiPriority="65" w:unhideWhenUsed="0"/>
-    <w:lsdException w:name="Revision" w:unhideWhenUsed="0"/>
-    <w:lsdException w:name="List Paragraph" w:semiHidden="0" w:uiPriority="34" w:unhideWhenUsed="0" w:qFormat="1"/>
-    <w:lsdException w:name="Quote" w:semiHidden="0" w:uiPriority="29" w:unhideWhenUsed="0" w:qFormat="1"/>
-    <w:lsdException w:name="Intense Quote" w:semiHidden="0" w:uiPriority="30" w:unhideWhenUsed="0" w:qFormat="1"/>
-    <w:lsdException w:name="Medium List 2 Accent 1" w:semiHidden="0" w:uiPriority="66" w:unhideWhenUsed="0"/>
-    <w:lsdException w:name="Medium Grid 1 Accent 1" w:semiHidden="0" w:uiPriority="67" w:unhideWhenUsed="0"/>
-    <w:lsdException w:name="Medium Grid 2 Accent 1" w:semiHidden="0" w:uiPriority="68" w:unhideWhenUsed="0"/>
-    <w:lsdException w:name="Medium Grid 3 Accent 1" w:semiHidden="0" w:uiPriority="69" w:unhideWhenUsed="0"/>
-    <w:lsdException w:name="Dark List Accent 1" w:semiHidden="0" w:uiPriority="70" w:unhideWhenUsed="0"/>
-    <w:lsdException w:name="Colorful Shading Accent 1" w:semiHidden="0" w:uiPriority="71" w:unhideWhenUsed="0"/>
-    <w:lsdException w:name="Colorful List Accent 1" w:semiHidden="0" w:uiPriority="72" w:unhideWhenUsed="0"/>
-    <w:lsdException w:name="Colorful Grid Accent 1" w:semiHidden="0" w:uiPriority="73" w:unhideWhenUsed="0"/>
-    <w:lsdException w:name="Light Shading Accent 2" w:semiHidden="0" w:uiPriority="60" w:unhideWhenUsed="0"/>
-    <w:lsdException w:name="Light List Accent 2" w:semiHidden="0" w:uiPriority="61" w:unhideWhenUsed="0"/>
-    <w:lsdException w:name="Light Grid Accent 2" w:semiHidden="0" w:uiPriority="62" w:unhideWhenUsed="0"/>
-    <w:lsdException w:name="Medium Shading 1 Accent 2" w:semiHidden="0" w:uiPriority="63" w:unhideWhenUsed="0"/>
-    <w:lsdException w:name="Medium Shading 2 Accent 2" w:semiHidden="0" w:uiPriority="64" w:unhideWhenUsed="0"/>
-    <w:lsdException w:name="Medium List 1 Accent 2" w:semiHidden="0" w:uiPriority="65" w:unhideWhenUsed="0"/>
-    <w:lsdException w:name="Medium List 2 Accent 2" w:semiHidden="0" w:uiPriority="66" w:unhideWhenUsed="0"/>
-    <w:lsdException w:name="Medium Grid 1 Accent 2" w:semiHidden="0" w:uiPriority="67" w:unhideWhenUsed="0"/>
-    <w:lsdException w:name="Medium Grid 2 Accent 2" w:semiHidden="0" w:uiPriority="68" w:unhideWhenUsed="0"/>
-    <w:lsdException w:name="Medium Grid 3 Accent 2" w:semiHidden="0" w:uiPriority="69" w:unhideWhenUsed="0"/>
-    <w:lsdException w:name="Dark List Accent 2" w:semiHidden="0" w:uiPriority="70" w:unhideWhenUsed="0"/>
-    <w:lsdException w:name="Colorful Shading Accent 2" w:semiHidden="0" w:uiPriority="71" w:unhideWhenUsed="0"/>
-    <w:lsdException w:name="Colorful List Accent 2" w:semiHidden="0" w:uiPriority="72" w:unhideWhenUsed="0"/>
-    <w:lsdException w:name="Colorful Grid Accent 2" w:semiHidden="0" w:uiPriority="73" w:unhideWhenUsed="0"/>
-    <w:lsdException w:name="Light Shading Accent 3" w:semiHidden="0" w:uiPriority="60" w:unhideWhenUsed="0"/>
-    <w:lsdException w:name="Light List Accent 3" w:semiHidden="0" w:uiPriority="61" w:unhideWhenUsed="0"/>
-    <w:lsdException w:name="Light Grid Accent 3" w:semiHidden="0" w:uiPriority="62" w:unhideWhenUsed="0"/>
-    <w:lsdException w:name="Medium Shading 1 Accent 3" w:semiHidden="0" w:uiPriority="63" w:unhideWhenUsed="0"/>
-    <w:lsdException w:name="Medium Shading 2 Accent 3" w:semiHidden="0" w:uiPriority="64" w:unhideWhenUsed="0"/>
-    <w:lsdException w:name="Medium List 1 Accent 3" w:semiHidden="0" w:uiPriority="65" w:unhideWhenUsed="0"/>
-    <w:lsdException w:name="Medium List 2 Accent 3" w:semiHidden="0" w:uiPriority="66" w:unhideWhenUsed="0"/>
-    <w:lsdException w:name="Medium Grid 1 Accent 3" w:semiHidden="0" w:uiPriority="67" w:unhideWhenUsed="0"/>
-    <w:lsdException w:name="Medium Grid 2 Accent 3" w:semiHidden="0" w:uiPriority="68" w:unhideWhenUsed="0"/>
-    <w:lsdException w:name="Medium Grid 3 Accent 3" w:semiHidden="0" w:uiPriority="69" w:unhideWhenUsed="0"/>
-    <w:lsdException w:name="Dark List Accent 3" w:semiHidden="0" w:uiPriority="70" w:unhideWhenUsed="0"/>
-    <w:lsdException w:name="Colorful Shading Accent 3" w:semiHidden="0" w:uiPriority="71" w:unhideWhenUsed="0"/>
-    <w:lsdException w:name="Colorful List Accent 3" w:semiHidden="0" w:uiPriority="72" w:unhideWhenUsed="0"/>
-    <w:lsdException w:name="Colorful Grid Accent 3" w:semiHidden="0" w:uiPriority="73" w:unhideWhenUsed="0"/>
-    <w:lsdException w:name="Light Shading Accent 4" w:semiHidden="0" w:uiPriority="60" w:unhideWhenUsed="0"/>
-    <w:lsdException w:name="Light List Accent 4" w:semiHidden="0" w:uiPriority="61" w:unhideWhenUsed="0"/>
-    <w:lsdException w:name="Light Grid Accent 4" w:semiHidden="0" w:uiPriority="62" w:unhideWhenUsed="0"/>
-    <w:lsdException w:name="Medium Shading 1 Accent 4" w:semiHidden="0" w:uiPriority="63" w:unhideWhenUsed="0"/>
-    <w:lsdException w:name="Medium Shading 2 Accent 4" w:semiHidden="0" w:uiPriority="64" w:unhideWhenUsed="0"/>
-    <w:lsdException w:name="Medium List 1 Accent 4" w:semiHidden="0" w:uiPriority="65" w:unhideWhenUsed="0"/>
-    <w:lsdException w:name="Medium List 2 Accent 4" w:semiHidden="0" w:uiPriority="66" w:unhideWhenUsed="0"/>
-    <w:lsdException w:name="Medium Grid 1 Accent 4" w:semiHidden="0" w:uiPriority="67" w:unhideWhenUsed="0"/>
-    <w:lsdException w:name="Medium Grid 2 Accent 4" w:semiHidden="0" w:uiPriority="68" w:unhideWhenUsed="0"/>
-    <w:lsdException w:name="Medium Grid 3 Accent 4" w:semiHidden="0" w:uiPriority="69" w:unhideWhenUsed="0"/>
-    <w:lsdException w:name="Dark List Accent 4" w:semiHidden="0" w:uiPriority="70" w:unhideWhenUsed="0"/>
-    <w:lsdException w:name="Colorful Shading Accent 4" w:semiHidden="0" w:uiPriority="71" w:unhideWhenUsed="0"/>
-    <w:lsdException w:name="Colorful List Accent 4" w:semiHidden="0" w:uiPriority="72" w:unhideWhenUsed="0"/>
-    <w:lsdException w:name="Colorful Grid Accent 4" w:semiHidden="0" w:uiPriority="73" w:unhideWhenUsed="0"/>
-    <w:lsdException w:name="Light Shading Accent 5" w:semiHidden="0" w:uiPriority="60" w:unhideWhenUsed="0"/>
-    <w:lsdException w:name="Light List Accent 5" w:semiHidden="0" w:uiPriority="61" w:unhideWhenUsed="0"/>
-    <w:lsdException w:name="Light Grid Accent 5" w:semiHidden="0" w:uiPriority="62" w:unhideWhenUsed="0"/>
-    <w:lsdException w:name="Medium Shading 1 Accent 5" w:semiHidden="0" w:uiPriority="63" w:unhideWhenUsed="0"/>
-    <w:lsdException w:name="Medium Shading 2 Accent 5" w:semiHidden="0" w:uiPriority="64" w:unhideWhenUsed="0"/>
-    <w:lsdException w:name="Medium List 1 Accent 5" w:semiHidden="0" w:uiPriority="65" w:unhideWhenUsed="0"/>
-    <w:lsdException w:name="Medium List 2 Accent 5" w:semiHidden="0" w:uiPriority="66" w:unhideWhenUsed="0"/>
-    <w:lsdException w:name="Medium Grid 1 Accent 5" w:semiHidden="0" w:uiPriority="67" w:unhideWhenUsed="0"/>
-    <w:lsdException w:name="Medium Grid 2 Accent 5" w:semiHidden="0" w:uiPriority="68" w:unhideWhenUsed="0"/>
-    <w:lsdException w:name="Medium Grid 3 Accent 5" w:semiHidden="0" w:uiPriority="69" w:unhideWhenUsed="0"/>
-    <w:lsdException w:name="Dark List Accent 5" w:semiHidden="0" w:uiPriority="70" w:unhideWhenUsed="0"/>
-    <w:lsdException w:name="Colorful Shading Accent 5" w:semiHidden="0" w:uiPriority="71" w:unhideWhenUsed="0"/>
-    <w:lsdException w:name="Colorful List Accent 5" w:semiHidden="0" w:uiPriority="72" w:unhideWhenUsed="0"/>
-    <w:lsdException w:name="Colorful Grid Accent 5" w:semiHidden="0" w:uiPriority="73" w:unhideWhenUsed="0"/>
-    <w:lsdException w:name="Light Shading Accent 6" w:semiHidden="0" w:uiPriority="60" w:unhideWhenUsed="0"/>
-    <w:lsdException w:name="Light List Accent 6" w:semiHidden="0" w:uiPriority="61" w:unhideWhenUsed="0"/>
-    <w:lsdException w:name="Light Grid Accent 6" w:semiHidden="0" w:uiPriority="62" w:unhideWhenUsed="0"/>
-    <w:lsdException w:name="Medium Shading 1 Accent 6" w:semiHidden="0" w:uiPriority="63" w:unhideWhenUsed="0"/>
-    <w:lsdException w:name="Medium Shading 2 Accent 6" w:semiHidden="0" w:uiPriority="64" w:unhideWhenUsed="0"/>
-    <w:lsdException w:name="Medium List 1 Accent 6" w:semiHidden="0" w:uiPriority="65" w:unhideWhenUsed="0"/>
-    <w:lsdException w:name="Medium List 2 Accent 6" w:semiHidden="0" w:uiPriority="66" w:unhideWhenUsed="0"/>
-    <w:lsdException w:name="Medium Grid 1 Accent 6" w:semiHidden="0" w:uiPriority="67" w:unhideWhenUsed="0"/>
-    <w:lsdException w:name="Medium Grid 2 Accent 6" w:semiHidden="0" w:uiPriority="68" w:unhideWhenUsed="0"/>
-    <w:lsdException w:name="Medium Grid 3 Accent 6" w:semiHidden="0" w:uiPriority="69" w:unhideWhenUsed="0"/>
-    <w:lsdException w:name="Dark List Accent 6" w:semiHidden="0" w:uiPriority="70" w:unhideWhenUsed="0"/>
-    <w:lsdException w:name="Colorful Shading Accent 6" w:semiHidden="0" w:uiPriority="71" w:unhideWhenUsed="0"/>
-    <w:lsdException w:name="Colorful List Accent 6" w:semiHidden="0" w:uiPriority="72" w:unhideWhenUsed="0"/>
-    <w:lsdException w:name="Colorful Grid Accent 6" w:semiHidden="0" w:uiPriority="73" w:unhideWhenUsed="0"/>
-    <w:lsdException w:name="Subtle Emphasis" w:semiHidden="0" w:uiPriority="19" w:unhideWhenUsed="0" w:qFormat="1"/>
-    <w:lsdException w:name="Intense Emphasis" w:semiHidden="0" w:uiPriority="21" w:unhideWhenUsed="0" w:qFormat="1"/>
-    <w:lsdException w:name="Subtle Reference" w:semiHidden="0" w:uiPriority="31" w:unhideWhenUsed="0" w:qFormat="1"/>
-    <w:lsdException w:name="Intense Reference" w:semiHidden="0" w:uiPriority="32" w:unhideWhenUsed="0" w:qFormat="1"/>
-    <w:lsdException w:name="Book Title" w:semiHidden="0" w:uiPriority="33" w:unhideWhenUsed="0" w:qFormat="1"/>
-    <w:lsdException w:name="Bibliography" w:uiPriority="37"/>
-    <w:lsdException w:name="TOC Heading" w:uiPriority="39" w:qFormat="1"/>
+  <w:latentStyles w:defLockedState="0" w:defUIPriority="99" w:defSemiHidden="0" w:defUnhideWhenUsed="0" w:defQFormat="0" w:count="376">
+    <w:lsdException w:name="Normal" w:uiPriority="0" w:qFormat="1"/>
+    <w:lsdException w:name="heading 1" w:uiPriority="0" w:qFormat="1"/>
+    <w:lsdException w:name="heading 2" w:semiHidden="1" w:uiPriority="0" w:unhideWhenUsed="1" w:qFormat="1"/>
+    <w:lsdException w:name="heading 3" w:semiHidden="1" w:uiPriority="0" w:unhideWhenUsed="1" w:qFormat="1"/>
+    <w:lsdException w:name="heading 4" w:semiHidden="1" w:uiPriority="0" w:unhideWhenUsed="1" w:qFormat="1"/>
+    <w:lsdException w:name="heading 5" w:semiHidden="1" w:uiPriority="0" w:unhideWhenUsed="1" w:qFormat="1"/>
+    <w:lsdException w:name="heading 6" w:semiHidden="1" w:uiPriority="0" w:unhideWhenUsed="1" w:qFormat="1"/>
+    <w:lsdException w:name="heading 7" w:semiHidden="1" w:uiPriority="0" w:unhideWhenUsed="1" w:qFormat="1"/>
+    <w:lsdException w:name="heading 8" w:semiHidden="1" w:uiPriority="0" w:unhideWhenUsed="1" w:qFormat="1"/>
+    <w:lsdException w:name="heading 9" w:semiHidden="1" w:uiPriority="0" w:unhideWhenUsed="1" w:qFormat="1"/>
+    <w:lsdException w:name="index 1" w:semiHidden="1" w:unhideWhenUsed="1"/>
+    <w:lsdException w:name="index 2" w:semiHidden="1" w:unhideWhenUsed="1"/>
+    <w:lsdException w:name="index 3" w:semiHidden="1" w:unhideWhenUsed="1"/>
+    <w:lsdException w:name="index 4" w:semiHidden="1" w:unhideWhenUsed="1"/>
+    <w:lsdException w:name="index 5" w:semiHidden="1" w:unhideWhenUsed="1"/>
+    <w:lsdException w:name="index 6" w:semiHidden="1" w:unhideWhenUsed="1"/>
+    <w:lsdException w:name="index 7" w:semiHidden="1" w:unhideWhenUsed="1"/>
+    <w:lsdException w:name="index 8" w:semiHidden="1" w:unhideWhenUsed="1"/>
+    <w:lsdException w:name="index 9" w:semiHidden="1" w:unhideWhenUsed="1"/>
+    <w:lsdException w:name="toc 1" w:semiHidden="1" w:uiPriority="39" w:unhideWhenUsed="1"/>
+    <w:lsdException w:name="toc 2" w:semiHidden="1" w:uiPriority="39" w:unhideWhenUsed="1"/>
+    <w:lsdException w:name="toc 3" w:semiHidden="1" w:uiPriority="39" w:unhideWhenUsed="1"/>
+    <w:lsdException w:name="toc 4" w:semiHidden="1" w:uiPriority="39" w:unhideWhenUsed="1"/>
+    <w:lsdException w:name="toc 5" w:semiHidden="1" w:uiPriority="39" w:unhideWhenUsed="1"/>
+    <w:lsdException w:name="toc 6" w:semiHidden="1" w:uiPriority="39" w:unhideWhenUsed="1"/>
+    <w:lsdException w:name="toc 7" w:semiHidden="1" w:uiPriority="39" w:unhideWhenUsed="1"/>
+    <w:lsdException w:name="toc 8" w:semiHidden="1" w:uiPriority="39" w:unhideWhenUsed="1"/>
+    <w:lsdException w:name="toc 9" w:semiHidden="1" w:uiPriority="39" w:unhideWhenUsed="1"/>
+    <w:lsdException w:name="Normal Indent" w:semiHidden="1" w:unhideWhenUsed="1"/>
+    <w:lsdException w:name="footnote text" w:semiHidden="1" w:unhideWhenUsed="1"/>
+    <w:lsdException w:name="annotation text" w:semiHidden="1" w:unhideWhenUsed="1"/>
+    <w:lsdException w:name="header" w:semiHidden="1" w:unhideWhenUsed="1"/>
+    <w:lsdException w:name="footer" w:semiHidden="1" w:unhideWhenUsed="1"/>
+    <w:lsdException w:name="index heading" w:semiHidden="1" w:unhideWhenUsed="1"/>
+    <w:lsdException w:name="caption" w:semiHidden="1" w:uiPriority="35" w:unhideWhenUsed="1" w:qFormat="1"/>
+    <w:lsdException w:name="table of figures" w:semiHidden="1" w:unhideWhenUsed="1"/>
+    <w:lsdException w:name="envelope address" w:semiHidden="1" w:unhideWhenUsed="1"/>
+    <w:lsdException w:name="envelope return" w:semiHidden="1" w:unhideWhenUsed="1"/>
+    <w:lsdException w:name="footnote reference" w:semiHidden="1" w:unhideWhenUsed="1"/>
+    <w:lsdException w:name="annotation reference" w:semiHidden="1" w:unhideWhenUsed="1"/>
+    <w:lsdException w:name="line number" w:semiHidden="1" w:unhideWhenUsed="1"/>
+    <w:lsdException w:name="page number" w:semiHidden="1" w:unhideWhenUsed="1"/>
+    <w:lsdException w:name="endnote reference" w:semiHidden="1" w:unhideWhenUsed="1"/>
+    <w:lsdException w:name="endnote text" w:semiHidden="1" w:unhideWhenUsed="1"/>
+    <w:lsdException w:name="table of authorities" w:semiHidden="1" w:unhideWhenUsed="1"/>
+    <w:lsdException w:name="macro" w:semiHidden="1" w:unhideWhenUsed="1"/>
+    <w:lsdException w:name="toa heading" w:semiHidden="1" w:unhideWhenUsed="1"/>
+    <w:lsdException w:name="List" w:semiHidden="1" w:unhideWhenUsed="1"/>
+    <w:lsdException w:name="List Bullet" w:semiHidden="1" w:uiPriority="0" w:unhideWhenUsed="1"/>
+    <w:lsdException w:name="List Number" w:semiHidden="1" w:unhideWhenUsed="1"/>
+    <w:lsdException w:name="List 2" w:semiHidden="1" w:unhideWhenUsed="1"/>
+    <w:lsdException w:name="List 3" w:semiHidden="1" w:unhideWhenUsed="1"/>
+    <w:lsdException w:name="List 4" w:semiHidden="1" w:unhideWhenUsed="1"/>
+    <w:lsdException w:name="List 5" w:semiHidden="1" w:unhideWhenUsed="1"/>
+    <w:lsdException w:name="List Bullet 2" w:semiHidden="1" w:unhideWhenUsed="1"/>
+    <w:lsdException w:name="List Bullet 3" w:semiHidden="1" w:unhideWhenUsed="1"/>
+    <w:lsdException w:name="List Bullet 4" w:semiHidden="1" w:unhideWhenUsed="1"/>
+    <w:lsdException w:name="List Bullet 5" w:semiHidden="1" w:unhideWhenUsed="1"/>
+    <w:lsdException w:name="List Number 2" w:semiHidden="1" w:unhideWhenUsed="1"/>
+    <w:lsdException w:name="List Number 3" w:semiHidden="1" w:unhideWhenUsed="1"/>
+    <w:lsdException w:name="List Number 4" w:semiHidden="1" w:unhideWhenUsed="1"/>
+    <w:lsdException w:name="List Number 5" w:semiHidden="1" w:unhideWhenUsed="1"/>
+    <w:lsdException w:name="Title" w:uiPriority="10" w:qFormat="1"/>
+    <w:lsdException w:name="Closing" w:semiHidden="1" w:unhideWhenUsed="1"/>
+    <w:lsdException w:name="Signature" w:semiHidden="1" w:unhideWhenUsed="1"/>
+    <w:lsdException w:name="Default Paragraph Font" w:semiHidden="1" w:uiPriority="1" w:unhideWhenUsed="1"/>
+    <w:lsdException w:name="Body Text" w:semiHidden="1" w:unhideWhenUsed="1"/>
+    <w:lsdException w:name="Body Text Indent" w:semiHidden="1" w:unhideWhenUsed="1"/>
+    <w:lsdException w:name="List Continue" w:semiHidden="1" w:unhideWhenUsed="1"/>
+    <w:lsdException w:name="List Continue 2" w:semiHidden="1" w:unhideWhenUsed="1"/>
+    <w:lsdException w:name="List Continue 3" w:semiHidden="1" w:unhideWhenUsed="1"/>
+    <w:lsdException w:name="List Continue 4" w:semiHidden="1" w:unhideWhenUsed="1"/>
+    <w:lsdException w:name="List Continue 5" w:semiHidden="1" w:unhideWhenUsed="1"/>
+    <w:lsdException w:name="Message Header" w:semiHidden="1" w:unhideWhenUsed="1"/>
+    <w:lsdException w:name="Subtitle" w:uiPriority="11" w:qFormat="1"/>
+    <w:lsdException w:name="Salutation" w:semiHidden="1" w:unhideWhenUsed="1"/>
+    <w:lsdException w:name="Date" w:semiHidden="1" w:unhideWhenUsed="1"/>
+    <w:lsdException w:name="Body Text First Indent" w:semiHidden="1" w:unhideWhenUsed="1"/>
+    <w:lsdException w:name="Body Text First Indent 2" w:semiHidden="1" w:unhideWhenUsed="1"/>
+    <w:lsdException w:name="Note Heading" w:semiHidden="1" w:unhideWhenUsed="1"/>
+    <w:lsdException w:name="Body Text 2" w:semiHidden="1" w:unhideWhenUsed="1"/>
+    <w:lsdException w:name="Body Text 3" w:semiHidden="1" w:unhideWhenUsed="1"/>
+    <w:lsdException w:name="Body Text Indent 2" w:semiHidden="1" w:unhideWhenUsed="1"/>
+    <w:lsdException w:name="Body Text Indent 3" w:semiHidden="1" w:unhideWhenUsed="1"/>
+    <w:lsdException w:name="Block Text" w:semiHidden="1" w:unhideWhenUsed="1"/>
+    <w:lsdException w:name="Hyperlink" w:semiHidden="1" w:unhideWhenUsed="1"/>
+    <w:lsdException w:name="FollowedHyperlink" w:semiHidden="1" w:unhideWhenUsed="1"/>
+    <w:lsdException w:name="Strong" w:uiPriority="22" w:qFormat="1"/>
+    <w:lsdException w:name="Emphasis" w:uiPriority="20" w:qFormat="1"/>
+    <w:lsdException w:name="Document Map" w:semiHidden="1" w:unhideWhenUsed="1"/>
+    <w:lsdException w:name="Plain Text" w:semiHidden="1" w:unhideWhenUsed="1"/>
+    <w:lsdException w:name="E-mail Signature" w:semiHidden="1" w:unhideWhenUsed="1"/>
+    <w:lsdException w:name="HTML Top of Form" w:semiHidden="1" w:unhideWhenUsed="1"/>
+    <w:lsdException w:name="HTML Bottom of Form" w:semiHidden="1" w:unhideWhenUsed="1"/>
+    <w:lsdException w:name="Normal (Web)" w:semiHidden="1" w:unhideWhenUsed="1"/>
+    <w:lsdException w:name="HTML Acronym" w:semiHidden="1" w:unhideWhenUsed="1"/>
+    <w:lsdException w:name="HTML Address" w:semiHidden="1" w:unhideWhenUsed="1"/>
+    <w:lsdException w:name="HTML Cite" w:semiHidden="1" w:unhideWhenUsed="1"/>
+    <w:lsdException w:name="HTML Code" w:semiHidden="1" w:unhideWhenUsed="1"/>
+    <w:lsdException w:name="HTML Definition" w:semiHidden="1" w:unhideWhenUsed="1"/>
+    <w:lsdException w:name="HTML Keyboard" w:semiHidden="1" w:unhideWhenUsed="1"/>
+    <w:lsdException w:name="HTML Preformatted" w:semiHidden="1" w:unhideWhenUsed="1"/>
+    <w:lsdException w:name="HTML Sample" w:semiHidden="1" w:unhideWhenUsed="1"/>
+    <w:lsdException w:name="HTML Typewriter" w:semiHidden="1" w:unhideWhenUsed="1"/>
+    <w:lsdException w:name="HTML Variable" w:semiHidden="1" w:unhideWhenUsed="1"/>
+    <w:lsdException w:name="Normal Table" w:semiHidden="1" w:unhideWhenUsed="1"/>
+    <w:lsdException w:name="annotation subject" w:semiHidden="1" w:unhideWhenUsed="1"/>
+    <w:lsdException w:name="No List" w:semiHidden="1" w:unhideWhenUsed="1"/>
+    <w:lsdException w:name="Outline List 1" w:semiHidden="1" w:unhideWhenUsed="1"/>
+    <w:lsdException w:name="Outline List 2" w:semiHidden="1" w:unhideWhenUsed="1"/>
+    <w:lsdException w:name="Outline List 3" w:semiHidden="1" w:unhideWhenUsed="1"/>
+    <w:lsdException w:name="Table Simple 1" w:semiHidden="1" w:unhideWhenUsed="1"/>
+    <w:lsdException w:name="Table Simple 2" w:semiHidden="1" w:unhideWhenUsed="1"/>
+    <w:lsdException w:name="Table Simple 3" w:semiHidden="1" w:unhideWhenUsed="1"/>
+    <w:lsdException w:name="Table Classic 1" w:semiHidden="1" w:unhideWhenUsed="1"/>
+    <w:lsdException w:name="Table Classic 2" w:semiHidden="1" w:unhideWhenUsed="1"/>
+    <w:lsdException w:name="Table Classic 3" w:semiHidden="1" w:unhideWhenUsed="1"/>
+    <w:lsdException w:name="Table Classic 4" w:semiHidden="1" w:unhideWhenUsed="1"/>
+    <w:lsdException w:name="Table Colorful 1" w:semiHidden="1" w:unhideWhenUsed="1"/>
+    <w:lsdException w:name="Table Colorful 2" w:semiHidden="1" w:unhideWhenUsed="1"/>
+    <w:lsdException w:name="Table Colorful 3" w:semiHidden="1" w:unhideWhenUsed="1"/>
+    <w:lsdException w:name="Table Columns 1" w:semiHidden="1" w:unhideWhenUsed="1"/>
+    <w:lsdException w:name="Table Columns 2" w:semiHidden="1" w:unhideWhenUsed="1"/>
+    <w:lsdException w:name="Table Columns 3" w:semiHidden="1" w:unhideWhenUsed="1"/>
+    <w:lsdException w:name="Table Columns 4" w:semiHidden="1" w:unhideWhenUsed="1"/>
+    <w:lsdException w:name="Table Columns 5" w:semiHidden="1" w:unhideWhenUsed="1"/>
+    <w:lsdException w:name="Table Grid 1" w:semiHidden="1" w:unhideWhenUsed="1"/>
+    <w:lsdException w:name="Table Grid 2" w:semiHidden="1" w:unhideWhenUsed="1"/>
+    <w:lsdException w:name="Table Grid 3" w:semiHidden="1" w:unhideWhenUsed="1"/>
+    <w:lsdException w:name="Table Grid 4" w:semiHidden="1" w:unhideWhenUsed="1"/>
+    <w:lsdException w:name="Table Grid 5" w:semiHidden="1" w:unhideWhenUsed="1"/>
+    <w:lsdException w:name="Table Grid 6" w:semiHidden="1" w:unhideWhenUsed="1"/>
+    <w:lsdException w:name="Table Grid 7" w:semiHidden="1" w:unhideWhenUsed="1"/>
+    <w:lsdException w:name="Table Grid 8" w:semiHidden="1" w:unhideWhenUsed="1"/>
+    <w:lsdException w:name="Table List 1" w:semiHidden="1" w:unhideWhenUsed="1"/>
+    <w:lsdException w:name="Table List 2" w:semiHidden="1" w:unhideWhenUsed="1"/>
+    <w:lsdException w:name="Table List 3" w:semiHidden="1" w:unhideWhenUsed="1"/>
+    <w:lsdException w:name="Table List 4" w:semiHidden="1" w:unhideWhenUsed="1"/>
+    <w:lsdException w:name="Table List 5" w:semiHidden="1" w:unhideWhenUsed="1"/>
+    <w:lsdException w:name="Table List 6" w:semiHidden="1" w:unhideWhenUsed="1"/>
+    <w:lsdException w:name="Table List 7" w:semiHidden="1" w:unhideWhenUsed="1"/>
+    <w:lsdException w:name="Table List 8" w:semiHidden="1" w:unhideWhenUsed="1"/>
+    <w:lsdException w:name="Table 3D effects 1" w:semiHidden="1" w:unhideWhenUsed="1"/>
+    <w:lsdException w:name="Table 3D effects 2" w:semiHidden="1" w:unhideWhenUsed="1"/>
+    <w:lsdException w:name="Table 3D effects 3" w:semiHidden="1" w:unhideWhenUsed="1"/>
+    <w:lsdException w:name="Table Contemporary" w:semiHidden="1" w:unhideWhenUsed="1"/>
+    <w:lsdException w:name="Table Elegant" w:semiHidden="1" w:unhideWhenUsed="1"/>
+    <w:lsdException w:name="Table Professional" w:semiHidden="1" w:unhideWhenUsed="1"/>
+    <w:lsdException w:name="Table Subtle 1" w:semiHidden="1" w:unhideWhenUsed="1"/>
+    <w:lsdException w:name="Table Subtle 2" w:semiHidden="1" w:unhideWhenUsed="1"/>
+    <w:lsdException w:name="Table Web 1" w:semiHidden="1" w:unhideWhenUsed="1"/>
+    <w:lsdException w:name="Table Web 2" w:semiHidden="1" w:unhideWhenUsed="1"/>
+    <w:lsdException w:name="Table Web 3" w:semiHidden="1" w:unhideWhenUsed="1"/>
+    <w:lsdException w:name="Balloon Text" w:semiHidden="1" w:unhideWhenUsed="1"/>
+    <w:lsdException w:name="Table Grid" w:semiHidden="1" w:uiPriority="39" w:unhideWhenUsed="1"/>
+    <w:lsdException w:name="Table Theme" w:semiHidden="1" w:unhideWhenUsed="1"/>
+    <w:lsdException w:name="Placeholder Text" w:semiHidden="1"/>
+    <w:lsdException w:name="No Spacing" w:uiPriority="1" w:qFormat="1"/>
+    <w:lsdException w:name="Light Shading" w:uiPriority="60"/>
+    <w:lsdException w:name="Light List" w:uiPriority="61"/>
+    <w:lsdException w:name="Light Grid" w:uiPriority="62"/>
+    <w:lsdException w:name="Medium Shading 1" w:uiPriority="63"/>
+    <w:lsdException w:name="Medium Shading 2" w:uiPriority="64"/>
+    <w:lsdException w:name="Medium List 1" w:uiPriority="65"/>
+    <w:lsdException w:name="Medium List 2" w:uiPriority="66"/>
+    <w:lsdException w:name="Medium Grid 1" w:uiPriority="67"/>
+    <w:lsdException w:name="Medium Grid 2" w:uiPriority="68"/>
+    <w:lsdException w:name="Medium Grid 3" w:uiPriority="69"/>
+    <w:lsdException w:name="Dark List" w:uiPriority="70"/>
+    <w:lsdException w:name="Colorful Shading" w:uiPriority="71"/>
+    <w:lsdException w:name="Colorful List" w:uiPriority="72"/>
+    <w:lsdException w:name="Colorful Grid" w:uiPriority="73"/>
+    <w:lsdException w:name="Light Shading Accent 1" w:uiPriority="60"/>
+    <w:lsdException w:name="Light List Accent 1" w:uiPriority="61"/>
+    <w:lsdException w:name="Light Grid Accent 1" w:uiPriority="62"/>
+    <w:lsdException w:name="Medium Shading 1 Accent 1" w:uiPriority="63"/>
+    <w:lsdException w:name="Medium Shading 2 Accent 1" w:uiPriority="64"/>
+    <w:lsdException w:name="Medium List 1 Accent 1" w:uiPriority="65"/>
+    <w:lsdException w:name="Revision" w:semiHidden="1"/>
+    <w:lsdException w:name="List Paragraph" w:uiPriority="34" w:qFormat="1"/>
+    <w:lsdException w:name="Quote" w:uiPriority="29" w:qFormat="1"/>
+    <w:lsdException w:name="Intense Quote" w:uiPriority="30" w:qFormat="1"/>
+    <w:lsdException w:name="Medium List 2 Accent 1" w:uiPriority="66"/>
+    <w:lsdException w:name="Medium Grid 1 Accent 1" w:uiPriority="67"/>
+    <w:lsdException w:name="Medium Grid 2 Accent 1" w:uiPriority="68"/>
+    <w:lsdException w:name="Medium Grid 3 Accent 1" w:uiPriority="69"/>
+    <w:lsdException w:name="Dark List Accent 1" w:uiPriority="70"/>
+    <w:lsdException w:name="Colorful Shading Accent 1" w:uiPriority="71"/>
+    <w:lsdException w:name="Colorful List Accent 1" w:uiPriority="72"/>
+    <w:lsdException w:name="Colorful Grid Accent 1" w:uiPriority="73"/>
+    <w:lsdException w:name="Light Shading Accent 2" w:uiPriority="60"/>
+    <w:lsdException w:name="Light List Accent 2" w:uiPriority="61"/>
+    <w:lsdException w:name="Light Grid Accent 2" w:uiPriority="62"/>
+    <w:lsdException w:name="Medium Shading 1 Accent 2" w:uiPriority="63"/>
+    <w:lsdException w:name="Medium Shading 2 Accent 2" w:uiPriority="64"/>
+    <w:lsdException w:name="Medium List 1 Accent 2" w:uiPriority="65"/>
+    <w:lsdException w:name="Medium List 2 Accent 2" w:uiPriority="66"/>
+    <w:lsdException w:name="Medium Grid 1 Accent 2" w:uiPriority="67"/>
+    <w:lsdException w:name="Medium Grid 2 Accent 2" w:uiPriority="68"/>
+    <w:lsdException w:name="Medium Grid 3 Accent 2" w:uiPriority="69"/>
+    <w:lsdException w:name="Dark List Accent 2" w:uiPriority="70"/>
+    <w:lsdException w:name="Colorful Shading Accent 2" w:uiPriority="71"/>
+    <w:lsdException w:name="Colorful List Accent 2" w:uiPriority="72"/>
+    <w:lsdException w:name="Colorful Grid Accent 2" w:uiPriority="73"/>
+    <w:lsdException w:name="Light Shading Accent 3" w:uiPriority="60"/>
+    <w:lsdException w:name="Light List Accent 3" w:uiPriority="61"/>
+    <w:lsdException w:name="Light Grid Accent 3" w:uiPriority="62"/>
+    <w:lsdException w:name="Medium Shading 1 Accent 3" w:uiPriority="63"/>
+    <w:lsdException w:name="Medium Shading 2 Accent 3" w:uiPriority="64"/>
+    <w:lsdException w:name="Medium List 1 Accent 3" w:uiPriority="65"/>
+    <w:lsdException w:name="Medium List 2 Accent 3" w:uiPriority="66"/>
+    <w:lsdException w:name="Medium Grid 1 Accent 3" w:uiPriority="67"/>
+    <w:lsdException w:name="Medium Grid 2 Accent 3" w:uiPriority="68"/>
+    <w:lsdException w:name="Medium Grid 3 Accent 3" w:uiPriority="69"/>
+    <w:lsdException w:name="Dark List Accent 3" w:uiPriority="70"/>
+    <w:lsdException w:name="Colorful Shading Accent 3" w:uiPriority="71"/>
+    <w:lsdException w:name="Colorful List Accent 3" w:uiPriority="72"/>
+    <w:lsdException w:name="Colorful Grid Accent 3" w:uiPriority="73"/>
+    <w:lsdException w:name="Light Shading Accent 4" w:uiPriority="60"/>
+    <w:lsdException w:name="Light List Accent 4" w:uiPriority="61"/>
+    <w:lsdException w:name="Light Grid Accent 4" w:uiPriority="62"/>
+    <w:lsdException w:name="Medium Shading 1 Accent 4" w:uiPriority="63"/>
+    <w:lsdException w:name="Medium Shading 2 Accent 4" w:uiPriority="64"/>
+    <w:lsdException w:name="Medium List 1 Accent 4" w:uiPriority="65"/>
+    <w:lsdException w:name="Medium List 2 Accent 4" w:uiPriority="66"/>
+    <w:lsdException w:name="Medium Grid 1 Accent 4" w:uiPriority="67"/>
+    <w:lsdException w:name="Medium Grid 2 Accent 4" w:uiPriority="68"/>
+    <w:lsdException w:name="Medium Grid 3 Accent 4" w:uiPriority="69"/>
+    <w:lsdException w:name="Dark List Accent 4" w:uiPriority="70"/>
+    <w:lsdException w:name="Colorful Shading Accent 4" w:uiPriority="71"/>
+    <w:lsdException w:name="Colorful List Accent 4" w:uiPriority="72"/>
+    <w:lsdException w:name="Colorful Grid Accent 4" w:uiPriority="73"/>
+    <w:lsdException w:name="Light Shading Accent 5" w:uiPriority="60"/>
+    <w:lsdException w:name="Light List Accent 5" w:uiPriority="61"/>
+    <w:lsdException w:name="Light Grid Accent 5" w:uiPriority="62"/>
+    <w:lsdException w:name="Medium Shading 1 Accent 5" w:uiPriority="63"/>
+    <w:lsdException w:name="Medium Shading 2 Accent 5" w:uiPriority="64"/>
+    <w:lsdException w:name="Medium List 1 Accent 5" w:uiPriority="65"/>
+    <w:lsdException w:name="Medium List 2 Accent 5" w:uiPriority="66"/>
+    <w:lsdException w:name="Medium Grid 1 Accent 5" w:uiPriority="67"/>
+    <w:lsdException w:name="Medium Grid 2 Accent 5" w:uiPriority="68"/>
+    <w:lsdException w:name="Medium Grid 3 Accent 5" w:uiPriority="69"/>
+    <w:lsdException w:name="Dark List Accent 5" w:uiPriority="70"/>
+    <w:lsdException w:name="Colorful Shading Accent 5" w:uiPriority="71"/>
+    <w:lsdException w:name="Colorful List Accent 5" w:uiPriority="72"/>
+    <w:lsdException w:name="Colorful Grid Accent 5" w:uiPriority="73"/>
+    <w:lsdException w:name="Light Shading Accent 6" w:uiPriority="60"/>
+    <w:lsdException w:name="Light List Accent 6" w:uiPriority="61"/>
+    <w:lsdException w:name="Light Grid Accent 6" w:uiPriority="62"/>
+    <w:lsdException w:name="Medium Shading 1 Accent 6" w:uiPriority="63"/>
+    <w:lsdException w:name="Medium Shading 2 Accent 6" w:uiPriority="64"/>
+    <w:lsdException w:name="Medium List 1 Accent 6" w:uiPriority="65"/>
+    <w:lsdException w:name="Medium List 2 Accent 6" w:uiPriority="66"/>
+    <w:lsdException w:name="Medium Grid 1 Accent 6" w:uiPriority="67"/>
+    <w:lsdException w:name="Medium Grid 2 Accent 6" w:uiPriority="68"/>
+    <w:lsdException w:name="Medium Grid 3 Accent 6" w:uiPriority="69"/>
+    <w:lsdException w:name="Dark List Accent 6" w:uiPriority="70"/>
+    <w:lsdException w:name="Colorful Shading Accent 6" w:uiPriority="71"/>
+    <w:lsdException w:name="Colorful List Accent 6" w:uiPriority="72"/>
+    <w:lsdException w:name="Colorful Grid Accent 6" w:uiPriority="73"/>
+    <w:lsdException w:name="Subtle Emphasis" w:uiPriority="19" w:qFormat="1"/>
+    <w:lsdException w:name="Intense Emphasis" w:uiPriority="21" w:qFormat="1"/>
+    <w:lsdException w:name="Subtle Reference" w:uiPriority="31" w:qFormat="1"/>
+    <w:lsdException w:name="Intense Reference" w:uiPriority="32" w:qFormat="1"/>
+    <w:lsdException w:name="Book Title" w:uiPriority="33" w:qFormat="1"/>
+    <w:lsdException w:name="Bibliography" w:semiHidden="1" w:uiPriority="37" w:unhideWhenUsed="1"/>
+    <w:lsdException w:name="TOC Heading" w:semiHidden="1" w:uiPriority="39" w:unhideWhenUsed="1" w:qFormat="1"/>
+    <w:lsdException w:name="Plain Table 1" w:uiPriority="41"/>
+    <w:lsdException w:name="Plain Table 2" w:uiPriority="42"/>
+    <w:lsdException w:name="Plain Table 3" w:uiPriority="43"/>
+    <w:lsdException w:name="Plain Table 4" w:uiPriority="44"/>
+    <w:lsdException w:name="Plain Table 5" w:uiPriority="45"/>
+    <w:lsdException w:name="Grid Table Light" w:uiPriority="40"/>
+    <w:lsdException w:name="Grid Table 1 Light" w:uiPriority="46"/>
+    <w:lsdException w:name="Grid Table 2" w:uiPriority="47"/>
+    <w:lsdException w:name="Grid Table 3" w:uiPriority="48"/>
+    <w:lsdException w:name="Grid Table 4" w:uiPriority="49"/>
+    <w:lsdException w:name="Grid Table 5 Dark" w:uiPriority="50"/>
+    <w:lsdException w:name="Grid Table 6 Colorful" w:uiPriority="51"/>
+    <w:lsdException w:name="Grid Table 7 Colorful" w:uiPriority="52"/>
+    <w:lsdException w:name="Grid Table 1 Light Accent 1" w:uiPriority="46"/>
+    <w:lsdException w:name="Grid Table 2 Accent 1" w:uiPriority="47"/>
+    <w:lsdException w:name="Grid Table 3 Accent 1" w:uiPriority="48"/>
+    <w:lsdException w:name="Grid Table 4 Accent 1" w:uiPriority="49"/>
+    <w:lsdException w:name="Grid Table 5 Dark Accent 1" w:uiPriority="50"/>
+    <w:lsdException w:name="Grid Table 6 Colorful Accent 1" w:uiPriority="51"/>
+    <w:lsdException w:name="Grid Table 7 Colorful Accent 1" w:uiPriority="52"/>
+    <w:lsdException w:name="Grid Table 1 Light Accent 2" w:uiPriority="46"/>
+    <w:lsdException w:name="Grid Table 2 Accent 2" w:uiPriority="47"/>
+    <w:lsdException w:name="Grid Table 3 Accent 2" w:uiPriority="48"/>
+    <w:lsdException w:name="Grid Table 4 Accent 2" w:uiPriority="49"/>
+    <w:lsdException w:name="Grid Table 5 Dark Accent 2" w:uiPriority="50"/>
+    <w:lsdException w:name="Grid Table 6 Colorful Accent 2" w:uiPriority="51"/>
+    <w:lsdException w:name="Grid Table 7 Colorful Accent 2" w:uiPriority="52"/>
+    <w:lsdException w:name="Grid Table 1 Light Accent 3" w:uiPriority="46"/>
+    <w:lsdException w:name="Grid Table 2 Accent 3" w:uiPriority="47"/>
+    <w:lsdException w:name="Grid Table 3 Accent 3" w:uiPriority="48"/>
+    <w:lsdException w:name="Grid Table 4 Accent 3" w:uiPriority="49"/>
+    <w:lsdException w:name="Grid Table 5 Dark Accent 3" w:uiPriority="50"/>
+    <w:lsdException w:name="Grid Table 6 Colorful Accent 3" w:uiPriority="51"/>
+    <w:lsdException w:name="Grid Table 7 Colorful Accent 3" w:uiPriority="52"/>
+    <w:lsdException w:name="Grid Table 1 Light Accent 4" w:uiPriority="46"/>
+    <w:lsdException w:name="Grid Table 2 Accent 4" w:uiPriority="47"/>
+    <w:lsdException w:name="Grid Table 3 Accent 4" w:uiPriority="48"/>
+    <w:lsdException w:name="Grid Table 4 Accent 4" w:uiPriority="49"/>
+    <w:lsdException w:name="Grid Table 5 Dark Accent 4" w:uiPriority="50"/>
+    <w:lsdException w:name="Grid Table 6 Colorful Accent 4" w:uiPriority="51"/>
+    <w:lsdException w:name="Grid Table 7 Colorful Accent 4" w:uiPriority="52"/>
+    <w:lsdException w:name="Grid Table 1 Light Accent 5" w:uiPriority="46"/>
+    <w:lsdException w:name="Grid Table 2 Accent 5" w:uiPriority="47"/>
+    <w:lsdException w:name="Grid Table 3 Accent 5" w:uiPriority="48"/>
+    <w:lsdException w:name="Grid Table 4 Accent 5" w:uiPriority="49"/>
+    <w:lsdException w:name="Grid Table 5 Dark Accent 5" w:uiPriority="50"/>
+    <w:lsdException w:name="Grid Table 6 Colorful Accent 5" w:uiPriority="51"/>
+    <w:lsdException w:name="Grid Table 7 Colorful Accent 5" w:uiPriority="52"/>
+    <w:lsdException w:name="Grid Table 1 Light Accent 6" w:uiPriority="46"/>
+    <w:lsdException w:name="Grid Table 2 Accent 6" w:uiPriority="47"/>
+    <w:lsdException w:name="Grid Table 3 Accent 6" w:uiPriority="48"/>
+    <w:lsdException w:name="Grid Table 4 Accent 6" w:uiPriority="49"/>
+    <w:lsdException w:name="Grid Table 5 Dark Accent 6" w:uiPriority="50"/>
+    <w:lsdException w:name="Grid Table 6 Colorful Accent 6" w:uiPriority="51"/>
+    <w:lsdException w:name="Grid Table 7 Colorful Accent 6" w:uiPriority="52"/>
+    <w:lsdException w:name="List Table 1 Light" w:uiPriority="46"/>
+    <w:lsdException w:name="List Table 2" w:uiPriority="47"/>
+    <w:lsdException w:name="List Table 3" w:uiPriority="48"/>
+    <w:lsdException w:name="List Table 4" w:uiPriority="49"/>
+    <w:lsdException w:name="List Table 5 Dark" w:uiPriority="50"/>
+    <w:lsdException w:name="List Table 6 Colorful" w:uiPriority="51"/>
+    <w:lsdException w:name="List Table 7 Colorful" w:uiPriority="52"/>
+    <w:lsdException w:name="List Table 1 Light Accent 1" w:uiPriority="46"/>
+    <w:lsdException w:name="List Table 2 Accent 1" w:uiPriority="47"/>
+    <w:lsdException w:name="List Table 3 Accent 1" w:uiPriority="48"/>
+    <w:lsdException w:name="List Table 4 Accent 1" w:uiPriority="49"/>
+    <w:lsdException w:name="List Table 5 Dark Accent 1" w:uiPriority="50"/>
+    <w:lsdException w:name="List Table 6 Colorful Accent 1" w:uiPriority="51"/>
+    <w:lsdException w:name="List Table 7 Colorful Accent 1" w:uiPriority="52"/>
+    <w:lsdException w:name="List Table 1 Light Accent 2" w:uiPriority="46"/>
+    <w:lsdException w:name="List Table 2 Accent 2" w:uiPriority="47"/>
+    <w:lsdException w:name="List Table 3 Accent 2" w:uiPriority="48"/>
+    <w:lsdException w:name="List Table 4 Accent 2" w:uiPriority="49"/>
+    <w:lsdException w:name="List Table 5 Dark Accent 2" w:uiPriority="50"/>
+    <w:lsdException w:name="List Table 6 Colorful Accent 2" w:uiPriority="51"/>
+    <w:lsdException w:name="List Table 7 Colorful Accent 2" w:uiPriority="52"/>
+    <w:lsdException w:name="List Table 1 Light Accent 3" w:uiPriority="46"/>
+    <w:lsdException w:name="List Table 2 Accent 3" w:uiPriority="47"/>
+    <w:lsdException w:name="List Table 3 Accent 3" w:uiPriority="48"/>
+    <w:lsdException w:name="List Table 4 Accent 3" w:uiPriority="49"/>
+    <w:lsdException w:name="List Table 5 Dark Accent 3" w:uiPriority="50"/>
+    <w:lsdException w:name="List Table 6 Colorful Accent 3" w:uiPriority="51"/>
+    <w:lsdException w:name="List Table 7 Colorful Accent 3" w:uiPriority="52"/>
+    <w:lsdException w:name="List Table 1 Light Accent 4" w:uiPriority="46"/>
+    <w:lsdException w:name="List Table 2 Accent 4" w:uiPriority="47"/>
+    <w:lsdException w:name="List Table 3 Accent 4" w:uiPriority="48"/>
+    <w:lsdException w:name="List Table 4 Accent 4" w:uiPriority="49"/>
+    <w:lsdException w:name="List Table 5 Dark Accent 4" w:uiPriority="50"/>
+    <w:lsdException w:name="List Table 6 Colorful Accent 4" w:uiPriority="51"/>
+    <w:lsdException w:name="List Table 7 Colorful Accent 4" w:uiPriority="52"/>
+    <w:lsdException w:name="List Table 1 Light Accent 5" w:uiPriority="46"/>
+    <w:lsdException w:name="List Table 2 Accent 5" w:uiPriority="47"/>
+    <w:lsdException w:name="List Table 3 Accent 5" w:uiPriority="48"/>
+    <w:lsdException w:name="List Table 4 Accent 5" w:uiPriority="49"/>
+    <w:lsdException w:name="List Table 5 Dark Accent 5" w:uiPriority="50"/>
+    <w:lsdException w:name="List Table 6 Colorful Accent 5" w:uiPriority="51"/>
+    <w:lsdException w:name="List Table 7 Colorful Accent 5" w:uiPriority="52"/>
+    <w:lsdException w:name="List Table 1 Light Accent 6" w:uiPriority="46"/>
+    <w:lsdException w:name="List Table 2 Accent 6" w:uiPriority="47"/>
+    <w:lsdException w:name="List Table 3 Accent 6" w:uiPriority="48"/>
+    <w:lsdException w:name="List Table 4 Accent 6" w:uiPriority="49"/>
+    <w:lsdException w:name="List Table 5 Dark Accent 6" w:uiPriority="50"/>
+    <w:lsdException w:name="List Table 6 Colorful Accent 6" w:uiPriority="51"/>
+    <w:lsdException w:name="List Table 7 Colorful Accent 6" w:uiPriority="52"/>
+    <w:lsdException w:name="Mention" w:semiHidden="1" w:unhideWhenUsed="1"/>
+    <w:lsdException w:name="Smart Hyperlink" w:semiHidden="1" w:unhideWhenUsed="1"/>
+    <w:lsdException w:name="Hashtag" w:semiHidden="1" w:unhideWhenUsed="1"/>
+    <w:lsdException w:name="Unresolved Mention" w:semiHidden="1" w:unhideWhenUsed="1"/>
+    <w:lsdException w:name="Smart Link" w:semiHidden="1" w:unhideWhenUsed="1"/>
   </w:latentStyles>
   <w:style w:type="paragraph" w:default="1" w:styleId="Normal">
     <w:name w:val="Normal"/>
@@ -19860,7 +20220,6 @@
     <w:uiPriority w:val="99"/>
     <w:semiHidden/>
     <w:unhideWhenUsed/>
-    <w:qFormat/>
     <w:tblPr>
       <w:tblInd w:w="0" w:type="dxa"/>
       <w:tblCellMar>
@@ -19946,12 +20305,6 @@
         <w:insideH w:val="single" w:sz="4" w:space="0" w:color="333399"/>
         <w:insideV w:val="single" w:sz="4" w:space="0" w:color="333399"/>
       </w:tblBorders>
-      <w:tblCellMar>
-        <w:top w:w="0" w:type="dxa"/>
-        <w:left w:w="108" w:type="dxa"/>
-        <w:bottom w:w="0" w:type="dxa"/>
-        <w:right w:w="108" w:type="dxa"/>
-      </w:tblCellMar>
     </w:tblPr>
     <w:tcPr>
       <w:vAlign w:val="center"/>
@@ -20441,19 +20794,12 @@
     <w:tblPr>
       <w:tblStyleRowBandSize w:val="1"/>
       <w:tblStyleColBandSize w:val="1"/>
-      <w:tblInd w:w="0" w:type="dxa"/>
       <w:tblBorders>
         <w:top w:val="single" w:sz="4" w:space="0" w:color="A5A5A5" w:themeColor="accent3"/>
         <w:left w:val="single" w:sz="4" w:space="0" w:color="A5A5A5" w:themeColor="accent3"/>
         <w:bottom w:val="single" w:sz="4" w:space="0" w:color="A5A5A5" w:themeColor="accent3"/>
         <w:right w:val="single" w:sz="4" w:space="0" w:color="A5A5A5" w:themeColor="accent3"/>
       </w:tblBorders>
-      <w:tblCellMar>
-        <w:top w:w="0" w:type="dxa"/>
-        <w:left w:w="108" w:type="dxa"/>
-        <w:bottom w:w="0" w:type="dxa"/>
-        <w:right w:w="108" w:type="dxa"/>
-      </w:tblCellMar>
     </w:tblPr>
     <w:tblStylePr w:type="firstRow">
       <w:rPr>
@@ -20731,6 +21077,18 @@
     <w:basedOn w:val="DefaultParagraphFont"/>
     <w:rsid w:val="007019DD"/>
   </w:style>
+  <w:style w:type="character" w:styleId="UnresolvedMention">
+    <w:name w:val="Unresolved Mention"/>
+    <w:basedOn w:val="DefaultParagraphFont"/>
+    <w:uiPriority w:val="99"/>
+    <w:semiHidden/>
+    <w:unhideWhenUsed/>
+    <w:rsid w:val="001F05B2"/>
+    <w:rPr>
+      <w:color w:val="605E5C"/>
+      <w:shd w:val="clear" w:color="auto" w:fill="E1DFDD"/>
+    </w:rPr>
+  </w:style>
 </w:styles>
 </file>
 
@@ -20989,7 +21347,7 @@
   <a:extraClrSchemeLst/>
   <a:extLst>
     <a:ext uri="{05A4C25C-085E-4340-85A3-A5531E510DB2}">
-      <thm15:themeFamily xmlns:thm15="http://schemas.microsoft.com/office/thememl/2012/main" xmlns="" name="Office Theme" id="{62F939B6-93AF-4DB8-9C6B-D6C7DFDC589F}" vid="{4A3C46E8-61CC-4603-A589-7422A47A8E4A}"/>
+      <thm15:themeFamily xmlns:thm15="http://schemas.microsoft.com/office/thememl/2012/main" name="Office Theme" id="{62F939B6-93AF-4DB8-9C6B-D6C7DFDC589F}" vid="{4A3C46E8-61CC-4603-A589-7422A47A8E4A}"/>
     </a:ext>
   </a:extLst>
 </a:theme>
@@ -21000,7 +21358,7 @@
 </file>
 
 <file path=customXml/itemProps1.xml><?xml version="1.0" encoding="utf-8"?>
-<ds:datastoreItem xmlns:ds="http://schemas.openxmlformats.org/officeDocument/2006/customXml" ds:itemID="{94A10D79-7D73-424E-873A-F2AD0F7D8925}">
+<ds:datastoreItem xmlns:ds="http://schemas.openxmlformats.org/officeDocument/2006/customXml" ds:itemID="{9D6A9D88-28B1-4C9A-8546-3F0F6BF06076}">
   <ds:schemaRefs>
     <ds:schemaRef ds:uri="http://schemas.openxmlformats.org/officeDocument/2006/bibliography"/>
   </ds:schemaRefs>

</xml_diff>

<commit_message>
Deleted prediction log file for fixing issue
</commit_message>
<xml_diff>
--- a/documents/Breast_Cancer_Detection_LLD.docx
+++ b/documents/Breast_Cancer_Detection_LLD.docx
@@ -3452,6 +3452,7 @@
                 <w:szCs w:val="22"/>
               </w:rPr>
             </w:pPr>
+            <w:proofErr w:type="spellStart"/>
             <w:r>
               <w:rPr>
                 <w:rFonts w:eastAsia="Calibri" w:cs="Arial"/>
@@ -3470,6 +3471,7 @@
               </w:rPr>
               <w:t>Alam</w:t>
             </w:r>
+            <w:proofErr w:type="spellEnd"/>
           </w:p>
           <w:p>
             <w:pPr>
@@ -3617,6 +3619,7 @@
                 <w:szCs w:val="22"/>
               </w:rPr>
             </w:pPr>
+            <w:proofErr w:type="spellStart"/>
             <w:r>
               <w:rPr>
                 <w:rFonts w:eastAsia="Calibri" w:cs="Arial"/>
@@ -3635,6 +3638,7 @@
               </w:rPr>
               <w:t>Alam</w:t>
             </w:r>
+            <w:proofErr w:type="spellEnd"/>
           </w:p>
           <w:p>
             <w:pPr>
@@ -3653,8 +3657,19 @@
                 <w:color w:val="000000" w:themeColor="text1"/>
                 <w:szCs w:val="22"/>
               </w:rPr>
-              <w:t>Hemant Gauam</w:t>
-            </w:r>
+              <w:t xml:space="preserve">Hemant </w:t>
+            </w:r>
+            <w:proofErr w:type="spellStart"/>
+            <w:r>
+              <w:rPr>
+                <w:rFonts w:eastAsia="Calibri" w:cs="Arial"/>
+                <w:bCs/>
+                <w:color w:val="000000" w:themeColor="text1"/>
+                <w:szCs w:val="22"/>
+              </w:rPr>
+              <w:t>Gauam</w:t>
+            </w:r>
+            <w:proofErr w:type="spellEnd"/>
           </w:p>
           <w:p>
             <w:pPr>
@@ -3765,14 +3780,30 @@
           <w:color w:val="000000" w:themeColor="text1"/>
           <w:lang w:val="en-GB"/>
         </w:rPr>
-        <w:t>breast cancer detection</w:t>
-      </w:r>
-      <w:r>
-        <w:rPr>
-          <w:color w:val="000000" w:themeColor="text1"/>
-          <w:lang w:val="en-GB"/>
-        </w:rPr>
-        <w:t>where the user will only give the data</w:t>
+        <w:t xml:space="preserve">breast cancer </w:t>
+      </w:r>
+      <w:proofErr w:type="spellStart"/>
+      <w:r>
+        <w:rPr>
+          <w:color w:val="000000" w:themeColor="text1"/>
+          <w:lang w:val="en-GB"/>
+        </w:rPr>
+        <w:t>detection</w:t>
+      </w:r>
+      <w:r>
+        <w:rPr>
+          <w:color w:val="000000" w:themeColor="text1"/>
+          <w:lang w:val="en-GB"/>
+        </w:rPr>
+        <w:t>where</w:t>
+      </w:r>
+      <w:proofErr w:type="spellEnd"/>
+      <w:r>
+        <w:rPr>
+          <w:color w:val="000000" w:themeColor="text1"/>
+          <w:lang w:val="en-GB"/>
+        </w:rPr>
+        <w:t xml:space="preserve"> the user will only give the data</w:t>
       </w:r>
       <w:r>
         <w:rPr>
@@ -3837,12 +3868,21 @@
         </w:rPr>
         <w:t xml:space="preserve">shown </w:t>
       </w:r>
-      <w:r>
-        <w:rPr>
-          <w:color w:val="000000" w:themeColor="text1"/>
-          <w:lang w:val="en-GB"/>
-        </w:rPr>
-        <w:t xml:space="preserve">wheather the cancer type is </w:t>
+      <w:proofErr w:type="spellStart"/>
+      <w:r>
+        <w:rPr>
+          <w:color w:val="000000" w:themeColor="text1"/>
+          <w:lang w:val="en-GB"/>
+        </w:rPr>
+        <w:t>wheather</w:t>
+      </w:r>
+      <w:proofErr w:type="spellEnd"/>
+      <w:r>
+        <w:rPr>
+          <w:color w:val="000000" w:themeColor="text1"/>
+          <w:lang w:val="en-GB"/>
+        </w:rPr>
+        <w:t xml:space="preserve"> the cancer type is </w:t>
       </w:r>
       <w:r>
         <w:rPr>
@@ -3935,7 +3975,15 @@
           <w:color w:val="000000" w:themeColor="text1"/>
           <w:lang w:val="en-GB"/>
         </w:rPr>
-        <w:t>: Integration of UI to all the functionalities</w:t>
+        <w:t xml:space="preserve">: Integration of UI to all the </w:t>
+      </w:r>
+      <w:proofErr w:type="gramStart"/>
+      <w:r>
+        <w:rPr>
+          <w:color w:val="000000" w:themeColor="text1"/>
+          <w:lang w:val="en-GB"/>
+        </w:rPr>
+        <w:t>functionalities</w:t>
       </w:r>
       <w:r>
         <w:rPr>
@@ -3944,6 +3992,7 @@
         </w:rPr>
         <w:t>(</w:t>
       </w:r>
+      <w:proofErr w:type="gramEnd"/>
       <w:r>
         <w:rPr>
           <w:color w:val="000000" w:themeColor="text1"/>
@@ -4105,6 +4154,7 @@
           <w:lang w:val="en-GB"/>
         </w:rPr>
       </w:pPr>
+      <w:proofErr w:type="spellStart"/>
       <w:r>
         <w:rPr>
           <w:color w:val="000000" w:themeColor="text1"/>
@@ -4124,21 +4174,45 @@
           <w:color w:val="000000" w:themeColor="text1"/>
           <w:lang w:val="en-GB"/>
         </w:rPr>
-        <w:t xml:space="preserve">data </w:t>
-      </w:r>
-      <w:r>
-        <w:rPr>
-          <w:color w:val="000000" w:themeColor="text1"/>
-          <w:lang w:val="en-GB"/>
-        </w:rPr>
-        <w:t>into mongo db</w:t>
-      </w:r>
-      <w:r>
-        <w:rPr>
-          <w:color w:val="000000" w:themeColor="text1"/>
-          <w:lang w:val="en-GB"/>
-        </w:rPr>
-        <w:t>after cleaning it</w:t>
+        <w:t>data</w:t>
+      </w:r>
+      <w:proofErr w:type="spellEnd"/>
+      <w:r>
+        <w:rPr>
+          <w:color w:val="000000" w:themeColor="text1"/>
+          <w:lang w:val="en-GB"/>
+        </w:rPr>
+        <w:t xml:space="preserve"> </w:t>
+      </w:r>
+      <w:r>
+        <w:rPr>
+          <w:color w:val="000000" w:themeColor="text1"/>
+          <w:lang w:val="en-GB"/>
+        </w:rPr>
+        <w:t xml:space="preserve">into mongo </w:t>
+      </w:r>
+      <w:proofErr w:type="spellStart"/>
+      <w:r>
+        <w:rPr>
+          <w:color w:val="000000" w:themeColor="text1"/>
+          <w:lang w:val="en-GB"/>
+        </w:rPr>
+        <w:t>db</w:t>
+      </w:r>
+      <w:r>
+        <w:rPr>
+          <w:color w:val="000000" w:themeColor="text1"/>
+          <w:lang w:val="en-GB"/>
+        </w:rPr>
+        <w:t>after</w:t>
+      </w:r>
+      <w:proofErr w:type="spellEnd"/>
+      <w:r>
+        <w:rPr>
+          <w:color w:val="000000" w:themeColor="text1"/>
+          <w:lang w:val="en-GB"/>
+        </w:rPr>
+        <w:t xml:space="preserve"> cleaning it</w:t>
       </w:r>
       <w:r>
         <w:rPr>
@@ -4152,7 +4226,23 @@
           <w:color w:val="000000" w:themeColor="text1"/>
           <w:lang w:val="en-GB"/>
         </w:rPr>
-        <w:t>nd convert that data into dataframe.</w:t>
+        <w:t xml:space="preserve">nd convert that data into </w:t>
+      </w:r>
+      <w:proofErr w:type="spellStart"/>
+      <w:r>
+        <w:rPr>
+          <w:color w:val="000000" w:themeColor="text1"/>
+          <w:lang w:val="en-GB"/>
+        </w:rPr>
+        <w:t>dataframe</w:t>
+      </w:r>
+      <w:proofErr w:type="spellEnd"/>
+      <w:r>
+        <w:rPr>
+          <w:color w:val="000000" w:themeColor="text1"/>
+          <w:lang w:val="en-GB"/>
+        </w:rPr>
+        <w:t>.</w:t>
       </w:r>
     </w:p>
     <w:p>
@@ -4224,31 +4314,11 @@
         </w:numPr>
         <w:rPr>
           <w:color w:val="000000" w:themeColor="text1"/>
-          <w:highlight w:val="red"/>
-          <w:lang w:val="en-GB"/>
-        </w:rPr>
-      </w:pPr>
-      <w:r>
-        <w:rPr>
-          <w:color w:val="000000" w:themeColor="text1"/>
-          <w:highlight w:val="red"/>
-          <w:lang w:val="en-GB"/>
-        </w:rPr>
-        <w:t>Perform model Tuning.</w:t>
-      </w:r>
-    </w:p>
-    <w:p>
-      <w:pPr>
-        <w:pStyle w:val="ListParagraph"/>
-        <w:numPr>
-          <w:ilvl w:val="0"/>
-          <w:numId w:val="22"/>
-        </w:numPr>
-        <w:rPr>
-          <w:color w:val="000000" w:themeColor="text1"/>
-          <w:lang w:val="en-GB"/>
-        </w:rPr>
-      </w:pPr>
+          <w:lang w:val="en-GB"/>
+        </w:rPr>
+      </w:pPr>
+      <w:bookmarkStart w:id="4" w:name="_GoBack"/>
+      <w:bookmarkEnd w:id="4"/>
       <w:r>
         <w:rPr>
           <w:color w:val="000000" w:themeColor="text1"/>
@@ -4270,12 +4340,21 @@
         </w:rPr>
         <w:t>4</w:t>
       </w:r>
-      <w:r>
-        <w:rPr>
-          <w:color w:val="000000" w:themeColor="text1"/>
-          <w:lang w:val="en-GB"/>
-        </w:rPr>
-        <w:t>models  and show multiple metrics for them.</w:t>
+      <w:proofErr w:type="gramStart"/>
+      <w:r>
+        <w:rPr>
+          <w:color w:val="000000" w:themeColor="text1"/>
+          <w:lang w:val="en-GB"/>
+        </w:rPr>
+        <w:t>models  and</w:t>
+      </w:r>
+      <w:proofErr w:type="gramEnd"/>
+      <w:r>
+        <w:rPr>
+          <w:color w:val="000000" w:themeColor="text1"/>
+          <w:lang w:val="en-GB"/>
+        </w:rPr>
+        <w:t xml:space="preserve"> show multiple metrics for them.</w:t>
       </w:r>
     </w:p>
     <w:p>
@@ -4285,7 +4364,7 @@
           <w:highlight w:val="darkGreen"/>
         </w:rPr>
       </w:pPr>
-      <w:bookmarkStart w:id="4" w:name="_Toc47882160"/>
+      <w:bookmarkStart w:id="5" w:name="_Toc47882160"/>
       <w:r>
         <w:rPr>
           <w:highlight w:val="darkGreen"/>
@@ -4299,21 +4378,21 @@
         </w:rPr>
         <w:t xml:space="preserve"> Overall</w:t>
       </w:r>
-      <w:bookmarkEnd w:id="4"/>
+      <w:bookmarkEnd w:id="5"/>
     </w:p>
     <w:p>
       <w:pPr>
         <w:pStyle w:val="Heading2"/>
         <w:ind w:left="0"/>
       </w:pPr>
-      <w:bookmarkStart w:id="5" w:name="_Toc47882161"/>
+      <w:bookmarkStart w:id="6" w:name="_Toc47882161"/>
       <w:r>
         <w:rPr>
           <w:highlight w:val="darkGreen"/>
         </w:rPr>
         <w:t>Application Flow</w:t>
       </w:r>
-      <w:bookmarkEnd w:id="5"/>
+      <w:bookmarkEnd w:id="6"/>
     </w:p>
     <w:p>
       <w:pPr>
@@ -4394,7 +4473,7 @@
       <w:pPr>
         <w:pStyle w:val="Heading2"/>
       </w:pPr>
-      <w:bookmarkStart w:id="6" w:name="_Toc47882162"/>
+      <w:bookmarkStart w:id="7" w:name="_Toc47882162"/>
       <w:r>
         <w:rPr>
           <w:highlight w:val="darkGreen"/>
@@ -4413,7 +4492,7 @@
         </w:rPr>
         <w:t xml:space="preserve"> Overall</w:t>
       </w:r>
-      <w:bookmarkEnd w:id="6"/>
+      <w:bookmarkEnd w:id="7"/>
     </w:p>
     <w:tbl>
       <w:tblPr>
@@ -4578,7 +4657,7 @@
           <w:highlight w:val="darkGreen"/>
         </w:rPr>
       </w:pPr>
-      <w:bookmarkStart w:id="7" w:name="_Toc47882163"/>
+      <w:bookmarkStart w:id="8" w:name="_Toc47882163"/>
       <w:r>
         <w:rPr>
           <w:highlight w:val="darkGreen"/>
@@ -4592,7 +4671,7 @@
         </w:rPr>
         <w:t xml:space="preserve"> and File Conversion</w:t>
       </w:r>
-      <w:bookmarkEnd w:id="7"/>
+      <w:bookmarkEnd w:id="8"/>
     </w:p>
     <w:p>
       <w:pPr>
@@ -4803,7 +4882,7 @@
           <w:highlight w:val="darkGreen"/>
         </w:rPr>
       </w:pPr>
-      <w:bookmarkStart w:id="8" w:name="_Toc47882164"/>
+      <w:bookmarkStart w:id="9" w:name="_Toc47882164"/>
       <w:r>
         <w:rPr>
           <w:highlight w:val="darkGreen"/>
@@ -4816,7 +4895,7 @@
         </w:rPr>
         <w:t>s</w:t>
       </w:r>
-      <w:bookmarkEnd w:id="8"/>
+      <w:bookmarkEnd w:id="9"/>
     </w:p>
     <w:tbl>
       <w:tblPr>
@@ -4882,6 +4961,7 @@
                 <w:color w:val="000000" w:themeColor="text1"/>
               </w:rPr>
             </w:pPr>
+            <w:proofErr w:type="spellStart"/>
             <w:r>
               <w:rPr>
                 <w:b/>
@@ -4890,6 +4970,7 @@
               </w:rPr>
               <w:t>DatabaseConnect</w:t>
             </w:r>
+            <w:proofErr w:type="spellEnd"/>
           </w:p>
         </w:tc>
         <w:tc>
@@ -4909,7 +4990,21 @@
               <w:rPr>
                 <w:color w:val="000000" w:themeColor="text1"/>
               </w:rPr>
-              <w:t>As soon as the object of this class is created, connection will be establish with mongo db.</w:t>
+              <w:t xml:space="preserve">As soon as the object of this class is created, connection will be </w:t>
+            </w:r>
+            <w:proofErr w:type="gramStart"/>
+            <w:r>
+              <w:rPr>
+                <w:color w:val="000000" w:themeColor="text1"/>
+              </w:rPr>
+              <w:t>establish</w:t>
+            </w:r>
+            <w:proofErr w:type="gramEnd"/>
+            <w:r>
+              <w:rPr>
+                <w:color w:val="000000" w:themeColor="text1"/>
+              </w:rPr>
+              <w:t xml:space="preserve"> with mongo db.</w:t>
             </w:r>
           </w:p>
         </w:tc>
@@ -4951,12 +5046,14 @@
                 <w:color w:val="000000" w:themeColor="text1"/>
               </w:rPr>
             </w:pPr>
+            <w:proofErr w:type="spellStart"/>
             <w:r>
               <w:rPr>
                 <w:color w:val="000000" w:themeColor="text1"/>
               </w:rPr>
               <w:t>storeTrainTestCSVToDB</w:t>
             </w:r>
+            <w:proofErr w:type="spellEnd"/>
           </w:p>
         </w:tc>
         <w:tc>
@@ -5028,11 +5125,19 @@
               </w:rPr>
               <w:t xml:space="preserve">This method will be used to </w:t>
             </w:r>
-            <w:r>
-              <w:rPr>
-                <w:color w:val="000000" w:themeColor="text1"/>
-              </w:rPr>
-              <w:t xml:space="preserve">to store </w:t>
+            <w:proofErr w:type="spellStart"/>
+            <w:r>
+              <w:rPr>
+                <w:color w:val="000000" w:themeColor="text1"/>
+              </w:rPr>
+              <w:t>to</w:t>
+            </w:r>
+            <w:proofErr w:type="spellEnd"/>
+            <w:r>
+              <w:rPr>
+                <w:color w:val="000000" w:themeColor="text1"/>
+              </w:rPr>
+              <w:t xml:space="preserve"> store </w:t>
             </w:r>
             <w:r>
               <w:rPr>
@@ -5195,7 +5300,21 @@
               <w:rPr>
                 <w:color w:val="000000" w:themeColor="text1"/>
               </w:rPr>
-              <w:t>Df: complete dataframe is getting passed in this method to store in DB</w:t>
+              <w:t xml:space="preserve">Df: complete </w:t>
+            </w:r>
+            <w:proofErr w:type="spellStart"/>
+            <w:r>
+              <w:rPr>
+                <w:color w:val="000000" w:themeColor="text1"/>
+              </w:rPr>
+              <w:t>dataframe</w:t>
+            </w:r>
+            <w:proofErr w:type="spellEnd"/>
+            <w:r>
+              <w:rPr>
+                <w:color w:val="000000" w:themeColor="text1"/>
+              </w:rPr>
+              <w:t xml:space="preserve"> is getting passed in this method to store in DB</w:t>
             </w:r>
           </w:p>
         </w:tc>
@@ -5229,12 +5348,14 @@
                 <w:color w:val="000000" w:themeColor="text1"/>
               </w:rPr>
             </w:pPr>
+            <w:proofErr w:type="spellStart"/>
             <w:r>
               <w:rPr>
                 <w:color w:val="000000" w:themeColor="text1"/>
               </w:rPr>
               <w:t>ouptput</w:t>
             </w:r>
+            <w:proofErr w:type="spellEnd"/>
           </w:p>
         </w:tc>
         <w:tc>
@@ -5449,12 +5570,14 @@
                 <w:color w:val="000000" w:themeColor="text1"/>
               </w:rPr>
             </w:pPr>
+            <w:proofErr w:type="spellStart"/>
             <w:r>
               <w:rPr>
                 <w:color w:val="000000" w:themeColor="text1"/>
               </w:rPr>
               <w:t>storePredictCSVToDB</w:t>
             </w:r>
+            <w:proofErr w:type="spellEnd"/>
           </w:p>
         </w:tc>
         <w:tc>
@@ -5521,7 +5644,21 @@
               <w:rPr>
                 <w:color w:val="000000" w:themeColor="text1"/>
               </w:rPr>
-              <w:t xml:space="preserve">This method will be used to to store </w:t>
+              <w:t xml:space="preserve">This method will be used to </w:t>
+            </w:r>
+            <w:proofErr w:type="spellStart"/>
+            <w:r>
+              <w:rPr>
+                <w:color w:val="000000" w:themeColor="text1"/>
+              </w:rPr>
+              <w:t>to</w:t>
+            </w:r>
+            <w:proofErr w:type="spellEnd"/>
+            <w:r>
+              <w:rPr>
+                <w:color w:val="000000" w:themeColor="text1"/>
+              </w:rPr>
+              <w:t xml:space="preserve"> store </w:t>
             </w:r>
             <w:r>
               <w:rPr>
@@ -5642,7 +5779,21 @@
               <w:rPr>
                 <w:color w:val="000000" w:themeColor="text1"/>
               </w:rPr>
-              <w:t>Df: complete dataframe is getting passed in this method to store in DB</w:t>
+              <w:t xml:space="preserve">Df: complete </w:t>
+            </w:r>
+            <w:proofErr w:type="spellStart"/>
+            <w:r>
+              <w:rPr>
+                <w:color w:val="000000" w:themeColor="text1"/>
+              </w:rPr>
+              <w:t>dataframe</w:t>
+            </w:r>
+            <w:proofErr w:type="spellEnd"/>
+            <w:r>
+              <w:rPr>
+                <w:color w:val="000000" w:themeColor="text1"/>
+              </w:rPr>
+              <w:t xml:space="preserve"> is getting passed in this method to store in DB</w:t>
             </w:r>
           </w:p>
         </w:tc>
@@ -5673,12 +5824,14 @@
                 <w:color w:val="000000" w:themeColor="text1"/>
               </w:rPr>
             </w:pPr>
+            <w:proofErr w:type="spellStart"/>
             <w:r>
               <w:rPr>
                 <w:color w:val="000000" w:themeColor="text1"/>
               </w:rPr>
               <w:t>ouptput</w:t>
             </w:r>
+            <w:proofErr w:type="spellEnd"/>
           </w:p>
         </w:tc>
         <w:tc>
@@ -5822,12 +5975,14 @@
                 <w:color w:val="000000" w:themeColor="text1"/>
               </w:rPr>
             </w:pPr>
+            <w:proofErr w:type="spellStart"/>
             <w:r>
               <w:rPr>
                 <w:color w:val="000000" w:themeColor="text1"/>
               </w:rPr>
               <w:t>storePredictedResult</w:t>
             </w:r>
+            <w:proofErr w:type="spellEnd"/>
           </w:p>
         </w:tc>
         <w:tc>
@@ -5894,7 +6049,21 @@
               <w:rPr>
                 <w:color w:val="000000" w:themeColor="text1"/>
               </w:rPr>
-              <w:t xml:space="preserve">This method will be used to to store </w:t>
+              <w:t xml:space="preserve">This method will be used to </w:t>
+            </w:r>
+            <w:proofErr w:type="spellStart"/>
+            <w:r>
+              <w:rPr>
+                <w:color w:val="000000" w:themeColor="text1"/>
+              </w:rPr>
+              <w:t>to</w:t>
+            </w:r>
+            <w:proofErr w:type="spellEnd"/>
+            <w:r>
+              <w:rPr>
+                <w:color w:val="000000" w:themeColor="text1"/>
+              </w:rPr>
+              <w:t xml:space="preserve"> store </w:t>
             </w:r>
             <w:r>
               <w:rPr>
@@ -6009,7 +6178,21 @@
               <w:rPr>
                 <w:color w:val="000000" w:themeColor="text1"/>
               </w:rPr>
-              <w:t>Df: complete dataframe is getting passed in this method to store in DB</w:t>
+              <w:t xml:space="preserve">Df: complete </w:t>
+            </w:r>
+            <w:proofErr w:type="spellStart"/>
+            <w:r>
+              <w:rPr>
+                <w:color w:val="000000" w:themeColor="text1"/>
+              </w:rPr>
+              <w:t>dataframe</w:t>
+            </w:r>
+            <w:proofErr w:type="spellEnd"/>
+            <w:r>
+              <w:rPr>
+                <w:color w:val="000000" w:themeColor="text1"/>
+              </w:rPr>
+              <w:t xml:space="preserve"> is getting passed in this method to store in DB</w:t>
             </w:r>
           </w:p>
         </w:tc>
@@ -6040,12 +6223,14 @@
                 <w:color w:val="000000" w:themeColor="text1"/>
               </w:rPr>
             </w:pPr>
+            <w:proofErr w:type="spellStart"/>
             <w:r>
               <w:rPr>
                 <w:color w:val="000000" w:themeColor="text1"/>
               </w:rPr>
               <w:t>ouptput</w:t>
             </w:r>
+            <w:proofErr w:type="spellEnd"/>
           </w:p>
         </w:tc>
         <w:tc>
@@ -6208,12 +6393,14 @@
                 <w:color w:val="000000" w:themeColor="text1"/>
               </w:rPr>
             </w:pPr>
+            <w:proofErr w:type="spellStart"/>
             <w:r>
               <w:rPr>
                 <w:color w:val="000000" w:themeColor="text1"/>
               </w:rPr>
               <w:t>fetchPredictedResults</w:t>
             </w:r>
+            <w:proofErr w:type="spellEnd"/>
           </w:p>
         </w:tc>
         <w:tc>
@@ -6286,7 +6473,21 @@
               <w:rPr>
                 <w:color w:val="000000" w:themeColor="text1"/>
               </w:rPr>
-              <w:t>to fetch  Patient ID and predicted result and show in front end.</w:t>
+              <w:t xml:space="preserve">to </w:t>
+            </w:r>
+            <w:proofErr w:type="gramStart"/>
+            <w:r>
+              <w:rPr>
+                <w:color w:val="000000" w:themeColor="text1"/>
+              </w:rPr>
+              <w:t>fetch  Patient</w:t>
+            </w:r>
+            <w:proofErr w:type="gramEnd"/>
+            <w:r>
+              <w:rPr>
+                <w:color w:val="000000" w:themeColor="text1"/>
+              </w:rPr>
+              <w:t xml:space="preserve"> ID and predicted result and show in front end.</w:t>
             </w:r>
           </w:p>
         </w:tc>
@@ -6371,12 +6572,14 @@
                 <w:color w:val="000000" w:themeColor="text1"/>
               </w:rPr>
             </w:pPr>
+            <w:proofErr w:type="spellStart"/>
             <w:r>
               <w:rPr>
                 <w:color w:val="000000" w:themeColor="text1"/>
               </w:rPr>
               <w:t>ouptput</w:t>
             </w:r>
+            <w:proofErr w:type="spellEnd"/>
           </w:p>
         </w:tc>
         <w:tc>
@@ -6631,7 +6834,7 @@
           <w:highlight w:val="darkGreen"/>
         </w:rPr>
       </w:pPr>
-      <w:bookmarkStart w:id="9" w:name="_Toc47882165"/>
+      <w:bookmarkStart w:id="10" w:name="_Toc47882165"/>
       <w:r>
         <w:rPr>
           <w:highlight w:val="darkGreen"/>
@@ -6639,7 +6842,7 @@
         <w:lastRenderedPageBreak/>
         <w:t>Exceptions Scenarios</w:t>
       </w:r>
-      <w:bookmarkEnd w:id="9"/>
+      <w:bookmarkEnd w:id="10"/>
     </w:p>
     <w:p>
       <w:pPr>
@@ -6843,12 +7046,12 @@
           <w:numId w:val="33"/>
         </w:numPr>
       </w:pPr>
-      <w:bookmarkStart w:id="10" w:name="_Toc47882166"/>
+      <w:bookmarkStart w:id="11" w:name="_Toc47882166"/>
       <w:r>
         <w:lastRenderedPageBreak/>
         <w:t>Data Profiling</w:t>
       </w:r>
-      <w:bookmarkEnd w:id="10"/>
+      <w:bookmarkEnd w:id="11"/>
     </w:p>
     <w:p>
       <w:pPr>
@@ -7001,11 +7204,11 @@
           <w:numId w:val="1"/>
         </w:numPr>
       </w:pPr>
-      <w:bookmarkStart w:id="11" w:name="_Toc47882167"/>
+      <w:bookmarkStart w:id="12" w:name="_Toc47882167"/>
       <w:r>
         <w:t>Method Definition</w:t>
       </w:r>
-      <w:bookmarkEnd w:id="11"/>
+      <w:bookmarkEnd w:id="12"/>
     </w:p>
     <w:p>
       <w:pPr>
@@ -7076,6 +7279,7 @@
                 <w:color w:val="000000" w:themeColor="text1"/>
               </w:rPr>
             </w:pPr>
+            <w:proofErr w:type="spellStart"/>
             <w:r>
               <w:rPr>
                 <w:b/>
@@ -7084,6 +7288,7 @@
               </w:rPr>
               <w:t>DataProfiler</w:t>
             </w:r>
+            <w:proofErr w:type="spellEnd"/>
           </w:p>
         </w:tc>
         <w:tc>
@@ -7135,12 +7340,14 @@
                 <w:color w:val="000000" w:themeColor="text1"/>
               </w:rPr>
             </w:pPr>
+            <w:proofErr w:type="spellStart"/>
             <w:r>
               <w:rPr>
                 <w:color w:val="000000" w:themeColor="text1"/>
               </w:rPr>
               <w:t>get_data_profile</w:t>
             </w:r>
+            <w:proofErr w:type="spellEnd"/>
           </w:p>
         </w:tc>
         <w:tc>
@@ -7207,7 +7414,21 @@
               <w:rPr>
                 <w:color w:val="000000" w:themeColor="text1"/>
               </w:rPr>
-              <w:t>This method will be used to give various insighst about data.</w:t>
+              <w:t xml:space="preserve">This method will be used to give various </w:t>
+            </w:r>
+            <w:proofErr w:type="spellStart"/>
+            <w:r>
+              <w:rPr>
+                <w:color w:val="000000" w:themeColor="text1"/>
+              </w:rPr>
+              <w:t>insighst</w:t>
+            </w:r>
+            <w:proofErr w:type="spellEnd"/>
+            <w:r>
+              <w:rPr>
+                <w:color w:val="000000" w:themeColor="text1"/>
+              </w:rPr>
+              <w:t xml:space="preserve"> about data.</w:t>
             </w:r>
           </w:p>
         </w:tc>
@@ -7242,8 +7463,16 @@
               <w:rPr>
                 <w:color w:val="000000" w:themeColor="text1"/>
               </w:rPr>
-              <w:t>Input parameter  names</w:t>
-            </w:r>
+              <w:t xml:space="preserve">Input </w:t>
+            </w:r>
+            <w:proofErr w:type="gramStart"/>
+            <w:r>
+              <w:rPr>
+                <w:color w:val="000000" w:themeColor="text1"/>
+              </w:rPr>
+              <w:t>parameter  names</w:t>
+            </w:r>
+            <w:proofErr w:type="gramEnd"/>
           </w:p>
         </w:tc>
         <w:tc>
@@ -7261,8 +7490,16 @@
               <w:rPr>
                 <w:color w:val="000000" w:themeColor="text1"/>
               </w:rPr>
-              <w:t>self, dataframe</w:t>
-            </w:r>
+              <w:t xml:space="preserve">self, </w:t>
+            </w:r>
+            <w:proofErr w:type="spellStart"/>
+            <w:r>
+              <w:rPr>
+                <w:color w:val="000000" w:themeColor="text1"/>
+              </w:rPr>
+              <w:t>dataframe</w:t>
+            </w:r>
+            <w:proofErr w:type="spellEnd"/>
           </w:p>
         </w:tc>
       </w:tr>
@@ -7312,11 +7549,33 @@
                 <w:color w:val="000000" w:themeColor="text1"/>
               </w:rPr>
             </w:pPr>
-            <w:r>
-              <w:rPr>
-                <w:color w:val="000000" w:themeColor="text1"/>
-              </w:rPr>
-              <w:t xml:space="preserve">dataframe: the inpt data just loaded from source </w:t>
+            <w:proofErr w:type="spellStart"/>
+            <w:r>
+              <w:rPr>
+                <w:color w:val="000000" w:themeColor="text1"/>
+              </w:rPr>
+              <w:t>dataframe</w:t>
+            </w:r>
+            <w:proofErr w:type="spellEnd"/>
+            <w:r>
+              <w:rPr>
+                <w:color w:val="000000" w:themeColor="text1"/>
+              </w:rPr>
+              <w:t xml:space="preserve">: the </w:t>
+            </w:r>
+            <w:proofErr w:type="spellStart"/>
+            <w:r>
+              <w:rPr>
+                <w:color w:val="000000" w:themeColor="text1"/>
+              </w:rPr>
+              <w:t>inpt</w:t>
+            </w:r>
+            <w:proofErr w:type="spellEnd"/>
+            <w:r>
+              <w:rPr>
+                <w:color w:val="000000" w:themeColor="text1"/>
+              </w:rPr>
+              <w:t xml:space="preserve"> data just loaded from source </w:t>
             </w:r>
           </w:p>
         </w:tc>
@@ -7581,7 +7840,7 @@
           <w:highlight w:val="darkGreen"/>
         </w:rPr>
       </w:pPr>
-      <w:bookmarkStart w:id="12" w:name="_Toc47882168"/>
+      <w:bookmarkStart w:id="13" w:name="_Toc47882168"/>
       <w:r>
         <w:rPr>
           <w:highlight w:val="darkGreen"/>
@@ -7595,7 +7854,7 @@
         </w:rPr>
         <w:t>EDA</w:t>
       </w:r>
-      <w:bookmarkEnd w:id="12"/>
+      <w:bookmarkEnd w:id="13"/>
     </w:p>
     <w:p>
       <w:pPr>
@@ -7611,18 +7870,36 @@
         </w:rPr>
         <w:t>In </w:t>
       </w:r>
-      <w:hyperlink r:id="rId13" w:tooltip="Statistics" w:history="1">
-        <w:r>
-          <w:rPr>
-            <w:rStyle w:val="Hyperlink"/>
-            <w:rFonts w:cs="Arial"/>
-            <w:color w:val="auto"/>
-            <w:u w:val="none"/>
-            <w:shd w:val="clear" w:color="auto" w:fill="FFFFFF"/>
-          </w:rPr>
-          <w:t>statistics</w:t>
-        </w:r>
-      </w:hyperlink>
+      <w:proofErr w:type="spellStart"/>
+      <w:r>
+        <w:fldChar w:fldCharType="begin"/>
+      </w:r>
+      <w:r>
+        <w:instrText xml:space="preserve"> HYPERLINK "https://en.wikipedia.org/wiki/Statistics" \o "Statistics" </w:instrText>
+      </w:r>
+      <w:r>
+        <w:fldChar w:fldCharType="separate"/>
+      </w:r>
+      <w:r>
+        <w:rPr>
+          <w:rStyle w:val="Hyperlink"/>
+          <w:rFonts w:cs="Arial"/>
+          <w:color w:val="auto"/>
+          <w:u w:val="none"/>
+          <w:shd w:val="clear" w:color="auto" w:fill="FFFFFF"/>
+        </w:rPr>
+        <w:t>statistics</w:t>
+      </w:r>
+      <w:r>
+        <w:rPr>
+          <w:rStyle w:val="Hyperlink"/>
+          <w:rFonts w:cs="Arial"/>
+          <w:color w:val="auto"/>
+          <w:u w:val="none"/>
+          <w:shd w:val="clear" w:color="auto" w:fill="FFFFFF"/>
+        </w:rPr>
+        <w:fldChar w:fldCharType="end"/>
+      </w:r>
       <w:r>
         <w:rPr>
           <w:rFonts w:cs="Arial"/>
@@ -7637,15 +7914,9 @@
           <w:bCs/>
           <w:shd w:val="clear" w:color="auto" w:fill="FFFFFF"/>
         </w:rPr>
-        <w:t>exploratory data analysis</w:t>
-      </w:r>
-      <w:r>
-        <w:rPr>
-          <w:rFonts w:cs="Arial"/>
-          <w:shd w:val="clear" w:color="auto" w:fill="FFFFFF"/>
-        </w:rPr>
-        <w:t> (</w:t>
-      </w:r>
+        <w:t>exploratory</w:t>
+      </w:r>
+      <w:proofErr w:type="spellEnd"/>
       <w:r>
         <w:rPr>
           <w:rFonts w:cs="Arial"/>
@@ -7653,35 +7924,70 @@
           <w:bCs/>
           <w:shd w:val="clear" w:color="auto" w:fill="FFFFFF"/>
         </w:rPr>
-        <w:t>EDA</w:t>
+        <w:t xml:space="preserve"> data analysis</w:t>
       </w:r>
       <w:r>
         <w:rPr>
           <w:rFonts w:cs="Arial"/>
           <w:shd w:val="clear" w:color="auto" w:fill="FFFFFF"/>
         </w:rPr>
-        <w:t>) is an approach to </w:t>
-      </w:r>
-      <w:hyperlink r:id="rId14" w:tooltip="Data analysis" w:history="1">
-        <w:r>
-          <w:rPr>
-            <w:rStyle w:val="Hyperlink"/>
-            <w:rFonts w:cs="Arial"/>
-            <w:color w:val="auto"/>
-            <w:u w:val="none"/>
-            <w:shd w:val="clear" w:color="auto" w:fill="FFFFFF"/>
-          </w:rPr>
-          <w:t>analyzing</w:t>
-        </w:r>
-      </w:hyperlink>
+        <w:t> (</w:t>
+      </w:r>
+      <w:r>
+        <w:rPr>
+          <w:rFonts w:cs="Arial"/>
+          <w:b/>
+          <w:bCs/>
+          <w:shd w:val="clear" w:color="auto" w:fill="FFFFFF"/>
+        </w:rPr>
+        <w:t>EDA</w:t>
+      </w:r>
       <w:r>
         <w:rPr>
           <w:rFonts w:cs="Arial"/>
           <w:shd w:val="clear" w:color="auto" w:fill="FFFFFF"/>
         </w:rPr>
+        <w:t>) is an approach to </w:t>
+      </w:r>
+      <w:proofErr w:type="spellStart"/>
+      <w:r>
+        <w:fldChar w:fldCharType="begin"/>
+      </w:r>
+      <w:r>
+        <w:instrText xml:space="preserve"> HYPERLINK "https://en.wikipedia.org/wiki/Data_analysis" \o "Data analysis" </w:instrText>
+      </w:r>
+      <w:r>
+        <w:fldChar w:fldCharType="separate"/>
+      </w:r>
+      <w:r>
+        <w:rPr>
+          <w:rStyle w:val="Hyperlink"/>
+          <w:rFonts w:cs="Arial"/>
+          <w:color w:val="auto"/>
+          <w:u w:val="none"/>
+          <w:shd w:val="clear" w:color="auto" w:fill="FFFFFF"/>
+        </w:rPr>
+        <w:t>analyzing</w:t>
+      </w:r>
+      <w:proofErr w:type="spellEnd"/>
+      <w:r>
+        <w:rPr>
+          <w:rStyle w:val="Hyperlink"/>
+          <w:rFonts w:cs="Arial"/>
+          <w:color w:val="auto"/>
+          <w:u w:val="none"/>
+          <w:shd w:val="clear" w:color="auto" w:fill="FFFFFF"/>
+        </w:rPr>
+        <w:fldChar w:fldCharType="end"/>
+      </w:r>
+      <w:r>
+        <w:rPr>
+          <w:rFonts w:cs="Arial"/>
+          <w:shd w:val="clear" w:color="auto" w:fill="FFFFFF"/>
+        </w:rPr>
         <w:t> </w:t>
       </w:r>
-      <w:hyperlink r:id="rId15" w:tooltip="Data set" w:history="1">
+      <w:hyperlink r:id="rId13" w:tooltip="Data set" w:history="1">
         <w:r>
           <w:rPr>
             <w:rStyle w:val="Hyperlink"/>
@@ -7700,7 +8006,7 @@
         </w:rPr>
         <w:t> to summarize their main characteristics, often with visual methods. A </w:t>
       </w:r>
-      <w:hyperlink r:id="rId16" w:tooltip="Statistical model" w:history="1">
+      <w:hyperlink r:id="rId14" w:tooltip="Statistical model" w:history="1">
         <w:r>
           <w:rPr>
             <w:rStyle w:val="Hyperlink"/>
@@ -7717,9 +8023,25 @@
           <w:rFonts w:cs="Arial"/>
           <w:shd w:val="clear" w:color="auto" w:fill="FFFFFF"/>
         </w:rPr>
-        <w:t> can be used or not, but primarily EDA is for seeing what the data can tell us beyond the formal modeling or hypothesis testing task. Exploratory data analysis was promoted by </w:t>
-      </w:r>
-      <w:hyperlink r:id="rId17" w:tooltip="John Tukey" w:history="1">
+        <w:t xml:space="preserve"> can be used or not, but primarily EDA is for seeing what the data can tell us beyond the formal </w:t>
+      </w:r>
+      <w:proofErr w:type="spellStart"/>
+      <w:r>
+        <w:rPr>
+          <w:rFonts w:cs="Arial"/>
+          <w:shd w:val="clear" w:color="auto" w:fill="FFFFFF"/>
+        </w:rPr>
+        <w:t>modeling</w:t>
+      </w:r>
+      <w:proofErr w:type="spellEnd"/>
+      <w:r>
+        <w:rPr>
+          <w:rFonts w:cs="Arial"/>
+          <w:shd w:val="clear" w:color="auto" w:fill="FFFFFF"/>
+        </w:rPr>
+        <w:t xml:space="preserve"> or hypothesis testing task. Exploratory data analysis was promoted by </w:t>
+      </w:r>
+      <w:hyperlink r:id="rId15" w:tooltip="John Tukey" w:history="1">
         <w:r>
           <w:rPr>
             <w:rStyle w:val="Hyperlink"/>
@@ -7761,7 +8083,7 @@
           <w:lang w:val="en-GB"/>
         </w:rPr>
       </w:pPr>
-      <w:hyperlink r:id="rId18" w:history="1">
+      <w:hyperlink r:id="rId16" w:history="1">
         <w:r>
           <w:rPr>
             <w:rStyle w:val="Hyperlink"/>
@@ -7821,6 +8143,7 @@
         </w:rPr>
         <w:t>, we can immediately verify the presence of multicollinearity between some of our variables. For instance, the </w:t>
       </w:r>
+      <w:proofErr w:type="spellStart"/>
       <w:r>
         <w:rPr>
           <w:rStyle w:val="Strong"/>
@@ -7829,6 +8152,7 @@
         </w:rPr>
         <w:t>radius_mean</w:t>
       </w:r>
+      <w:proofErr w:type="spellEnd"/>
       <w:r>
         <w:rPr>
           <w:rFonts w:cs="Arial"/>
@@ -7836,6 +8160,7 @@
         </w:rPr>
         <w:t> column has a correlation of 1 and 0.99 with </w:t>
       </w:r>
+      <w:proofErr w:type="spellStart"/>
       <w:r>
         <w:rPr>
           <w:rStyle w:val="Strong"/>
@@ -7844,6 +8169,7 @@
         </w:rPr>
         <w:t>perimeter_mean</w:t>
       </w:r>
+      <w:proofErr w:type="spellEnd"/>
       <w:r>
         <w:rPr>
           <w:rFonts w:cs="Arial"/>
@@ -7851,6 +8177,7 @@
         </w:rPr>
         <w:t> and </w:t>
       </w:r>
+      <w:proofErr w:type="spellStart"/>
       <w:r>
         <w:rPr>
           <w:rStyle w:val="Strong"/>
@@ -7859,6 +8186,7 @@
         </w:rPr>
         <w:t>area_mean</w:t>
       </w:r>
+      <w:proofErr w:type="spellEnd"/>
       <w:r>
         <w:rPr>
           <w:rFonts w:cs="Arial"/>
@@ -7905,7 +8233,7 @@
                     </pic:cNvPicPr>
                   </pic:nvPicPr>
                   <pic:blipFill>
-                    <a:blip r:embed="rId19">
+                    <a:blip r:embed="rId17">
                       <a:extLst>
                         <a:ext uri="{28A0092B-C50C-407E-A947-70E740481C1C}">
                           <a14:useLocalDpi xmlns:a14="http://schemas.microsoft.com/office/drawing/2010/main" val="0"/>
@@ -7979,7 +8307,39 @@
           <w:rFonts w:cs="Arial"/>
           <w:shd w:val="clear" w:color="auto" w:fill="FFFFFF"/>
         </w:rPr>
-        <w:t>Out of the 569 observations, 357 (or 62.7%) have been labeled Benign, while the rest 212 (or 37.3%) have been labeled Malignant.</w:t>
+        <w:t xml:space="preserve">Out of the 569 observations, 357 (or 62.7%) have been </w:t>
+      </w:r>
+      <w:proofErr w:type="spellStart"/>
+      <w:r>
+        <w:rPr>
+          <w:rFonts w:cs="Arial"/>
+          <w:shd w:val="clear" w:color="auto" w:fill="FFFFFF"/>
+        </w:rPr>
+        <w:t>labeled</w:t>
+      </w:r>
+      <w:proofErr w:type="spellEnd"/>
+      <w:r>
+        <w:rPr>
+          <w:rFonts w:cs="Arial"/>
+          <w:shd w:val="clear" w:color="auto" w:fill="FFFFFF"/>
+        </w:rPr>
+        <w:t xml:space="preserve"> Benign, while the rest 212 (or 37.3%) have been </w:t>
+      </w:r>
+      <w:proofErr w:type="spellStart"/>
+      <w:r>
+        <w:rPr>
+          <w:rFonts w:cs="Arial"/>
+          <w:shd w:val="clear" w:color="auto" w:fill="FFFFFF"/>
+        </w:rPr>
+        <w:t>labeled</w:t>
+      </w:r>
+      <w:proofErr w:type="spellEnd"/>
+      <w:r>
+        <w:rPr>
+          <w:rFonts w:cs="Arial"/>
+          <w:shd w:val="clear" w:color="auto" w:fill="FFFFFF"/>
+        </w:rPr>
+        <w:t xml:space="preserve"> Malignant.</w:t>
       </w:r>
     </w:p>
     <w:p>
@@ -8014,7 +8374,7 @@
                     </pic:cNvPicPr>
                   </pic:nvPicPr>
                   <pic:blipFill>
-                    <a:blip r:embed="rId20">
+                    <a:blip r:embed="rId18">
                       <a:extLst>
                         <a:ext uri="{28A0092B-C50C-407E-A947-70E740481C1C}">
                           <a14:useLocalDpi xmlns:a14="http://schemas.microsoft.com/office/drawing/2010/main" val="0"/>
@@ -8073,6 +8433,7 @@
           <w:lang w:val="en-GB"/>
         </w:rPr>
       </w:pPr>
+      <w:proofErr w:type="spellStart"/>
       <w:r>
         <w:rPr>
           <w:b/>
@@ -8091,6 +8452,7 @@
         </w:rPr>
         <w:t>plots</w:t>
       </w:r>
+      <w:proofErr w:type="spellEnd"/>
       <w:r>
         <w:rPr>
           <w:b/>
@@ -8199,7 +8561,7 @@
                     </pic:cNvPicPr>
                   </pic:nvPicPr>
                   <pic:blipFill>
-                    <a:blip r:embed="rId21">
+                    <a:blip r:embed="rId19">
                       <a:extLst>
                         <a:ext uri="{28A0092B-C50C-407E-A947-70E740481C1C}">
                           <a14:useLocalDpi xmlns:a14="http://schemas.microsoft.com/office/drawing/2010/main" val="0"/>
@@ -8294,7 +8656,7 @@
                     </pic:cNvPicPr>
                   </pic:nvPicPr>
                   <pic:blipFill>
-                    <a:blip r:embed="rId22">
+                    <a:blip r:embed="rId20">
                       <a:extLst>
                         <a:ext uri="{28A0092B-C50C-407E-A947-70E740481C1C}">
                           <a14:useLocalDpi xmlns:a14="http://schemas.microsoft.com/office/drawing/2010/main" val="0"/>
@@ -8381,7 +8743,7 @@
                     </pic:cNvPicPr>
                   </pic:nvPicPr>
                   <pic:blipFill>
-                    <a:blip r:embed="rId23">
+                    <a:blip r:embed="rId21">
                       <a:extLst>
                         <a:ext uri="{28A0092B-C50C-407E-A947-70E740481C1C}">
                           <a14:useLocalDpi xmlns:a14="http://schemas.microsoft.com/office/drawing/2010/main" val="0"/>
@@ -8457,7 +8819,25 @@
           <w:color w:val="212121"/>
           <w:lang w:val="en-GB" w:eastAsia="en-GB"/>
         </w:rPr>
-        <w:t xml:space="preserve">Just like boxplot by itself illustrates the interquartile spread of the distribution; its length determined by the 25%(Q1) and 75%(Q3) percentiles. The vertical line inside the box marks the median ( 50% ) of the distribution. </w:t>
+        <w:t xml:space="preserve">Just like boxplot by itself illustrates the interquartile spread of the distribution; its length determined by the 25%(Q1) and 75%(Q3) percentiles. The vertical line inside the box marks the median </w:t>
+      </w:r>
+      <w:proofErr w:type="gramStart"/>
+      <w:r>
+        <w:rPr>
+          <w:rFonts w:eastAsia="Times New Roman" w:cs="Arial"/>
+          <w:color w:val="212121"/>
+          <w:lang w:val="en-GB" w:eastAsia="en-GB"/>
+        </w:rPr>
+        <w:t>( 50</w:t>
+      </w:r>
+      <w:proofErr w:type="gramEnd"/>
+      <w:r>
+        <w:rPr>
+          <w:rFonts w:eastAsia="Times New Roman" w:cs="Arial"/>
+          <w:color w:val="212121"/>
+          <w:lang w:val="en-GB" w:eastAsia="en-GB"/>
+        </w:rPr>
+        <w:t xml:space="preserve">% ) of the distribution. </w:t>
       </w:r>
       <w:r>
         <w:rPr>
@@ -8466,7 +8846,27 @@
           <w:bCs/>
           <w:color w:val="212121"/>
         </w:rPr>
-        <w:t>A violin plot is a method of plotting numeric data. It is similar to box plot with a rotated kernel density plot on each side</w:t>
+        <w:t xml:space="preserve">A violin plot is a method of plotting numeric data. It is </w:t>
+      </w:r>
+      <w:proofErr w:type="gramStart"/>
+      <w:r>
+        <w:rPr>
+          <w:rFonts w:cs="Arial"/>
+          <w:b/>
+          <w:bCs/>
+          <w:color w:val="212121"/>
+        </w:rPr>
+        <w:t>similar to</w:t>
+      </w:r>
+      <w:proofErr w:type="gramEnd"/>
+      <w:r>
+        <w:rPr>
+          <w:rFonts w:cs="Arial"/>
+          <w:b/>
+          <w:bCs/>
+          <w:color w:val="212121"/>
+        </w:rPr>
+        <w:t xml:space="preserve"> box plot with a rotated kernel density plot on each side</w:t>
       </w:r>
     </w:p>
     <w:p>
@@ -8504,13 +8904,23 @@
         </w:rPr>
         <w:t>⋅</w:t>
       </w:r>
+      <w:proofErr w:type="gramStart"/>
       <w:r>
         <w:rPr>
           <w:rFonts w:eastAsia="Times New Roman" w:cs="Arial"/>
           <w:color w:val="212121"/>
           <w:lang w:val="en-GB" w:eastAsia="en-GB"/>
         </w:rPr>
-        <w:t>IQR,Q3+1.5</w:t>
+        <w:t>IQR,Q</w:t>
+      </w:r>
+      <w:proofErr w:type="gramEnd"/>
+      <w:r>
+        <w:rPr>
+          <w:rFonts w:eastAsia="Times New Roman" w:cs="Arial"/>
+          <w:color w:val="212121"/>
+          <w:lang w:val="en-GB" w:eastAsia="en-GB"/>
+        </w:rPr>
+        <w:t>3+1.5</w:t>
       </w:r>
       <w:r>
         <w:rPr>
@@ -8575,7 +8985,7 @@
                     </pic:cNvPicPr>
                   </pic:nvPicPr>
                   <pic:blipFill>
-                    <a:blip r:embed="rId24">
+                    <a:blip r:embed="rId22">
                       <a:extLst>
                         <a:ext uri="{28A0092B-C50C-407E-A947-70E740481C1C}">
                           <a14:useLocalDpi xmlns:a14="http://schemas.microsoft.com/office/drawing/2010/main" val="0"/>
@@ -8631,8 +9041,19 @@
           <w:color w:val="000000" w:themeColor="text1"/>
           <w:lang w:val="en-GB"/>
         </w:rPr>
-        <w:t>EDA using sweetviz</w:t>
-      </w:r>
+        <w:t xml:space="preserve">EDA using </w:t>
+      </w:r>
+      <w:proofErr w:type="spellStart"/>
+      <w:r>
+        <w:rPr>
+          <w:b/>
+          <w:bCs/>
+          <w:color w:val="000000" w:themeColor="text1"/>
+          <w:lang w:val="en-GB"/>
+        </w:rPr>
+        <w:t>sweetviz</w:t>
+      </w:r>
+      <w:proofErr w:type="spellEnd"/>
       <w:r>
         <w:rPr>
           <w:color w:val="000000" w:themeColor="text1"/>
@@ -8640,12 +9061,39 @@
         </w:rPr>
         <w:t xml:space="preserve">: </w:t>
       </w:r>
-      <w:r>
-        <w:rPr>
-          <w:color w:val="000000" w:themeColor="text1"/>
-          <w:lang w:val="en-GB"/>
-        </w:rPr>
-        <w:t>Sweetviz is a automatic EDA library which provides information about each columns with graphs in just few seconds by creating html file in local working directory.</w:t>
+      <w:proofErr w:type="spellStart"/>
+      <w:r>
+        <w:rPr>
+          <w:color w:val="000000" w:themeColor="text1"/>
+          <w:lang w:val="en-GB"/>
+        </w:rPr>
+        <w:t>Sweetviz</w:t>
+      </w:r>
+      <w:proofErr w:type="spellEnd"/>
+      <w:r>
+        <w:rPr>
+          <w:color w:val="000000" w:themeColor="text1"/>
+          <w:lang w:val="en-GB"/>
+        </w:rPr>
+        <w:t xml:space="preserve"> is </w:t>
+      </w:r>
+      <w:proofErr w:type="spellStart"/>
+      <w:proofErr w:type="gramStart"/>
+      <w:r>
+        <w:rPr>
+          <w:color w:val="000000" w:themeColor="text1"/>
+          <w:lang w:val="en-GB"/>
+        </w:rPr>
+        <w:t>a</w:t>
+      </w:r>
+      <w:proofErr w:type="spellEnd"/>
+      <w:proofErr w:type="gramEnd"/>
+      <w:r>
+        <w:rPr>
+          <w:color w:val="000000" w:themeColor="text1"/>
+          <w:lang w:val="en-GB"/>
+        </w:rPr>
+        <w:t xml:space="preserve"> automatic EDA library which provides information about each columns with graphs in just few seconds by creating html file in local working directory.</w:t>
       </w:r>
     </w:p>
     <w:p>
@@ -8678,7 +9126,7 @@
                     </pic:cNvPicPr>
                   </pic:nvPicPr>
                   <pic:blipFill>
-                    <a:blip r:embed="rId25">
+                    <a:blip r:embed="rId23">
                       <a:extLst>
                         <a:ext uri="{28A0092B-C50C-407E-A947-70E740481C1C}">
                           <a14:useLocalDpi xmlns:a14="http://schemas.microsoft.com/office/drawing/2010/main" val="0"/>
@@ -8728,7 +9176,7 @@
           <w:highlight w:val="darkGreen"/>
         </w:rPr>
       </w:pPr>
-      <w:bookmarkStart w:id="13" w:name="_Toc47882169"/>
+      <w:bookmarkStart w:id="14" w:name="_Toc47882169"/>
       <w:r>
         <w:rPr>
           <w:highlight w:val="darkGreen"/>
@@ -8736,7 +9184,7 @@
         <w:lastRenderedPageBreak/>
         <w:t>Technical solution design</w:t>
       </w:r>
-      <w:bookmarkEnd w:id="13"/>
+      <w:bookmarkEnd w:id="14"/>
     </w:p>
     <w:p>
       <w:pPr>
@@ -8771,7 +9219,7 @@
                     <pic:cNvPicPr/>
                   </pic:nvPicPr>
                   <pic:blipFill>
-                    <a:blip r:embed="rId26"/>
+                    <a:blip r:embed="rId24"/>
                     <a:stretch>
                       <a:fillRect/>
                     </a:stretch>
@@ -8803,15 +9251,23 @@
       <w:pPr>
         <w:pStyle w:val="Heading1"/>
       </w:pPr>
-      <w:bookmarkStart w:id="14" w:name="_Toc47882170"/>
+      <w:bookmarkStart w:id="15" w:name="_Toc47882170"/>
       <w:r>
         <w:lastRenderedPageBreak/>
-        <w:t>Data Transformers</w:t>
-      </w:r>
-      <w:r>
-        <w:t>( Pre-processing steps)</w:t>
-      </w:r>
-      <w:bookmarkEnd w:id="14"/>
+        <w:t xml:space="preserve">Data </w:t>
+      </w:r>
+      <w:proofErr w:type="gramStart"/>
+      <w:r>
+        <w:t>Transformers</w:t>
+      </w:r>
+      <w:r>
+        <w:t>( Pre</w:t>
+      </w:r>
+      <w:proofErr w:type="gramEnd"/>
+      <w:r>
+        <w:t>-processing steps)</w:t>
+      </w:r>
+      <w:bookmarkEnd w:id="15"/>
     </w:p>
     <w:p>
       <w:pPr>
@@ -8877,11 +9333,11 @@
           <w:numId w:val="1"/>
         </w:numPr>
       </w:pPr>
-      <w:bookmarkStart w:id="15" w:name="_Toc47882171"/>
+      <w:bookmarkStart w:id="16" w:name="_Toc47882171"/>
       <w:r>
         <w:t>Technical solution design</w:t>
       </w:r>
-      <w:bookmarkEnd w:id="15"/>
+      <w:bookmarkEnd w:id="16"/>
     </w:p>
     <w:p>
       <w:pPr>
@@ -8911,7 +9367,7 @@
                     <pic:cNvPicPr/>
                   </pic:nvPicPr>
                   <pic:blipFill>
-                    <a:blip r:embed="rId27"/>
+                    <a:blip r:embed="rId25"/>
                     <a:stretch>
                       <a:fillRect/>
                     </a:stretch>
@@ -8940,11 +9396,11 @@
           <w:numId w:val="1"/>
         </w:numPr>
       </w:pPr>
-      <w:bookmarkStart w:id="16" w:name="_Toc47882172"/>
+      <w:bookmarkStart w:id="17" w:name="_Toc47882172"/>
       <w:r>
         <w:t>Method Definitions</w:t>
       </w:r>
-      <w:bookmarkEnd w:id="16"/>
+      <w:bookmarkEnd w:id="17"/>
     </w:p>
     <w:tbl>
       <w:tblPr>
@@ -9008,6 +9464,7 @@
                 <w:color w:val="000000" w:themeColor="text1"/>
               </w:rPr>
             </w:pPr>
+            <w:proofErr w:type="spellStart"/>
             <w:r>
               <w:rPr>
                 <w:b/>
@@ -9016,6 +9473,7 @@
               </w:rPr>
               <w:t>DataPreprocessor</w:t>
             </w:r>
+            <w:proofErr w:type="spellEnd"/>
           </w:p>
         </w:tc>
         <w:tc>
@@ -9067,6 +9525,7 @@
                 <w:color w:val="000000" w:themeColor="text1"/>
               </w:rPr>
             </w:pPr>
+            <w:proofErr w:type="spellStart"/>
             <w:r>
               <w:rPr>
                 <w:color w:val="000000" w:themeColor="text1"/>
@@ -9079,6 +9538,7 @@
               </w:rPr>
               <w:t>mpute_missing_values</w:t>
             </w:r>
+            <w:proofErr w:type="spellEnd"/>
           </w:p>
         </w:tc>
         <w:tc>
@@ -9180,8 +9640,16 @@
               <w:rPr>
                 <w:color w:val="000000" w:themeColor="text1"/>
               </w:rPr>
-              <w:t>Input parameter  names</w:t>
-            </w:r>
+              <w:t xml:space="preserve">Input </w:t>
+            </w:r>
+            <w:proofErr w:type="gramStart"/>
+            <w:r>
+              <w:rPr>
+                <w:color w:val="000000" w:themeColor="text1"/>
+              </w:rPr>
+              <w:t>parameter  names</w:t>
+            </w:r>
+            <w:proofErr w:type="gramEnd"/>
           </w:p>
         </w:tc>
         <w:tc>
@@ -9195,11 +9663,55 @@
                 <w:color w:val="000000" w:themeColor="text1"/>
               </w:rPr>
             </w:pPr>
-            <w:r>
-              <w:rPr>
-                <w:color w:val="000000" w:themeColor="text1"/>
-              </w:rPr>
-              <w:t>self,file_name, header,names, use_cols, separator</w:t>
+            <w:proofErr w:type="spellStart"/>
+            <w:proofErr w:type="gramStart"/>
+            <w:r>
+              <w:rPr>
+                <w:color w:val="000000" w:themeColor="text1"/>
+              </w:rPr>
+              <w:t>self,file</w:t>
+            </w:r>
+            <w:proofErr w:type="gramEnd"/>
+            <w:r>
+              <w:rPr>
+                <w:color w:val="000000" w:themeColor="text1"/>
+              </w:rPr>
+              <w:t>_name</w:t>
+            </w:r>
+            <w:proofErr w:type="spellEnd"/>
+            <w:r>
+              <w:rPr>
+                <w:color w:val="000000" w:themeColor="text1"/>
+              </w:rPr>
+              <w:t xml:space="preserve">, </w:t>
+            </w:r>
+            <w:proofErr w:type="spellStart"/>
+            <w:r>
+              <w:rPr>
+                <w:color w:val="000000" w:themeColor="text1"/>
+              </w:rPr>
+              <w:t>header,names</w:t>
+            </w:r>
+            <w:proofErr w:type="spellEnd"/>
+            <w:r>
+              <w:rPr>
+                <w:color w:val="000000" w:themeColor="text1"/>
+              </w:rPr>
+              <w:t xml:space="preserve">, </w:t>
+            </w:r>
+            <w:proofErr w:type="spellStart"/>
+            <w:r>
+              <w:rPr>
+                <w:color w:val="000000" w:themeColor="text1"/>
+              </w:rPr>
+              <w:t>use_cols</w:t>
+            </w:r>
+            <w:proofErr w:type="spellEnd"/>
+            <w:r>
+              <w:rPr>
+                <w:color w:val="000000" w:themeColor="text1"/>
+              </w:rPr>
+              <w:t>, separator</w:t>
             </w:r>
           </w:p>
         </w:tc>
@@ -9250,11 +9762,19 @@
                 <w:color w:val="000000" w:themeColor="text1"/>
               </w:rPr>
             </w:pPr>
-            <w:r>
-              <w:rPr>
-                <w:color w:val="000000" w:themeColor="text1"/>
-              </w:rPr>
-              <w:t>file_name: name of the file to be read</w:t>
+            <w:proofErr w:type="spellStart"/>
+            <w:r>
+              <w:rPr>
+                <w:color w:val="000000" w:themeColor="text1"/>
+              </w:rPr>
+              <w:t>file_name</w:t>
+            </w:r>
+            <w:proofErr w:type="spellEnd"/>
+            <w:r>
+              <w:rPr>
+                <w:color w:val="000000" w:themeColor="text1"/>
+              </w:rPr>
+              <w:t>: name of the file to be read</w:t>
             </w:r>
           </w:p>
           <w:p>
@@ -9283,13 +9803,23 @@
                 <w:lang w:eastAsia="en-GB" w:bidi="ar-SA"/>
               </w:rPr>
             </w:pPr>
+            <w:proofErr w:type="gramStart"/>
             <w:r>
               <w:rPr>
                 <w:rFonts w:ascii="Arial" w:hAnsi="Arial" w:cs="Times New Roman"/>
                 <w:color w:val="000000" w:themeColor="text1"/>
                 <w:lang w:eastAsia="en-GB" w:bidi="ar-SA"/>
               </w:rPr>
-              <w:t>names : array-like, optional</w:t>
+              <w:t>names :</w:t>
+            </w:r>
+            <w:proofErr w:type="gramEnd"/>
+            <w:r>
+              <w:rPr>
+                <w:rFonts w:ascii="Arial" w:hAnsi="Arial" w:cs="Times New Roman"/>
+                <w:color w:val="000000" w:themeColor="text1"/>
+                <w:lang w:eastAsia="en-GB" w:bidi="ar-SA"/>
+              </w:rPr>
+              <w:t xml:space="preserve"> array-like, optional</w:t>
             </w:r>
           </w:p>
           <w:p>
@@ -9346,13 +9876,23 @@
                 <w:lang w:eastAsia="en-GB" w:bidi="ar-SA"/>
               </w:rPr>
             </w:pPr>
+            <w:proofErr w:type="spellStart"/>
             <w:r>
               <w:rPr>
                 <w:rFonts w:ascii="Arial" w:hAnsi="Arial" w:cs="Times New Roman"/>
                 <w:color w:val="000000" w:themeColor="text1"/>
                 <w:lang w:eastAsia="en-GB" w:bidi="ar-SA"/>
               </w:rPr>
-              <w:t>Use_cols:  To load a subset of columns</w:t>
+              <w:t>Use_cols</w:t>
+            </w:r>
+            <w:proofErr w:type="spellEnd"/>
+            <w:r>
+              <w:rPr>
+                <w:rFonts w:ascii="Arial" w:hAnsi="Arial" w:cs="Times New Roman"/>
+                <w:color w:val="000000" w:themeColor="text1"/>
+                <w:lang w:eastAsia="en-GB" w:bidi="ar-SA"/>
+              </w:rPr>
+              <w:t>:  To load a subset of columns</w:t>
             </w:r>
           </w:p>
           <w:p>
@@ -9426,8 +9966,16 @@
               <w:rPr>
                 <w:color w:val="000000" w:themeColor="text1"/>
               </w:rPr>
-              <w:t>A pandas Dataframe</w:t>
-            </w:r>
+              <w:t xml:space="preserve">A pandas </w:t>
+            </w:r>
+            <w:proofErr w:type="spellStart"/>
+            <w:r>
+              <w:rPr>
+                <w:color w:val="000000" w:themeColor="text1"/>
+              </w:rPr>
+              <w:t>Dataframe</w:t>
+            </w:r>
+            <w:proofErr w:type="spellEnd"/>
           </w:p>
         </w:tc>
       </w:tr>
@@ -9515,11 +10063,11 @@
           <w:numId w:val="1"/>
         </w:numPr>
       </w:pPr>
-      <w:bookmarkStart w:id="17" w:name="_Toc47882173"/>
+      <w:bookmarkStart w:id="18" w:name="_Toc47882173"/>
       <w:r>
         <w:t>Exceptions Scenarios Module Wise</w:t>
       </w:r>
-      <w:bookmarkEnd w:id="17"/>
+      <w:bookmarkEnd w:id="18"/>
     </w:p>
     <w:p>
       <w:pPr>
@@ -9690,7 +10238,7 @@
           <w:highlight w:val="darkGreen"/>
         </w:rPr>
       </w:pPr>
-      <w:bookmarkStart w:id="18" w:name="_Toc47882174"/>
+      <w:bookmarkStart w:id="19" w:name="_Toc47882174"/>
       <w:r>
         <w:rPr>
           <w:highlight w:val="darkGreen"/>
@@ -9698,7 +10246,7 @@
         <w:lastRenderedPageBreak/>
         <w:t>ML Model Selection</w:t>
       </w:r>
-      <w:bookmarkEnd w:id="18"/>
+      <w:bookmarkEnd w:id="19"/>
     </w:p>
     <w:p>
       <w:pPr>
@@ -9841,7 +10389,23 @@
           <w:color w:val="000000" w:themeColor="text1"/>
           <w:lang w:val="en-GB"/>
         </w:rPr>
-        <w:t xml:space="preserve"> and kept inside “model/final_model” folder</w:t>
+        <w:t xml:space="preserve"> and kept inside “model/</w:t>
+      </w:r>
+      <w:proofErr w:type="spellStart"/>
+      <w:r>
+        <w:rPr>
+          <w:color w:val="000000" w:themeColor="text1"/>
+          <w:lang w:val="en-GB"/>
+        </w:rPr>
+        <w:t>final_model</w:t>
+      </w:r>
+      <w:proofErr w:type="spellEnd"/>
+      <w:r>
+        <w:rPr>
+          <w:color w:val="000000" w:themeColor="text1"/>
+          <w:lang w:val="en-GB"/>
+        </w:rPr>
+        <w:t>” folder</w:t>
       </w:r>
       <w:r>
         <w:rPr>
@@ -9862,14 +10426,14 @@
           <w:highlight w:val="darkGreen"/>
         </w:rPr>
       </w:pPr>
-      <w:bookmarkStart w:id="19" w:name="_Toc47882175"/>
+      <w:bookmarkStart w:id="20" w:name="_Toc47882175"/>
       <w:r>
         <w:rPr>
           <w:highlight w:val="darkGreen"/>
         </w:rPr>
         <w:t>Technical solution design</w:t>
       </w:r>
-      <w:bookmarkEnd w:id="19"/>
+      <w:bookmarkEnd w:id="20"/>
     </w:p>
     <w:p>
       <w:pPr>
@@ -9900,7 +10464,7 @@
                     </pic:cNvPicPr>
                   </pic:nvPicPr>
                   <pic:blipFill>
-                    <a:blip r:embed="rId28">
+                    <a:blip r:embed="rId26">
                       <a:extLst>
                         <a:ext uri="{28A0092B-C50C-407E-A947-70E740481C1C}">
                           <a14:useLocalDpi xmlns:a14="http://schemas.microsoft.com/office/drawing/2010/main" val="0"/>
@@ -9944,7 +10508,7 @@
           <w:highlight w:val="darkGreen"/>
         </w:rPr>
       </w:pPr>
-      <w:bookmarkStart w:id="20" w:name="_Toc47882176"/>
+      <w:bookmarkStart w:id="21" w:name="_Toc47882176"/>
       <w:r>
         <w:rPr>
           <w:color w:val="000000" w:themeColor="text1"/>
@@ -9952,7 +10516,7 @@
         </w:rPr>
         <w:t>Exceptions Scenarios Module Wise</w:t>
       </w:r>
-      <w:bookmarkEnd w:id="20"/>
+      <w:bookmarkEnd w:id="21"/>
     </w:p>
     <w:tbl>
       <w:tblPr>
@@ -10155,7 +10719,7 @@
                     </pic:cNvPicPr>
                   </pic:nvPicPr>
                   <pic:blipFill>
-                    <a:blip r:embed="rId29">
+                    <a:blip r:embed="rId27">
                       <a:extLst>
                         <a:ext uri="{28A0092B-C50C-407E-A947-70E740481C1C}">
                           <a14:useLocalDpi xmlns:a14="http://schemas.microsoft.com/office/drawing/2010/main" val="0"/>
@@ -10216,7 +10780,7 @@
                     </pic:cNvPicPr>
                   </pic:nvPicPr>
                   <pic:blipFill>
-                    <a:blip r:embed="rId30">
+                    <a:blip r:embed="rId28">
                       <a:extLst>
                         <a:ext uri="{28A0092B-C50C-407E-A947-70E740481C1C}">
                           <a14:useLocalDpi xmlns:a14="http://schemas.microsoft.com/office/drawing/2010/main" val="0"/>
@@ -10252,12 +10816,12 @@
       <w:pPr>
         <w:pStyle w:val="Heading1"/>
       </w:pPr>
-      <w:bookmarkStart w:id="21" w:name="_Toc47882177"/>
+      <w:bookmarkStart w:id="22" w:name="_Toc47882177"/>
       <w:r>
         <w:lastRenderedPageBreak/>
         <w:t>Model Tuning and Optimization</w:t>
       </w:r>
-      <w:bookmarkEnd w:id="21"/>
+      <w:bookmarkEnd w:id="22"/>
     </w:p>
     <w:p>
       <w:pPr>
@@ -10459,7 +11023,7 @@
                     <pic:cNvPicPr/>
                   </pic:nvPicPr>
                   <pic:blipFill>
-                    <a:blip r:embed="rId31"/>
+                    <a:blip r:embed="rId29"/>
                     <a:stretch>
                       <a:fillRect/>
                     </a:stretch>
@@ -10494,7 +11058,7 @@
           <w:highlight w:val="darkGreen"/>
         </w:rPr>
       </w:pPr>
-      <w:bookmarkStart w:id="22" w:name="_Toc47882178"/>
+      <w:bookmarkStart w:id="23" w:name="_Toc47882178"/>
       <w:r>
         <w:rPr>
           <w:highlight w:val="darkGreen"/>
@@ -10508,7 +11072,7 @@
         </w:rPr>
         <w:t>els</w:t>
       </w:r>
-      <w:bookmarkEnd w:id="22"/>
+      <w:bookmarkEnd w:id="23"/>
     </w:p>
     <w:p>
       <w:pPr>
@@ -10568,8 +11132,17 @@
           <w:color w:val="000000" w:themeColor="text1"/>
           <w:lang w:val="en-GB"/>
         </w:rPr>
-        <w:t>train data to fit into the 4 different models(</w:t>
-      </w:r>
+        <w:t xml:space="preserve">train data to fit into the 4 different </w:t>
+      </w:r>
+      <w:proofErr w:type="gramStart"/>
+      <w:r>
+        <w:rPr>
+          <w:color w:val="000000" w:themeColor="text1"/>
+          <w:lang w:val="en-GB"/>
+        </w:rPr>
+        <w:t>models(</w:t>
+      </w:r>
+      <w:proofErr w:type="gramEnd"/>
       <w:r>
         <w:rPr>
           <w:b/>
@@ -10657,7 +11230,23 @@
           <w:color w:val="000000" w:themeColor="text1"/>
           <w:lang w:val="en-GB"/>
         </w:rPr>
-        <w:t xml:space="preserve">check the models performance </w:t>
+        <w:t xml:space="preserve">check the </w:t>
+      </w:r>
+      <w:proofErr w:type="gramStart"/>
+      <w:r>
+        <w:rPr>
+          <w:color w:val="000000" w:themeColor="text1"/>
+          <w:lang w:val="en-GB"/>
+        </w:rPr>
+        <w:t>models</w:t>
+      </w:r>
+      <w:proofErr w:type="gramEnd"/>
+      <w:r>
+        <w:rPr>
+          <w:color w:val="000000" w:themeColor="text1"/>
+          <w:lang w:val="en-GB"/>
+        </w:rPr>
+        <w:t xml:space="preserve"> performance </w:t>
       </w:r>
     </w:p>
     <w:p>
@@ -10691,8 +11280,17 @@
           <w:color w:val="000000" w:themeColor="text1"/>
           <w:lang w:val="en-GB"/>
         </w:rPr>
-        <w:t>models/final_model</w:t>
-      </w:r>
+        <w:t>models/</w:t>
+      </w:r>
+      <w:proofErr w:type="spellStart"/>
+      <w:r>
+        <w:rPr>
+          <w:color w:val="000000" w:themeColor="text1"/>
+          <w:lang w:val="en-GB"/>
+        </w:rPr>
+        <w:t>final_model</w:t>
+      </w:r>
+      <w:proofErr w:type="spellEnd"/>
       <w:r>
         <w:rPr>
           <w:color w:val="000000" w:themeColor="text1"/>
@@ -10897,7 +11495,7 @@
                     </pic:cNvPicPr>
                   </pic:nvPicPr>
                   <pic:blipFill>
-                    <a:blip r:embed="rId32">
+                    <a:blip r:embed="rId30">
                       <a:extLst>
                         <a:ext uri="{28A0092B-C50C-407E-A947-70E740481C1C}">
                           <a14:useLocalDpi xmlns:a14="http://schemas.microsoft.com/office/drawing/2010/main" val="0"/>
@@ -10933,7 +11531,7 @@
       <w:pPr>
         <w:pStyle w:val="Heading2"/>
       </w:pPr>
-      <w:bookmarkStart w:id="23" w:name="_Toc47882179"/>
+      <w:bookmarkStart w:id="24" w:name="_Toc47882179"/>
       <w:r>
         <w:rPr>
           <w:highlight w:val="darkGreen"/>
@@ -10941,7 +11539,7 @@
         <w:lastRenderedPageBreak/>
         <w:t>Exceptions Scenarios Module Wise</w:t>
       </w:r>
-      <w:bookmarkEnd w:id="23"/>
+      <w:bookmarkEnd w:id="24"/>
     </w:p>
     <w:tbl>
       <w:tblPr>
@@ -11062,7 +11660,29 @@
               <w:rPr>
                 <w:color w:val="000000" w:themeColor="text1"/>
               </w:rPr>
-              <w:t>Number of columns in train data and schema_training.json does not match</w:t>
+              <w:t xml:space="preserve">Number of columns in train data and </w:t>
+            </w:r>
+            <w:proofErr w:type="spellStart"/>
+            <w:r>
+              <w:rPr>
+                <w:color w:val="000000" w:themeColor="text1"/>
+              </w:rPr>
+              <w:t>schema_</w:t>
+            </w:r>
+            <w:proofErr w:type="gramStart"/>
+            <w:r>
+              <w:rPr>
+                <w:color w:val="000000" w:themeColor="text1"/>
+              </w:rPr>
+              <w:t>training.json</w:t>
+            </w:r>
+            <w:proofErr w:type="spellEnd"/>
+            <w:proofErr w:type="gramEnd"/>
+            <w:r>
+              <w:rPr>
+                <w:color w:val="000000" w:themeColor="text1"/>
+              </w:rPr>
+              <w:t xml:space="preserve"> does not match</w:t>
             </w:r>
           </w:p>
         </w:tc>
@@ -11138,12 +11758,22 @@
               </w:rPr>
               <w:t xml:space="preserve">Column names in train data and </w:t>
             </w:r>
-            <w:r>
-              <w:rPr>
-                <w:color w:val="000000" w:themeColor="text1"/>
-              </w:rPr>
-              <w:t>schema_training.json</w:t>
-            </w:r>
+            <w:proofErr w:type="spellStart"/>
+            <w:r>
+              <w:rPr>
+                <w:color w:val="000000" w:themeColor="text1"/>
+              </w:rPr>
+              <w:t>schema_</w:t>
+            </w:r>
+            <w:proofErr w:type="gramStart"/>
+            <w:r>
+              <w:rPr>
+                <w:color w:val="000000" w:themeColor="text1"/>
+              </w:rPr>
+              <w:t>training.json</w:t>
+            </w:r>
+            <w:proofErr w:type="spellEnd"/>
+            <w:proofErr w:type="gramEnd"/>
             <w:r>
               <w:rPr>
                 <w:color w:val="000000" w:themeColor="text1"/>
@@ -11218,12 +11848,22 @@
               </w:rPr>
               <w:t xml:space="preserve">Column types in train data and </w:t>
             </w:r>
-            <w:r>
-              <w:rPr>
-                <w:color w:val="000000" w:themeColor="text1"/>
-              </w:rPr>
-              <w:t>schema_training.json</w:t>
-            </w:r>
+            <w:proofErr w:type="spellStart"/>
+            <w:r>
+              <w:rPr>
+                <w:color w:val="000000" w:themeColor="text1"/>
+              </w:rPr>
+              <w:t>schema_</w:t>
+            </w:r>
+            <w:proofErr w:type="gramStart"/>
+            <w:r>
+              <w:rPr>
+                <w:color w:val="000000" w:themeColor="text1"/>
+              </w:rPr>
+              <w:t>training.json</w:t>
+            </w:r>
+            <w:proofErr w:type="spellEnd"/>
+            <w:proofErr w:type="gramEnd"/>
             <w:r>
               <w:rPr>
                 <w:color w:val="000000" w:themeColor="text1"/>
@@ -11281,7 +11921,7 @@
           <w:highlight w:val="darkGreen"/>
         </w:rPr>
       </w:pPr>
-      <w:bookmarkStart w:id="24" w:name="_Toc47882180"/>
+      <w:bookmarkStart w:id="25" w:name="_Toc47882180"/>
       <w:r>
         <w:rPr>
           <w:highlight w:val="darkGreen"/>
@@ -11295,7 +11935,7 @@
         </w:rPr>
         <w:t>Prediction</w:t>
       </w:r>
-      <w:bookmarkEnd w:id="24"/>
+      <w:bookmarkEnd w:id="25"/>
     </w:p>
     <w:p>
       <w:pPr>
@@ -11377,7 +12017,7 @@
                     </pic:cNvPicPr>
                   </pic:nvPicPr>
                   <pic:blipFill>
-                    <a:blip r:embed="rId33">
+                    <a:blip r:embed="rId31">
                       <a:extLst>
                         <a:ext uri="{28A0092B-C50C-407E-A947-70E740481C1C}">
                           <a14:useLocalDpi xmlns:a14="http://schemas.microsoft.com/office/drawing/2010/main" val="0"/>
@@ -11442,6 +12082,7 @@
         </w:rPr>
         <w:t xml:space="preserve">. Make sure csv file matches with </w:t>
       </w:r>
+      <w:proofErr w:type="spellStart"/>
       <w:r>
         <w:rPr>
           <w:color w:val="000000" w:themeColor="text1"/>
@@ -11449,6 +12090,7 @@
         </w:rPr>
         <w:t>schema_prediction.json</w:t>
       </w:r>
+      <w:proofErr w:type="spellEnd"/>
       <w:r>
         <w:rPr>
           <w:color w:val="000000" w:themeColor="text1"/>
@@ -11489,7 +12131,7 @@
                     </pic:cNvPicPr>
                   </pic:nvPicPr>
                   <pic:blipFill>
-                    <a:blip r:embed="rId34">
+                    <a:blip r:embed="rId32">
                       <a:extLst>
                         <a:ext uri="{28A0092B-C50C-407E-A947-70E740481C1C}">
                           <a14:useLocalDpi xmlns:a14="http://schemas.microsoft.com/office/drawing/2010/main" val="0"/>
@@ -11554,7 +12196,7 @@
                     </pic:cNvPicPr>
                   </pic:nvPicPr>
                   <pic:blipFill>
-                    <a:blip r:embed="rId35">
+                    <a:blip r:embed="rId33">
                       <a:extLst>
                         <a:ext uri="{28A0092B-C50C-407E-A947-70E740481C1C}">
                           <a14:useLocalDpi xmlns:a14="http://schemas.microsoft.com/office/drawing/2010/main" val="0"/>
@@ -11617,8 +12259,17 @@
           <w:color w:val="000000" w:themeColor="text1"/>
           <w:lang w:val="en-GB"/>
         </w:rPr>
-        <w:t>from postman/insomania</w:t>
-      </w:r>
+        <w:t>from postman/</w:t>
+      </w:r>
+      <w:proofErr w:type="spellStart"/>
+      <w:r>
+        <w:rPr>
+          <w:color w:val="000000" w:themeColor="text1"/>
+          <w:lang w:val="en-GB"/>
+        </w:rPr>
+        <w:t>insomania</w:t>
+      </w:r>
+      <w:proofErr w:type="spellEnd"/>
       <w:r>
         <w:rPr>
           <w:color w:val="000000" w:themeColor="text1"/>
@@ -11665,12 +12316,21 @@
           <w:lang w:val="en-GB"/>
         </w:rPr>
       </w:pPr>
-      <w:r>
-        <w:rPr>
-          <w:color w:val="000000" w:themeColor="text1"/>
-          <w:lang w:val="en-GB"/>
-        </w:rPr>
-        <w:t>Url for sending post data is:</w:t>
+      <w:proofErr w:type="spellStart"/>
+      <w:r>
+        <w:rPr>
+          <w:color w:val="000000" w:themeColor="text1"/>
+          <w:lang w:val="en-GB"/>
+        </w:rPr>
+        <w:t>Url</w:t>
+      </w:r>
+      <w:proofErr w:type="spellEnd"/>
+      <w:r>
+        <w:rPr>
+          <w:color w:val="000000" w:themeColor="text1"/>
+          <w:lang w:val="en-GB"/>
+        </w:rPr>
+        <w:t xml:space="preserve"> for sending post data is:</w:t>
       </w:r>
     </w:p>
     <w:p>
@@ -11686,8 +12346,33 @@
           <w:color w:val="000000" w:themeColor="text1"/>
           <w:lang w:val="en-GB"/>
         </w:rPr>
-        <w:t>To test in local : Your local server url</w:t>
-      </w:r>
+        <w:t xml:space="preserve">To test in </w:t>
+      </w:r>
+      <w:proofErr w:type="gramStart"/>
+      <w:r>
+        <w:rPr>
+          <w:color w:val="000000" w:themeColor="text1"/>
+          <w:lang w:val="en-GB"/>
+        </w:rPr>
+        <w:t>local :</w:t>
+      </w:r>
+      <w:proofErr w:type="gramEnd"/>
+      <w:r>
+        <w:rPr>
+          <w:color w:val="000000" w:themeColor="text1"/>
+          <w:lang w:val="en-GB"/>
+        </w:rPr>
+        <w:t xml:space="preserve"> Your local server </w:t>
+      </w:r>
+      <w:proofErr w:type="spellStart"/>
+      <w:r>
+        <w:rPr>
+          <w:color w:val="000000" w:themeColor="text1"/>
+          <w:lang w:val="en-GB"/>
+        </w:rPr>
+        <w:t>url</w:t>
+      </w:r>
+      <w:proofErr w:type="spellEnd"/>
       <w:r>
         <w:rPr>
           <w:color w:val="000000" w:themeColor="text1"/>
@@ -11695,56 +12380,20 @@
         </w:rPr>
         <w:t xml:space="preserve"> </w:t>
       </w:r>
-      <w:bookmarkStart w:id="25" w:name="_GoBack"/>
-      <w:bookmarkEnd w:id="25"/>
-      <w:r>
-        <w:rPr>
-          <w:lang w:val="en-GB"/>
-        </w:rPr>
-        <w:fldChar w:fldCharType="begin"/>
-      </w:r>
-      <w:r>
-        <w:rPr>
-          <w:lang w:val="en-GB"/>
-        </w:rPr>
-        <w:instrText xml:space="preserve"> HYPERLINK "</w:instrText>
-      </w:r>
-      <w:r>
-        <w:rPr>
-          <w:lang w:val="en-GB"/>
-        </w:rPr>
-        <w:instrText>http://127.0.0.1:5000/</w:instrText>
-      </w:r>
-      <w:r>
-        <w:rPr>
-          <w:lang w:val="en-GB"/>
-        </w:rPr>
-        <w:instrText xml:space="preserve">" </w:instrText>
-      </w:r>
-      <w:r>
-        <w:rPr>
-          <w:lang w:val="en-GB"/>
-        </w:rPr>
-        <w:fldChar w:fldCharType="separate"/>
-      </w:r>
+      <w:hyperlink r:id="rId34" w:history="1">
+        <w:r>
+          <w:rPr>
+            <w:rStyle w:val="Hyperlink"/>
+            <w:lang w:val="en-GB"/>
+          </w:rPr>
+          <w:t>http://127.0.0.1:5000/</w:t>
+        </w:r>
+      </w:hyperlink>
       <w:r>
         <w:rPr>
           <w:rStyle w:val="Hyperlink"/>
           <w:lang w:val="en-GB"/>
         </w:rPr>
-        <w:t>http://127.0.0.1:5000/</w:t>
-      </w:r>
-      <w:r>
-        <w:rPr>
-          <w:lang w:val="en-GB"/>
-        </w:rPr>
-        <w:fldChar w:fldCharType="end"/>
-      </w:r>
-      <w:r>
-        <w:rPr>
-          <w:rStyle w:val="Hyperlink"/>
-          <w:lang w:val="en-GB"/>
-        </w:rPr>
         <w:t>predict-api</w:t>
       </w:r>
     </w:p>
@@ -11759,7 +12408,7 @@
         </w:rPr>
         <w:t xml:space="preserve">To test in Azure: </w:t>
       </w:r>
-      <w:hyperlink r:id="rId36" w:history="1">
+      <w:hyperlink r:id="rId35" w:history="1">
         <w:r>
           <w:rPr>
             <w:rStyle w:val="Hyperlink"/>
@@ -11825,7 +12474,32 @@
           <w:color w:val="000000" w:themeColor="text1"/>
           <w:lang w:val="en-GB"/>
         </w:rPr>
-        <w:t>"radius_mean" : 1,</w:t>
+        <w:t>"</w:t>
+      </w:r>
+      <w:proofErr w:type="spellStart"/>
+      <w:r>
+        <w:rPr>
+          <w:color w:val="000000" w:themeColor="text1"/>
+          <w:lang w:val="en-GB"/>
+        </w:rPr>
+        <w:t>radius_mean</w:t>
+      </w:r>
+      <w:proofErr w:type="spellEnd"/>
+      <w:proofErr w:type="gramStart"/>
+      <w:r>
+        <w:rPr>
+          <w:color w:val="000000" w:themeColor="text1"/>
+          <w:lang w:val="en-GB"/>
+        </w:rPr>
+        <w:t>" :</w:t>
+      </w:r>
+      <w:proofErr w:type="gramEnd"/>
+      <w:r>
+        <w:rPr>
+          <w:color w:val="000000" w:themeColor="text1"/>
+          <w:lang w:val="en-GB"/>
+        </w:rPr>
+        <w:t xml:space="preserve"> 1,</w:t>
       </w:r>
     </w:p>
     <w:p>
@@ -11843,7 +12517,32 @@
           <w:color w:val="000000" w:themeColor="text1"/>
           <w:lang w:val="en-GB"/>
         </w:rPr>
-        <w:t>"texture_mean" : 1,</w:t>
+        <w:t>"</w:t>
+      </w:r>
+      <w:proofErr w:type="spellStart"/>
+      <w:r>
+        <w:rPr>
+          <w:color w:val="000000" w:themeColor="text1"/>
+          <w:lang w:val="en-GB"/>
+        </w:rPr>
+        <w:t>texture_mean</w:t>
+      </w:r>
+      <w:proofErr w:type="spellEnd"/>
+      <w:proofErr w:type="gramStart"/>
+      <w:r>
+        <w:rPr>
+          <w:color w:val="000000" w:themeColor="text1"/>
+          <w:lang w:val="en-GB"/>
+        </w:rPr>
+        <w:t>" :</w:t>
+      </w:r>
+      <w:proofErr w:type="gramEnd"/>
+      <w:r>
+        <w:rPr>
+          <w:color w:val="000000" w:themeColor="text1"/>
+          <w:lang w:val="en-GB"/>
+        </w:rPr>
+        <w:t xml:space="preserve"> 1,</w:t>
       </w:r>
     </w:p>
     <w:p>
@@ -11861,7 +12560,32 @@
           <w:color w:val="000000" w:themeColor="text1"/>
           <w:lang w:val="en-GB"/>
         </w:rPr>
-        <w:t>"perimeter_mean" : 1,</w:t>
+        <w:t>"</w:t>
+      </w:r>
+      <w:proofErr w:type="spellStart"/>
+      <w:r>
+        <w:rPr>
+          <w:color w:val="000000" w:themeColor="text1"/>
+          <w:lang w:val="en-GB"/>
+        </w:rPr>
+        <w:t>perimeter_mean</w:t>
+      </w:r>
+      <w:proofErr w:type="spellEnd"/>
+      <w:proofErr w:type="gramStart"/>
+      <w:r>
+        <w:rPr>
+          <w:color w:val="000000" w:themeColor="text1"/>
+          <w:lang w:val="en-GB"/>
+        </w:rPr>
+        <w:t>" :</w:t>
+      </w:r>
+      <w:proofErr w:type="gramEnd"/>
+      <w:r>
+        <w:rPr>
+          <w:color w:val="000000" w:themeColor="text1"/>
+          <w:lang w:val="en-GB"/>
+        </w:rPr>
+        <w:t xml:space="preserve"> 1,</w:t>
       </w:r>
     </w:p>
     <w:p>
@@ -11879,7 +12603,32 @@
           <w:color w:val="000000" w:themeColor="text1"/>
           <w:lang w:val="en-GB"/>
         </w:rPr>
-        <w:t>"area_mean" : 1,</w:t>
+        <w:t>"</w:t>
+      </w:r>
+      <w:proofErr w:type="spellStart"/>
+      <w:r>
+        <w:rPr>
+          <w:color w:val="000000" w:themeColor="text1"/>
+          <w:lang w:val="en-GB"/>
+        </w:rPr>
+        <w:t>area_mean</w:t>
+      </w:r>
+      <w:proofErr w:type="spellEnd"/>
+      <w:proofErr w:type="gramStart"/>
+      <w:r>
+        <w:rPr>
+          <w:color w:val="000000" w:themeColor="text1"/>
+          <w:lang w:val="en-GB"/>
+        </w:rPr>
+        <w:t>" :</w:t>
+      </w:r>
+      <w:proofErr w:type="gramEnd"/>
+      <w:r>
+        <w:rPr>
+          <w:color w:val="000000" w:themeColor="text1"/>
+          <w:lang w:val="en-GB"/>
+        </w:rPr>
+        <w:t xml:space="preserve"> 1,</w:t>
       </w:r>
     </w:p>
     <w:p>
@@ -11897,7 +12646,32 @@
           <w:color w:val="000000" w:themeColor="text1"/>
           <w:lang w:val="en-GB"/>
         </w:rPr>
-        <w:t>"smoothness_mean" : 1,</w:t>
+        <w:t>"</w:t>
+      </w:r>
+      <w:proofErr w:type="spellStart"/>
+      <w:r>
+        <w:rPr>
+          <w:color w:val="000000" w:themeColor="text1"/>
+          <w:lang w:val="en-GB"/>
+        </w:rPr>
+        <w:t>smoothness_mean</w:t>
+      </w:r>
+      <w:proofErr w:type="spellEnd"/>
+      <w:proofErr w:type="gramStart"/>
+      <w:r>
+        <w:rPr>
+          <w:color w:val="000000" w:themeColor="text1"/>
+          <w:lang w:val="en-GB"/>
+        </w:rPr>
+        <w:t>" :</w:t>
+      </w:r>
+      <w:proofErr w:type="gramEnd"/>
+      <w:r>
+        <w:rPr>
+          <w:color w:val="000000" w:themeColor="text1"/>
+          <w:lang w:val="en-GB"/>
+        </w:rPr>
+        <w:t xml:space="preserve"> 1,</w:t>
       </w:r>
     </w:p>
     <w:p>
@@ -11915,7 +12689,32 @@
           <w:color w:val="000000" w:themeColor="text1"/>
           <w:lang w:val="en-GB"/>
         </w:rPr>
-        <w:t>"compactness_mean" : 1,</w:t>
+        <w:t>"</w:t>
+      </w:r>
+      <w:proofErr w:type="spellStart"/>
+      <w:r>
+        <w:rPr>
+          <w:color w:val="000000" w:themeColor="text1"/>
+          <w:lang w:val="en-GB"/>
+        </w:rPr>
+        <w:t>compactness_mean</w:t>
+      </w:r>
+      <w:proofErr w:type="spellEnd"/>
+      <w:proofErr w:type="gramStart"/>
+      <w:r>
+        <w:rPr>
+          <w:color w:val="000000" w:themeColor="text1"/>
+          <w:lang w:val="en-GB"/>
+        </w:rPr>
+        <w:t>" :</w:t>
+      </w:r>
+      <w:proofErr w:type="gramEnd"/>
+      <w:r>
+        <w:rPr>
+          <w:color w:val="000000" w:themeColor="text1"/>
+          <w:lang w:val="en-GB"/>
+        </w:rPr>
+        <w:t xml:space="preserve"> 1,</w:t>
       </w:r>
     </w:p>
     <w:p>
@@ -11933,7 +12732,32 @@
           <w:color w:val="000000" w:themeColor="text1"/>
           <w:lang w:val="en-GB"/>
         </w:rPr>
-        <w:t>"concavity_mean" : 1,</w:t>
+        <w:t>"</w:t>
+      </w:r>
+      <w:proofErr w:type="spellStart"/>
+      <w:r>
+        <w:rPr>
+          <w:color w:val="000000" w:themeColor="text1"/>
+          <w:lang w:val="en-GB"/>
+        </w:rPr>
+        <w:t>concavity_mean</w:t>
+      </w:r>
+      <w:proofErr w:type="spellEnd"/>
+      <w:proofErr w:type="gramStart"/>
+      <w:r>
+        <w:rPr>
+          <w:color w:val="000000" w:themeColor="text1"/>
+          <w:lang w:val="en-GB"/>
+        </w:rPr>
+        <w:t>" :</w:t>
+      </w:r>
+      <w:proofErr w:type="gramEnd"/>
+      <w:r>
+        <w:rPr>
+          <w:color w:val="000000" w:themeColor="text1"/>
+          <w:lang w:val="en-GB"/>
+        </w:rPr>
+        <w:t xml:space="preserve"> 1,</w:t>
       </w:r>
     </w:p>
     <w:p>
@@ -11951,7 +12775,32 @@
           <w:color w:val="000000" w:themeColor="text1"/>
           <w:lang w:val="en-GB"/>
         </w:rPr>
-        <w:t>"concave_points_mean" : 1,</w:t>
+        <w:t>"</w:t>
+      </w:r>
+      <w:proofErr w:type="spellStart"/>
+      <w:r>
+        <w:rPr>
+          <w:color w:val="000000" w:themeColor="text1"/>
+          <w:lang w:val="en-GB"/>
+        </w:rPr>
+        <w:t>concave_points_mean</w:t>
+      </w:r>
+      <w:proofErr w:type="spellEnd"/>
+      <w:proofErr w:type="gramStart"/>
+      <w:r>
+        <w:rPr>
+          <w:color w:val="000000" w:themeColor="text1"/>
+          <w:lang w:val="en-GB"/>
+        </w:rPr>
+        <w:t>" :</w:t>
+      </w:r>
+      <w:proofErr w:type="gramEnd"/>
+      <w:r>
+        <w:rPr>
+          <w:color w:val="000000" w:themeColor="text1"/>
+          <w:lang w:val="en-GB"/>
+        </w:rPr>
+        <w:t xml:space="preserve"> 1,</w:t>
       </w:r>
     </w:p>
     <w:p>
@@ -11969,7 +12818,32 @@
           <w:color w:val="000000" w:themeColor="text1"/>
           <w:lang w:val="en-GB"/>
         </w:rPr>
-        <w:t>"symmetry_mean" : 1,</w:t>
+        <w:t>"</w:t>
+      </w:r>
+      <w:proofErr w:type="spellStart"/>
+      <w:r>
+        <w:rPr>
+          <w:color w:val="000000" w:themeColor="text1"/>
+          <w:lang w:val="en-GB"/>
+        </w:rPr>
+        <w:t>symmetry_mean</w:t>
+      </w:r>
+      <w:proofErr w:type="spellEnd"/>
+      <w:proofErr w:type="gramStart"/>
+      <w:r>
+        <w:rPr>
+          <w:color w:val="000000" w:themeColor="text1"/>
+          <w:lang w:val="en-GB"/>
+        </w:rPr>
+        <w:t>" :</w:t>
+      </w:r>
+      <w:proofErr w:type="gramEnd"/>
+      <w:r>
+        <w:rPr>
+          <w:color w:val="000000" w:themeColor="text1"/>
+          <w:lang w:val="en-GB"/>
+        </w:rPr>
+        <w:t xml:space="preserve"> 1,</w:t>
       </w:r>
     </w:p>
     <w:p>
@@ -11987,7 +12861,32 @@
           <w:color w:val="000000" w:themeColor="text1"/>
           <w:lang w:val="en-GB"/>
         </w:rPr>
-        <w:t>"fractal_dimension_mean" : 1,</w:t>
+        <w:t>"</w:t>
+      </w:r>
+      <w:proofErr w:type="spellStart"/>
+      <w:r>
+        <w:rPr>
+          <w:color w:val="000000" w:themeColor="text1"/>
+          <w:lang w:val="en-GB"/>
+        </w:rPr>
+        <w:t>fractal_dimension_mean</w:t>
+      </w:r>
+      <w:proofErr w:type="spellEnd"/>
+      <w:proofErr w:type="gramStart"/>
+      <w:r>
+        <w:rPr>
+          <w:color w:val="000000" w:themeColor="text1"/>
+          <w:lang w:val="en-GB"/>
+        </w:rPr>
+        <w:t>" :</w:t>
+      </w:r>
+      <w:proofErr w:type="gramEnd"/>
+      <w:r>
+        <w:rPr>
+          <w:color w:val="000000" w:themeColor="text1"/>
+          <w:lang w:val="en-GB"/>
+        </w:rPr>
+        <w:t xml:space="preserve"> 1,</w:t>
       </w:r>
     </w:p>
     <w:p>
@@ -12005,7 +12904,32 @@
           <w:color w:val="000000" w:themeColor="text1"/>
           <w:lang w:val="en-GB"/>
         </w:rPr>
-        <w:t>"radius_se" : 1,</w:t>
+        <w:t>"</w:t>
+      </w:r>
+      <w:proofErr w:type="spellStart"/>
+      <w:r>
+        <w:rPr>
+          <w:color w:val="000000" w:themeColor="text1"/>
+          <w:lang w:val="en-GB"/>
+        </w:rPr>
+        <w:t>radius_se</w:t>
+      </w:r>
+      <w:proofErr w:type="spellEnd"/>
+      <w:proofErr w:type="gramStart"/>
+      <w:r>
+        <w:rPr>
+          <w:color w:val="000000" w:themeColor="text1"/>
+          <w:lang w:val="en-GB"/>
+        </w:rPr>
+        <w:t>" :</w:t>
+      </w:r>
+      <w:proofErr w:type="gramEnd"/>
+      <w:r>
+        <w:rPr>
+          <w:color w:val="000000" w:themeColor="text1"/>
+          <w:lang w:val="en-GB"/>
+        </w:rPr>
+        <w:t xml:space="preserve"> 1,</w:t>
       </w:r>
     </w:p>
     <w:p>
@@ -12023,7 +12947,32 @@
           <w:color w:val="000000" w:themeColor="text1"/>
           <w:lang w:val="en-GB"/>
         </w:rPr>
-        <w:t>"texture_se" : 1,</w:t>
+        <w:t>"</w:t>
+      </w:r>
+      <w:proofErr w:type="spellStart"/>
+      <w:r>
+        <w:rPr>
+          <w:color w:val="000000" w:themeColor="text1"/>
+          <w:lang w:val="en-GB"/>
+        </w:rPr>
+        <w:t>texture_se</w:t>
+      </w:r>
+      <w:proofErr w:type="spellEnd"/>
+      <w:proofErr w:type="gramStart"/>
+      <w:r>
+        <w:rPr>
+          <w:color w:val="000000" w:themeColor="text1"/>
+          <w:lang w:val="en-GB"/>
+        </w:rPr>
+        <w:t>" :</w:t>
+      </w:r>
+      <w:proofErr w:type="gramEnd"/>
+      <w:r>
+        <w:rPr>
+          <w:color w:val="000000" w:themeColor="text1"/>
+          <w:lang w:val="en-GB"/>
+        </w:rPr>
+        <w:t xml:space="preserve"> 1,</w:t>
       </w:r>
     </w:p>
     <w:p>
@@ -12041,7 +12990,32 @@
           <w:color w:val="000000" w:themeColor="text1"/>
           <w:lang w:val="en-GB"/>
         </w:rPr>
-        <w:t>"perimeter_se" : 1,</w:t>
+        <w:t>"</w:t>
+      </w:r>
+      <w:proofErr w:type="spellStart"/>
+      <w:r>
+        <w:rPr>
+          <w:color w:val="000000" w:themeColor="text1"/>
+          <w:lang w:val="en-GB"/>
+        </w:rPr>
+        <w:t>perimeter_se</w:t>
+      </w:r>
+      <w:proofErr w:type="spellEnd"/>
+      <w:proofErr w:type="gramStart"/>
+      <w:r>
+        <w:rPr>
+          <w:color w:val="000000" w:themeColor="text1"/>
+          <w:lang w:val="en-GB"/>
+        </w:rPr>
+        <w:t>" :</w:t>
+      </w:r>
+      <w:proofErr w:type="gramEnd"/>
+      <w:r>
+        <w:rPr>
+          <w:color w:val="000000" w:themeColor="text1"/>
+          <w:lang w:val="en-GB"/>
+        </w:rPr>
+        <w:t xml:space="preserve"> 1,</w:t>
       </w:r>
     </w:p>
     <w:p>
@@ -12059,7 +13033,32 @@
           <w:color w:val="000000" w:themeColor="text1"/>
           <w:lang w:val="en-GB"/>
         </w:rPr>
-        <w:t>"area_se" : 1,</w:t>
+        <w:t>"</w:t>
+      </w:r>
+      <w:proofErr w:type="spellStart"/>
+      <w:r>
+        <w:rPr>
+          <w:color w:val="000000" w:themeColor="text1"/>
+          <w:lang w:val="en-GB"/>
+        </w:rPr>
+        <w:t>area_se</w:t>
+      </w:r>
+      <w:proofErr w:type="spellEnd"/>
+      <w:proofErr w:type="gramStart"/>
+      <w:r>
+        <w:rPr>
+          <w:color w:val="000000" w:themeColor="text1"/>
+          <w:lang w:val="en-GB"/>
+        </w:rPr>
+        <w:t>" :</w:t>
+      </w:r>
+      <w:proofErr w:type="gramEnd"/>
+      <w:r>
+        <w:rPr>
+          <w:color w:val="000000" w:themeColor="text1"/>
+          <w:lang w:val="en-GB"/>
+        </w:rPr>
+        <w:t xml:space="preserve"> 1,</w:t>
       </w:r>
     </w:p>
     <w:p>
@@ -12077,7 +13076,32 @@
           <w:color w:val="000000" w:themeColor="text1"/>
           <w:lang w:val="en-GB"/>
         </w:rPr>
-        <w:t>"smoothness_se" : 1,</w:t>
+        <w:t>"</w:t>
+      </w:r>
+      <w:proofErr w:type="spellStart"/>
+      <w:r>
+        <w:rPr>
+          <w:color w:val="000000" w:themeColor="text1"/>
+          <w:lang w:val="en-GB"/>
+        </w:rPr>
+        <w:t>smoothness_se</w:t>
+      </w:r>
+      <w:proofErr w:type="spellEnd"/>
+      <w:proofErr w:type="gramStart"/>
+      <w:r>
+        <w:rPr>
+          <w:color w:val="000000" w:themeColor="text1"/>
+          <w:lang w:val="en-GB"/>
+        </w:rPr>
+        <w:t>" :</w:t>
+      </w:r>
+      <w:proofErr w:type="gramEnd"/>
+      <w:r>
+        <w:rPr>
+          <w:color w:val="000000" w:themeColor="text1"/>
+          <w:lang w:val="en-GB"/>
+        </w:rPr>
+        <w:t xml:space="preserve"> 1,</w:t>
       </w:r>
     </w:p>
     <w:p>
@@ -12096,7 +13120,32 @@
           <w:lang w:val="en-GB"/>
         </w:rPr>
         <w:lastRenderedPageBreak/>
-        <w:t>"compactness_se" : 1,</w:t>
+        <w:t>"</w:t>
+      </w:r>
+      <w:proofErr w:type="spellStart"/>
+      <w:r>
+        <w:rPr>
+          <w:color w:val="000000" w:themeColor="text1"/>
+          <w:lang w:val="en-GB"/>
+        </w:rPr>
+        <w:t>compactness_se</w:t>
+      </w:r>
+      <w:proofErr w:type="spellEnd"/>
+      <w:proofErr w:type="gramStart"/>
+      <w:r>
+        <w:rPr>
+          <w:color w:val="000000" w:themeColor="text1"/>
+          <w:lang w:val="en-GB"/>
+        </w:rPr>
+        <w:t>" :</w:t>
+      </w:r>
+      <w:proofErr w:type="gramEnd"/>
+      <w:r>
+        <w:rPr>
+          <w:color w:val="000000" w:themeColor="text1"/>
+          <w:lang w:val="en-GB"/>
+        </w:rPr>
+        <w:t xml:space="preserve"> 1,</w:t>
       </w:r>
     </w:p>
     <w:p>
@@ -12114,7 +13163,32 @@
           <w:color w:val="000000" w:themeColor="text1"/>
           <w:lang w:val="en-GB"/>
         </w:rPr>
-        <w:t>"concavity_se" : 1,</w:t>
+        <w:t>"</w:t>
+      </w:r>
+      <w:proofErr w:type="spellStart"/>
+      <w:r>
+        <w:rPr>
+          <w:color w:val="000000" w:themeColor="text1"/>
+          <w:lang w:val="en-GB"/>
+        </w:rPr>
+        <w:t>concavity_se</w:t>
+      </w:r>
+      <w:proofErr w:type="spellEnd"/>
+      <w:proofErr w:type="gramStart"/>
+      <w:r>
+        <w:rPr>
+          <w:color w:val="000000" w:themeColor="text1"/>
+          <w:lang w:val="en-GB"/>
+        </w:rPr>
+        <w:t>" :</w:t>
+      </w:r>
+      <w:proofErr w:type="gramEnd"/>
+      <w:r>
+        <w:rPr>
+          <w:color w:val="000000" w:themeColor="text1"/>
+          <w:lang w:val="en-GB"/>
+        </w:rPr>
+        <w:t xml:space="preserve"> 1,</w:t>
       </w:r>
     </w:p>
     <w:p>
@@ -12132,7 +13206,32 @@
           <w:color w:val="000000" w:themeColor="text1"/>
           <w:lang w:val="en-GB"/>
         </w:rPr>
-        <w:t>"concave_points_se" : 1,</w:t>
+        <w:t>"</w:t>
+      </w:r>
+      <w:proofErr w:type="spellStart"/>
+      <w:r>
+        <w:rPr>
+          <w:color w:val="000000" w:themeColor="text1"/>
+          <w:lang w:val="en-GB"/>
+        </w:rPr>
+        <w:t>concave_points_se</w:t>
+      </w:r>
+      <w:proofErr w:type="spellEnd"/>
+      <w:proofErr w:type="gramStart"/>
+      <w:r>
+        <w:rPr>
+          <w:color w:val="000000" w:themeColor="text1"/>
+          <w:lang w:val="en-GB"/>
+        </w:rPr>
+        <w:t>" :</w:t>
+      </w:r>
+      <w:proofErr w:type="gramEnd"/>
+      <w:r>
+        <w:rPr>
+          <w:color w:val="000000" w:themeColor="text1"/>
+          <w:lang w:val="en-GB"/>
+        </w:rPr>
+        <w:t xml:space="preserve"> 1,</w:t>
       </w:r>
     </w:p>
     <w:p>
@@ -12150,7 +13249,32 @@
           <w:color w:val="000000" w:themeColor="text1"/>
           <w:lang w:val="en-GB"/>
         </w:rPr>
-        <w:t>"symmetry_se" : 1,</w:t>
+        <w:t>"</w:t>
+      </w:r>
+      <w:proofErr w:type="spellStart"/>
+      <w:r>
+        <w:rPr>
+          <w:color w:val="000000" w:themeColor="text1"/>
+          <w:lang w:val="en-GB"/>
+        </w:rPr>
+        <w:t>symmetry_se</w:t>
+      </w:r>
+      <w:proofErr w:type="spellEnd"/>
+      <w:proofErr w:type="gramStart"/>
+      <w:r>
+        <w:rPr>
+          <w:color w:val="000000" w:themeColor="text1"/>
+          <w:lang w:val="en-GB"/>
+        </w:rPr>
+        <w:t>" :</w:t>
+      </w:r>
+      <w:proofErr w:type="gramEnd"/>
+      <w:r>
+        <w:rPr>
+          <w:color w:val="000000" w:themeColor="text1"/>
+          <w:lang w:val="en-GB"/>
+        </w:rPr>
+        <w:t xml:space="preserve"> 1,</w:t>
       </w:r>
     </w:p>
     <w:p>
@@ -12168,7 +13292,32 @@
           <w:color w:val="000000" w:themeColor="text1"/>
           <w:lang w:val="en-GB"/>
         </w:rPr>
-        <w:t>"fractal_dimension_se" : 1,</w:t>
+        <w:t>"</w:t>
+      </w:r>
+      <w:proofErr w:type="spellStart"/>
+      <w:r>
+        <w:rPr>
+          <w:color w:val="000000" w:themeColor="text1"/>
+          <w:lang w:val="en-GB"/>
+        </w:rPr>
+        <w:t>fractal_dimension_se</w:t>
+      </w:r>
+      <w:proofErr w:type="spellEnd"/>
+      <w:proofErr w:type="gramStart"/>
+      <w:r>
+        <w:rPr>
+          <w:color w:val="000000" w:themeColor="text1"/>
+          <w:lang w:val="en-GB"/>
+        </w:rPr>
+        <w:t>" :</w:t>
+      </w:r>
+      <w:proofErr w:type="gramEnd"/>
+      <w:r>
+        <w:rPr>
+          <w:color w:val="000000" w:themeColor="text1"/>
+          <w:lang w:val="en-GB"/>
+        </w:rPr>
+        <w:t xml:space="preserve"> 1,</w:t>
       </w:r>
     </w:p>
     <w:p>
@@ -12186,7 +13335,32 @@
           <w:color w:val="000000" w:themeColor="text1"/>
           <w:lang w:val="en-GB"/>
         </w:rPr>
-        <w:t>"radius_worst" : 1,</w:t>
+        <w:t>"</w:t>
+      </w:r>
+      <w:proofErr w:type="spellStart"/>
+      <w:r>
+        <w:rPr>
+          <w:color w:val="000000" w:themeColor="text1"/>
+          <w:lang w:val="en-GB"/>
+        </w:rPr>
+        <w:t>radius_worst</w:t>
+      </w:r>
+      <w:proofErr w:type="spellEnd"/>
+      <w:proofErr w:type="gramStart"/>
+      <w:r>
+        <w:rPr>
+          <w:color w:val="000000" w:themeColor="text1"/>
+          <w:lang w:val="en-GB"/>
+        </w:rPr>
+        <w:t>" :</w:t>
+      </w:r>
+      <w:proofErr w:type="gramEnd"/>
+      <w:r>
+        <w:rPr>
+          <w:color w:val="000000" w:themeColor="text1"/>
+          <w:lang w:val="en-GB"/>
+        </w:rPr>
+        <w:t xml:space="preserve"> 1,</w:t>
       </w:r>
     </w:p>
     <w:p>
@@ -12204,7 +13378,32 @@
           <w:color w:val="000000" w:themeColor="text1"/>
           <w:lang w:val="en-GB"/>
         </w:rPr>
-        <w:t>"texture_worst" : 1,</w:t>
+        <w:t>"</w:t>
+      </w:r>
+      <w:proofErr w:type="spellStart"/>
+      <w:r>
+        <w:rPr>
+          <w:color w:val="000000" w:themeColor="text1"/>
+          <w:lang w:val="en-GB"/>
+        </w:rPr>
+        <w:t>texture_worst</w:t>
+      </w:r>
+      <w:proofErr w:type="spellEnd"/>
+      <w:proofErr w:type="gramStart"/>
+      <w:r>
+        <w:rPr>
+          <w:color w:val="000000" w:themeColor="text1"/>
+          <w:lang w:val="en-GB"/>
+        </w:rPr>
+        <w:t>" :</w:t>
+      </w:r>
+      <w:proofErr w:type="gramEnd"/>
+      <w:r>
+        <w:rPr>
+          <w:color w:val="000000" w:themeColor="text1"/>
+          <w:lang w:val="en-GB"/>
+        </w:rPr>
+        <w:t xml:space="preserve"> 1,</w:t>
       </w:r>
     </w:p>
     <w:p>
@@ -12222,7 +13421,32 @@
           <w:color w:val="000000" w:themeColor="text1"/>
           <w:lang w:val="en-GB"/>
         </w:rPr>
-        <w:t>"perimeter_worst" : 1,</w:t>
+        <w:t>"</w:t>
+      </w:r>
+      <w:proofErr w:type="spellStart"/>
+      <w:r>
+        <w:rPr>
+          <w:color w:val="000000" w:themeColor="text1"/>
+          <w:lang w:val="en-GB"/>
+        </w:rPr>
+        <w:t>perimeter_worst</w:t>
+      </w:r>
+      <w:proofErr w:type="spellEnd"/>
+      <w:proofErr w:type="gramStart"/>
+      <w:r>
+        <w:rPr>
+          <w:color w:val="000000" w:themeColor="text1"/>
+          <w:lang w:val="en-GB"/>
+        </w:rPr>
+        <w:t>" :</w:t>
+      </w:r>
+      <w:proofErr w:type="gramEnd"/>
+      <w:r>
+        <w:rPr>
+          <w:color w:val="000000" w:themeColor="text1"/>
+          <w:lang w:val="en-GB"/>
+        </w:rPr>
+        <w:t xml:space="preserve"> 1,</w:t>
       </w:r>
     </w:p>
     <w:p>
@@ -12240,7 +13464,32 @@
           <w:color w:val="000000" w:themeColor="text1"/>
           <w:lang w:val="en-GB"/>
         </w:rPr>
-        <w:t>"area_worst" : 1,</w:t>
+        <w:t>"</w:t>
+      </w:r>
+      <w:proofErr w:type="spellStart"/>
+      <w:r>
+        <w:rPr>
+          <w:color w:val="000000" w:themeColor="text1"/>
+          <w:lang w:val="en-GB"/>
+        </w:rPr>
+        <w:t>area_worst</w:t>
+      </w:r>
+      <w:proofErr w:type="spellEnd"/>
+      <w:proofErr w:type="gramStart"/>
+      <w:r>
+        <w:rPr>
+          <w:color w:val="000000" w:themeColor="text1"/>
+          <w:lang w:val="en-GB"/>
+        </w:rPr>
+        <w:t>" :</w:t>
+      </w:r>
+      <w:proofErr w:type="gramEnd"/>
+      <w:r>
+        <w:rPr>
+          <w:color w:val="000000" w:themeColor="text1"/>
+          <w:lang w:val="en-GB"/>
+        </w:rPr>
+        <w:t xml:space="preserve"> 1,</w:t>
       </w:r>
     </w:p>
     <w:p>
@@ -12258,7 +13507,32 @@
           <w:color w:val="000000" w:themeColor="text1"/>
           <w:lang w:val="en-GB"/>
         </w:rPr>
-        <w:t>"smoothness_worst" : 1,</w:t>
+        <w:t>"</w:t>
+      </w:r>
+      <w:proofErr w:type="spellStart"/>
+      <w:r>
+        <w:rPr>
+          <w:color w:val="000000" w:themeColor="text1"/>
+          <w:lang w:val="en-GB"/>
+        </w:rPr>
+        <w:t>smoothness_worst</w:t>
+      </w:r>
+      <w:proofErr w:type="spellEnd"/>
+      <w:proofErr w:type="gramStart"/>
+      <w:r>
+        <w:rPr>
+          <w:color w:val="000000" w:themeColor="text1"/>
+          <w:lang w:val="en-GB"/>
+        </w:rPr>
+        <w:t>" :</w:t>
+      </w:r>
+      <w:proofErr w:type="gramEnd"/>
+      <w:r>
+        <w:rPr>
+          <w:color w:val="000000" w:themeColor="text1"/>
+          <w:lang w:val="en-GB"/>
+        </w:rPr>
+        <w:t xml:space="preserve"> 1,</w:t>
       </w:r>
     </w:p>
     <w:p>
@@ -12276,7 +13550,32 @@
           <w:color w:val="000000" w:themeColor="text1"/>
           <w:lang w:val="en-GB"/>
         </w:rPr>
-        <w:t>"compactness_worst" : 1,</w:t>
+        <w:t>"</w:t>
+      </w:r>
+      <w:proofErr w:type="spellStart"/>
+      <w:r>
+        <w:rPr>
+          <w:color w:val="000000" w:themeColor="text1"/>
+          <w:lang w:val="en-GB"/>
+        </w:rPr>
+        <w:t>compactness_worst</w:t>
+      </w:r>
+      <w:proofErr w:type="spellEnd"/>
+      <w:proofErr w:type="gramStart"/>
+      <w:r>
+        <w:rPr>
+          <w:color w:val="000000" w:themeColor="text1"/>
+          <w:lang w:val="en-GB"/>
+        </w:rPr>
+        <w:t>" :</w:t>
+      </w:r>
+      <w:proofErr w:type="gramEnd"/>
+      <w:r>
+        <w:rPr>
+          <w:color w:val="000000" w:themeColor="text1"/>
+          <w:lang w:val="en-GB"/>
+        </w:rPr>
+        <w:t xml:space="preserve"> 1,</w:t>
       </w:r>
     </w:p>
     <w:p>
@@ -12294,7 +13593,32 @@
           <w:color w:val="000000" w:themeColor="text1"/>
           <w:lang w:val="en-GB"/>
         </w:rPr>
-        <w:t>"concavity_worst" : 1,</w:t>
+        <w:t>"</w:t>
+      </w:r>
+      <w:proofErr w:type="spellStart"/>
+      <w:r>
+        <w:rPr>
+          <w:color w:val="000000" w:themeColor="text1"/>
+          <w:lang w:val="en-GB"/>
+        </w:rPr>
+        <w:t>concavity_worst</w:t>
+      </w:r>
+      <w:proofErr w:type="spellEnd"/>
+      <w:proofErr w:type="gramStart"/>
+      <w:r>
+        <w:rPr>
+          <w:color w:val="000000" w:themeColor="text1"/>
+          <w:lang w:val="en-GB"/>
+        </w:rPr>
+        <w:t>" :</w:t>
+      </w:r>
+      <w:proofErr w:type="gramEnd"/>
+      <w:r>
+        <w:rPr>
+          <w:color w:val="000000" w:themeColor="text1"/>
+          <w:lang w:val="en-GB"/>
+        </w:rPr>
+        <w:t xml:space="preserve"> 1,</w:t>
       </w:r>
     </w:p>
     <w:p>
@@ -12312,7 +13636,32 @@
           <w:color w:val="000000" w:themeColor="text1"/>
           <w:lang w:val="en-GB"/>
         </w:rPr>
-        <w:t>"concave_points_worst" : 1,</w:t>
+        <w:t>"</w:t>
+      </w:r>
+      <w:proofErr w:type="spellStart"/>
+      <w:r>
+        <w:rPr>
+          <w:color w:val="000000" w:themeColor="text1"/>
+          <w:lang w:val="en-GB"/>
+        </w:rPr>
+        <w:t>concave_points_worst</w:t>
+      </w:r>
+      <w:proofErr w:type="spellEnd"/>
+      <w:proofErr w:type="gramStart"/>
+      <w:r>
+        <w:rPr>
+          <w:color w:val="000000" w:themeColor="text1"/>
+          <w:lang w:val="en-GB"/>
+        </w:rPr>
+        <w:t>" :</w:t>
+      </w:r>
+      <w:proofErr w:type="gramEnd"/>
+      <w:r>
+        <w:rPr>
+          <w:color w:val="000000" w:themeColor="text1"/>
+          <w:lang w:val="en-GB"/>
+        </w:rPr>
+        <w:t xml:space="preserve"> 1,</w:t>
       </w:r>
     </w:p>
     <w:p>
@@ -12330,7 +13679,32 @@
           <w:color w:val="000000" w:themeColor="text1"/>
           <w:lang w:val="en-GB"/>
         </w:rPr>
-        <w:t>"symmetry_worst" : 1,</w:t>
+        <w:t>"</w:t>
+      </w:r>
+      <w:proofErr w:type="spellStart"/>
+      <w:r>
+        <w:rPr>
+          <w:color w:val="000000" w:themeColor="text1"/>
+          <w:lang w:val="en-GB"/>
+        </w:rPr>
+        <w:t>symmetry_worst</w:t>
+      </w:r>
+      <w:proofErr w:type="spellEnd"/>
+      <w:proofErr w:type="gramStart"/>
+      <w:r>
+        <w:rPr>
+          <w:color w:val="000000" w:themeColor="text1"/>
+          <w:lang w:val="en-GB"/>
+        </w:rPr>
+        <w:t>" :</w:t>
+      </w:r>
+      <w:proofErr w:type="gramEnd"/>
+      <w:r>
+        <w:rPr>
+          <w:color w:val="000000" w:themeColor="text1"/>
+          <w:lang w:val="en-GB"/>
+        </w:rPr>
+        <w:t xml:space="preserve"> 1,</w:t>
       </w:r>
     </w:p>
     <w:p>
@@ -12348,7 +13722,32 @@
           <w:color w:val="000000" w:themeColor="text1"/>
           <w:lang w:val="en-GB"/>
         </w:rPr>
-        <w:t>"fractal_dimension_worst" : 1</w:t>
+        <w:t>"</w:t>
+      </w:r>
+      <w:proofErr w:type="spellStart"/>
+      <w:r>
+        <w:rPr>
+          <w:color w:val="000000" w:themeColor="text1"/>
+          <w:lang w:val="en-GB"/>
+        </w:rPr>
+        <w:t>fractal_dimension_worst</w:t>
+      </w:r>
+      <w:proofErr w:type="spellEnd"/>
+      <w:proofErr w:type="gramStart"/>
+      <w:r>
+        <w:rPr>
+          <w:color w:val="000000" w:themeColor="text1"/>
+          <w:lang w:val="en-GB"/>
+        </w:rPr>
+        <w:t>" :</w:t>
+      </w:r>
+      <w:proofErr w:type="gramEnd"/>
+      <w:r>
+        <w:rPr>
+          <w:color w:val="000000" w:themeColor="text1"/>
+          <w:lang w:val="en-GB"/>
+        </w:rPr>
+        <w:t xml:space="preserve"> 1</w:t>
       </w:r>
     </w:p>
     <w:p>
@@ -12384,12 +13783,21 @@
           <w:lang w:val="en-GB"/>
         </w:rPr>
       </w:pPr>
-      <w:r>
-        <w:rPr>
-          <w:color w:val="000000" w:themeColor="text1"/>
-          <w:lang w:val="en-GB"/>
-        </w:rPr>
-        <w:t xml:space="preserve">Insomania screenshot – </w:t>
+      <w:proofErr w:type="spellStart"/>
+      <w:r>
+        <w:rPr>
+          <w:color w:val="000000" w:themeColor="text1"/>
+          <w:lang w:val="en-GB"/>
+        </w:rPr>
+        <w:t>Insomania</w:t>
+      </w:r>
+      <w:proofErr w:type="spellEnd"/>
+      <w:r>
+        <w:rPr>
+          <w:color w:val="000000" w:themeColor="text1"/>
+          <w:lang w:val="en-GB"/>
+        </w:rPr>
+        <w:t xml:space="preserve"> screenshot – </w:t>
       </w:r>
     </w:p>
     <w:p>
@@ -12423,7 +13831,7 @@
                     </pic:cNvPicPr>
                   </pic:nvPicPr>
                   <pic:blipFill>
-                    <a:blip r:embed="rId37">
+                    <a:blip r:embed="rId36">
                       <a:extLst>
                         <a:ext uri="{28A0092B-C50C-407E-A947-70E740481C1C}">
                           <a14:useLocalDpi xmlns:a14="http://schemas.microsoft.com/office/drawing/2010/main" val="0"/>
@@ -12512,7 +13920,7 @@
                     </pic:cNvPicPr>
                   </pic:nvPicPr>
                   <pic:blipFill>
-                    <a:blip r:embed="rId38">
+                    <a:blip r:embed="rId37">
                       <a:extLst>
                         <a:ext uri="{28A0092B-C50C-407E-A947-70E740481C1C}">
                           <a14:useLocalDpi xmlns:a14="http://schemas.microsoft.com/office/drawing/2010/main" val="0"/>
@@ -12828,7 +14236,21 @@
               <w:rPr>
                 <w:color w:val="000000" w:themeColor="text1"/>
               </w:rPr>
-              <w:t>User try to upload csv which doesn’t match with prediction schema.json file</w:t>
+              <w:t xml:space="preserve">User try to upload csv which doesn’t match with prediction </w:t>
+            </w:r>
+            <w:proofErr w:type="spellStart"/>
+            <w:r>
+              <w:rPr>
+                <w:color w:val="000000" w:themeColor="text1"/>
+              </w:rPr>
+              <w:t>schema.json</w:t>
+            </w:r>
+            <w:proofErr w:type="spellEnd"/>
+            <w:r>
+              <w:rPr>
+                <w:color w:val="000000" w:themeColor="text1"/>
+              </w:rPr>
+              <w:t xml:space="preserve"> file</w:t>
             </w:r>
           </w:p>
         </w:tc>
@@ -12915,7 +14337,21 @@
         <w:rPr>
           <w:highlight w:val="darkGreen"/>
         </w:rPr>
-        <w:t>Steps For Azure</w:t>
+        <w:t xml:space="preserve">Steps </w:t>
+      </w:r>
+      <w:proofErr w:type="gramStart"/>
+      <w:r>
+        <w:rPr>
+          <w:highlight w:val="darkGreen"/>
+        </w:rPr>
+        <w:t>For</w:t>
+      </w:r>
+      <w:proofErr w:type="gramEnd"/>
+      <w:r>
+        <w:rPr>
+          <w:highlight w:val="darkGreen"/>
+        </w:rPr>
+        <w:t xml:space="preserve"> Azure</w:t>
       </w:r>
       <w:bookmarkEnd w:id="28"/>
     </w:p>
@@ -12949,7 +14385,21 @@
         <w:rPr>
           <w:lang w:val="en-GB"/>
         </w:rPr>
-        <w:t xml:space="preserve"> by connecting github repository.</w:t>
+        <w:t xml:space="preserve"> by connecting </w:t>
+      </w:r>
+      <w:proofErr w:type="spellStart"/>
+      <w:r>
+        <w:rPr>
+          <w:lang w:val="en-GB"/>
+        </w:rPr>
+        <w:t>github</w:t>
+      </w:r>
+      <w:proofErr w:type="spellEnd"/>
+      <w:r>
+        <w:rPr>
+          <w:lang w:val="en-GB"/>
+        </w:rPr>
+        <w:t xml:space="preserve"> repository.</w:t>
       </w:r>
       <w:r>
         <w:rPr>
@@ -13036,7 +14486,7 @@
                     </pic:cNvPicPr>
                   </pic:nvPicPr>
                   <pic:blipFill>
-                    <a:blip r:embed="rId39">
+                    <a:blip r:embed="rId38">
                       <a:extLst>
                         <a:ext uri="{28A0092B-C50C-407E-A947-70E740481C1C}">
                           <a14:useLocalDpi xmlns:a14="http://schemas.microsoft.com/office/drawing/2010/main" val="0"/>
@@ -13117,7 +14567,7 @@
                     </pic:cNvPicPr>
                   </pic:nvPicPr>
                   <pic:blipFill>
-                    <a:blip r:embed="rId40">
+                    <a:blip r:embed="rId39">
                       <a:extLst>
                         <a:ext uri="{28A0092B-C50C-407E-A947-70E740481C1C}">
                           <a14:useLocalDpi xmlns:a14="http://schemas.microsoft.com/office/drawing/2010/main" val="0"/>
@@ -13176,7 +14626,21 @@
         <w:rPr>
           <w:lang w:val="en-GB"/>
         </w:rPr>
-        <w:t>Create a new resource group if its not created and add that</w:t>
+        <w:t xml:space="preserve">Create a new resource group if </w:t>
+      </w:r>
+      <w:proofErr w:type="spellStart"/>
+      <w:r>
+        <w:rPr>
+          <w:lang w:val="en-GB"/>
+        </w:rPr>
+        <w:t>its</w:t>
+      </w:r>
+      <w:proofErr w:type="spellEnd"/>
+      <w:r>
+        <w:rPr>
+          <w:lang w:val="en-GB"/>
+        </w:rPr>
+        <w:t xml:space="preserve"> not created and add that</w:t>
       </w:r>
       <w:r>
         <w:rPr>
@@ -13200,25 +14664,69 @@
         <w:rPr>
           <w:lang w:val="en-GB"/>
         </w:rPr>
-        <w:t>se Instance Details name(which is going to be be</w:t>
-      </w:r>
+        <w:t xml:space="preserve">se Instance Details </w:t>
+      </w:r>
+      <w:proofErr w:type="gramStart"/>
+      <w:r>
+        <w:rPr>
+          <w:lang w:val="en-GB"/>
+        </w:rPr>
+        <w:t>name(</w:t>
+      </w:r>
+      <w:proofErr w:type="gramEnd"/>
+      <w:r>
+        <w:rPr>
+          <w:lang w:val="en-GB"/>
+        </w:rPr>
+        <w:t xml:space="preserve">which is going to be </w:t>
+      </w:r>
+      <w:proofErr w:type="spellStart"/>
+      <w:r>
+        <w:rPr>
+          <w:lang w:val="en-GB"/>
+        </w:rPr>
+        <w:t>be</w:t>
+      </w:r>
+      <w:proofErr w:type="spellEnd"/>
       <w:r>
         <w:rPr>
           <w:lang w:val="en-GB"/>
         </w:rPr>
         <w:t xml:space="preserve"> </w:t>
       </w:r>
-      <w:r>
-        <w:rPr>
-          <w:lang w:val="en-GB"/>
-        </w:rPr>
-        <w:t>url of the web app)</w:t>
-      </w:r>
-      <w:r>
-        <w:rPr>
-          <w:lang w:val="en-GB"/>
-        </w:rPr>
-        <w:t>. Click Review+Create after filling all information</w:t>
+      <w:proofErr w:type="spellStart"/>
+      <w:r>
+        <w:rPr>
+          <w:lang w:val="en-GB"/>
+        </w:rPr>
+        <w:t>url</w:t>
+      </w:r>
+      <w:proofErr w:type="spellEnd"/>
+      <w:r>
+        <w:rPr>
+          <w:lang w:val="en-GB"/>
+        </w:rPr>
+        <w:t xml:space="preserve"> of the web app)</w:t>
+      </w:r>
+      <w:r>
+        <w:rPr>
+          <w:lang w:val="en-GB"/>
+        </w:rPr>
+        <w:t xml:space="preserve">. Click </w:t>
+      </w:r>
+      <w:proofErr w:type="spellStart"/>
+      <w:r>
+        <w:rPr>
+          <w:lang w:val="en-GB"/>
+        </w:rPr>
+        <w:t>Review+Create</w:t>
+      </w:r>
+      <w:proofErr w:type="spellEnd"/>
+      <w:r>
+        <w:rPr>
+          <w:lang w:val="en-GB"/>
+        </w:rPr>
+        <w:t xml:space="preserve"> after filling all information</w:t>
       </w:r>
       <w:r>
         <w:rPr>
@@ -13256,7 +14764,7 @@
                     </pic:cNvPicPr>
                   </pic:nvPicPr>
                   <pic:blipFill>
-                    <a:blip r:embed="rId41">
+                    <a:blip r:embed="rId40">
                       <a:extLst>
                         <a:ext uri="{28A0092B-C50C-407E-A947-70E740481C1C}">
                           <a14:useLocalDpi xmlns:a14="http://schemas.microsoft.com/office/drawing/2010/main" val="0"/>
@@ -13304,7 +14812,21 @@
           <w:lang w:val="en-GB"/>
         </w:rPr>
         <w:lastRenderedPageBreak/>
-        <w:t>Link with github account and press continue</w:t>
+        <w:t xml:space="preserve">Link with </w:t>
+      </w:r>
+      <w:proofErr w:type="spellStart"/>
+      <w:r>
+        <w:rPr>
+          <w:lang w:val="en-GB"/>
+        </w:rPr>
+        <w:t>github</w:t>
+      </w:r>
+      <w:proofErr w:type="spellEnd"/>
+      <w:r>
+        <w:rPr>
+          <w:lang w:val="en-GB"/>
+        </w:rPr>
+        <w:t xml:space="preserve"> account and press continue</w:t>
       </w:r>
     </w:p>
     <w:p>
@@ -13334,7 +14856,7 @@
                     <pic:cNvPicPr/>
                   </pic:nvPicPr>
                   <pic:blipFill>
-                    <a:blip r:embed="rId42"/>
+                    <a:blip r:embed="rId41"/>
                     <a:stretch>
                       <a:fillRect/>
                     </a:stretch>
@@ -13377,14 +14899,30 @@
         <w:rPr>
           <w:lang w:val="en-GB"/>
         </w:rPr>
-        <w:t>Search repository name(</w:t>
-      </w:r>
-      <w:r>
-        <w:rPr>
-          <w:lang w:val="en-GB"/>
-        </w:rPr>
-        <w:t>which is present in github</w:t>
-      </w:r>
+        <w:t xml:space="preserve">Search repository </w:t>
+      </w:r>
+      <w:proofErr w:type="gramStart"/>
+      <w:r>
+        <w:rPr>
+          <w:lang w:val="en-GB"/>
+        </w:rPr>
+        <w:t>name(</w:t>
+      </w:r>
+      <w:proofErr w:type="gramEnd"/>
+      <w:r>
+        <w:rPr>
+          <w:lang w:val="en-GB"/>
+        </w:rPr>
+        <w:t xml:space="preserve">which is present in </w:t>
+      </w:r>
+      <w:proofErr w:type="spellStart"/>
+      <w:r>
+        <w:rPr>
+          <w:lang w:val="en-GB"/>
+        </w:rPr>
+        <w:t>github</w:t>
+      </w:r>
+      <w:proofErr w:type="spellEnd"/>
       <w:r>
         <w:rPr>
           <w:lang w:val="en-GB"/>
@@ -13419,7 +14957,7 @@
                     <pic:cNvPicPr/>
                   </pic:nvPicPr>
                   <pic:blipFill>
-                    <a:blip r:embed="rId43"/>
+                    <a:blip r:embed="rId42"/>
                     <a:stretch>
                       <a:fillRect/>
                     </a:stretch>
@@ -13462,8 +15000,30 @@
         <w:rPr>
           <w:lang w:val="en-GB"/>
         </w:rPr>
-        <w:t>Next step is to add git hub url in deployment center</w:t>
-      </w:r>
+        <w:t xml:space="preserve">Next step is to add git hub </w:t>
+      </w:r>
+      <w:proofErr w:type="spellStart"/>
+      <w:r>
+        <w:rPr>
+          <w:lang w:val="en-GB"/>
+        </w:rPr>
+        <w:t>url</w:t>
+      </w:r>
+      <w:proofErr w:type="spellEnd"/>
+      <w:r>
+        <w:rPr>
+          <w:lang w:val="en-GB"/>
+        </w:rPr>
+        <w:t xml:space="preserve"> in deployment </w:t>
+      </w:r>
+      <w:proofErr w:type="spellStart"/>
+      <w:r>
+        <w:rPr>
+          <w:lang w:val="en-GB"/>
+        </w:rPr>
+        <w:t>center</w:t>
+      </w:r>
+      <w:proofErr w:type="spellEnd"/>
     </w:p>
     <w:p>
       <w:pPr>
@@ -13510,7 +15070,7 @@
                     </pic:cNvPicPr>
                   </pic:nvPicPr>
                   <pic:blipFill>
-                    <a:blip r:embed="rId44">
+                    <a:blip r:embed="rId43">
                       <a:extLst>
                         <a:ext uri="{28A0092B-C50C-407E-A947-70E740481C1C}">
                           <a14:useLocalDpi xmlns:a14="http://schemas.microsoft.com/office/drawing/2010/main" val="0"/>
@@ -13559,6 +15119,7 @@
         </w:rPr>
         <w:t xml:space="preserve">To check the deployment logs click on the red highlighted icon under </w:t>
       </w:r>
+      <w:proofErr w:type="gramStart"/>
       <w:r>
         <w:rPr>
           <w:lang w:val="en-GB"/>
@@ -13571,6 +15132,7 @@
         </w:rPr>
         <w:t xml:space="preserve">  -</w:t>
       </w:r>
+      <w:proofErr w:type="gramEnd"/>
     </w:p>
     <w:p>
       <w:pPr>
@@ -13601,7 +15163,7 @@
                     </pic:cNvPicPr>
                   </pic:nvPicPr>
                   <pic:blipFill>
-                    <a:blip r:embed="rId45">
+                    <a:blip r:embed="rId44">
                       <a:extLst>
                         <a:ext uri="{28A0092B-C50C-407E-A947-70E740481C1C}">
                           <a14:useLocalDpi xmlns:a14="http://schemas.microsoft.com/office/drawing/2010/main" val="0"/>
@@ -13662,7 +15224,7 @@
                     </pic:cNvPicPr>
                   </pic:nvPicPr>
                   <pic:blipFill>
-                    <a:blip r:embed="rId46">
+                    <a:blip r:embed="rId45">
                       <a:extLst>
                         <a:ext uri="{28A0092B-C50C-407E-A947-70E740481C1C}">
                           <a14:useLocalDpi xmlns:a14="http://schemas.microsoft.com/office/drawing/2010/main" val="0"/>
@@ -13709,7 +15271,21 @@
         <w:rPr>
           <w:lang w:val="en-GB"/>
         </w:rPr>
-        <w:t xml:space="preserve">If no error shows inside logs, go to the dashboard and open the site url – </w:t>
+        <w:t xml:space="preserve">If no error shows inside logs, go to the dashboard and open the site </w:t>
+      </w:r>
+      <w:proofErr w:type="spellStart"/>
+      <w:r>
+        <w:rPr>
+          <w:lang w:val="en-GB"/>
+        </w:rPr>
+        <w:t>url</w:t>
+      </w:r>
+      <w:proofErr w:type="spellEnd"/>
+      <w:r>
+        <w:rPr>
+          <w:lang w:val="en-GB"/>
+        </w:rPr>
+        <w:t xml:space="preserve"> – </w:t>
       </w:r>
     </w:p>
     <w:p>
@@ -13742,7 +15318,7 @@
                     </pic:cNvPicPr>
                   </pic:nvPicPr>
                   <pic:blipFill>
-                    <a:blip r:embed="rId47">
+                    <a:blip r:embed="rId46">
                       <a:extLst>
                         <a:ext uri="{28A0092B-C50C-407E-A947-70E740481C1C}">
                           <a14:useLocalDpi xmlns:a14="http://schemas.microsoft.com/office/drawing/2010/main" val="0"/>
@@ -13941,6 +15517,7 @@
         </w:rPr>
       </w:pPr>
       <w:bookmarkStart w:id="30" w:name="_Toc47882185"/>
+      <w:proofErr w:type="spellStart"/>
       <w:r>
         <w:rPr>
           <w:highlight w:val="darkGreen"/>
@@ -13949,6 +15526,7 @@
         <w:t>Dockerization</w:t>
       </w:r>
       <w:bookmarkEnd w:id="30"/>
+      <w:proofErr w:type="spellEnd"/>
     </w:p>
     <w:p>
       <w:pPr>
@@ -13987,7 +15565,7 @@
         </w:rPr>
         <w:t xml:space="preserve">Download and run docker toolkit exe file from </w:t>
       </w:r>
-      <w:hyperlink r:id="rId48" w:history="1">
+      <w:hyperlink r:id="rId47" w:history="1">
         <w:r>
           <w:rPr>
             <w:lang w:val="en-GB"/>
@@ -14064,7 +15642,7 @@
                     </pic:cNvPicPr>
                   </pic:nvPicPr>
                   <pic:blipFill>
-                    <a:blip r:embed="rId49">
+                    <a:blip r:embed="rId48">
                       <a:extLst>
                         <a:ext uri="{28A0092B-C50C-407E-A947-70E740481C1C}">
                           <a14:useLocalDpi xmlns:a14="http://schemas.microsoft.com/office/drawing/2010/main" val="0"/>
@@ -14149,7 +15727,7 @@
                     </pic:cNvPicPr>
                   </pic:nvPicPr>
                   <pic:blipFill>
-                    <a:blip r:embed="rId50">
+                    <a:blip r:embed="rId49">
                       <a:extLst>
                         <a:ext uri="{28A0092B-C50C-407E-A947-70E740481C1C}">
                           <a14:useLocalDpi xmlns:a14="http://schemas.microsoft.com/office/drawing/2010/main" val="0"/>
@@ -14199,7 +15777,55 @@
           <w:sz w:val="24"/>
           <w:szCs w:val="24"/>
         </w:rPr>
-        <w:t>Next step is to navigate to the project root folderin docker cmd where Dockerfile is present. Refer image (highlighted in red)</w:t>
+        <w:t xml:space="preserve">Next step is to navigate to the project root </w:t>
+      </w:r>
+      <w:proofErr w:type="spellStart"/>
+      <w:r>
+        <w:rPr>
+          <w:sz w:val="24"/>
+          <w:szCs w:val="24"/>
+        </w:rPr>
+        <w:t>folderin</w:t>
+      </w:r>
+      <w:proofErr w:type="spellEnd"/>
+      <w:r>
+        <w:rPr>
+          <w:sz w:val="24"/>
+          <w:szCs w:val="24"/>
+        </w:rPr>
+        <w:t xml:space="preserve"> docker </w:t>
+      </w:r>
+      <w:proofErr w:type="spellStart"/>
+      <w:r>
+        <w:rPr>
+          <w:sz w:val="24"/>
+          <w:szCs w:val="24"/>
+        </w:rPr>
+        <w:t>cmd</w:t>
+      </w:r>
+      <w:proofErr w:type="spellEnd"/>
+      <w:r>
+        <w:rPr>
+          <w:sz w:val="24"/>
+          <w:szCs w:val="24"/>
+        </w:rPr>
+        <w:t xml:space="preserve"> where </w:t>
+      </w:r>
+      <w:proofErr w:type="spellStart"/>
+      <w:r>
+        <w:rPr>
+          <w:sz w:val="24"/>
+          <w:szCs w:val="24"/>
+        </w:rPr>
+        <w:t>Dockerfile</w:t>
+      </w:r>
+      <w:proofErr w:type="spellEnd"/>
+      <w:r>
+        <w:rPr>
+          <w:sz w:val="24"/>
+          <w:szCs w:val="24"/>
+        </w:rPr>
+        <w:t xml:space="preserve"> is present. Refer image (highlighted in red)</w:t>
       </w:r>
     </w:p>
     <w:p>
@@ -14234,7 +15860,7 @@
                     </pic:cNvPicPr>
                   </pic:nvPicPr>
                   <pic:blipFill>
-                    <a:blip r:embed="rId51">
+                    <a:blip r:embed="rId50">
                       <a:extLst>
                         <a:ext uri="{28A0092B-C50C-407E-A947-70E740481C1C}">
                           <a14:useLocalDpi xmlns:a14="http://schemas.microsoft.com/office/drawing/2010/main" val="0"/>
@@ -14298,7 +15924,7 @@
                     </pic:cNvPicPr>
                   </pic:nvPicPr>
                   <pic:blipFill>
-                    <a:blip r:embed="rId52">
+                    <a:blip r:embed="rId51">
                       <a:extLst>
                         <a:ext uri="{28A0092B-C50C-407E-A947-70E740481C1C}">
                           <a14:useLocalDpi xmlns:a14="http://schemas.microsoft.com/office/drawing/2010/main" val="0"/>
@@ -14350,7 +15976,25 @@
           <w:szCs w:val="24"/>
         </w:rPr>
         <w:lastRenderedPageBreak/>
-        <w:t>Creating docker file is important to dockerize flask app. And to create Dockerfile file, these are the commands should be mentioned. Refer image (highlighted in red</w:t>
+        <w:t xml:space="preserve">Creating docker file is important to dockerize flask app. And to create </w:t>
+      </w:r>
+      <w:proofErr w:type="spellStart"/>
+      <w:r>
+        <w:rPr>
+          <w:color w:val="000000" w:themeColor="text1"/>
+          <w:sz w:val="24"/>
+          <w:szCs w:val="24"/>
+        </w:rPr>
+        <w:t>Dockerfile</w:t>
+      </w:r>
+      <w:proofErr w:type="spellEnd"/>
+      <w:r>
+        <w:rPr>
+          <w:color w:val="000000" w:themeColor="text1"/>
+          <w:sz w:val="24"/>
+          <w:szCs w:val="24"/>
+        </w:rPr>
+        <w:t xml:space="preserve"> file, these are the commands should be mentioned. Refer image (highlighted in red</w:t>
       </w:r>
     </w:p>
     <w:p>
@@ -14385,7 +16029,7 @@
                     </pic:cNvPicPr>
                   </pic:nvPicPr>
                   <pic:blipFill>
-                    <a:blip r:embed="rId53">
+                    <a:blip r:embed="rId52">
                       <a:extLst>
                         <a:ext uri="{28A0092B-C50C-407E-A947-70E740481C1C}">
                           <a14:useLocalDpi xmlns:a14="http://schemas.microsoft.com/office/drawing/2010/main" val="0"/>
@@ -14470,7 +16114,7 @@
                     </pic:cNvPicPr>
                   </pic:nvPicPr>
                   <pic:blipFill>
-                    <a:blip r:embed="rId54">
+                    <a:blip r:embed="rId53">
                       <a:extLst>
                         <a:ext uri="{28A0092B-C50C-407E-A947-70E740481C1C}">
                           <a14:useLocalDpi xmlns:a14="http://schemas.microsoft.com/office/drawing/2010/main" val="0"/>
@@ -14528,7 +16172,39 @@
           <w:sz w:val="24"/>
           <w:szCs w:val="24"/>
         </w:rPr>
-        <w:t>Command to create image, this will download python version mentioned in Dockerfile and all the other dependent packages(from requirements.txt):</w:t>
+        <w:t xml:space="preserve">Command to create image, this will download python version mentioned in </w:t>
+      </w:r>
+      <w:proofErr w:type="spellStart"/>
+      <w:r>
+        <w:rPr>
+          <w:sz w:val="24"/>
+          <w:szCs w:val="24"/>
+        </w:rPr>
+        <w:t>Dockerfile</w:t>
+      </w:r>
+      <w:proofErr w:type="spellEnd"/>
+      <w:r>
+        <w:rPr>
+          <w:sz w:val="24"/>
+          <w:szCs w:val="24"/>
+        </w:rPr>
+        <w:t xml:space="preserve"> and all the other dependent </w:t>
+      </w:r>
+      <w:proofErr w:type="gramStart"/>
+      <w:r>
+        <w:rPr>
+          <w:sz w:val="24"/>
+          <w:szCs w:val="24"/>
+        </w:rPr>
+        <w:t>packages(</w:t>
+      </w:r>
+      <w:proofErr w:type="gramEnd"/>
+      <w:r>
+        <w:rPr>
+          <w:sz w:val="24"/>
+          <w:szCs w:val="24"/>
+        </w:rPr>
+        <w:t>from requirements.txt):</w:t>
       </w:r>
     </w:p>
     <w:p>
@@ -14546,8 +16222,36 @@
           <w:sz w:val="24"/>
           <w:szCs w:val="24"/>
         </w:rPr>
-        <w:t>docker image build -t breastcancer-image .</w:t>
-      </w:r>
+        <w:t xml:space="preserve">docker image build -t </w:t>
+      </w:r>
+      <w:proofErr w:type="spellStart"/>
+      <w:r>
+        <w:rPr>
+          <w:color w:val="0070C0"/>
+          <w:sz w:val="24"/>
+          <w:szCs w:val="24"/>
+        </w:rPr>
+        <w:t>breastcancer</w:t>
+      </w:r>
+      <w:proofErr w:type="spellEnd"/>
+      <w:r>
+        <w:rPr>
+          <w:color w:val="0070C0"/>
+          <w:sz w:val="24"/>
+          <w:szCs w:val="24"/>
+        </w:rPr>
+        <w:t>-</w:t>
+      </w:r>
+      <w:proofErr w:type="gramStart"/>
+      <w:r>
+        <w:rPr>
+          <w:color w:val="0070C0"/>
+          <w:sz w:val="24"/>
+          <w:szCs w:val="24"/>
+        </w:rPr>
+        <w:t>image .</w:t>
+      </w:r>
+      <w:proofErr w:type="gramEnd"/>
     </w:p>
     <w:p>
       <w:pPr>
@@ -14601,12 +16305,21 @@
           <w:szCs w:val="24"/>
         </w:rPr>
       </w:pPr>
+      <w:proofErr w:type="gramStart"/>
       <w:r>
         <w:rPr>
           <w:sz w:val="24"/>
           <w:szCs w:val="24"/>
         </w:rPr>
-        <w:t xml:space="preserve">Finally to run the created image locally, run this command – </w:t>
+        <w:t>Finally</w:t>
+      </w:r>
+      <w:proofErr w:type="gramEnd"/>
+      <w:r>
+        <w:rPr>
+          <w:sz w:val="24"/>
+          <w:szCs w:val="24"/>
+        </w:rPr>
+        <w:t xml:space="preserve"> to run the created image locally, run this command – </w:t>
       </w:r>
     </w:p>
     <w:p>
@@ -14624,7 +16337,25 @@
           <w:sz w:val="24"/>
           <w:szCs w:val="24"/>
         </w:rPr>
-        <w:t>docker run -p 5001:5000 -d breastcancer-image</w:t>
+        <w:t xml:space="preserve">docker run -p 5001:5000 -d </w:t>
+      </w:r>
+      <w:proofErr w:type="spellStart"/>
+      <w:r>
+        <w:rPr>
+          <w:color w:val="0070C0"/>
+          <w:sz w:val="24"/>
+          <w:szCs w:val="24"/>
+        </w:rPr>
+        <w:t>breastcancer</w:t>
+      </w:r>
+      <w:proofErr w:type="spellEnd"/>
+      <w:r>
+        <w:rPr>
+          <w:color w:val="0070C0"/>
+          <w:sz w:val="24"/>
+          <w:szCs w:val="24"/>
+        </w:rPr>
+        <w:t>-image</w:t>
       </w:r>
     </w:p>
     <w:p>
@@ -14668,7 +16399,7 @@
       <w:pPr>
         <w:pStyle w:val="ListParagraph"/>
       </w:pPr>
-      <w:hyperlink r:id="rId55" w:history="1">
+      <w:hyperlink r:id="rId54" w:history="1">
         <w:r>
           <w:rPr>
             <w:rStyle w:val="Hyperlink"/>
@@ -14710,7 +16441,7 @@
                     </pic:cNvPicPr>
                   </pic:nvPicPr>
                   <pic:blipFill>
-                    <a:blip r:embed="rId56">
+                    <a:blip r:embed="rId55">
                       <a:extLst>
                         <a:ext uri="{28A0092B-C50C-407E-A947-70E740481C1C}">
                           <a14:useLocalDpi xmlns:a14="http://schemas.microsoft.com/office/drawing/2010/main" val="0"/>
@@ -14754,43 +16485,52 @@
           <w:szCs w:val="24"/>
         </w:rPr>
       </w:pPr>
+      <w:proofErr w:type="spellStart"/>
       <w:r>
         <w:rPr>
           <w:sz w:val="24"/>
           <w:szCs w:val="24"/>
         </w:rPr>
-        <w:t>Dockerization is completed.</w:t>
-      </w:r>
-    </w:p>
-    <w:p>
-      <w:pPr>
+        <w:t>Dockerization</w:t>
+      </w:r>
+      <w:proofErr w:type="spellEnd"/>
+      <w:r>
         <w:rPr>
           <w:sz w:val="24"/>
           <w:szCs w:val="24"/>
         </w:rPr>
-      </w:pPr>
-      <w:r>
+        <w:t xml:space="preserve"> is completed.</w:t>
+      </w:r>
+    </w:p>
+    <w:p>
+      <w:pPr>
         <w:rPr>
           <w:sz w:val="24"/>
           <w:szCs w:val="24"/>
         </w:rPr>
-        <w:t xml:space="preserve">Docker </w:t>
-      </w:r>
+      </w:pPr>
       <w:r>
         <w:rPr>
           <w:sz w:val="24"/>
           <w:szCs w:val="24"/>
         </w:rPr>
+        <w:t xml:space="preserve">Docker </w:t>
+      </w:r>
+      <w:r>
+        <w:rPr>
+          <w:sz w:val="24"/>
+          <w:szCs w:val="24"/>
+        </w:rPr>
         <w:t xml:space="preserve">Reference Link – </w:t>
       </w:r>
     </w:p>
     <w:p>
       <w:pPr>
         <w:rPr>
-          <w:lang w:val="en-GB"/>
-        </w:rPr>
-      </w:pPr>
-      <w:hyperlink r:id="rId57" w:history="1">
+          <w:rStyle w:val="Hyperlink"/>
+        </w:rPr>
+      </w:pPr>
+      <w:hyperlink r:id="rId56" w:history="1">
         <w:r>
           <w:rPr>
             <w:rStyle w:val="Hyperlink"/>
@@ -14798,6 +16538,20 @@
           <w:t>https://medium.com/@tasnuva2606/dockerize-flask-app-4998a378a6aa</w:t>
         </w:r>
       </w:hyperlink>
+    </w:p>
+    <w:p>
+      <w:pPr>
+        <w:rPr>
+          <w:rStyle w:val="Hyperlink"/>
+        </w:rPr>
+      </w:pPr>
+    </w:p>
+    <w:p>
+      <w:pPr>
+        <w:rPr>
+          <w:lang w:val="en-GB"/>
+        </w:rPr>
+      </w:pPr>
     </w:p>
     <w:p>
       <w:pPr>
@@ -15057,7 +16811,7 @@
                     <pic:cNvPicPr/>
                   </pic:nvPicPr>
                   <pic:blipFill>
-                    <a:blip r:embed="rId58"/>
+                    <a:blip r:embed="rId57"/>
                     <a:stretch>
                       <a:fillRect/>
                     </a:stretch>
@@ -15142,12 +16896,14 @@
                 <w:color w:val="000000" w:themeColor="text1"/>
               </w:rPr>
             </w:pPr>
+            <w:proofErr w:type="spellStart"/>
             <w:r>
               <w:rPr>
                 <w:color w:val="000000" w:themeColor="text1"/>
               </w:rPr>
               <w:t>getlogger</w:t>
             </w:r>
+            <w:proofErr w:type="spellEnd"/>
           </w:p>
         </w:tc>
       </w:tr>
@@ -15269,8 +17025,16 @@
               <w:rPr>
                 <w:color w:val="000000" w:themeColor="text1"/>
               </w:rPr>
-              <w:t>Input parameter  names</w:t>
-            </w:r>
+              <w:t xml:space="preserve">Input </w:t>
+            </w:r>
+            <w:proofErr w:type="gramStart"/>
+            <w:r>
+              <w:rPr>
+                <w:color w:val="000000" w:themeColor="text1"/>
+              </w:rPr>
+              <w:t>parameter  names</w:t>
+            </w:r>
+            <w:proofErr w:type="gramEnd"/>
           </w:p>
         </w:tc>
         <w:tc>
@@ -15284,11 +17048,33 @@
                 <w:color w:val="000000" w:themeColor="text1"/>
               </w:rPr>
             </w:pPr>
-            <w:r>
-              <w:rPr>
-                <w:color w:val="000000" w:themeColor="text1"/>
-              </w:rPr>
-              <w:t>loggername, filename, consoleHandlerrequired=False</w:t>
+            <w:proofErr w:type="spellStart"/>
+            <w:r>
+              <w:rPr>
+                <w:color w:val="000000" w:themeColor="text1"/>
+              </w:rPr>
+              <w:t>loggername</w:t>
+            </w:r>
+            <w:proofErr w:type="spellEnd"/>
+            <w:r>
+              <w:rPr>
+                <w:color w:val="000000" w:themeColor="text1"/>
+              </w:rPr>
+              <w:t xml:space="preserve">, filename, </w:t>
+            </w:r>
+            <w:proofErr w:type="spellStart"/>
+            <w:r>
+              <w:rPr>
+                <w:color w:val="000000" w:themeColor="text1"/>
+              </w:rPr>
+              <w:t>consoleHandlerrequired</w:t>
+            </w:r>
+            <w:proofErr w:type="spellEnd"/>
+            <w:r>
+              <w:rPr>
+                <w:color w:val="000000" w:themeColor="text1"/>
+              </w:rPr>
+              <w:t>=False</w:t>
             </w:r>
           </w:p>
         </w:tc>
@@ -15328,6 +17114,8 @@
                 <w:color w:val="000000" w:themeColor="text1"/>
               </w:rPr>
             </w:pPr>
+            <w:proofErr w:type="spellStart"/>
+            <w:proofErr w:type="gramStart"/>
             <w:r>
               <w:rPr>
                 <w:color w:val="000000" w:themeColor="text1"/>
@@ -15344,7 +17132,15 @@
               <w:rPr>
                 <w:color w:val="000000" w:themeColor="text1"/>
               </w:rPr>
-              <w:t>Message to log in files</w:t>
+              <w:t>Message</w:t>
+            </w:r>
+            <w:proofErr w:type="spellEnd"/>
+            <w:proofErr w:type="gramEnd"/>
+            <w:r>
+              <w:rPr>
+                <w:color w:val="000000" w:themeColor="text1"/>
+              </w:rPr>
+              <w:t xml:space="preserve"> to log in files</w:t>
             </w:r>
           </w:p>
           <w:p>
@@ -15388,12 +17184,14 @@
                 <w:color w:val="000000" w:themeColor="text1"/>
               </w:rPr>
             </w:pPr>
+            <w:proofErr w:type="spellStart"/>
             <w:r>
               <w:rPr>
                 <w:color w:val="000000" w:themeColor="text1"/>
               </w:rPr>
               <w:t>ouptput</w:t>
             </w:r>
+            <w:proofErr w:type="spellEnd"/>
           </w:p>
         </w:tc>
         <w:tc>
@@ -15527,7 +17325,7 @@
                     </pic:cNvPicPr>
                   </pic:nvPicPr>
                   <pic:blipFill>
-                    <a:blip r:embed="rId59">
+                    <a:blip r:embed="rId58">
                       <a:extLst>
                         <a:ext uri="{28A0092B-C50C-407E-A947-70E740481C1C}">
                           <a14:useLocalDpi xmlns:a14="http://schemas.microsoft.com/office/drawing/2010/main" val="0"/>
@@ -15650,7 +17448,7 @@
                     </pic:cNvPicPr>
                   </pic:nvPicPr>
                   <pic:blipFill>
-                    <a:blip r:embed="rId60">
+                    <a:blip r:embed="rId59">
                       <a:extLst>
                         <a:ext uri="{28A0092B-C50C-407E-A947-70E740481C1C}">
                           <a14:useLocalDpi xmlns:a14="http://schemas.microsoft.com/office/drawing/2010/main" val="0"/>
@@ -15711,7 +17509,7 @@
                     </pic:cNvPicPr>
                   </pic:nvPicPr>
                   <pic:blipFill>
-                    <a:blip r:embed="rId61">
+                    <a:blip r:embed="rId60">
                       <a:extLst>
                         <a:ext uri="{28A0092B-C50C-407E-A947-70E740481C1C}">
                           <a14:useLocalDpi xmlns:a14="http://schemas.microsoft.com/office/drawing/2010/main" val="0"/>
@@ -15772,7 +17570,7 @@
                     </pic:cNvPicPr>
                   </pic:nvPicPr>
                   <pic:blipFill>
-                    <a:blip r:embed="rId62">
+                    <a:blip r:embed="rId61">
                       <a:extLst>
                         <a:ext uri="{28A0092B-C50C-407E-A947-70E740481C1C}">
                           <a14:useLocalDpi xmlns:a14="http://schemas.microsoft.com/office/drawing/2010/main" val="0"/>
@@ -15870,7 +17668,7 @@
                     </pic:cNvPicPr>
                   </pic:nvPicPr>
                   <pic:blipFill>
-                    <a:blip r:embed="rId63">
+                    <a:blip r:embed="rId62">
                       <a:extLst>
                         <a:ext uri="{28A0092B-C50C-407E-A947-70E740481C1C}">
                           <a14:useLocalDpi xmlns:a14="http://schemas.microsoft.com/office/drawing/2010/main" val="0"/>
@@ -15931,7 +17729,7 @@
                     </pic:cNvPicPr>
                   </pic:nvPicPr>
                   <pic:blipFill>
-                    <a:blip r:embed="rId64">
+                    <a:blip r:embed="rId63">
                       <a:extLst>
                         <a:ext uri="{28A0092B-C50C-407E-A947-70E740481C1C}">
                           <a14:useLocalDpi xmlns:a14="http://schemas.microsoft.com/office/drawing/2010/main" val="0"/>
@@ -16068,7 +17866,29 @@
           <w:szCs w:val="23"/>
           <w:shd w:val="clear" w:color="auto" w:fill="F9F9F9"/>
         </w:rPr>
-        <w:t>Comments should be complete sentences. Always make a priority of keeping the comments up-to-date when the code changes. Ensure that your comments are clear and easily understandable to other speakers of the language you are writing in.</w:t>
+        <w:t xml:space="preserve">Comments should be complete sentences. Always make a priority of keeping the comments </w:t>
+      </w:r>
+      <w:proofErr w:type="gramStart"/>
+      <w:r>
+        <w:rPr>
+          <w:rFonts w:ascii="Arial" w:hAnsi="Arial" w:cs="Arial"/>
+          <w:color w:val="000000" w:themeColor="text1"/>
+          <w:sz w:val="23"/>
+          <w:szCs w:val="23"/>
+          <w:shd w:val="clear" w:color="auto" w:fill="F9F9F9"/>
+        </w:rPr>
+        <w:t>up-to-date</w:t>
+      </w:r>
+      <w:proofErr w:type="gramEnd"/>
+      <w:r>
+        <w:rPr>
+          <w:rFonts w:ascii="Arial" w:hAnsi="Arial" w:cs="Arial"/>
+          <w:color w:val="000000" w:themeColor="text1"/>
+          <w:sz w:val="23"/>
+          <w:szCs w:val="23"/>
+          <w:shd w:val="clear" w:color="auto" w:fill="F9F9F9"/>
+        </w:rPr>
+        <w:t xml:space="preserve"> when the code changes. Ensure that your comments are clear and easily understandable to other speakers of the language you are writing in.</w:t>
       </w:r>
     </w:p>
     <w:p>
@@ -16139,6 +17959,7 @@
         </w:rPr>
         <w:t xml:space="preserve">The variable name should be appropriate based on the things that they do. DO NOT USE NAMES LIKE x, k, y etc.  Always use a meaningful English word. For example, </w:t>
       </w:r>
+      <w:proofErr w:type="spellStart"/>
       <w:r>
         <w:rPr>
           <w:rFonts w:ascii="Arial" w:hAnsi="Arial" w:cs="Arial"/>
@@ -16147,7 +17968,40 @@
           <w:szCs w:val="23"/>
           <w:shd w:val="clear" w:color="auto" w:fill="F9F9F9"/>
         </w:rPr>
-        <w:t>customer_name, nearest_neighbour etc.</w:t>
+        <w:t>customer_name</w:t>
+      </w:r>
+      <w:proofErr w:type="spellEnd"/>
+      <w:r>
+        <w:rPr>
+          <w:rFonts w:ascii="Arial" w:hAnsi="Arial" w:cs="Arial"/>
+          <w:color w:val="000000" w:themeColor="text1"/>
+          <w:sz w:val="23"/>
+          <w:szCs w:val="23"/>
+          <w:shd w:val="clear" w:color="auto" w:fill="F9F9F9"/>
+        </w:rPr>
+        <w:t xml:space="preserve">, </w:t>
+      </w:r>
+      <w:proofErr w:type="spellStart"/>
+      <w:r>
+        <w:rPr>
+          <w:rFonts w:ascii="Arial" w:hAnsi="Arial" w:cs="Arial"/>
+          <w:color w:val="000000" w:themeColor="text1"/>
+          <w:sz w:val="23"/>
+          <w:szCs w:val="23"/>
+          <w:shd w:val="clear" w:color="auto" w:fill="F9F9F9"/>
+        </w:rPr>
+        <w:t>nearest_neighbour</w:t>
+      </w:r>
+      <w:proofErr w:type="spellEnd"/>
+      <w:r>
+        <w:rPr>
+          <w:rFonts w:ascii="Arial" w:hAnsi="Arial" w:cs="Arial"/>
+          <w:color w:val="000000" w:themeColor="text1"/>
+          <w:sz w:val="23"/>
+          <w:szCs w:val="23"/>
+          <w:shd w:val="clear" w:color="auto" w:fill="F9F9F9"/>
+        </w:rPr>
+        <w:t xml:space="preserve"> etc.</w:t>
       </w:r>
     </w:p>
     <w:p>
@@ -16180,7 +18034,51 @@
           <w:szCs w:val="23"/>
           <w:shd w:val="clear" w:color="auto" w:fill="F9F9F9"/>
         </w:rPr>
-        <w:t>make a meaningful sense of what they are supposed to accomplish. For e.g.: load_data_from_sql()</w:t>
+        <w:t xml:space="preserve">make a meaningful sense of what they are supposed to accomplish. For e.g.: </w:t>
+      </w:r>
+      <w:proofErr w:type="spellStart"/>
+      <w:r>
+        <w:rPr>
+          <w:rFonts w:ascii="Arial" w:hAnsi="Arial" w:cs="Arial"/>
+          <w:color w:val="000000" w:themeColor="text1"/>
+          <w:sz w:val="23"/>
+          <w:szCs w:val="23"/>
+          <w:shd w:val="clear" w:color="auto" w:fill="F9F9F9"/>
+        </w:rPr>
+        <w:t>load_data_from_</w:t>
+      </w:r>
+      <w:proofErr w:type="gramStart"/>
+      <w:r>
+        <w:rPr>
+          <w:rFonts w:ascii="Arial" w:hAnsi="Arial" w:cs="Arial"/>
+          <w:color w:val="000000" w:themeColor="text1"/>
+          <w:sz w:val="23"/>
+          <w:szCs w:val="23"/>
+          <w:shd w:val="clear" w:color="auto" w:fill="F9F9F9"/>
+        </w:rPr>
+        <w:t>sql</w:t>
+      </w:r>
+      <w:proofErr w:type="spellEnd"/>
+      <w:r>
+        <w:rPr>
+          <w:rFonts w:ascii="Arial" w:hAnsi="Arial" w:cs="Arial"/>
+          <w:color w:val="000000" w:themeColor="text1"/>
+          <w:sz w:val="23"/>
+          <w:szCs w:val="23"/>
+          <w:shd w:val="clear" w:color="auto" w:fill="F9F9F9"/>
+        </w:rPr>
+        <w:t>(</w:t>
+      </w:r>
+      <w:proofErr w:type="gramEnd"/>
+      <w:r>
+        <w:rPr>
+          <w:rFonts w:ascii="Arial" w:hAnsi="Arial" w:cs="Arial"/>
+          <w:color w:val="000000" w:themeColor="text1"/>
+          <w:sz w:val="23"/>
+          <w:szCs w:val="23"/>
+          <w:shd w:val="clear" w:color="auto" w:fill="F9F9F9"/>
+        </w:rPr>
+        <w:t>)</w:t>
       </w:r>
     </w:p>
     <w:p>
@@ -16245,7 +18143,63 @@
           <w:szCs w:val="23"/>
           <w:shd w:val="clear" w:color="auto" w:fill="F9F9F9"/>
         </w:rPr>
-        <w:t>Class names should normally use the CapWords convention. Class name should also represent the functionality of the class. For e.g. DataLoader()</w:t>
+        <w:t xml:space="preserve">Class names should normally use the </w:t>
+      </w:r>
+      <w:proofErr w:type="spellStart"/>
+      <w:r>
+        <w:rPr>
+          <w:rFonts w:ascii="Arial" w:hAnsi="Arial" w:cs="Arial"/>
+          <w:color w:val="000000" w:themeColor="text1"/>
+          <w:sz w:val="23"/>
+          <w:szCs w:val="23"/>
+          <w:shd w:val="clear" w:color="auto" w:fill="F9F9F9"/>
+        </w:rPr>
+        <w:t>CapWords</w:t>
+      </w:r>
+      <w:proofErr w:type="spellEnd"/>
+      <w:r>
+        <w:rPr>
+          <w:rFonts w:ascii="Arial" w:hAnsi="Arial" w:cs="Arial"/>
+          <w:color w:val="000000" w:themeColor="text1"/>
+          <w:sz w:val="23"/>
+          <w:szCs w:val="23"/>
+          <w:shd w:val="clear" w:color="auto" w:fill="F9F9F9"/>
+        </w:rPr>
+        <w:t xml:space="preserve"> convention. Class name should also represent the functionality of the class. For e.g. </w:t>
+      </w:r>
+      <w:proofErr w:type="spellStart"/>
+      <w:proofErr w:type="gramStart"/>
+      <w:r>
+        <w:rPr>
+          <w:rFonts w:ascii="Arial" w:hAnsi="Arial" w:cs="Arial"/>
+          <w:color w:val="000000" w:themeColor="text1"/>
+          <w:sz w:val="23"/>
+          <w:szCs w:val="23"/>
+          <w:shd w:val="clear" w:color="auto" w:fill="F9F9F9"/>
+        </w:rPr>
+        <w:t>DataLoader</w:t>
+      </w:r>
+      <w:proofErr w:type="spellEnd"/>
+      <w:r>
+        <w:rPr>
+          <w:rFonts w:ascii="Arial" w:hAnsi="Arial" w:cs="Arial"/>
+          <w:color w:val="000000" w:themeColor="text1"/>
+          <w:sz w:val="23"/>
+          <w:szCs w:val="23"/>
+          <w:shd w:val="clear" w:color="auto" w:fill="F9F9F9"/>
+        </w:rPr>
+        <w:t>(</w:t>
+      </w:r>
+      <w:proofErr w:type="gramEnd"/>
+      <w:r>
+        <w:rPr>
+          <w:rFonts w:ascii="Arial" w:hAnsi="Arial" w:cs="Arial"/>
+          <w:color w:val="000000" w:themeColor="text1"/>
+          <w:sz w:val="23"/>
+          <w:szCs w:val="23"/>
+          <w:shd w:val="clear" w:color="auto" w:fill="F9F9F9"/>
+        </w:rPr>
+        <w:t>)</w:t>
       </w:r>
     </w:p>
     <w:p>
@@ -16268,8 +18222,20 @@
           <w:szCs w:val="23"/>
           <w:shd w:val="clear" w:color="auto" w:fill="F9F9F9"/>
         </w:rPr>
-        <w:t>Modules/Packages/Folders should have short, all-lowercase names. Underscores can be used in the module name if it improves readability. For e.g.: data_ingestion</w:t>
-      </w:r>
+        <w:t xml:space="preserve">Modules/Packages/Folders should have short, all-lowercase names. Underscores can be used in the module name if it improves readability. For e.g.: </w:t>
+      </w:r>
+      <w:proofErr w:type="spellStart"/>
+      <w:r>
+        <w:rPr>
+          <w:rFonts w:ascii="Arial" w:hAnsi="Arial" w:cs="Arial"/>
+          <w:color w:val="000000" w:themeColor="text1"/>
+          <w:sz w:val="23"/>
+          <w:szCs w:val="23"/>
+          <w:shd w:val="clear" w:color="auto" w:fill="F9F9F9"/>
+        </w:rPr>
+        <w:t>data_ingestion</w:t>
+      </w:r>
+      <w:proofErr w:type="spellEnd"/>
     </w:p>
     <w:p>
       <w:pPr>
@@ -16488,7 +18454,29 @@
           <w:szCs w:val="23"/>
           <w:shd w:val="clear" w:color="auto" w:fill="F9F9F9"/>
         </w:rPr>
-        <w:t>When a resource is local to a particular section of code, use a </w:t>
+        <w:t xml:space="preserve">When a resource is local to a </w:t>
+      </w:r>
+      <w:proofErr w:type="gramStart"/>
+      <w:r>
+        <w:rPr>
+          <w:rFonts w:ascii="Arial" w:hAnsi="Arial" w:cs="Arial"/>
+          <w:color w:val="000000" w:themeColor="text1"/>
+          <w:sz w:val="23"/>
+          <w:szCs w:val="23"/>
+          <w:shd w:val="clear" w:color="auto" w:fill="F9F9F9"/>
+        </w:rPr>
+        <w:t>particular section</w:t>
+      </w:r>
+      <w:proofErr w:type="gramEnd"/>
+      <w:r>
+        <w:rPr>
+          <w:rFonts w:ascii="Arial" w:hAnsi="Arial" w:cs="Arial"/>
+          <w:color w:val="000000" w:themeColor="text1"/>
+          <w:sz w:val="23"/>
+          <w:szCs w:val="23"/>
+          <w:shd w:val="clear" w:color="auto" w:fill="F9F9F9"/>
+        </w:rPr>
+        <w:t xml:space="preserve"> of code, use a </w:t>
       </w:r>
       <w:r>
         <w:rPr>
@@ -16582,7 +18570,41 @@
           <w:szCs w:val="23"/>
           <w:shd w:val="clear" w:color="auto" w:fill="F9F9F9"/>
         </w:rPr>
-        <w:t>Object type comparisons should always use isinstance() instead of comparing types directly</w:t>
+        <w:t xml:space="preserve">Object type comparisons should always use </w:t>
+      </w:r>
+      <w:proofErr w:type="spellStart"/>
+      <w:proofErr w:type="gramStart"/>
+      <w:r>
+        <w:rPr>
+          <w:rFonts w:ascii="Arial" w:hAnsi="Arial" w:cs="Arial"/>
+          <w:color w:val="000000" w:themeColor="text1"/>
+          <w:sz w:val="23"/>
+          <w:szCs w:val="23"/>
+          <w:shd w:val="clear" w:color="auto" w:fill="F9F9F9"/>
+        </w:rPr>
+        <w:t>isinstance</w:t>
+      </w:r>
+      <w:proofErr w:type="spellEnd"/>
+      <w:r>
+        <w:rPr>
+          <w:rFonts w:ascii="Arial" w:hAnsi="Arial" w:cs="Arial"/>
+          <w:color w:val="000000" w:themeColor="text1"/>
+          <w:sz w:val="23"/>
+          <w:szCs w:val="23"/>
+          <w:shd w:val="clear" w:color="auto" w:fill="F9F9F9"/>
+        </w:rPr>
+        <w:t>(</w:t>
+      </w:r>
+      <w:proofErr w:type="gramEnd"/>
+      <w:r>
+        <w:rPr>
+          <w:rFonts w:ascii="Arial" w:hAnsi="Arial" w:cs="Arial"/>
+          <w:color w:val="000000" w:themeColor="text1"/>
+          <w:sz w:val="23"/>
+          <w:szCs w:val="23"/>
+          <w:shd w:val="clear" w:color="auto" w:fill="F9F9F9"/>
+        </w:rPr>
+        <w:t>) instead of comparing types directly</w:t>
       </w:r>
     </w:p>
     <w:p>
@@ -16605,7 +18627,29 @@
           <w:szCs w:val="23"/>
           <w:shd w:val="clear" w:color="auto" w:fill="F9F9F9"/>
         </w:rPr>
-        <w:t>Don't compare boolean values to True or False using </w:t>
+        <w:t xml:space="preserve">Don't compare </w:t>
+      </w:r>
+      <w:proofErr w:type="spellStart"/>
+      <w:r>
+        <w:rPr>
+          <w:rFonts w:ascii="Arial" w:hAnsi="Arial" w:cs="Arial"/>
+          <w:color w:val="000000" w:themeColor="text1"/>
+          <w:sz w:val="23"/>
+          <w:szCs w:val="23"/>
+          <w:shd w:val="clear" w:color="auto" w:fill="F9F9F9"/>
+        </w:rPr>
+        <w:t>boolean</w:t>
+      </w:r>
+      <w:proofErr w:type="spellEnd"/>
+      <w:r>
+        <w:rPr>
+          <w:rFonts w:ascii="Arial" w:hAnsi="Arial" w:cs="Arial"/>
+          <w:color w:val="000000" w:themeColor="text1"/>
+          <w:sz w:val="23"/>
+          <w:szCs w:val="23"/>
+          <w:shd w:val="clear" w:color="auto" w:fill="F9F9F9"/>
+        </w:rPr>
+        <w:t xml:space="preserve"> values to True or False using </w:t>
       </w:r>
       <w:r>
         <w:rPr>
@@ -19759,7 +21803,7 @@
     <w:lsdException w:name="Table Web 2" w:semiHidden="1" w:unhideWhenUsed="1"/>
     <w:lsdException w:name="Table Web 3" w:semiHidden="1" w:unhideWhenUsed="1"/>
     <w:lsdException w:name="Balloon Text" w:semiHidden="1" w:unhideWhenUsed="1"/>
-    <w:lsdException w:name="Table Grid" w:semiHidden="1" w:uiPriority="39" w:unhideWhenUsed="1"/>
+    <w:lsdException w:name="Table Grid" w:uiPriority="39"/>
     <w:lsdException w:name="Table Theme" w:semiHidden="1" w:unhideWhenUsed="1"/>
     <w:lsdException w:name="Placeholder Text" w:semiHidden="1"/>
     <w:lsdException w:name="No Spacing" w:uiPriority="1" w:qFormat="1"/>
@@ -21358,7 +23402,7 @@
 </file>
 
 <file path=customXml/itemProps1.xml><?xml version="1.0" encoding="utf-8"?>
-<ds:datastoreItem xmlns:ds="http://schemas.openxmlformats.org/officeDocument/2006/customXml" ds:itemID="{9D6A9D88-28B1-4C9A-8546-3F0F6BF06076}">
+<ds:datastoreItem xmlns:ds="http://schemas.openxmlformats.org/officeDocument/2006/customXml" ds:itemID="{1526ACB3-F422-45B3-BA05-326E034DFE66}">
   <ds:schemaRefs>
     <ds:schemaRef ds:uri="http://schemas.openxmlformats.org/officeDocument/2006/bibliography"/>
   </ds:schemaRefs>

</xml_diff>